<commit_message>
Fixed various issues with backend and added district to generated brief
</commit_message>
<xml_diff>
--- a/BriefAssistant/briefTemplate.docx
+++ b/BriefAssistant/briefTemplate.docx
@@ -50,6 +50,7 @@
           </w:placeholder>
           <w:text/>
         </w:sdtPr>
+        <w:sdtEndPr/>
         <w:sdtContent>
           <w:r>
             <w:rPr>
@@ -69,7 +70,25 @@
             <w:rPr>
               <w:caps/>
             </w:rPr>
-            <w:t>AppelletCase/District” /&gt;</w:t>
+            <w:t>Appella</w:t>
+          </w:r>
+          <w:r>
+            <w:rPr>
+              <w:caps/>
+            </w:rPr>
+            <w:t>t</w:t>
+          </w:r>
+          <w:r>
+            <w:rPr>
+              <w:caps/>
+            </w:rPr>
+            <w:t>e</w:t>
+          </w:r>
+          <w:r>
+            <w:rPr>
+              <w:caps/>
+            </w:rPr>
+            <w:t>Case/District” /&gt;</w:t>
           </w:r>
         </w:sdtContent>
       </w:sdt>
@@ -94,41 +113,6 @@
       <w:r>
         <w:t xml:space="preserve">Case No. </w:t>
       </w:r>
-      <w:sdt>
-        <w:sdtPr>
-          <w:id w:val="-1135403965"/>
-          <w:placeholder>
-            <w:docPart w:val="DefaultPlaceholder_-1854013440"/>
-          </w:placeholder>
-          <w:text/>
-        </w:sdtPr>
-        <w:sdtContent>
-          <w:r>
-            <w:t>&lt;Content Select=</w:t>
-          </w:r>
-          <w:proofErr w:type="gramStart"/>
-          <w:r>
-            <w:t>”./</w:t>
-          </w:r>
-          <w:proofErr w:type="spellStart"/>
-          <w:proofErr w:type="gramEnd"/>
-          <w:r>
-            <w:t>AppelletCase</w:t>
-          </w:r>
-          <w:proofErr w:type="spellEnd"/>
-          <w:r>
-            <w:t>/</w:t>
-          </w:r>
-          <w:proofErr w:type="spellStart"/>
-          <w:r>
-            <w:t>CaseNumber</w:t>
-          </w:r>
-          <w:proofErr w:type="spellEnd"/>
-          <w:r>
-            <w:t>” /&gt;</w:t>
-          </w:r>
-        </w:sdtContent>
-      </w:sdt>
     </w:p>
     <w:p>
       <w:pPr>
@@ -170,6 +154,7 @@
           </w:placeholder>
           <w:text/>
         </w:sdtPr>
+        <w:sdtEndPr/>
         <w:sdtContent>
           <w:r>
             <w:rPr>
@@ -226,6 +211,7 @@
           </w:placeholder>
           <w:text/>
         </w:sdtPr>
+        <w:sdtEndPr/>
         <w:sdtContent>
           <w:r>
             <w:t>&lt;Content Select=</w:t>
@@ -237,17 +223,23 @@
           <w:proofErr w:type="spellStart"/>
           <w:proofErr w:type="gramEnd"/>
           <w:r>
-            <w:t>CircutCourtCase</w:t>
+            <w:t>Circu</w:t>
+          </w:r>
+          <w:r>
+            <w:t>i</w:t>
+          </w:r>
+          <w:r>
+            <w:t>tCourtCase</w:t>
           </w:r>
           <w:proofErr w:type="spellEnd"/>
           <w:r>
             <w:t>/Role” /&gt;</w:t>
-          </w:r>
-          <w:r>
-            <w:t>-</w:t>
           </w:r>
         </w:sdtContent>
       </w:sdt>
+      <w:r>
+        <w:t>-</w:t>
+      </w:r>
       <w:r>
         <w:t>Appellant</w:t>
       </w:r>
@@ -292,6 +284,7 @@
           </w:placeholder>
           <w:text/>
         </w:sdtPr>
+        <w:sdtEndPr/>
         <w:sdtContent>
           <w:r>
             <w:rPr>
@@ -311,7 +304,19 @@
             <w:rPr>
               <w:caps/>
             </w:rPr>
-            <w:t>CircutCourtCase/OpponentName” /&gt;</w:t>
+            <w:t>Circu</w:t>
+          </w:r>
+          <w:r>
+            <w:rPr>
+              <w:caps/>
+            </w:rPr>
+            <w:t>i</w:t>
+          </w:r>
+          <w:r>
+            <w:rPr>
+              <w:caps/>
+            </w:rPr>
+            <w:t>tCourtCase/OpponentName” /&gt;</w:t>
           </w:r>
         </w:sdtContent>
       </w:sdt>
@@ -417,6 +422,7 @@
           </w:placeholder>
           <w:text/>
         </w:sdtPr>
+        <w:sdtEndPr/>
         <w:sdtContent>
           <w:r>
             <w:rPr>
@@ -439,7 +445,21 @@
               <w:caps/>
               <w:szCs w:val="26"/>
             </w:rPr>
-            <w:t>CircutCourtCase/Role” /&gt;</w:t>
+            <w:t>Circu</w:t>
+          </w:r>
+          <w:r>
+            <w:rPr>
+              <w:caps/>
+              <w:szCs w:val="26"/>
+            </w:rPr>
+            <w:t>i</w:t>
+          </w:r>
+          <w:r>
+            <w:rPr>
+              <w:caps/>
+              <w:szCs w:val="26"/>
+            </w:rPr>
+            <w:t>tCourtCase/Role” /&gt;</w:t>
           </w:r>
         </w:sdtContent>
       </w:sdt>
@@ -558,6 +578,7 @@
           </w:placeholder>
           <w:text/>
         </w:sdtPr>
+        <w:sdtEndPr/>
         <w:sdtContent>
           <w:r>
             <w:t>&lt;Content Select=</w:t>
@@ -569,7 +590,13 @@
           <w:proofErr w:type="spellStart"/>
           <w:proofErr w:type="gramEnd"/>
           <w:r>
-            <w:t>CircutCourtCase</w:t>
+            <w:t>Circu</w:t>
+          </w:r>
+          <w:r>
+            <w:t>i</w:t>
+          </w:r>
+          <w:r>
+            <w:t>tCourtCase</w:t>
           </w:r>
           <w:proofErr w:type="spellEnd"/>
           <w:r>
@@ -591,13 +618,20 @@
           </w:placeholder>
           <w:text/>
         </w:sdtPr>
+        <w:sdtEndPr/>
         <w:sdtContent>
           <w:r>
             <w:t>&lt;Content Select=”./</w:t>
           </w:r>
           <w:proofErr w:type="spellStart"/>
           <w:r>
-            <w:t>CircutCourtCase</w:t>
+            <w:t>Circu</w:t>
+          </w:r>
+          <w:r>
+            <w:t>i</w:t>
+          </w:r>
+          <w:r>
+            <w:t>tCourtCase</w:t>
           </w:r>
           <w:proofErr w:type="spellEnd"/>
           <w:r>
@@ -622,7 +656,6 @@
         <w:jc w:val="center"/>
       </w:pPr>
       <w:r>
-        <w:lastRenderedPageBreak/>
         <w:t xml:space="preserve">The Honorable </w:t>
       </w:r>
       <w:sdt>
@@ -633,6 +666,7 @@
           </w:placeholder>
           <w:text/>
         </w:sdtPr>
+        <w:sdtEndPr/>
         <w:sdtContent>
           <w:r>
             <w:t>&lt;Content Select=</w:t>
@@ -644,7 +678,7 @@
           <w:proofErr w:type="spellStart"/>
           <w:proofErr w:type="gramEnd"/>
           <w:r>
-            <w:t>CircutCourtCase</w:t>
+            <w:t>CircuitCourtCase</w:t>
           </w:r>
           <w:proofErr w:type="spellEnd"/>
           <w:r>
@@ -652,7 +686,7 @@
           </w:r>
           <w:proofErr w:type="spellStart"/>
           <w:r>
-            <w:t>JudgeName</w:t>
+            <w:t>JudgeFirstName</w:t>
           </w:r>
           <w:proofErr w:type="spellEnd"/>
           <w:r>
@@ -661,7 +695,44 @@
         </w:sdtContent>
       </w:sdt>
       <w:r>
-        <w:t>, Presiding</w:t>
+        <w:t xml:space="preserve"> </w:t>
+      </w:r>
+      <w:sdt>
+        <w:sdtPr>
+          <w:id w:val="-1172481941"/>
+          <w:placeholder>
+            <w:docPart w:val="DefaultPlaceholder_-1854013440"/>
+          </w:placeholder>
+          <w:text/>
+        </w:sdtPr>
+        <w:sdtEndPr/>
+        <w:sdtContent>
+          <w:r>
+            <w:t>&lt;Content Select=”./</w:t>
+          </w:r>
+          <w:proofErr w:type="spellStart"/>
+          <w:r>
+            <w:t>CircuitCourtCase</w:t>
+          </w:r>
+          <w:proofErr w:type="spellEnd"/>
+          <w:r>
+            <w:t>/</w:t>
+          </w:r>
+          <w:proofErr w:type="spellStart"/>
+          <w:r>
+            <w:t>JudgeLastName</w:t>
+          </w:r>
+          <w:proofErr w:type="spellEnd"/>
+          <w:r>
+            <w:t>” /&gt;</w:t>
+          </w:r>
+        </w:sdtContent>
+      </w:sdt>
+      <w:r>
+        <w:t>,</w:t>
+      </w:r>
+      <w:r>
+        <w:t xml:space="preserve"> Presiding</w:t>
       </w:r>
     </w:p>
     <w:p>
@@ -688,6 +759,1422 @@
           <w:caps/>
         </w:rPr>
         <w:id w:val="-854811468"/>
+        <w:placeholder>
+          <w:docPart w:val="DefaultPlaceholder_-1854013440"/>
+        </w:placeholder>
+        <w:text/>
+      </w:sdtPr>
+      <w:sdtEndPr/>
+      <w:sdtContent>
+        <w:p>
+          <w:pPr>
+            <w:ind w:left="2160"/>
+            <w:rPr>
+              <w:caps/>
+            </w:rPr>
+          </w:pPr>
+          <w:r>
+            <w:rPr>
+              <w:caps/>
+            </w:rPr>
+            <w:t>&lt;Content Select=</w:t>
+          </w:r>
+          <w:proofErr w:type="gramStart"/>
+          <w:r>
+            <w:rPr>
+              <w:caps/>
+            </w:rPr>
+            <w:t>”./</w:t>
+          </w:r>
+          <w:proofErr w:type="gramEnd"/>
+          <w:r>
+            <w:rPr>
+              <w:caps/>
+            </w:rPr>
+            <w:t>Appellant/Name” /&gt;</w:t>
+          </w:r>
+        </w:p>
+      </w:sdtContent>
+    </w:sdt>
+    <w:p>
+      <w:pPr>
+        <w:spacing w:line="240" w:lineRule="auto"/>
+        <w:ind w:left="2160"/>
+      </w:pPr>
+    </w:p>
+    <w:p>
+      <w:pPr>
+        <w:spacing w:line="240" w:lineRule="auto"/>
+      </w:pPr>
+      <w:r>
+        <w:tab/>
+      </w:r>
+      <w:r>
+        <w:tab/>
+      </w:r>
+      <w:r>
+        <w:tab/>
+      </w:r>
+      <w:sdt>
+        <w:sdtPr>
+          <w:id w:val="143778178"/>
+          <w:placeholder>
+            <w:docPart w:val="DefaultPlaceholder_-1854013440"/>
+          </w:placeholder>
+          <w:text/>
+        </w:sdtPr>
+        <w:sdtEndPr/>
+        <w:sdtContent>
+          <w:r>
+            <w:t>&lt;Content Select=</w:t>
+          </w:r>
+          <w:proofErr w:type="gramStart"/>
+          <w:r>
+            <w:t>”./</w:t>
+          </w:r>
+          <w:proofErr w:type="gramEnd"/>
+          <w:r>
+            <w:t>Appellant/Address/Street” /&gt;</w:t>
+          </w:r>
+        </w:sdtContent>
+      </w:sdt>
+    </w:p>
+    <w:p>
+      <w:pPr>
+        <w:spacing w:line="240" w:lineRule="auto"/>
+      </w:pPr>
+      <w:sdt>
+        <w:sdtPr>
+          <w:id w:val="-1753499068"/>
+          <w:placeholder>
+            <w:docPart w:val="DefaultPlaceholder_-1854013440"/>
+          </w:placeholder>
+          <w:text/>
+        </w:sdtPr>
+        <w:sdtEndPr/>
+        <w:sdtContent>
+          <w:r>
+            <w:t xml:space="preserve">&lt;Content </w:t>
+          </w:r>
+          <w:r>
+            <w:t>Select=</w:t>
+          </w:r>
+          <w:proofErr w:type="gramStart"/>
+          <w:r>
+            <w:t>”./</w:t>
+          </w:r>
+          <w:proofErr w:type="gramEnd"/>
+          <w:r>
+            <w:t>Appellant/Address/City” /&gt;</w:t>
+          </w:r>
+        </w:sdtContent>
+      </w:sdt>
+      <w:r>
+        <w:t xml:space="preserve">, </w:t>
+      </w:r>
+      <w:sdt>
+        <w:sdtPr>
+          <w:id w:val="673835879"/>
+          <w:placeholder>
+            <w:docPart w:val="DefaultPlaceholder_-1854013440"/>
+          </w:placeholder>
+          <w:text/>
+        </w:sdtPr>
+        <w:sdtEndPr/>
+        <w:sdtContent>
+          <w:r>
+            <w:t>&lt;Content Sel</w:t>
+          </w:r>
+          <w:r>
+            <w:t xml:space="preserve">ect=”./Appellant/Address/State” </w:t>
+          </w:r>
+          <w:r>
+            <w:t>/&gt;</w:t>
+          </w:r>
+        </w:sdtContent>
+      </w:sdt>
+      <w:r>
+        <w:t xml:space="preserve"> </w:t>
+      </w:r>
+      <w:sdt>
+        <w:sdtPr>
+          <w:id w:val="1270363450"/>
+          <w:placeholder>
+            <w:docPart w:val="DefaultPlaceholder_-1854013440"/>
+          </w:placeholder>
+          <w:text/>
+        </w:sdtPr>
+        <w:sdtEndPr/>
+        <w:sdtContent>
+          <w:r>
+            <w:t>&lt;Content Select=”./Appellant/Address/Zip” /&gt;</w:t>
+          </w:r>
+        </w:sdtContent>
+      </w:sdt>
+    </w:p>
+    <w:sdt>
+      <w:sdtPr>
+        <w:id w:val="816767924"/>
+        <w:placeholder>
+          <w:docPart w:val="DefaultPlaceholder_-1854013440"/>
+        </w:placeholder>
+        <w:text/>
+      </w:sdtPr>
+      <w:sdtEndPr/>
+      <w:sdtContent>
+        <w:p>
+          <w:pPr>
+            <w:spacing w:line="240" w:lineRule="auto"/>
+          </w:pPr>
+          <w:r>
+            <w:t>&lt;Content Select=</w:t>
+          </w:r>
+          <w:proofErr w:type="gramStart"/>
+          <w:r>
+            <w:t>”./</w:t>
+          </w:r>
+          <w:proofErr w:type="gramEnd"/>
+          <w:r>
+            <w:t>Appellant/Phone” /&gt;</w:t>
+          </w:r>
+        </w:p>
+      </w:sdtContent>
+    </w:sdt>
+    <w:sdt>
+      <w:sdtPr>
+        <w:id w:val="-632482726"/>
+        <w:placeholder>
+          <w:docPart w:val="DefaultPlaceholder_-1854013440"/>
+        </w:placeholder>
+        <w:text/>
+      </w:sdtPr>
+      <w:sdtEndPr/>
+      <w:sdtContent>
+        <w:p>
+          <w:pPr>
+            <w:spacing w:line="240" w:lineRule="auto"/>
+          </w:pPr>
+          <w:r>
+            <w:t>&lt;Content Select=</w:t>
+          </w:r>
+          <w:proofErr w:type="gramStart"/>
+          <w:r>
+            <w:t>”./</w:t>
+          </w:r>
+          <w:proofErr w:type="gramEnd"/>
+          <w:r>
+            <w:t>Appellant/Email” /&gt;</w:t>
+          </w:r>
+        </w:p>
+      </w:sdtContent>
+    </w:sdt>
+    <w:p>
+      <w:pPr>
+        <w:spacing w:line="240" w:lineRule="auto"/>
+        <w:ind w:left="2160"/>
+      </w:pPr>
+    </w:p>
+    <w:p>
+      <w:pPr>
+        <w:spacing w:line="240" w:lineRule="auto"/>
+        <w:ind w:left="2160"/>
+      </w:pPr>
+      <w:sdt>
+        <w:sdtPr>
+          <w:id w:val="204528809"/>
+          <w:placeholder>
+            <w:docPart w:val="DefaultPlaceholder_-1854013440"/>
+          </w:placeholder>
+          <w:text/>
+        </w:sdtPr>
+        <w:sdtEndPr/>
+        <w:sdtContent>
+          <w:r>
+            <w:t>&lt;Content Sel</w:t>
+          </w:r>
+          <w:r>
+            <w:t>ect=</w:t>
+          </w:r>
+          <w:proofErr w:type="gramStart"/>
+          <w:r>
+            <w:t>”./</w:t>
+          </w:r>
+          <w:proofErr w:type="spellStart"/>
+          <w:proofErr w:type="gramEnd"/>
+          <w:r>
+            <w:t>Circu</w:t>
+          </w:r>
+          <w:r>
+            <w:t>i</w:t>
+          </w:r>
+          <w:r>
+            <w:t>tCourtCase</w:t>
+          </w:r>
+          <w:proofErr w:type="spellEnd"/>
+          <w:r>
+            <w:t>/Role” /&gt;</w:t>
+          </w:r>
+        </w:sdtContent>
+      </w:sdt>
+      <w:r>
+        <w:t>-Appellant</w:t>
+      </w:r>
+    </w:p>
+    <w:p>
+      <w:pPr>
+        <w:sectPr>
+          <w:footerReference w:type="default" r:id="rId8"/>
+          <w:pgSz w:w="12240" w:h="15840"/>
+          <w:pgMar w:top="2160" w:right="2880" w:bottom="1800" w:left="2880" w:header="720" w:footer="720" w:gutter="0"/>
+          <w:cols w:space="0"/>
+          <w:titlePg/>
+        </w:sectPr>
+      </w:pPr>
+    </w:p>
+    <w:p>
+      <w:pPr>
+        <w:pStyle w:val="Footer"/>
+        <w:spacing w:line="240" w:lineRule="auto"/>
+        <w:rPr>
+          <w:b/>
+        </w:rPr>
+      </w:pPr>
+      <w:r>
+        <w:rPr>
+          <w:b/>
+        </w:rPr>
+        <w:lastRenderedPageBreak/>
+        <w:t>TABLE OF CONTENTS</w:t>
+      </w:r>
+    </w:p>
+    <w:p>
+      <w:pPr>
+        <w:spacing w:line="240" w:lineRule="auto"/>
+      </w:pPr>
+    </w:p>
+    <w:p>
+      <w:pPr>
+        <w:tabs>
+          <w:tab w:val="right" w:pos="6480"/>
+        </w:tabs>
+        <w:spacing w:line="240" w:lineRule="auto"/>
+      </w:pPr>
+      <w:r>
+        <w:tab/>
+        <w:t>Page</w:t>
+      </w:r>
+    </w:p>
+    <w:p>
+      <w:pPr>
+        <w:pStyle w:val="TOC1"/>
+        <w:rPr>
+          <w:rFonts w:ascii="Calibri" w:hAnsi="Calibri"/>
+          <w:caps w:val="0"/>
+          <w:noProof/>
+          <w:sz w:val="22"/>
+          <w:szCs w:val="22"/>
+        </w:rPr>
+      </w:pPr>
+      <w:r>
+        <w:fldChar w:fldCharType="begin"/>
+      </w:r>
+      <w:r>
+        <w:instrText xml:space="preserve"> TOC \o "1-3" \t "Roman,2,Alpha,3,Center,1" </w:instrText>
+      </w:r>
+      <w:r>
+        <w:fldChar w:fldCharType="separate"/>
+      </w:r>
+      <w:r>
+        <w:rPr>
+          <w:noProof/>
+        </w:rPr>
+        <w:t>ISSUE</w:t>
+      </w:r>
+      <w:r>
+        <w:rPr>
+          <w:noProof/>
+        </w:rPr>
+        <w:t>(</w:t>
+      </w:r>
+      <w:r>
+        <w:rPr>
+          <w:noProof/>
+        </w:rPr>
+        <w:t>s</w:t>
+      </w:r>
+      <w:r>
+        <w:rPr>
+          <w:noProof/>
+        </w:rPr>
+        <w:t>)</w:t>
+      </w:r>
+      <w:r>
+        <w:rPr>
+          <w:noProof/>
+        </w:rPr>
+        <w:t xml:space="preserve"> PRESENTED</w:t>
+      </w:r>
+      <w:r>
+        <w:rPr>
+          <w:noProof/>
+        </w:rPr>
+        <w:tab/>
+      </w:r>
+    </w:p>
+    <w:p>
+      <w:pPr>
+        <w:pStyle w:val="TOC1"/>
+        <w:rPr>
+          <w:rFonts w:ascii="Calibri" w:hAnsi="Calibri"/>
+          <w:caps w:val="0"/>
+          <w:noProof/>
+          <w:sz w:val="22"/>
+          <w:szCs w:val="22"/>
+        </w:rPr>
+      </w:pPr>
+      <w:r>
+        <w:rPr>
+          <w:noProof/>
+        </w:rPr>
+        <w:t>Statement on oral Argument</w:t>
+      </w:r>
+      <w:r>
+        <w:rPr>
+          <w:noProof/>
+        </w:rPr>
+        <w:tab/>
+      </w:r>
+    </w:p>
+    <w:p>
+      <w:pPr>
+        <w:pStyle w:val="TOC1"/>
+        <w:rPr>
+          <w:rFonts w:ascii="Calibri" w:hAnsi="Calibri"/>
+          <w:caps w:val="0"/>
+          <w:noProof/>
+          <w:sz w:val="22"/>
+          <w:szCs w:val="22"/>
+        </w:rPr>
+      </w:pPr>
+      <w:r>
+        <w:rPr>
+          <w:noProof/>
+        </w:rPr>
+        <w:t>Statement on Publication</w:t>
+      </w:r>
+      <w:r>
+        <w:rPr>
+          <w:noProof/>
+        </w:rPr>
+        <w:tab/>
+      </w:r>
+    </w:p>
+    <w:p>
+      <w:pPr>
+        <w:pStyle w:val="TOC1"/>
+        <w:rPr>
+          <w:rFonts w:ascii="Calibri" w:hAnsi="Calibri"/>
+          <w:caps w:val="0"/>
+          <w:noProof/>
+          <w:sz w:val="22"/>
+          <w:szCs w:val="22"/>
+        </w:rPr>
+      </w:pPr>
+      <w:r>
+        <w:rPr>
+          <w:noProof/>
+        </w:rPr>
+        <w:t>statement of</w:t>
+      </w:r>
+      <w:r>
+        <w:rPr>
+          <w:noProof/>
+        </w:rPr>
+        <w:t xml:space="preserve"> case</w:t>
+      </w:r>
+      <w:r>
+        <w:rPr>
+          <w:noProof/>
+        </w:rPr>
+        <w:t xml:space="preserve"> AND FACTS</w:t>
+      </w:r>
+      <w:r>
+        <w:rPr>
+          <w:noProof/>
+        </w:rPr>
+        <w:tab/>
+      </w:r>
+    </w:p>
+    <w:p>
+      <w:pPr>
+        <w:pStyle w:val="TOC1"/>
+        <w:rPr>
+          <w:rFonts w:ascii="Calibri" w:hAnsi="Calibri"/>
+          <w:caps w:val="0"/>
+          <w:noProof/>
+          <w:sz w:val="22"/>
+          <w:szCs w:val="22"/>
+        </w:rPr>
+      </w:pPr>
+      <w:r>
+        <w:rPr>
+          <w:noProof/>
+        </w:rPr>
+        <w:t>argument</w:t>
+      </w:r>
+      <w:r>
+        <w:rPr>
+          <w:noProof/>
+        </w:rPr>
+        <w:tab/>
+      </w:r>
+    </w:p>
+    <w:p>
+      <w:pPr>
+        <w:pStyle w:val="TOC1"/>
+        <w:rPr>
+          <w:rFonts w:ascii="Calibri" w:hAnsi="Calibri"/>
+          <w:caps w:val="0"/>
+          <w:noProof/>
+          <w:sz w:val="22"/>
+          <w:szCs w:val="22"/>
+        </w:rPr>
+      </w:pPr>
+      <w:r>
+        <w:rPr>
+          <w:noProof/>
+        </w:rPr>
+        <w:t>Conclusion</w:t>
+      </w:r>
+      <w:r>
+        <w:rPr>
+          <w:noProof/>
+        </w:rPr>
+        <w:tab/>
+      </w:r>
+    </w:p>
+    <w:p>
+      <w:pPr>
+        <w:pStyle w:val="TOC1"/>
+        <w:rPr>
+          <w:rFonts w:ascii="Calibri" w:hAnsi="Calibri"/>
+          <w:caps w:val="0"/>
+          <w:noProof/>
+          <w:sz w:val="22"/>
+          <w:szCs w:val="22"/>
+        </w:rPr>
+      </w:pPr>
+      <w:r>
+        <w:rPr>
+          <w:noProof/>
+        </w:rPr>
+        <w:t>CERTIFICATION AS TO FORM/LENGTH</w:t>
+      </w:r>
+      <w:r>
+        <w:rPr>
+          <w:noProof/>
+        </w:rPr>
+        <w:tab/>
+      </w:r>
+    </w:p>
+    <w:p>
+      <w:pPr>
+        <w:pStyle w:val="TOC1"/>
+        <w:rPr>
+          <w:rFonts w:ascii="Calibri" w:hAnsi="Calibri"/>
+          <w:caps w:val="0"/>
+          <w:noProof/>
+          <w:sz w:val="22"/>
+          <w:szCs w:val="22"/>
+        </w:rPr>
+      </w:pPr>
+      <w:r>
+        <w:rPr>
+          <w:noProof/>
+        </w:rPr>
+        <w:t>CERTIFICATE OF COMPLIANCE WITH RULE 809.19(12)</w:t>
+      </w:r>
+      <w:r>
+        <w:rPr>
+          <w:noProof/>
+        </w:rPr>
+        <w:tab/>
+      </w:r>
+    </w:p>
+    <w:p>
+      <w:r>
+        <w:fldChar w:fldCharType="end"/>
+      </w:r>
+    </w:p>
+    <w:p>
+      <w:pPr>
+        <w:jc w:val="center"/>
+        <w:rPr>
+          <w:b/>
+        </w:rPr>
+      </w:pPr>
+      <w:r>
+        <w:rPr>
+          <w:b/>
+        </w:rPr>
+        <w:br w:type="page"/>
+      </w:r>
+      <w:r>
+        <w:rPr>
+          <w:b/>
+        </w:rPr>
+        <w:lastRenderedPageBreak/>
+        <w:t>TABLE OF AUTHORITIES</w:t>
+      </w:r>
+    </w:p>
+    <w:p/>
+    <w:p/>
+    <w:p>
+      <w:pPr>
+        <w:spacing w:line="240" w:lineRule="auto"/>
+        <w:jc w:val="center"/>
+      </w:pPr>
+      <w:r>
+        <w:rPr>
+          <w:b/>
+        </w:rPr>
+        <w:t>CASES CITED</w:t>
+      </w:r>
+    </w:p>
+    <w:p/>
+    <w:p/>
+    <w:p>
+      <w:pPr>
+        <w:spacing w:line="240" w:lineRule="auto"/>
+        <w:jc w:val="center"/>
+        <w:rPr>
+          <w:b/>
+        </w:rPr>
+      </w:pPr>
+      <w:r>
+        <w:rPr>
+          <w:b/>
+        </w:rPr>
+        <w:t>CONSTITUTIONAL PROVISIONS</w:t>
+      </w:r>
+      <w:r>
+        <w:rPr>
+          <w:b/>
+        </w:rPr>
+        <w:br/>
+        <w:t>AND STATUTES CITED</w:t>
+      </w:r>
+    </w:p>
+    <w:p/>
+    <w:p/>
+    <w:p>
+      <w:pPr>
+        <w:pStyle w:val="Center"/>
+      </w:pPr>
+      <w:bookmarkStart w:id="0" w:name="_Toc447180599"/>
+      <w:r>
+        <w:br w:type="page"/>
+      </w:r>
+      <w:r>
+        <w:lastRenderedPageBreak/>
+        <w:t>ISSUE</w:t>
+      </w:r>
+      <w:r>
+        <w:t>(</w:t>
+      </w:r>
+      <w:r>
+        <w:t>s</w:t>
+      </w:r>
+      <w:r>
+        <w:t>)</w:t>
+      </w:r>
+      <w:r>
+        <w:t xml:space="preserve"> PRESENTED</w:t>
+      </w:r>
+      <w:bookmarkEnd w:id="0"/>
+    </w:p>
+    <w:sdt>
+      <w:sdtPr>
+        <w:id w:val="-1329364290"/>
+        <w:placeholder>
+          <w:docPart w:val="DefaultPlaceholder_-1854013440"/>
+        </w:placeholder>
+        <w:text/>
+      </w:sdtPr>
+      <w:sdtEndPr/>
+      <w:sdtContent>
+        <w:p>
+          <w:pPr>
+            <w:pStyle w:val="Double"/>
+          </w:pPr>
+          <w:r>
+            <w:t>&lt;Content Select=</w:t>
+          </w:r>
+          <w:proofErr w:type="gramStart"/>
+          <w:r>
+            <w:t>”./</w:t>
+          </w:r>
+          <w:proofErr w:type="spellStart"/>
+          <w:proofErr w:type="gramEnd"/>
+          <w:r>
+            <w:t>IssuesPresented</w:t>
+          </w:r>
+          <w:proofErr w:type="spellEnd"/>
+          <w:r>
+            <w:t>” /&gt;</w:t>
+          </w:r>
+        </w:p>
+      </w:sdtContent>
+    </w:sdt>
+    <w:p>
+      <w:pPr>
+        <w:pStyle w:val="Center"/>
+      </w:pPr>
+      <w:bookmarkStart w:id="1" w:name="_Toc447180600"/>
+      <w:r>
+        <w:t>Statement on oral Argument</w:t>
+      </w:r>
+      <w:bookmarkEnd w:id="1"/>
+    </w:p>
+    <w:sdt>
+      <w:sdtPr>
+        <w:id w:val="462242190"/>
+        <w:placeholder>
+          <w:docPart w:val="DefaultPlaceholder_-1854013440"/>
+        </w:placeholder>
+        <w:text/>
+      </w:sdtPr>
+      <w:sdtEndPr/>
+      <w:sdtContent>
+        <w:p>
+          <w:pPr>
+            <w:pStyle w:val="Double"/>
+          </w:pPr>
+          <w:r>
+            <w:t>&lt;Content Select=</w:t>
+          </w:r>
+          <w:proofErr w:type="gramStart"/>
+          <w:r>
+            <w:t>”./</w:t>
+          </w:r>
+          <w:proofErr w:type="spellStart"/>
+          <w:proofErr w:type="gramEnd"/>
+          <w:r>
+            <w:t>OralArgumentStatement</w:t>
+          </w:r>
+          <w:proofErr w:type="spellEnd"/>
+          <w:r>
+            <w:t>” /&gt;</w:t>
+          </w:r>
+        </w:p>
+      </w:sdtContent>
+    </w:sdt>
+    <w:p>
+      <w:pPr>
+        <w:pStyle w:val="Center"/>
+      </w:pPr>
+      <w:bookmarkStart w:id="2" w:name="_Toc447180601"/>
+      <w:r>
+        <w:t>Statement on Publication</w:t>
+      </w:r>
+      <w:bookmarkEnd w:id="2"/>
+    </w:p>
+    <w:sdt>
+      <w:sdtPr>
+        <w:id w:val="1012184898"/>
+        <w:placeholder>
+          <w:docPart w:val="DefaultPlaceholder_-1854013440"/>
+        </w:placeholder>
+        <w:text/>
+      </w:sdtPr>
+      <w:sdtEndPr/>
+      <w:sdtContent>
+        <w:p>
+          <w:pPr>
+            <w:pStyle w:val="Double"/>
+          </w:pPr>
+          <w:r>
+            <w:t>&lt;Content Select=</w:t>
+          </w:r>
+          <w:proofErr w:type="gramStart"/>
+          <w:r>
+            <w:t>”./</w:t>
+          </w:r>
+          <w:proofErr w:type="spellStart"/>
+          <w:proofErr w:type="gramEnd"/>
+          <w:r>
+            <w:t>PublicationStatement</w:t>
+          </w:r>
+          <w:proofErr w:type="spellEnd"/>
+          <w:r>
+            <w:t>” /&gt;</w:t>
+          </w:r>
+        </w:p>
+      </w:sdtContent>
+    </w:sdt>
+    <w:p>
+      <w:pPr>
+        <w:pStyle w:val="Center"/>
+      </w:pPr>
+      <w:bookmarkStart w:id="3" w:name="_Toc447180602"/>
+      <w:r>
+        <w:t>statement of</w:t>
+      </w:r>
+      <w:r>
+        <w:t xml:space="preserve"> case</w:t>
+      </w:r>
+      <w:bookmarkEnd w:id="3"/>
+      <w:r>
+        <w:t xml:space="preserve"> AND FACTS</w:t>
+      </w:r>
+    </w:p>
+    <w:sdt>
+      <w:sdtPr>
+        <w:id w:val="-1262671385"/>
+        <w:placeholder>
+          <w:docPart w:val="DefaultPlaceholder_-1854013440"/>
+        </w:placeholder>
+        <w:text/>
+      </w:sdtPr>
+      <w:sdtEndPr/>
+      <w:sdtContent>
+        <w:p>
+          <w:pPr>
+            <w:pStyle w:val="Double"/>
+          </w:pPr>
+          <w:r>
+            <w:t>&lt;Content Select=</w:t>
+          </w:r>
+          <w:proofErr w:type="gramStart"/>
+          <w:r>
+            <w:t>”./</w:t>
+          </w:r>
+          <w:proofErr w:type="spellStart"/>
+          <w:proofErr w:type="gramEnd"/>
+          <w:r>
+            <w:t>CaseFactsStatement</w:t>
+          </w:r>
+          <w:proofErr w:type="spellEnd"/>
+          <w:r>
+            <w:t>” /&gt;</w:t>
+          </w:r>
+        </w:p>
+      </w:sdtContent>
+    </w:sdt>
+    <w:p>
+      <w:pPr>
+        <w:pStyle w:val="Center"/>
+      </w:pPr>
+      <w:bookmarkStart w:id="4" w:name="_Toc447180603"/>
+      <w:r>
+        <w:t>argument</w:t>
+      </w:r>
+      <w:bookmarkEnd w:id="4"/>
+    </w:p>
+    <w:sdt>
+      <w:sdtPr>
+        <w:id w:val="-526176259"/>
+        <w:placeholder>
+          <w:docPart w:val="DefaultPlaceholder_-1854013440"/>
+        </w:placeholder>
+        <w:text/>
+      </w:sdtPr>
+      <w:sdtEndPr/>
+      <w:sdtContent>
+        <w:p>
+          <w:pPr>
+            <w:pStyle w:val="Double"/>
+          </w:pPr>
+          <w:r>
+            <w:t>&lt;Content Select=</w:t>
+          </w:r>
+          <w:proofErr w:type="gramStart"/>
+          <w:r>
+            <w:t>”./</w:t>
+          </w:r>
+          <w:proofErr w:type="gramEnd"/>
+          <w:r>
+            <w:t>Argument” /&gt;</w:t>
+          </w:r>
+        </w:p>
+      </w:sdtContent>
+    </w:sdt>
+    <w:p>
+      <w:pPr>
+        <w:pStyle w:val="Double"/>
+        <w:ind w:firstLine="0"/>
+        <w:jc w:val="center"/>
+        <w:rPr>
+          <w:b/>
+        </w:rPr>
+      </w:pPr>
+      <w:r>
+        <w:rPr>
+          <w:b/>
+        </w:rPr>
+        <w:t>CONCLUSION</w:t>
+      </w:r>
+    </w:p>
+    <w:sdt>
+      <w:sdtPr>
+        <w:id w:val="1598292821"/>
+        <w:placeholder>
+          <w:docPart w:val="DefaultPlaceholder_-1854013440"/>
+        </w:placeholder>
+        <w:text/>
+      </w:sdtPr>
+      <w:sdtEndPr/>
+      <w:sdtContent>
+        <w:p>
+          <w:pPr>
+            <w:pStyle w:val="Double"/>
+          </w:pPr>
+          <w:r>
+            <w:t>&lt;Content Select=</w:t>
+          </w:r>
+          <w:proofErr w:type="gramStart"/>
+          <w:r>
+            <w:t>”./</w:t>
+          </w:r>
+          <w:proofErr w:type="gramEnd"/>
+          <w:r>
+            <w:t>Conclusion”</w:t>
+          </w:r>
+          <w:r>
+            <w:t xml:space="preserve"> /&gt;</w:t>
+          </w:r>
+        </w:p>
+      </w:sdtContent>
+    </w:sdt>
+    <w:p>
+      <w:pPr>
+        <w:pStyle w:val="Double"/>
+        <w:ind w:left="1440"/>
+      </w:pPr>
+      <w:r>
+        <w:t>Dat</w:t>
+      </w:r>
+      <w:r>
+        <w:t>ed XXXXXXXX</w:t>
+      </w:r>
+      <w:r>
+        <w:t>.</w:t>
+      </w:r>
+    </w:p>
+    <w:p>
+      <w:pPr>
+        <w:spacing w:line="240" w:lineRule="auto"/>
+        <w:ind w:left="2340"/>
+        <w:outlineLvl w:val="0"/>
+      </w:pPr>
+    </w:p>
+    <w:p>
+      <w:pPr>
+        <w:spacing w:line="240" w:lineRule="auto"/>
+        <w:ind w:left="2160"/>
+        <w:outlineLvl w:val="0"/>
+      </w:pPr>
+      <w:r>
+        <w:t>Respectfully submitted,</w:t>
+      </w:r>
+    </w:p>
+    <w:p>
+      <w:pPr>
+        <w:spacing w:line="240" w:lineRule="auto"/>
+        <w:ind w:left="2160"/>
+      </w:pPr>
+    </w:p>
+    <w:p>
+      <w:pPr>
+        <w:spacing w:line="240" w:lineRule="auto"/>
+        <w:ind w:left="2160"/>
+      </w:pPr>
+    </w:p>
+    <w:sdt>
+      <w:sdtPr>
+        <w:rPr>
+          <w:caps/>
+        </w:rPr>
+        <w:id w:val="716396924"/>
+        <w:placeholder>
+          <w:docPart w:val="DefaultPlaceholder_-1854013440"/>
+        </w:placeholder>
+        <w:text/>
+      </w:sdtPr>
+      <w:sdtEndPr/>
+      <w:sdtContent>
+        <w:p>
+          <w:pPr>
+            <w:ind w:left="2160"/>
+            <w:rPr>
+              <w:caps/>
+            </w:rPr>
+          </w:pPr>
+          <w:r>
+            <w:rPr>
+              <w:caps/>
+            </w:rPr>
+            <w:t>&lt;Content Select=</w:t>
+          </w:r>
+          <w:proofErr w:type="gramStart"/>
+          <w:r>
+            <w:rPr>
+              <w:caps/>
+            </w:rPr>
+            <w:t>”./</w:t>
+          </w:r>
+          <w:proofErr w:type="gramEnd"/>
+          <w:r>
+            <w:rPr>
+              <w:caps/>
+            </w:rPr>
+            <w:t>Appellant/Name” /&gt;</w:t>
+          </w:r>
+        </w:p>
+      </w:sdtContent>
+    </w:sdt>
+    <w:p>
+      <w:pPr>
+        <w:spacing w:line="240" w:lineRule="auto"/>
+        <w:ind w:left="2160"/>
+      </w:pPr>
+    </w:p>
+    <w:p>
+      <w:pPr>
+        <w:spacing w:line="240" w:lineRule="auto"/>
+      </w:pPr>
+      <w:r>
+        <w:tab/>
+      </w:r>
+      <w:r>
+        <w:tab/>
+      </w:r>
+      <w:r>
+        <w:tab/>
+      </w:r>
+      <w:sdt>
+        <w:sdtPr>
+          <w:id w:val="1114165911"/>
+          <w:placeholder>
+            <w:docPart w:val="DefaultPlaceholder_-1854013440"/>
+          </w:placeholder>
+          <w:text/>
+        </w:sdtPr>
+        <w:sdtEndPr/>
+        <w:sdtContent>
+          <w:r>
+            <w:t>&lt;Content Select=</w:t>
+          </w:r>
+          <w:proofErr w:type="gramStart"/>
+          <w:r>
+            <w:t>”./</w:t>
+          </w:r>
+          <w:proofErr w:type="gramEnd"/>
+          <w:r>
+            <w:t>Appellant/Address/Street” /&gt;</w:t>
+          </w:r>
+        </w:sdtContent>
+      </w:sdt>
+    </w:p>
+    <w:p>
+      <w:pPr>
+        <w:spacing w:line="240" w:lineRule="auto"/>
+      </w:pPr>
+      <w:sdt>
+        <w:sdtPr>
+          <w:id w:val="1630898107"/>
+          <w:placeholder>
+            <w:docPart w:val="DefaultPlaceholder_-1854013440"/>
+          </w:placeholder>
+          <w:text/>
+        </w:sdtPr>
+        <w:sdtEndPr/>
+        <w:sdtContent>
+          <w:r>
+            <w:t>&lt;Content Select=</w:t>
+          </w:r>
+          <w:proofErr w:type="gramStart"/>
+          <w:r>
+            <w:t>”./</w:t>
+          </w:r>
+          <w:proofErr w:type="gramEnd"/>
+          <w:r>
+            <w:t>Appellant/Address/City” /&gt;</w:t>
+          </w:r>
+        </w:sdtContent>
+      </w:sdt>
+      <w:r>
+        <w:t xml:space="preserve">, </w:t>
+      </w:r>
+      <w:sdt>
+        <w:sdtPr>
+          <w:id w:val="1811664161"/>
+          <w:placeholder>
+            <w:docPart w:val="DefaultPlaceholder_-1854013440"/>
+          </w:placeholder>
+          <w:text/>
+        </w:sdtPr>
+        <w:sdtEndPr/>
+        <w:sdtContent>
+          <w:r>
+            <w:t>&lt;Content Select=”./Appellant/Address/State” /&gt;</w:t>
+          </w:r>
+        </w:sdtContent>
+      </w:sdt>
+      <w:r>
+        <w:t xml:space="preserve"> </w:t>
+      </w:r>
+      <w:sdt>
+        <w:sdtPr>
+          <w:id w:val="-592159037"/>
+          <w:placeholder>
+            <w:docPart w:val="DefaultPlaceholder_-1854013440"/>
+          </w:placeholder>
+          <w:text/>
+        </w:sdtPr>
+        <w:sdtEndPr/>
+        <w:sdtContent>
+          <w:r>
+            <w:t>&lt;Content Select=”./Appellant/Address/Zip” /&gt;</w:t>
+          </w:r>
+        </w:sdtContent>
+      </w:sdt>
+    </w:p>
+    <w:sdt>
+      <w:sdtPr>
+        <w:id w:val="-969435256"/>
+        <w:placeholder>
+          <w:docPart w:val="DefaultPlaceholder_-1854013440"/>
+        </w:placeholder>
+        <w:text/>
+      </w:sdtPr>
+      <w:sdtEndPr/>
+      <w:sdtContent>
+        <w:p>
+          <w:pPr>
+            <w:spacing w:line="240" w:lineRule="auto"/>
+          </w:pPr>
+          <w:r>
+            <w:t>&lt;Content Select=</w:t>
+          </w:r>
+          <w:proofErr w:type="gramStart"/>
+          <w:r>
+            <w:t>”./</w:t>
+          </w:r>
+          <w:proofErr w:type="gramEnd"/>
+          <w:r>
+            <w:t>Appellant/Phone” /&gt;</w:t>
+          </w:r>
+        </w:p>
+      </w:sdtContent>
+    </w:sdt>
+    <w:sdt>
+      <w:sdtPr>
+        <w:id w:val="-1655603324"/>
+        <w:placeholder>
+          <w:docPart w:val="DefaultPlaceholder_-1854013440"/>
+        </w:placeholder>
+        <w:text/>
+      </w:sdtPr>
+      <w:sdtEndPr/>
+      <w:sdtContent>
+        <w:p>
+          <w:pPr>
+            <w:spacing w:line="240" w:lineRule="auto"/>
+          </w:pPr>
+          <w:r>
+            <w:t>&lt;Content Select=</w:t>
+          </w:r>
+          <w:proofErr w:type="gramStart"/>
+          <w:r>
+            <w:t>”./</w:t>
+          </w:r>
+          <w:proofErr w:type="gramEnd"/>
+          <w:r>
+            <w:t>Appellant/Email” /&gt;</w:t>
+          </w:r>
+        </w:p>
+      </w:sdtContent>
+    </w:sdt>
+    <w:p>
+      <w:pPr>
+        <w:spacing w:line="240" w:lineRule="auto"/>
+        <w:ind w:left="2160"/>
+      </w:pPr>
+    </w:p>
+    <w:p>
+      <w:pPr>
+        <w:spacing w:line="240" w:lineRule="auto"/>
+        <w:ind w:left="2160"/>
+      </w:pPr>
+      <w:sdt>
+        <w:sdtPr>
+          <w:id w:val="1351767601"/>
+          <w:placeholder>
+            <w:docPart w:val="DefaultPlaceholder_-1854013440"/>
+          </w:placeholder>
+          <w:text/>
+        </w:sdtPr>
+        <w:sdtEndPr/>
+        <w:sdtContent>
+          <w:r>
+            <w:t>&lt;Content Sel</w:t>
+          </w:r>
+          <w:r>
+            <w:t>ect=</w:t>
+          </w:r>
+          <w:proofErr w:type="gramStart"/>
+          <w:r>
+            <w:t>”./</w:t>
+          </w:r>
+          <w:proofErr w:type="spellStart"/>
+          <w:proofErr w:type="gramEnd"/>
+          <w:r>
+            <w:t>Circu</w:t>
+          </w:r>
+          <w:r>
+            <w:t>i</w:t>
+          </w:r>
+          <w:r>
+            <w:t>t</w:t>
+          </w:r>
+          <w:r>
+            <w:t>CourtCase</w:t>
+          </w:r>
+          <w:proofErr w:type="spellEnd"/>
+          <w:r>
+            <w:t xml:space="preserve">/Role” </w:t>
+          </w:r>
+          <w:r>
+            <w:t>/&gt;</w:t>
+          </w:r>
+        </w:sdtContent>
+      </w:sdt>
+      <w:r>
+        <w:t>-Appellant</w:t>
+      </w:r>
+    </w:p>
+    <w:p>
+      <w:pPr>
+        <w:sectPr>
+          <w:footerReference w:type="even" r:id="rId9"/>
+          <w:footerReference w:type="default" r:id="rId10"/>
+          <w:pgSz w:w="12240" w:h="15840" w:code="1"/>
+          <w:pgMar w:top="2160" w:right="2880" w:bottom="1800" w:left="2880" w:header="720" w:footer="720" w:gutter="0"/>
+          <w:pgNumType w:start="1"/>
+          <w:cols w:space="720"/>
+          <w:titlePg/>
+        </w:sectPr>
+      </w:pPr>
+    </w:p>
+    <w:p>
+      <w:pPr>
+        <w:pStyle w:val="Center"/>
+      </w:pPr>
+      <w:bookmarkStart w:id="5" w:name="_Toc447180607"/>
+      <w:r>
+        <w:lastRenderedPageBreak/>
+        <w:t>CERTIFICATION</w:t>
+      </w:r>
+      <w:r>
+        <w:t xml:space="preserve"> AS TO FORM/LENGTH</w:t>
+      </w:r>
+      <w:bookmarkEnd w:id="5"/>
+    </w:p>
+    <w:p>
+      <w:pPr>
+        <w:spacing w:line="240" w:lineRule="auto"/>
+      </w:pPr>
+    </w:p>
+    <w:p>
+      <w:pPr>
+        <w:spacing w:line="240" w:lineRule="auto"/>
+      </w:pPr>
+      <w:r>
+        <w:tab/>
+        <w:t xml:space="preserve">I certify that this brief meets the form and length requirements of Rule 809.19(8)(b) and (c) in that it is:  proportional serif font, minimum printing resolution of 200 dots per inch, </w:t>
+      </w:r>
+      <w:proofErr w:type="gramStart"/>
+      <w:r>
+        <w:t>13 point</w:t>
+      </w:r>
+      <w:proofErr w:type="gramEnd"/>
+      <w:r>
+        <w:t xml:space="preserve"> body text, 11 point for quotes and footnotes, leading of minimum 2 points and maximum of 60 characters per line of body text.  The length of the brief is </w:t>
+      </w:r>
+      <w:r>
+        <w:t>3,151</w:t>
+      </w:r>
+      <w:r>
+        <w:t xml:space="preserve"> </w:t>
+      </w:r>
+      <w:r>
+        <w:t>words.</w:t>
+      </w:r>
+    </w:p>
+    <w:p>
+      <w:pPr>
+        <w:pStyle w:val="Center"/>
+        <w:spacing w:after="240"/>
+      </w:pPr>
+      <w:bookmarkStart w:id="6" w:name="_Toc447180608"/>
+      <w:r>
+        <w:t>CERTIFICATE OF COMPLIANCE</w:t>
+      </w:r>
+      <w:r>
+        <w:t xml:space="preserve"> WITH RULE 809.19(12)</w:t>
+      </w:r>
+      <w:bookmarkEnd w:id="6"/>
+    </w:p>
+    <w:p>
+      <w:pPr>
+        <w:spacing w:line="240" w:lineRule="auto"/>
+        <w:ind w:firstLine="720"/>
+        <w:rPr>
+          <w:szCs w:val="26"/>
+        </w:rPr>
+      </w:pPr>
+      <w:r>
+        <w:rPr>
+          <w:szCs w:val="26"/>
+        </w:rPr>
+        <w:t xml:space="preserve">I certify that </w:t>
+      </w:r>
+      <w:r>
+        <w:rPr>
+          <w:szCs w:val="26"/>
+        </w:rPr>
+        <w:t>I have submitted an electronic copy of this brief, excluding the appendix, if any, which complies with the requirements of § 809</w:t>
+      </w:r>
+      <w:r>
+        <w:rPr>
+          <w:szCs w:val="26"/>
+        </w:rPr>
+        <w:t>.19(12). I further certify that t</w:t>
+      </w:r>
+      <w:r>
+        <w:rPr>
+          <w:szCs w:val="26"/>
+        </w:rPr>
+        <w:t>his electronic brief is identical in content and format to the printed form of the brief filed on or after this date.</w:t>
+      </w:r>
+    </w:p>
+    <w:p>
+      <w:pPr>
+        <w:spacing w:line="240" w:lineRule="auto"/>
+        <w:ind w:firstLine="720"/>
+        <w:rPr>
+          <w:szCs w:val="26"/>
+        </w:rPr>
+      </w:pPr>
+    </w:p>
+    <w:p>
+      <w:pPr>
+        <w:spacing w:line="240" w:lineRule="auto"/>
+        <w:ind w:firstLine="720"/>
+        <w:rPr>
+          <w:szCs w:val="26"/>
+        </w:rPr>
+      </w:pPr>
+      <w:r>
+        <w:rPr>
+          <w:szCs w:val="26"/>
+        </w:rPr>
+        <w:t>A copy of this certificate has been served with the paper copies of this brief filed with the court and served on all opposing parties.</w:t>
+      </w:r>
+    </w:p>
+    <w:p>
+      <w:pPr>
+        <w:spacing w:line="240" w:lineRule="auto"/>
+        <w:ind w:firstLine="720"/>
+        <w:rPr>
+          <w:szCs w:val="26"/>
+        </w:rPr>
+      </w:pPr>
+    </w:p>
+    <w:p>
+      <w:pPr>
+        <w:pStyle w:val="Double"/>
+        <w:spacing w:before="0"/>
+        <w:rPr>
+          <w:szCs w:val="26"/>
+        </w:rPr>
+      </w:pPr>
+      <w:r>
+        <w:rPr>
+          <w:szCs w:val="26"/>
+        </w:rPr>
+        <w:t>Dat</w:t>
+      </w:r>
+      <w:r>
+        <w:rPr>
+          <w:szCs w:val="26"/>
+        </w:rPr>
+        <w:t>ed XXXXXXXXXX</w:t>
+      </w:r>
+      <w:r>
+        <w:rPr>
+          <w:szCs w:val="26"/>
+        </w:rPr>
+        <w:t>.</w:t>
+      </w:r>
+    </w:p>
+    <w:p>
+      <w:pPr>
+        <w:ind w:left="2160"/>
+        <w:rPr>
+          <w:szCs w:val="26"/>
+        </w:rPr>
+      </w:pPr>
+    </w:p>
+    <w:p>
+      <w:pPr>
+        <w:ind w:left="2160"/>
+        <w:rPr>
+          <w:szCs w:val="26"/>
+        </w:rPr>
+      </w:pPr>
+      <w:r>
+        <w:rPr>
+          <w:szCs w:val="26"/>
+        </w:rPr>
+        <w:t>Signed:</w:t>
+      </w:r>
+    </w:p>
+    <w:p>
+      <w:pPr>
+        <w:ind w:left="2160"/>
+        <w:rPr>
+          <w:szCs w:val="26"/>
+        </w:rPr>
+      </w:pPr>
+    </w:p>
+    <w:p>
+      <w:pPr>
+        <w:tabs>
+          <w:tab w:val="right" w:pos="6480"/>
+        </w:tabs>
+        <w:spacing w:line="240" w:lineRule="auto"/>
+        <w:ind w:left="2160"/>
+        <w:rPr>
+          <w:szCs w:val="26"/>
+          <w:u w:val="single"/>
+        </w:rPr>
+      </w:pPr>
+      <w:r>
+        <w:rPr>
+          <w:szCs w:val="26"/>
+          <w:u w:val="single"/>
+        </w:rPr>
+        <w:tab/>
+      </w:r>
+    </w:p>
+    <w:sdt>
+      <w:sdtPr>
+        <w:rPr>
+          <w:caps/>
+        </w:rPr>
+        <w:id w:val="207150617"/>
         <w:placeholder>
           <w:docPart w:val="DefaultPlaceholder_-1854013440"/>
         </w:placeholder>
@@ -729,1359 +2216,8 @@
         <w:spacing w:line="240" w:lineRule="auto"/>
         <w:ind w:left="2160"/>
       </w:pPr>
-    </w:p>
-    <w:p>
-      <w:pPr>
-        <w:spacing w:line="240" w:lineRule="auto"/>
-      </w:pPr>
-      <w:r>
-        <w:tab/>
-      </w:r>
-      <w:r>
-        <w:tab/>
-      </w:r>
-      <w:r>
-        <w:tab/>
-      </w:r>
-      <w:sdt>
-        <w:sdtPr>
-          <w:id w:val="143778178"/>
-          <w:placeholder>
-            <w:docPart w:val="DefaultPlaceholder_-1854013440"/>
-          </w:placeholder>
-          <w:text/>
-        </w:sdtPr>
-        <w:sdtContent>
-          <w:r>
-            <w:t>&lt;Content Select=</w:t>
-          </w:r>
-          <w:proofErr w:type="gramStart"/>
-          <w:r>
-            <w:t>”./</w:t>
-          </w:r>
-          <w:proofErr w:type="gramEnd"/>
-          <w:r>
-            <w:t>Appellant/Address/Street” /&gt;</w:t>
-          </w:r>
-        </w:sdtContent>
-      </w:sdt>
-    </w:p>
-    <w:p>
-      <w:pPr>
-        <w:spacing w:line="240" w:lineRule="auto"/>
-      </w:pPr>
-      <w:sdt>
-        <w:sdtPr>
-          <w:id w:val="-1753499068"/>
-          <w:placeholder>
-            <w:docPart w:val="DefaultPlaceholder_-1854013440"/>
-          </w:placeholder>
-          <w:text/>
-        </w:sdtPr>
-        <w:sdtContent>
-          <w:r>
-            <w:t>&lt;Content Select=</w:t>
-          </w:r>
-          <w:proofErr w:type="gramStart"/>
-          <w:r>
-            <w:t>”./</w:t>
-          </w:r>
-          <w:proofErr w:type="gramEnd"/>
-          <w:r>
-            <w:t>Appellant/Address/City” /&gt;</w:t>
-          </w:r>
-        </w:sdtContent>
-      </w:sdt>
-      <w:r>
-        <w:t xml:space="preserve">, </w:t>
-      </w:r>
-      <w:sdt>
-        <w:sdtPr>
-          <w:id w:val="673835879"/>
-          <w:placeholder>
-            <w:docPart w:val="DefaultPlaceholder_-1854013440"/>
-          </w:placeholder>
-          <w:text/>
-        </w:sdtPr>
-        <w:sdtContent>
-          <w:r>
-            <w:t>&lt;Content Select=”./Appellant/Address/State” /&gt;</w:t>
-          </w:r>
-        </w:sdtContent>
-      </w:sdt>
-      <w:r>
-        <w:t xml:space="preserve"> </w:t>
-      </w:r>
-      <w:sdt>
-        <w:sdtPr>
-          <w:id w:val="1270363450"/>
-          <w:placeholder>
-            <w:docPart w:val="DefaultPlaceholder_-1854013440"/>
-          </w:placeholder>
-          <w:text/>
-        </w:sdtPr>
-        <w:sdtContent>
-          <w:r>
-            <w:t>&lt;Content Select=”./Appellant/Address/Zip” /&gt;</w:t>
-          </w:r>
-        </w:sdtContent>
-      </w:sdt>
-    </w:p>
-    <w:sdt>
-      <w:sdtPr>
-        <w:id w:val="816767924"/>
-        <w:placeholder>
-          <w:docPart w:val="DefaultPlaceholder_-1854013440"/>
-        </w:placeholder>
-        <w:text/>
-      </w:sdtPr>
-      <w:sdtContent>
-        <w:p>
-          <w:pPr>
-            <w:spacing w:line="240" w:lineRule="auto"/>
-          </w:pPr>
-          <w:r>
-            <w:t>&lt;Content Select=</w:t>
-          </w:r>
-          <w:proofErr w:type="gramStart"/>
-          <w:r>
-            <w:t>”./</w:t>
-          </w:r>
-          <w:proofErr w:type="gramEnd"/>
-          <w:r>
-            <w:t>Appellant/Phone” /&gt;</w:t>
-          </w:r>
-        </w:p>
-      </w:sdtContent>
-    </w:sdt>
-    <w:sdt>
-      <w:sdtPr>
-        <w:id w:val="-632482726"/>
-        <w:placeholder>
-          <w:docPart w:val="DefaultPlaceholder_-1854013440"/>
-        </w:placeholder>
-        <w:text/>
-      </w:sdtPr>
-      <w:sdtContent>
-        <w:p>
-          <w:pPr>
-            <w:spacing w:line="240" w:lineRule="auto"/>
-          </w:pPr>
-          <w:r>
-            <w:t>&lt;Content Select=</w:t>
-          </w:r>
-          <w:proofErr w:type="gramStart"/>
-          <w:r>
-            <w:t>”./</w:t>
-          </w:r>
-          <w:proofErr w:type="gramEnd"/>
-          <w:r>
-            <w:t>Appellant/Email” /&gt;</w:t>
-          </w:r>
-        </w:p>
-      </w:sdtContent>
-    </w:sdt>
-    <w:p>
-      <w:pPr>
-        <w:spacing w:line="240" w:lineRule="auto"/>
-        <w:ind w:left="2160"/>
-      </w:pPr>
-    </w:p>
-    <w:p>
-      <w:pPr>
-        <w:spacing w:line="240" w:lineRule="auto"/>
-        <w:ind w:left="2160"/>
-      </w:pPr>
-      <w:sdt>
-        <w:sdtPr>
-          <w:id w:val="204528809"/>
-          <w:placeholder>
-            <w:docPart w:val="DefaultPlaceholder_-1854013440"/>
-          </w:placeholder>
-          <w:text/>
-        </w:sdtPr>
-        <w:sdtContent>
-          <w:r>
-            <w:t>&lt;Content Sel</w:t>
-          </w:r>
-          <w:r>
-            <w:t>ect=</w:t>
-          </w:r>
-          <w:proofErr w:type="gramStart"/>
-          <w:r>
-            <w:t>”./</w:t>
-          </w:r>
-          <w:proofErr w:type="spellStart"/>
-          <w:proofErr w:type="gramEnd"/>
-          <w:r>
-            <w:t>CircutCourtCase</w:t>
-          </w:r>
-          <w:proofErr w:type="spellEnd"/>
-          <w:r>
-            <w:t>/Role” /&gt;</w:t>
-          </w:r>
-        </w:sdtContent>
-      </w:sdt>
-      <w:r>
-        <w:t>-Appellant</w:t>
-      </w:r>
-    </w:p>
-    <w:p>
-      <w:pPr>
-        <w:sectPr>
-          <w:footerReference w:type="default" r:id="rId8"/>
-          <w:pgSz w:w="12240" w:h="15840"/>
-          <w:pgMar w:top="2160" w:right="2880" w:bottom="1800" w:left="2880" w:header="720" w:footer="720" w:gutter="0"/>
-          <w:cols w:space="0"/>
-          <w:titlePg/>
-        </w:sectPr>
-      </w:pPr>
-    </w:p>
-    <w:p>
-      <w:pPr>
-        <w:pStyle w:val="Footer"/>
-        <w:spacing w:line="240" w:lineRule="auto"/>
-        <w:rPr>
-          <w:b/>
-        </w:rPr>
-      </w:pPr>
-      <w:r>
-        <w:rPr>
-          <w:b/>
-        </w:rPr>
-        <w:lastRenderedPageBreak/>
-        <w:t>TABLE OF CONTENTS</w:t>
-      </w:r>
-    </w:p>
-    <w:p>
-      <w:pPr>
-        <w:spacing w:line="240" w:lineRule="auto"/>
-      </w:pPr>
-    </w:p>
-    <w:p>
-      <w:pPr>
-        <w:tabs>
-          <w:tab w:val="right" w:pos="6480"/>
-        </w:tabs>
-        <w:spacing w:line="240" w:lineRule="auto"/>
-      </w:pPr>
-      <w:r>
-        <w:tab/>
-        <w:t>Page</w:t>
-      </w:r>
-    </w:p>
-    <w:p>
-      <w:pPr>
-        <w:pStyle w:val="TOC1"/>
-        <w:rPr>
-          <w:rFonts w:ascii="Calibri" w:hAnsi="Calibri"/>
-          <w:caps w:val="0"/>
-          <w:noProof/>
-          <w:sz w:val="22"/>
-          <w:szCs w:val="22"/>
-        </w:rPr>
-      </w:pPr>
-      <w:r>
-        <w:fldChar w:fldCharType="begin"/>
-      </w:r>
-      <w:r>
-        <w:instrText xml:space="preserve"> TOC \o "1-3" \t "Roman,2,Alpha,3,Center,1" </w:instrText>
-      </w:r>
-      <w:r>
-        <w:fldChar w:fldCharType="separate"/>
-      </w:r>
-      <w:r>
-        <w:rPr>
-          <w:noProof/>
-        </w:rPr>
-        <w:t>ISSUE</w:t>
-      </w:r>
-      <w:r>
-        <w:rPr>
-          <w:noProof/>
-        </w:rPr>
-        <w:t>(</w:t>
-      </w:r>
-      <w:r>
-        <w:rPr>
-          <w:noProof/>
-        </w:rPr>
-        <w:t>s</w:t>
-      </w:r>
-      <w:r>
-        <w:rPr>
-          <w:noProof/>
-        </w:rPr>
-        <w:t>)</w:t>
-      </w:r>
-      <w:r>
-        <w:rPr>
-          <w:noProof/>
-        </w:rPr>
-        <w:t xml:space="preserve"> PRESENTED</w:t>
-      </w:r>
-      <w:r>
-        <w:rPr>
-          <w:noProof/>
-        </w:rPr>
-        <w:tab/>
-      </w:r>
-    </w:p>
-    <w:p>
-      <w:pPr>
-        <w:pStyle w:val="TOC1"/>
-        <w:rPr>
-          <w:rFonts w:ascii="Calibri" w:hAnsi="Calibri"/>
-          <w:caps w:val="0"/>
-          <w:noProof/>
-          <w:sz w:val="22"/>
-          <w:szCs w:val="22"/>
-        </w:rPr>
-      </w:pPr>
-      <w:r>
-        <w:rPr>
-          <w:noProof/>
-        </w:rPr>
-        <w:t>Statement on oral Argument</w:t>
-      </w:r>
-      <w:r>
-        <w:rPr>
-          <w:noProof/>
-        </w:rPr>
-        <w:tab/>
-      </w:r>
-    </w:p>
-    <w:p>
-      <w:pPr>
-        <w:pStyle w:val="TOC1"/>
-        <w:rPr>
-          <w:rFonts w:ascii="Calibri" w:hAnsi="Calibri"/>
-          <w:caps w:val="0"/>
-          <w:noProof/>
-          <w:sz w:val="22"/>
-          <w:szCs w:val="22"/>
-        </w:rPr>
-      </w:pPr>
-      <w:r>
-        <w:rPr>
-          <w:noProof/>
-        </w:rPr>
-        <w:t>Statement on Publication</w:t>
-      </w:r>
-      <w:r>
-        <w:rPr>
-          <w:noProof/>
-        </w:rPr>
-        <w:tab/>
-      </w:r>
-    </w:p>
-    <w:p>
-      <w:pPr>
-        <w:pStyle w:val="TOC1"/>
-        <w:rPr>
-          <w:rFonts w:ascii="Calibri" w:hAnsi="Calibri"/>
-          <w:caps w:val="0"/>
-          <w:noProof/>
-          <w:sz w:val="22"/>
-          <w:szCs w:val="22"/>
-        </w:rPr>
-      </w:pPr>
-      <w:r>
-        <w:rPr>
-          <w:noProof/>
-        </w:rPr>
-        <w:t>statement of</w:t>
-      </w:r>
-      <w:r>
-        <w:rPr>
-          <w:noProof/>
-        </w:rPr>
-        <w:t xml:space="preserve"> case</w:t>
-      </w:r>
-      <w:r>
-        <w:rPr>
-          <w:noProof/>
-        </w:rPr>
-        <w:t xml:space="preserve"> AND FACTS</w:t>
-      </w:r>
-      <w:r>
-        <w:rPr>
-          <w:noProof/>
-        </w:rPr>
-        <w:tab/>
-      </w:r>
-    </w:p>
-    <w:p>
-      <w:pPr>
-        <w:pStyle w:val="TOC1"/>
-        <w:rPr>
-          <w:rFonts w:ascii="Calibri" w:hAnsi="Calibri"/>
-          <w:caps w:val="0"/>
-          <w:noProof/>
-          <w:sz w:val="22"/>
-          <w:szCs w:val="22"/>
-        </w:rPr>
-      </w:pPr>
-      <w:r>
-        <w:rPr>
-          <w:noProof/>
-        </w:rPr>
-        <w:t>argument</w:t>
-      </w:r>
-      <w:r>
-        <w:rPr>
-          <w:noProof/>
-        </w:rPr>
-        <w:tab/>
-      </w:r>
-    </w:p>
-    <w:p>
-      <w:pPr>
-        <w:pStyle w:val="TOC1"/>
-        <w:rPr>
-          <w:rFonts w:ascii="Calibri" w:hAnsi="Calibri"/>
-          <w:caps w:val="0"/>
-          <w:noProof/>
-          <w:sz w:val="22"/>
-          <w:szCs w:val="22"/>
-        </w:rPr>
-      </w:pPr>
-      <w:r>
-        <w:rPr>
-          <w:noProof/>
-        </w:rPr>
-        <w:t>Conclusion</w:t>
-      </w:r>
-      <w:r>
-        <w:rPr>
-          <w:noProof/>
-        </w:rPr>
-        <w:tab/>
-      </w:r>
-    </w:p>
-    <w:p>
-      <w:pPr>
-        <w:pStyle w:val="TOC1"/>
-        <w:rPr>
-          <w:rFonts w:ascii="Calibri" w:hAnsi="Calibri"/>
-          <w:caps w:val="0"/>
-          <w:noProof/>
-          <w:sz w:val="22"/>
-          <w:szCs w:val="22"/>
-        </w:rPr>
-      </w:pPr>
-      <w:r>
-        <w:rPr>
-          <w:noProof/>
-        </w:rPr>
-        <w:t>CERTIFICATION AS TO FORM/LENGTH</w:t>
-      </w:r>
-      <w:r>
-        <w:rPr>
-          <w:noProof/>
-        </w:rPr>
-        <w:tab/>
-      </w:r>
-    </w:p>
-    <w:p>
-      <w:pPr>
-        <w:pStyle w:val="TOC1"/>
-        <w:rPr>
-          <w:rFonts w:ascii="Calibri" w:hAnsi="Calibri"/>
-          <w:caps w:val="0"/>
-          <w:noProof/>
-          <w:sz w:val="22"/>
-          <w:szCs w:val="22"/>
-        </w:rPr>
-      </w:pPr>
-      <w:r>
-        <w:rPr>
-          <w:noProof/>
-        </w:rPr>
-        <w:t>CERTIFICATE OF COMPLIANCE WITH RULE 809.19(12)</w:t>
-      </w:r>
-      <w:r>
-        <w:rPr>
-          <w:noProof/>
-        </w:rPr>
-        <w:tab/>
-      </w:r>
-    </w:p>
-    <w:p>
-      <w:r>
-        <w:fldChar w:fldCharType="end"/>
-      </w:r>
-    </w:p>
-    <w:p>
-      <w:pPr>
-        <w:jc w:val="center"/>
-        <w:rPr>
-          <w:b/>
-        </w:rPr>
-      </w:pPr>
-      <w:r>
-        <w:rPr>
-          <w:b/>
-        </w:rPr>
-        <w:br w:type="page"/>
-      </w:r>
-      <w:r>
-        <w:rPr>
-          <w:b/>
-        </w:rPr>
-        <w:lastRenderedPageBreak/>
-        <w:t>TABLE OF AUTHORITIES</w:t>
-      </w:r>
-    </w:p>
-    <w:p/>
-    <w:p/>
-    <w:p>
-      <w:pPr>
-        <w:spacing w:line="240" w:lineRule="auto"/>
-        <w:jc w:val="center"/>
-      </w:pPr>
-      <w:r>
-        <w:rPr>
-          <w:b/>
-        </w:rPr>
-        <w:t>CASES CITED</w:t>
-      </w:r>
-    </w:p>
-    <w:p/>
-    <w:p/>
-    <w:p>
-      <w:pPr>
-        <w:spacing w:line="240" w:lineRule="auto"/>
-        <w:jc w:val="center"/>
-        <w:rPr>
-          <w:b/>
-        </w:rPr>
-      </w:pPr>
-      <w:r>
-        <w:rPr>
-          <w:b/>
-        </w:rPr>
-        <w:t>CONSTITUTIONAL PROVISIONS</w:t>
-      </w:r>
-      <w:r>
-        <w:rPr>
-          <w:b/>
-        </w:rPr>
-        <w:br/>
-        <w:t>AND STATUTES CITED</w:t>
-      </w:r>
-    </w:p>
-    <w:p/>
-    <w:p/>
-    <w:p>
-      <w:pPr>
-        <w:pStyle w:val="Center"/>
-      </w:pPr>
-      <w:bookmarkStart w:id="0" w:name="_Toc447180599"/>
-      <w:r>
-        <w:br w:type="page"/>
-      </w:r>
-      <w:r>
-        <w:lastRenderedPageBreak/>
-        <w:t>ISSUE</w:t>
-      </w:r>
-      <w:r>
-        <w:t>(</w:t>
-      </w:r>
-      <w:r>
-        <w:t>s</w:t>
-      </w:r>
-      <w:r>
-        <w:t>)</w:t>
-      </w:r>
-      <w:r>
-        <w:t xml:space="preserve"> PRESENTED</w:t>
-      </w:r>
-      <w:bookmarkEnd w:id="0"/>
-    </w:p>
-    <w:sdt>
-      <w:sdtPr>
-        <w:id w:val="-1329364290"/>
-        <w:placeholder>
-          <w:docPart w:val="DefaultPlaceholder_-1854013440"/>
-        </w:placeholder>
-        <w:text/>
-      </w:sdtPr>
-      <w:sdtContent>
-        <w:p>
-          <w:pPr>
-            <w:pStyle w:val="Double"/>
-          </w:pPr>
-          <w:r>
-            <w:t>&lt;Content Select=</w:t>
-          </w:r>
-          <w:proofErr w:type="gramStart"/>
-          <w:r>
-            <w:t>”./</w:t>
-          </w:r>
-          <w:proofErr w:type="spellStart"/>
-          <w:proofErr w:type="gramEnd"/>
-          <w:r>
-            <w:t>IssuesPresented</w:t>
-          </w:r>
-          <w:proofErr w:type="spellEnd"/>
-          <w:r>
-            <w:t>” /&gt;</w:t>
-          </w:r>
-        </w:p>
-      </w:sdtContent>
-    </w:sdt>
-    <w:p>
-      <w:pPr>
-        <w:pStyle w:val="Center"/>
-      </w:pPr>
-      <w:bookmarkStart w:id="1" w:name="_Toc447180600"/>
-      <w:r>
-        <w:t>Statement on oral Argument</w:t>
-      </w:r>
-      <w:bookmarkEnd w:id="1"/>
-    </w:p>
-    <w:sdt>
-      <w:sdtPr>
-        <w:id w:val="462242190"/>
-        <w:placeholder>
-          <w:docPart w:val="DefaultPlaceholder_-1854013440"/>
-        </w:placeholder>
-        <w:text/>
-      </w:sdtPr>
-      <w:sdtContent>
-        <w:p>
-          <w:pPr>
-            <w:pStyle w:val="Double"/>
-          </w:pPr>
-          <w:r>
-            <w:t>&lt;Content Select=</w:t>
-          </w:r>
-          <w:proofErr w:type="gramStart"/>
-          <w:r>
-            <w:t>”./</w:t>
-          </w:r>
-          <w:proofErr w:type="spellStart"/>
-          <w:proofErr w:type="gramEnd"/>
-          <w:r>
-            <w:t>OralArgumentStatement</w:t>
-          </w:r>
-          <w:proofErr w:type="spellEnd"/>
-          <w:r>
-            <w:t>” /&gt;</w:t>
-          </w:r>
-        </w:p>
-      </w:sdtContent>
-    </w:sdt>
-    <w:p>
-      <w:pPr>
-        <w:pStyle w:val="Center"/>
-      </w:pPr>
-      <w:bookmarkStart w:id="2" w:name="_Toc447180601"/>
-      <w:r>
-        <w:t>Statement on Publication</w:t>
-      </w:r>
-      <w:bookmarkEnd w:id="2"/>
-    </w:p>
-    <w:sdt>
-      <w:sdtPr>
-        <w:id w:val="1012184898"/>
-        <w:placeholder>
-          <w:docPart w:val="DefaultPlaceholder_-1854013440"/>
-        </w:placeholder>
-        <w:text/>
-      </w:sdtPr>
-      <w:sdtContent>
-        <w:p>
-          <w:pPr>
-            <w:pStyle w:val="Double"/>
-          </w:pPr>
-          <w:r>
-            <w:t>&lt;Content Select=</w:t>
-          </w:r>
-          <w:proofErr w:type="gramStart"/>
-          <w:r>
-            <w:t>”./</w:t>
-          </w:r>
-          <w:proofErr w:type="spellStart"/>
-          <w:proofErr w:type="gramEnd"/>
-          <w:r>
-            <w:t>PublicationStatement</w:t>
-          </w:r>
-          <w:proofErr w:type="spellEnd"/>
-          <w:r>
-            <w:t>” /&gt;</w:t>
-          </w:r>
-        </w:p>
-      </w:sdtContent>
-    </w:sdt>
-    <w:p>
-      <w:pPr>
-        <w:pStyle w:val="Center"/>
-      </w:pPr>
-      <w:bookmarkStart w:id="3" w:name="_Toc447180602"/>
-      <w:r>
-        <w:t>statement of</w:t>
-      </w:r>
-      <w:r>
-        <w:t xml:space="preserve"> case</w:t>
-      </w:r>
-      <w:bookmarkEnd w:id="3"/>
-      <w:r>
-        <w:t xml:space="preserve"> AND FACTS</w:t>
-      </w:r>
-    </w:p>
-    <w:sdt>
-      <w:sdtPr>
-        <w:id w:val="-1262671385"/>
-        <w:placeholder>
-          <w:docPart w:val="DefaultPlaceholder_-1854013440"/>
-        </w:placeholder>
-        <w:text/>
-      </w:sdtPr>
-      <w:sdtContent>
-        <w:p>
-          <w:pPr>
-            <w:pStyle w:val="Double"/>
-          </w:pPr>
-          <w:r>
-            <w:t>&lt;Content Select=</w:t>
-          </w:r>
-          <w:proofErr w:type="gramStart"/>
-          <w:r>
-            <w:t>”./</w:t>
-          </w:r>
-          <w:proofErr w:type="spellStart"/>
-          <w:proofErr w:type="gramEnd"/>
-          <w:r>
-            <w:t>CaseFactsStatement</w:t>
-          </w:r>
-          <w:proofErr w:type="spellEnd"/>
-          <w:r>
-            <w:t>” /&gt;</w:t>
-          </w:r>
-        </w:p>
-      </w:sdtContent>
-    </w:sdt>
-    <w:p>
-      <w:pPr>
-        <w:pStyle w:val="Center"/>
-      </w:pPr>
-      <w:bookmarkStart w:id="4" w:name="_Toc447180603"/>
-      <w:r>
-        <w:t>argument</w:t>
-      </w:r>
-      <w:bookmarkEnd w:id="4"/>
-    </w:p>
-    <w:sdt>
-      <w:sdtPr>
-        <w:id w:val="-526176259"/>
-        <w:placeholder>
-          <w:docPart w:val="DefaultPlaceholder_-1854013440"/>
-        </w:placeholder>
-        <w:text/>
-      </w:sdtPr>
-      <w:sdtContent>
-        <w:p>
-          <w:pPr>
-            <w:pStyle w:val="Double"/>
-          </w:pPr>
-          <w:r>
-            <w:t>&lt;Content Select=</w:t>
-          </w:r>
-          <w:proofErr w:type="gramStart"/>
-          <w:r>
-            <w:t>”./</w:t>
-          </w:r>
-          <w:proofErr w:type="gramEnd"/>
-          <w:r>
-            <w:t>Argument” /&gt;</w:t>
-          </w:r>
-        </w:p>
-      </w:sdtContent>
-    </w:sdt>
-    <w:p>
-      <w:pPr>
-        <w:pStyle w:val="Double"/>
-        <w:ind w:firstLine="0"/>
-        <w:jc w:val="center"/>
-        <w:rPr>
-          <w:b/>
-        </w:rPr>
-      </w:pPr>
-      <w:r>
-        <w:rPr>
-          <w:b/>
-        </w:rPr>
-        <w:t>CONCLUSION</w:t>
-      </w:r>
-    </w:p>
-    <w:sdt>
-      <w:sdtPr>
-        <w:id w:val="1598292821"/>
-        <w:placeholder>
-          <w:docPart w:val="DefaultPlaceholder_-1854013440"/>
-        </w:placeholder>
-        <w:text/>
-      </w:sdtPr>
-      <w:sdtContent>
-        <w:p>
-          <w:pPr>
-            <w:pStyle w:val="Double"/>
-          </w:pPr>
-          <w:r>
-            <w:t>&lt;Content Select=</w:t>
-          </w:r>
-          <w:proofErr w:type="gramStart"/>
-          <w:r>
-            <w:t>”./</w:t>
-          </w:r>
-          <w:proofErr w:type="gramEnd"/>
-          <w:r>
-            <w:t>Conclusion”</w:t>
-          </w:r>
-          <w:r>
-            <w:t xml:space="preserve"> /&gt;</w:t>
-          </w:r>
-        </w:p>
-      </w:sdtContent>
-    </w:sdt>
-    <w:p>
-      <w:pPr>
-        <w:pStyle w:val="Double"/>
-        <w:ind w:left="1440"/>
-      </w:pPr>
-      <w:r>
-        <w:t>Dat</w:t>
-      </w:r>
-      <w:r>
-        <w:t>ed XXXXXXXX</w:t>
-      </w:r>
-      <w:r>
-        <w:t>.</w:t>
-      </w:r>
-    </w:p>
-    <w:p>
-      <w:pPr>
-        <w:spacing w:line="240" w:lineRule="auto"/>
-        <w:ind w:left="2340"/>
-        <w:outlineLvl w:val="0"/>
-      </w:pPr>
-    </w:p>
-    <w:p>
-      <w:pPr>
-        <w:spacing w:line="240" w:lineRule="auto"/>
-        <w:ind w:left="2160"/>
-        <w:outlineLvl w:val="0"/>
-      </w:pPr>
-      <w:r>
-        <w:t>Respectfully submitted,</w:t>
-      </w:r>
-    </w:p>
-    <w:p>
-      <w:pPr>
-        <w:spacing w:line="240" w:lineRule="auto"/>
-        <w:ind w:left="2160"/>
-      </w:pPr>
-    </w:p>
-    <w:p>
-      <w:pPr>
-        <w:spacing w:line="240" w:lineRule="auto"/>
-        <w:ind w:left="2160"/>
-      </w:pPr>
-    </w:p>
-    <w:sdt>
-      <w:sdtPr>
-        <w:rPr>
-          <w:caps/>
-        </w:rPr>
-        <w:id w:val="716396924"/>
-        <w:placeholder>
-          <w:docPart w:val="DefaultPlaceholder_-1854013440"/>
-        </w:placeholder>
-        <w:text/>
-      </w:sdtPr>
-      <w:sdtContent>
-        <w:p>
-          <w:pPr>
-            <w:ind w:left="2160"/>
-            <w:rPr>
-              <w:caps/>
-            </w:rPr>
-          </w:pPr>
-          <w:r>
-            <w:rPr>
-              <w:caps/>
-            </w:rPr>
-            <w:t>&lt;Content Select=</w:t>
-          </w:r>
-          <w:proofErr w:type="gramStart"/>
-          <w:r>
-            <w:rPr>
-              <w:caps/>
-            </w:rPr>
-            <w:t>”./</w:t>
-          </w:r>
-          <w:proofErr w:type="gramEnd"/>
-          <w:r>
-            <w:rPr>
-              <w:caps/>
-            </w:rPr>
-            <w:t>Appellant/Name” /&gt;</w:t>
-          </w:r>
-        </w:p>
-      </w:sdtContent>
-    </w:sdt>
-    <w:p>
-      <w:pPr>
-        <w:spacing w:line="240" w:lineRule="auto"/>
-        <w:ind w:left="2160"/>
-      </w:pPr>
-    </w:p>
-    <w:p>
-      <w:pPr>
-        <w:spacing w:line="240" w:lineRule="auto"/>
-      </w:pPr>
-      <w:r>
-        <w:tab/>
-      </w:r>
-      <w:r>
-        <w:tab/>
-      </w:r>
-      <w:r>
-        <w:tab/>
-      </w:r>
-      <w:sdt>
-        <w:sdtPr>
-          <w:id w:val="1114165911"/>
-          <w:placeholder>
-            <w:docPart w:val="DefaultPlaceholder_-1854013440"/>
-          </w:placeholder>
-          <w:text/>
-        </w:sdtPr>
-        <w:sdtContent>
-          <w:r>
-            <w:t>&lt;Content Select=</w:t>
-          </w:r>
-          <w:proofErr w:type="gramStart"/>
-          <w:r>
-            <w:t>”./</w:t>
-          </w:r>
-          <w:proofErr w:type="gramEnd"/>
-          <w:r>
-            <w:t>Appellant/Address/Street” /&gt;</w:t>
-          </w:r>
-        </w:sdtContent>
-      </w:sdt>
-    </w:p>
-    <w:p>
-      <w:pPr>
-        <w:spacing w:line="240" w:lineRule="auto"/>
-      </w:pPr>
-      <w:sdt>
-        <w:sdtPr>
-          <w:id w:val="1630898107"/>
-          <w:placeholder>
-            <w:docPart w:val="DefaultPlaceholder_-1854013440"/>
-          </w:placeholder>
-          <w:text/>
-        </w:sdtPr>
-        <w:sdtContent>
-          <w:r>
-            <w:t>&lt;Content Select=</w:t>
-          </w:r>
-          <w:proofErr w:type="gramStart"/>
-          <w:r>
-            <w:t>”./</w:t>
-          </w:r>
-          <w:proofErr w:type="gramEnd"/>
-          <w:r>
-            <w:t>Appellant/Address/City” /&gt;</w:t>
-          </w:r>
-        </w:sdtContent>
-      </w:sdt>
-      <w:r>
-        <w:t xml:space="preserve">, </w:t>
-      </w:r>
-      <w:sdt>
-        <w:sdtPr>
-          <w:id w:val="1811664161"/>
-          <w:placeholder>
-            <w:docPart w:val="DefaultPlaceholder_-1854013440"/>
-          </w:placeholder>
-          <w:text/>
-        </w:sdtPr>
-        <w:sdtContent>
-          <w:r>
-            <w:t>&lt;Content Select=”./Appellant/Address/State” /&gt;</w:t>
-          </w:r>
-        </w:sdtContent>
-      </w:sdt>
-      <w:r>
-        <w:t xml:space="preserve"> </w:t>
-      </w:r>
-      <w:sdt>
-        <w:sdtPr>
-          <w:id w:val="-592159037"/>
-          <w:placeholder>
-            <w:docPart w:val="DefaultPlaceholder_-1854013440"/>
-          </w:placeholder>
-          <w:text/>
-        </w:sdtPr>
-        <w:sdtContent>
-          <w:r>
-            <w:t>&lt;Content Select=”./Appellant/Address/Zip” /&gt;</w:t>
-          </w:r>
-        </w:sdtContent>
-      </w:sdt>
-    </w:p>
-    <w:sdt>
-      <w:sdtPr>
-        <w:id w:val="-969435256"/>
-        <w:placeholder>
-          <w:docPart w:val="DefaultPlaceholder_-1854013440"/>
-        </w:placeholder>
-        <w:text/>
-      </w:sdtPr>
-      <w:sdtContent>
-        <w:p>
-          <w:pPr>
-            <w:spacing w:line="240" w:lineRule="auto"/>
-          </w:pPr>
-          <w:r>
-            <w:t>&lt;Content Select=</w:t>
-          </w:r>
-          <w:proofErr w:type="gramStart"/>
-          <w:r>
-            <w:t>”./</w:t>
-          </w:r>
-          <w:proofErr w:type="gramEnd"/>
-          <w:r>
-            <w:t>Appellant/Phone” /&gt;</w:t>
-          </w:r>
-        </w:p>
-      </w:sdtContent>
-    </w:sdt>
-    <w:sdt>
-      <w:sdtPr>
-        <w:id w:val="-1655603324"/>
-        <w:placeholder>
-          <w:docPart w:val="DefaultPlaceholder_-1854013440"/>
-        </w:placeholder>
-        <w:text/>
-      </w:sdtPr>
-      <w:sdtContent>
-        <w:p>
-          <w:pPr>
-            <w:spacing w:line="240" w:lineRule="auto"/>
-          </w:pPr>
-          <w:r>
-            <w:t>&lt;Content Select=</w:t>
-          </w:r>
-          <w:proofErr w:type="gramStart"/>
-          <w:r>
-            <w:t>”./</w:t>
-          </w:r>
-          <w:proofErr w:type="gramEnd"/>
-          <w:r>
-            <w:t>Appellant/Email” /&gt;</w:t>
-          </w:r>
-        </w:p>
-      </w:sdtContent>
-    </w:sdt>
-    <w:p>
-      <w:pPr>
-        <w:spacing w:line="240" w:lineRule="auto"/>
-        <w:ind w:left="2160"/>
-      </w:pPr>
-    </w:p>
-    <w:p>
-      <w:pPr>
-        <w:spacing w:line="240" w:lineRule="auto"/>
-        <w:ind w:left="2160"/>
-      </w:pPr>
-      <w:sdt>
-        <w:sdtPr>
-          <w:id w:val="1351767601"/>
-          <w:placeholder>
-            <w:docPart w:val="DefaultPlaceholder_-1854013440"/>
-          </w:placeholder>
-          <w:text/>
-        </w:sdtPr>
-        <w:sdtContent>
-          <w:r>
-            <w:t>&lt;Content Sel</w:t>
-          </w:r>
-          <w:r>
-            <w:t>ect=</w:t>
-          </w:r>
-          <w:proofErr w:type="gramStart"/>
-          <w:r>
-            <w:t>”./</w:t>
-          </w:r>
-          <w:proofErr w:type="spellStart"/>
-          <w:proofErr w:type="gramEnd"/>
-          <w:r>
-            <w:t>CircutCourtCase</w:t>
-          </w:r>
-          <w:proofErr w:type="spellEnd"/>
-          <w:r>
-            <w:t>/Role” /&gt;</w:t>
-          </w:r>
-        </w:sdtContent>
-      </w:sdt>
-      <w:r>
-        <w:t>-Appellant</w:t>
-      </w:r>
-    </w:p>
-    <w:p>
-      <w:pPr>
-        <w:sectPr>
-          <w:footerReference w:type="even" r:id="rId9"/>
-          <w:footerReference w:type="default" r:id="rId10"/>
-          <w:pgSz w:w="12240" w:h="15840" w:code="1"/>
-          <w:pgMar w:top="2160" w:right="2880" w:bottom="1800" w:left="2880" w:header="720" w:footer="720" w:gutter="0"/>
-          <w:pgNumType w:start="1"/>
-          <w:cols w:space="720"/>
-          <w:titlePg/>
-        </w:sectPr>
-      </w:pPr>
-    </w:p>
-    <w:p>
-      <w:pPr>
-        <w:pStyle w:val="Center"/>
-      </w:pPr>
-      <w:bookmarkStart w:id="5" w:name="_Toc447180607"/>
-      <w:r>
-        <w:lastRenderedPageBreak/>
-        <w:t>CERTIFICATION</w:t>
-      </w:r>
-      <w:r>
-        <w:t xml:space="preserve"> AS TO FORM/LENGTH</w:t>
-      </w:r>
-      <w:bookmarkEnd w:id="5"/>
-    </w:p>
-    <w:p>
-      <w:pPr>
-        <w:spacing w:line="240" w:lineRule="auto"/>
-      </w:pPr>
-    </w:p>
-    <w:p>
-      <w:pPr>
-        <w:spacing w:line="240" w:lineRule="auto"/>
-      </w:pPr>
-      <w:r>
-        <w:tab/>
-        <w:t xml:space="preserve">I certify that this brief meets the form and length requirements of Rule 809.19(8)(b) and (c) in that it is:  proportional serif font, minimum printing resolution of 200 dots per inch, </w:t>
-      </w:r>
-      <w:proofErr w:type="gramStart"/>
-      <w:r>
-        <w:t>13 point</w:t>
-      </w:r>
-      <w:proofErr w:type="gramEnd"/>
-      <w:r>
-        <w:t xml:space="preserve"> body text, 11 point for quotes and footnotes, leading of minimum 2 points and maximum of 60 characters per line of body text.  The length of the brief is </w:t>
-      </w:r>
-      <w:r>
-        <w:t>3,151</w:t>
-      </w:r>
-      <w:r>
-        <w:t xml:space="preserve"> </w:t>
-      </w:r>
-      <w:r>
-        <w:t>words.</w:t>
-      </w:r>
-    </w:p>
-    <w:p>
-      <w:pPr>
-        <w:pStyle w:val="Center"/>
-        <w:spacing w:after="240"/>
-      </w:pPr>
-      <w:bookmarkStart w:id="6" w:name="_Toc447180608"/>
-      <w:r>
-        <w:t>CERTIFICATE OF COMPLIANCE</w:t>
-      </w:r>
-      <w:r>
-        <w:t xml:space="preserve"> WITH RULE 809.19(12)</w:t>
-      </w:r>
-      <w:bookmarkEnd w:id="6"/>
-    </w:p>
-    <w:p>
-      <w:pPr>
-        <w:spacing w:line="240" w:lineRule="auto"/>
-        <w:ind w:firstLine="720"/>
-        <w:rPr>
-          <w:szCs w:val="26"/>
-        </w:rPr>
-      </w:pPr>
-      <w:r>
-        <w:rPr>
-          <w:szCs w:val="26"/>
-        </w:rPr>
-        <w:t xml:space="preserve">I certify that </w:t>
-      </w:r>
-      <w:r>
-        <w:rPr>
-          <w:szCs w:val="26"/>
-        </w:rPr>
-        <w:t>I have submitted an electronic copy of this brief, excluding the appendix, if any, which complies with the requirements of § 809</w:t>
-      </w:r>
-      <w:r>
-        <w:rPr>
-          <w:szCs w:val="26"/>
-        </w:rPr>
-        <w:t>.19(12). I further certify that t</w:t>
-      </w:r>
-      <w:r>
-        <w:rPr>
-          <w:szCs w:val="26"/>
-        </w:rPr>
-        <w:t>his electronic brief is identical in content and format to the printed form of the brief filed on or after this date.</w:t>
-      </w:r>
-    </w:p>
-    <w:p>
-      <w:pPr>
-        <w:spacing w:line="240" w:lineRule="auto"/>
-        <w:ind w:firstLine="720"/>
-        <w:rPr>
-          <w:szCs w:val="26"/>
-        </w:rPr>
-      </w:pPr>
-    </w:p>
-    <w:p>
-      <w:pPr>
-        <w:spacing w:line="240" w:lineRule="auto"/>
-        <w:ind w:firstLine="720"/>
-        <w:rPr>
-          <w:szCs w:val="26"/>
-        </w:rPr>
-      </w:pPr>
-      <w:r>
-        <w:rPr>
-          <w:szCs w:val="26"/>
-        </w:rPr>
-        <w:t>A copy of this certificate has been served with the paper copies of this brief filed with the court and served on all opposing parties.</w:t>
-      </w:r>
-    </w:p>
-    <w:p>
-      <w:pPr>
-        <w:spacing w:line="240" w:lineRule="auto"/>
-        <w:ind w:firstLine="720"/>
-        <w:rPr>
-          <w:szCs w:val="26"/>
-        </w:rPr>
-      </w:pPr>
-    </w:p>
-    <w:p>
-      <w:pPr>
-        <w:pStyle w:val="Double"/>
-        <w:spacing w:before="0"/>
-        <w:rPr>
-          <w:szCs w:val="26"/>
-        </w:rPr>
-      </w:pPr>
-      <w:r>
-        <w:rPr>
-          <w:szCs w:val="26"/>
-        </w:rPr>
-        <w:t>Dat</w:t>
-      </w:r>
-      <w:r>
-        <w:rPr>
-          <w:szCs w:val="26"/>
-        </w:rPr>
-        <w:t>ed XXXXXXXXXX</w:t>
-      </w:r>
-      <w:r>
-        <w:rPr>
-          <w:szCs w:val="26"/>
-        </w:rPr>
-        <w:t>.</w:t>
-      </w:r>
-    </w:p>
-    <w:p>
-      <w:pPr>
-        <w:ind w:left="2160"/>
-        <w:rPr>
-          <w:szCs w:val="26"/>
-        </w:rPr>
-      </w:pPr>
-    </w:p>
-    <w:p>
-      <w:pPr>
-        <w:ind w:left="2160"/>
-        <w:rPr>
-          <w:szCs w:val="26"/>
-        </w:rPr>
-      </w:pPr>
-      <w:r>
-        <w:rPr>
-          <w:szCs w:val="26"/>
-        </w:rPr>
-        <w:t>Signed:</w:t>
-      </w:r>
-    </w:p>
-    <w:p>
-      <w:pPr>
-        <w:ind w:left="2160"/>
-        <w:rPr>
-          <w:szCs w:val="26"/>
-        </w:rPr>
-      </w:pPr>
-    </w:p>
-    <w:p>
-      <w:pPr>
-        <w:tabs>
-          <w:tab w:val="right" w:pos="6480"/>
-        </w:tabs>
-        <w:spacing w:line="240" w:lineRule="auto"/>
-        <w:ind w:left="2160"/>
-        <w:rPr>
-          <w:szCs w:val="26"/>
-          <w:u w:val="single"/>
-        </w:rPr>
-      </w:pPr>
-      <w:r>
-        <w:rPr>
-          <w:szCs w:val="26"/>
-          <w:u w:val="single"/>
-        </w:rPr>
-        <w:tab/>
-      </w:r>
-    </w:p>
-    <w:p>
-      <w:pPr>
-        <w:ind w:left="2160"/>
-        <w:rPr>
-          <w:caps/>
-        </w:rPr>
-      </w:pPr>
-      <w:r>
-        <w:rPr>
-          <w:caps/>
-        </w:rPr>
-        <w:t>&lt;Content Select=</w:t>
-      </w:r>
-      <w:proofErr w:type="gramStart"/>
-      <w:r>
-        <w:rPr>
-          <w:caps/>
-        </w:rPr>
-        <w:t>”./</w:t>
-      </w:r>
-      <w:proofErr w:type="gramEnd"/>
-      <w:r>
-        <w:rPr>
-          <w:caps/>
-        </w:rPr>
-        <w:t>Appellant/Name” /&gt;</w:t>
-      </w:r>
-    </w:p>
-    <w:p>
-      <w:pPr>
-        <w:spacing w:line="240" w:lineRule="auto"/>
-        <w:ind w:left="2160"/>
-      </w:pPr>
+      <w:bookmarkStart w:id="7" w:name="_GoBack"/>
+      <w:bookmarkEnd w:id="7"/>
     </w:p>
     <w:p>
       <w:pPr>
@@ -2104,6 +2240,7 @@
           </w:placeholder>
           <w:text/>
         </w:sdtPr>
+        <w:sdtEndPr/>
         <w:sdtContent>
           <w:r>
             <w:t>&lt;Content Select=</w:t>
@@ -2122,6 +2259,7 @@
     <w:p>
       <w:pPr>
         <w:spacing w:line="240" w:lineRule="auto"/>
+        <w:ind w:left="1440" w:firstLine="720"/>
       </w:pPr>
       <w:sdt>
         <w:sdtPr>
@@ -2131,6 +2269,7 @@
           </w:placeholder>
           <w:text/>
         </w:sdtPr>
+        <w:sdtEndPr/>
         <w:sdtContent>
           <w:r>
             <w:t>&lt;Content Select=</w:t>
@@ -2156,6 +2295,7 @@
           </w:placeholder>
           <w:text/>
         </w:sdtPr>
+        <w:sdtEndPr/>
         <w:sdtContent>
           <w:r>
             <w:t>&lt;Content Select=”./Appellant/Address/State” /&gt;</w:t>
@@ -2173,6 +2313,7 @@
           </w:placeholder>
           <w:text/>
         </w:sdtPr>
+        <w:sdtEndPr/>
         <w:sdtContent>
           <w:r>
             <w:t>&lt;Content Select=”./Appellant/Address/Zip” /&gt;</w:t>
@@ -2188,10 +2329,12 @@
         </w:placeholder>
         <w:text/>
       </w:sdtPr>
+      <w:sdtEndPr/>
       <w:sdtContent>
         <w:p>
           <w:pPr>
             <w:spacing w:line="240" w:lineRule="auto"/>
+            <w:ind w:left="1440" w:firstLine="720"/>
           </w:pPr>
           <w:r>
             <w:t>&lt;Content Select=</w:t>
@@ -2215,10 +2358,12 @@
         </w:placeholder>
         <w:text/>
       </w:sdtPr>
+      <w:sdtEndPr/>
       <w:sdtContent>
         <w:p>
           <w:pPr>
             <w:spacing w:line="240" w:lineRule="auto"/>
+            <w:ind w:left="1440" w:firstLine="720"/>
           </w:pPr>
           <w:r>
             <w:t>&lt;Content Select=</w:t>
@@ -2253,6 +2398,7 @@
           </w:placeholder>
           <w:text/>
         </w:sdtPr>
+        <w:sdtEndPr/>
         <w:sdtContent>
           <w:r>
             <w:t>&lt;Content Sel</w:t>
@@ -2267,7 +2413,13 @@
           <w:proofErr w:type="spellStart"/>
           <w:proofErr w:type="gramEnd"/>
           <w:r>
-            <w:t>CircutCourtCase</w:t>
+            <w:t>Circu</w:t>
+          </w:r>
+          <w:r>
+            <w:t>i</w:t>
+          </w:r>
+          <w:r>
+            <w:t>tCourtCase</w:t>
           </w:r>
           <w:proofErr w:type="spellEnd"/>
           <w:r>
@@ -2584,6 +2736,7 @@
         </w:placeholder>
         <w:text/>
       </w:sdtPr>
+      <w:sdtEndPr/>
       <w:sdtContent>
         <w:p>
           <w:pPr>
@@ -2642,6 +2795,7 @@
           </w:placeholder>
           <w:text/>
         </w:sdtPr>
+        <w:sdtEndPr/>
         <w:sdtContent>
           <w:r>
             <w:t>&lt;Content Select=</w:t>
@@ -2660,6 +2814,7 @@
     <w:p>
       <w:pPr>
         <w:spacing w:line="240" w:lineRule="auto"/>
+        <w:ind w:left="1440" w:firstLine="720"/>
       </w:pPr>
       <w:sdt>
         <w:sdtPr>
@@ -2669,6 +2824,7 @@
           </w:placeholder>
           <w:text/>
         </w:sdtPr>
+        <w:sdtEndPr/>
         <w:sdtContent>
           <w:r>
             <w:t>&lt;Content Select=</w:t>
@@ -2694,6 +2850,7 @@
           </w:placeholder>
           <w:text/>
         </w:sdtPr>
+        <w:sdtEndPr/>
         <w:sdtContent>
           <w:r>
             <w:t>&lt;Content Select=”./Appellant/Address/State” /&gt;</w:t>
@@ -2711,6 +2868,7 @@
           </w:placeholder>
           <w:text/>
         </w:sdtPr>
+        <w:sdtEndPr/>
         <w:sdtContent>
           <w:r>
             <w:t>&lt;Content Select=”./Appellant/Address/Zip” /&gt;</w:t>
@@ -2726,10 +2884,12 @@
         </w:placeholder>
         <w:text/>
       </w:sdtPr>
+      <w:sdtEndPr/>
       <w:sdtContent>
         <w:p>
           <w:pPr>
             <w:spacing w:line="240" w:lineRule="auto"/>
+            <w:ind w:left="1440" w:firstLine="720"/>
           </w:pPr>
           <w:r>
             <w:t>&lt;Content Select=</w:t>
@@ -2753,10 +2913,12 @@
         </w:placeholder>
         <w:text/>
       </w:sdtPr>
+      <w:sdtEndPr/>
       <w:sdtContent>
         <w:p>
           <w:pPr>
             <w:spacing w:line="240" w:lineRule="auto"/>
+            <w:ind w:left="1440" w:firstLine="720"/>
           </w:pPr>
           <w:r>
             <w:t>&lt;Content Select=</w:t>
@@ -2791,6 +2953,7 @@
           </w:placeholder>
           <w:text/>
         </w:sdtPr>
+        <w:sdtEndPr/>
         <w:sdtContent>
           <w:r>
             <w:t>&lt;Content Sel</w:t>
@@ -2805,7 +2968,13 @@
           <w:proofErr w:type="spellStart"/>
           <w:proofErr w:type="gramEnd"/>
           <w:r>
-            <w:t>CircutCourtCase</w:t>
+            <w:t>Circu</w:t>
+          </w:r>
+          <w:r>
+            <w:t>i</w:t>
+          </w:r>
+          <w:r>
+            <w:t>tCourtCase</w:t>
           </w:r>
           <w:proofErr w:type="spellEnd"/>
           <w:r>
@@ -4462,7 +4631,12 @@
   </w:compat>
   <w:rsids>
     <w:rsidRoot w:val="003E3A2F"/>
+    <w:rsid w:val="001D1258"/>
     <w:rsid w:val="003E3A2F"/>
+    <w:rsid w:val="004A6BEC"/>
+    <w:rsid w:val="00521EBC"/>
+    <w:rsid w:val="006A4E8D"/>
+    <w:rsid w:val="00B26D2E"/>
     <w:rsid w:val="00DE594C"/>
   </w:rsids>
   <m:mathPr>
@@ -5231,7 +5405,7 @@
 </file>
 
 <file path=customXml/itemProps1.xml><?xml version="1.0" encoding="utf-8"?>
-<ds:datastoreItem xmlns:ds="http://schemas.openxmlformats.org/officeDocument/2006/customXml" ds:itemID="{ACE837FA-D96C-4A31-9169-39BDFE4D048A}">
+<ds:datastoreItem xmlns:ds="http://schemas.openxmlformats.org/officeDocument/2006/customXml" ds:itemID="{031D80E5-DBDD-40CF-8A28-A6ACDEC7B4D2}">
   <ds:schemaRefs>
     <ds:schemaRef ds:uri="http://schemas.openxmlformats.org/officeDocument/2006/bibliography"/>
   </ds:schemaRefs>

</xml_diff>

<commit_message>
Fixed allignment issues in briefs
</commit_message>
<xml_diff>
--- a/BriefAssistant/briefTemplate.docx
+++ b/BriefAssistant/briefTemplate.docx
@@ -842,6 +842,7 @@
     <w:p>
       <w:pPr>
         <w:spacing w:line="240" w:lineRule="auto"/>
+        <w:ind w:left="1440" w:firstLine="720"/>
       </w:pPr>
       <w:sdt>
         <w:sdtPr>
@@ -925,6 +926,7 @@
         <w:p>
           <w:pPr>
             <w:spacing w:line="240" w:lineRule="auto"/>
+            <w:ind w:left="1440" w:firstLine="720"/>
           </w:pPr>
           <w:r>
             <w:t>&lt;Content Select=</w:t>
@@ -953,6 +955,7 @@
         <w:p>
           <w:pPr>
             <w:spacing w:line="240" w:lineRule="auto"/>
+            <w:ind w:left="1440" w:firstLine="720"/>
           </w:pPr>
           <w:r>
             <w:t>&lt;Content Select=</w:t>
@@ -1779,6 +1782,7 @@
     <w:p>
       <w:pPr>
         <w:spacing w:line="240" w:lineRule="auto"/>
+        <w:ind w:left="1440" w:firstLine="720"/>
       </w:pPr>
       <w:sdt>
         <w:sdtPr>
@@ -1817,7 +1821,11 @@
         <w:sdtEndPr/>
         <w:sdtContent>
           <w:r>
-            <w:t>&lt;Content Select=”./Appellant/Address/State” /&gt;</w:t>
+            <w:t xml:space="preserve">&lt;Content </w:t>
+          </w:r>
+          <w:r>
+            <w:lastRenderedPageBreak/>
+            <w:t>Select=”./Appellant/Address/State” /&gt;</w:t>
           </w:r>
         </w:sdtContent>
       </w:sdt>
@@ -1853,6 +1861,7 @@
         <w:p>
           <w:pPr>
             <w:spacing w:line="240" w:lineRule="auto"/>
+            <w:ind w:left="1440" w:firstLine="720"/>
           </w:pPr>
           <w:r>
             <w:t>&lt;Content Select=</w:t>
@@ -1881,6 +1890,7 @@
         <w:p>
           <w:pPr>
             <w:spacing w:line="240" w:lineRule="auto"/>
+            <w:ind w:left="1440" w:firstLine="720"/>
           </w:pPr>
           <w:r>
             <w:t>&lt;Content Select=</w:t>
@@ -2180,6 +2190,7 @@
         </w:placeholder>
         <w:text/>
       </w:sdtPr>
+      <w:sdtEndPr/>
       <w:sdtContent>
         <w:p>
           <w:pPr>
@@ -2216,8 +2227,6 @@
         <w:spacing w:line="240" w:lineRule="auto"/>
         <w:ind w:left="2160"/>
       </w:pPr>
-      <w:bookmarkStart w:id="7" w:name="_GoBack"/>
-      <w:bookmarkEnd w:id="7"/>
     </w:p>
     <w:p>
       <w:pPr>
@@ -2696,6 +2705,8 @@
           <w:szCs w:val="26"/>
         </w:rPr>
       </w:pPr>
+      <w:bookmarkStart w:id="7" w:name="_GoBack"/>
+      <w:bookmarkEnd w:id="7"/>
     </w:p>
     <w:p>
       <w:pPr>
@@ -2798,7 +2809,10 @@
         <w:sdtEndPr/>
         <w:sdtContent>
           <w:r>
-            <w:t>&lt;Content Select=</w:t>
+            <w:t xml:space="preserve">&lt;Content </w:t>
+          </w:r>
+          <w:r>
+            <w:t>Select=</w:t>
           </w:r>
           <w:proofErr w:type="gramStart"/>
           <w:r>
@@ -2876,21 +2890,21 @@
         </w:sdtContent>
       </w:sdt>
     </w:p>
-    <w:sdt>
-      <w:sdtPr>
-        <w:id w:val="1267273499"/>
-        <w:placeholder>
-          <w:docPart w:val="DefaultPlaceholder_-1854013440"/>
-        </w:placeholder>
-        <w:text/>
-      </w:sdtPr>
-      <w:sdtEndPr/>
-      <w:sdtContent>
-        <w:p>
-          <w:pPr>
-            <w:spacing w:line="240" w:lineRule="auto"/>
-            <w:ind w:left="1440" w:firstLine="720"/>
-          </w:pPr>
+    <w:p>
+      <w:pPr>
+        <w:spacing w:line="240" w:lineRule="auto"/>
+        <w:ind w:left="1440" w:firstLine="720"/>
+      </w:pPr>
+      <w:sdt>
+        <w:sdtPr>
+          <w:id w:val="1267273499"/>
+          <w:placeholder>
+            <w:docPart w:val="DefaultPlaceholder_-1854013440"/>
+          </w:placeholder>
+          <w:text/>
+        </w:sdtPr>
+        <w:sdtEndPr/>
+        <w:sdtContent>
           <w:r>
             <w:t>&lt;Content Select=</w:t>
           </w:r>
@@ -2902,24 +2916,24 @@
           <w:r>
             <w:t>Appellant/Phone” /&gt;</w:t>
           </w:r>
-        </w:p>
-      </w:sdtContent>
-    </w:sdt>
-    <w:sdt>
-      <w:sdtPr>
-        <w:id w:val="-915319662"/>
-        <w:placeholder>
-          <w:docPart w:val="DefaultPlaceholder_-1854013440"/>
-        </w:placeholder>
-        <w:text/>
-      </w:sdtPr>
-      <w:sdtEndPr/>
-      <w:sdtContent>
-        <w:p>
-          <w:pPr>
-            <w:spacing w:line="240" w:lineRule="auto"/>
-            <w:ind w:left="1440" w:firstLine="720"/>
-          </w:pPr>
+        </w:sdtContent>
+      </w:sdt>
+    </w:p>
+    <w:p>
+      <w:pPr>
+        <w:spacing w:line="240" w:lineRule="auto"/>
+        <w:ind w:left="1440" w:firstLine="720"/>
+      </w:pPr>
+      <w:sdt>
+        <w:sdtPr>
+          <w:id w:val="-915319662"/>
+          <w:placeholder>
+            <w:docPart w:val="DefaultPlaceholder_-1854013440"/>
+          </w:placeholder>
+          <w:text/>
+        </w:sdtPr>
+        <w:sdtEndPr/>
+        <w:sdtContent>
           <w:r>
             <w:t>&lt;Content Select=</w:t>
           </w:r>
@@ -2931,9 +2945,9 @@
           <w:r>
             <w:t>Appellant/Email” /&gt;</w:t>
           </w:r>
-        </w:p>
-      </w:sdtContent>
-    </w:sdt>
+        </w:sdtContent>
+      </w:sdt>
+    </w:p>
     <w:p>
       <w:pPr>
         <w:spacing w:line="240" w:lineRule="auto"/>
@@ -4636,6 +4650,7 @@
     <w:rsid w:val="004A6BEC"/>
     <w:rsid w:val="00521EBC"/>
     <w:rsid w:val="006A4E8D"/>
+    <w:rsid w:val="00AC7930"/>
     <w:rsid w:val="00B26D2E"/>
     <w:rsid w:val="00DE594C"/>
   </w:rsids>
@@ -5405,7 +5420,7 @@
 </file>
 
 <file path=customXml/itemProps1.xml><?xml version="1.0" encoding="utf-8"?>
-<ds:datastoreItem xmlns:ds="http://schemas.openxmlformats.org/officeDocument/2006/customXml" ds:itemID="{031D80E5-DBDD-40CF-8A28-A6ACDEC7B4D2}">
+<ds:datastoreItem xmlns:ds="http://schemas.openxmlformats.org/officeDocument/2006/customXml" ds:itemID="{BE514503-096D-4510-B3BE-62D687618BB7}">
   <ds:schemaRefs>
     <ds:schemaRef ds:uri="http://schemas.openxmlformats.org/officeDocument/2006/bibliography"/>
   </ds:schemaRefs>

</xml_diff>

<commit_message>
Added date to generated brief
</commit_message>
<xml_diff>
--- a/BriefAssistant/briefTemplate.docx
+++ b/BriefAssistant/briefTemplate.docx
@@ -20,15 +20,7 @@
         <w:jc w:val="center"/>
       </w:pPr>
       <w:r>
-        <w:t xml:space="preserve">C O U R </w:t>
-      </w:r>
-      <w:proofErr w:type="gramStart"/>
-      <w:r>
-        <w:t>T  O</w:t>
-      </w:r>
-      <w:proofErr w:type="gramEnd"/>
-      <w:r>
-        <w:t xml:space="preserve"> F  A P P E A L S</w:t>
+        <w:t>C O U R T  O F  A P P E A L S</w:t>
       </w:r>
     </w:p>
     <w:p>
@@ -56,21 +48,7 @@
             <w:rPr>
               <w:caps/>
             </w:rPr>
-            <w:t>&lt;Content Select=</w:t>
-          </w:r>
-          <w:proofErr w:type="gramStart"/>
-          <w:r>
-            <w:rPr>
-              <w:caps/>
-            </w:rPr>
-            <w:t>”./</w:t>
-          </w:r>
-          <w:proofErr w:type="gramEnd"/>
-          <w:r>
-            <w:rPr>
-              <w:caps/>
-            </w:rPr>
-            <w:t>Appella</w:t>
+            <w:t>&lt;Content Select=”./Appella</w:t>
           </w:r>
           <w:r>
             <w:rPr>
@@ -160,21 +138,7 @@
             <w:rPr>
               <w:caps/>
             </w:rPr>
-            <w:t>&lt;Content Select=</w:t>
-          </w:r>
-          <w:proofErr w:type="gramStart"/>
-          <w:r>
-            <w:rPr>
-              <w:caps/>
-            </w:rPr>
-            <w:t>”./</w:t>
-          </w:r>
-          <w:proofErr w:type="gramEnd"/>
-          <w:r>
-            <w:rPr>
-              <w:caps/>
-            </w:rPr>
-            <w:t>Appellant/Name” /&gt;</w:t>
+            <w:t>&lt;Content Select=”./Appellant/Name” /&gt;</w:t>
           </w:r>
         </w:sdtContent>
       </w:sdt>
@@ -214,26 +178,13 @@
         <w:sdtEndPr/>
         <w:sdtContent>
           <w:r>
-            <w:t>&lt;Content Select=</w:t>
-          </w:r>
-          <w:proofErr w:type="gramStart"/>
-          <w:r>
-            <w:t>”./</w:t>
-          </w:r>
-          <w:proofErr w:type="spellStart"/>
-          <w:proofErr w:type="gramEnd"/>
-          <w:r>
-            <w:t>Circu</w:t>
+            <w:t>&lt;Content Select=”./Circu</w:t>
           </w:r>
           <w:r>
             <w:t>i</w:t>
           </w:r>
           <w:r>
-            <w:t>tCourtCase</w:t>
-          </w:r>
-          <w:proofErr w:type="spellEnd"/>
-          <w:r>
-            <w:t>/Role” /&gt;</w:t>
+            <w:t>tCourtCase/Role” /&gt;</w:t>
           </w:r>
         </w:sdtContent>
       </w:sdt>
@@ -290,21 +241,7 @@
             <w:rPr>
               <w:caps/>
             </w:rPr>
-            <w:t>&lt;Content Select=</w:t>
-          </w:r>
-          <w:proofErr w:type="gramStart"/>
-          <w:r>
-            <w:rPr>
-              <w:caps/>
-            </w:rPr>
-            <w:t>”./</w:t>
-          </w:r>
-          <w:proofErr w:type="gramEnd"/>
-          <w:r>
-            <w:rPr>
-              <w:caps/>
-            </w:rPr>
-            <w:t>Circu</w:t>
+            <w:t>&lt;Content Select=”./Circu</w:t>
           </w:r>
           <w:r>
             <w:rPr>
@@ -429,23 +366,7 @@
               <w:caps/>
               <w:szCs w:val="26"/>
             </w:rPr>
-            <w:t>&lt;Content Select=</w:t>
-          </w:r>
-          <w:proofErr w:type="gramStart"/>
-          <w:r>
-            <w:rPr>
-              <w:caps/>
-              <w:szCs w:val="26"/>
-            </w:rPr>
-            <w:t>”./</w:t>
-          </w:r>
-          <w:proofErr w:type="gramEnd"/>
-          <w:r>
-            <w:rPr>
-              <w:caps/>
-              <w:szCs w:val="26"/>
-            </w:rPr>
-            <w:t>Circu</w:t>
+            <w:t>&lt;Content Select=”./Circu</w:t>
           </w:r>
           <w:r>
             <w:rPr>
@@ -506,21 +427,7 @@
             <w:rPr>
               <w:caps/>
             </w:rPr>
-            <w:t>&lt;Content Select=</w:t>
-          </w:r>
-          <w:proofErr w:type="gramStart"/>
-          <w:r>
-            <w:rPr>
-              <w:caps/>
-            </w:rPr>
-            <w:t>”./</w:t>
-          </w:r>
-          <w:proofErr w:type="gramEnd"/>
-          <w:r>
-            <w:rPr>
-              <w:caps/>
-            </w:rPr>
-            <w:t>Appellant/Name” /&gt;</w:t>
+            <w:t>&lt;Content Select=”./Appellant/Name” /&gt;</w:t>
           </w:r>
         </w:sdtContent>
       </w:sdt>
@@ -581,26 +488,13 @@
         <w:sdtEndPr/>
         <w:sdtContent>
           <w:r>
-            <w:t>&lt;Content Select=</w:t>
-          </w:r>
-          <w:proofErr w:type="gramStart"/>
-          <w:r>
-            <w:t>”./</w:t>
-          </w:r>
-          <w:proofErr w:type="spellStart"/>
-          <w:proofErr w:type="gramEnd"/>
-          <w:r>
-            <w:t>Circu</w:t>
+            <w:t>&lt;Content Select=”./Circu</w:t>
           </w:r>
           <w:r>
             <w:t>i</w:t>
           </w:r>
           <w:r>
-            <w:t>tCourtCase</w:t>
-          </w:r>
-          <w:proofErr w:type="spellEnd"/>
-          <w:r>
-            <w:t>/County” /&gt;</w:t>
+            <w:t>tCourtCase/County” /&gt;</w:t>
           </w:r>
         </w:sdtContent>
       </w:sdt>
@@ -621,29 +515,13 @@
         <w:sdtEndPr/>
         <w:sdtContent>
           <w:r>
-            <w:t>&lt;Content Select=”./</w:t>
-          </w:r>
-          <w:proofErr w:type="spellStart"/>
-          <w:r>
-            <w:t>Circu</w:t>
+            <w:t>&lt;Content Select=”./Circu</w:t>
           </w:r>
           <w:r>
             <w:t>i</w:t>
           </w:r>
           <w:r>
-            <w:t>tCourtCase</w:t>
-          </w:r>
-          <w:proofErr w:type="spellEnd"/>
-          <w:r>
-            <w:t>/</w:t>
-          </w:r>
-          <w:proofErr w:type="spellStart"/>
-          <w:r>
-            <w:t>CaseNumber</w:t>
-          </w:r>
-          <w:proofErr w:type="spellEnd"/>
-          <w:r>
-            <w:t>” /&gt;</w:t>
+            <w:t>tCourtCase/CaseNumber” /&gt;</w:t>
           </w:r>
         </w:sdtContent>
       </w:sdt>
@@ -669,28 +547,7 @@
         <w:sdtEndPr/>
         <w:sdtContent>
           <w:r>
-            <w:t>&lt;Content Select=</w:t>
-          </w:r>
-          <w:proofErr w:type="gramStart"/>
-          <w:r>
-            <w:t>”./</w:t>
-          </w:r>
-          <w:proofErr w:type="spellStart"/>
-          <w:proofErr w:type="gramEnd"/>
-          <w:r>
-            <w:t>CircuitCourtCase</w:t>
-          </w:r>
-          <w:proofErr w:type="spellEnd"/>
-          <w:r>
-            <w:t>/</w:t>
-          </w:r>
-          <w:proofErr w:type="spellStart"/>
-          <w:r>
-            <w:t>JudgeFirstName</w:t>
-          </w:r>
-          <w:proofErr w:type="spellEnd"/>
-          <w:r>
-            <w:t>” /&gt;</w:t>
+            <w:t>&lt;Content Select=”./CircuitCourtCase/JudgeFirstName” /&gt;</w:t>
           </w:r>
         </w:sdtContent>
       </w:sdt>
@@ -708,23 +565,7 @@
         <w:sdtEndPr/>
         <w:sdtContent>
           <w:r>
-            <w:t>&lt;Content Select=”./</w:t>
-          </w:r>
-          <w:proofErr w:type="spellStart"/>
-          <w:r>
-            <w:t>CircuitCourtCase</w:t>
-          </w:r>
-          <w:proofErr w:type="spellEnd"/>
-          <w:r>
-            <w:t>/</w:t>
-          </w:r>
-          <w:proofErr w:type="spellStart"/>
-          <w:r>
-            <w:t>JudgeLastName</w:t>
-          </w:r>
-          <w:proofErr w:type="spellEnd"/>
-          <w:r>
-            <w:t>” /&gt;</w:t>
+            <w:t>&lt;Content Select=”./CircuitCourtCase/JudgeLastName” /&gt;</w:t>
           </w:r>
         </w:sdtContent>
       </w:sdt>
@@ -777,21 +618,7 @@
             <w:rPr>
               <w:caps/>
             </w:rPr>
-            <w:t>&lt;Content Select=</w:t>
-          </w:r>
-          <w:proofErr w:type="gramStart"/>
-          <w:r>
-            <w:rPr>
-              <w:caps/>
-            </w:rPr>
-            <w:t>”./</w:t>
-          </w:r>
-          <w:proofErr w:type="gramEnd"/>
-          <w:r>
-            <w:rPr>
-              <w:caps/>
-            </w:rPr>
-            <w:t>Appellant/Name” /&gt;</w:t>
+            <w:t>&lt;Content Select=”./Appellant/Name” /&gt;</w:t>
           </w:r>
         </w:p>
       </w:sdtContent>
@@ -826,15 +653,7 @@
         <w:sdtEndPr/>
         <w:sdtContent>
           <w:r>
-            <w:t>&lt;Content Select=</w:t>
-          </w:r>
-          <w:proofErr w:type="gramStart"/>
-          <w:r>
-            <w:t>”./</w:t>
-          </w:r>
-          <w:proofErr w:type="gramEnd"/>
-          <w:r>
-            <w:t>Appellant/Address/Street” /&gt;</w:t>
+            <w:t>&lt;Content Select=”./Appellant/Address/Street” /&gt;</w:t>
           </w:r>
         </w:sdtContent>
       </w:sdt>
@@ -858,15 +677,7 @@
             <w:t xml:space="preserve">&lt;Content </w:t>
           </w:r>
           <w:r>
-            <w:t>Select=</w:t>
-          </w:r>
-          <w:proofErr w:type="gramStart"/>
-          <w:r>
-            <w:t>”./</w:t>
-          </w:r>
-          <w:proofErr w:type="gramEnd"/>
-          <w:r>
-            <w:t>Appellant/Address/City” /&gt;</w:t>
+            <w:t>Select=”./Appellant/Address/City” /&gt;</w:t>
           </w:r>
         </w:sdtContent>
       </w:sdt>
@@ -929,15 +740,7 @@
             <w:ind w:left="1440" w:firstLine="720"/>
           </w:pPr>
           <w:r>
-            <w:t>&lt;Content Select=</w:t>
-          </w:r>
-          <w:proofErr w:type="gramStart"/>
-          <w:r>
-            <w:t>”./</w:t>
-          </w:r>
-          <w:proofErr w:type="gramEnd"/>
-          <w:r>
-            <w:t>Appellant/Phone” /&gt;</w:t>
+            <w:t>&lt;Content Select=”./Appellant/Phone” /&gt;</w:t>
           </w:r>
         </w:p>
       </w:sdtContent>
@@ -958,15 +761,7 @@
             <w:ind w:left="1440" w:firstLine="720"/>
           </w:pPr>
           <w:r>
-            <w:t>&lt;Content Select=</w:t>
-          </w:r>
-          <w:proofErr w:type="gramStart"/>
-          <w:r>
-            <w:t>”./</w:t>
-          </w:r>
-          <w:proofErr w:type="gramEnd"/>
-          <w:r>
-            <w:t>Appellant/Email” /&gt;</w:t>
+            <w:t>&lt;Content Select=”./Appellant/Email” /&gt;</w:t>
           </w:r>
         </w:p>
       </w:sdtContent>
@@ -996,26 +791,13 @@
             <w:t>&lt;Content Sel</w:t>
           </w:r>
           <w:r>
-            <w:t>ect=</w:t>
-          </w:r>
-          <w:proofErr w:type="gramStart"/>
-          <w:r>
-            <w:t>”./</w:t>
-          </w:r>
-          <w:proofErr w:type="spellStart"/>
-          <w:proofErr w:type="gramEnd"/>
-          <w:r>
-            <w:t>Circu</w:t>
+            <w:t>ect=”./Circu</w:t>
           </w:r>
           <w:r>
             <w:t>i</w:t>
           </w:r>
           <w:r>
-            <w:t>tCourtCase</w:t>
-          </w:r>
-          <w:proofErr w:type="spellEnd"/>
-          <w:r>
-            <w:t>/Role” /&gt;</w:t>
+            <w:t>tCourtCase/Role” /&gt;</w:t>
           </w:r>
         </w:sdtContent>
       </w:sdt>
@@ -1411,20 +1193,7 @@
             <w:pStyle w:val="Double"/>
           </w:pPr>
           <w:r>
-            <w:t>&lt;Content Select=</w:t>
-          </w:r>
-          <w:proofErr w:type="gramStart"/>
-          <w:r>
-            <w:t>”./</w:t>
-          </w:r>
-          <w:proofErr w:type="spellStart"/>
-          <w:proofErr w:type="gramEnd"/>
-          <w:r>
-            <w:t>IssuesPresented</w:t>
-          </w:r>
-          <w:proofErr w:type="spellEnd"/>
-          <w:r>
-            <w:t>” /&gt;</w:t>
+            <w:t>&lt;Content Select=”./IssuesPresented” /&gt;</w:t>
           </w:r>
         </w:p>
       </w:sdtContent>
@@ -1454,20 +1223,7 @@
             <w:pStyle w:val="Double"/>
           </w:pPr>
           <w:r>
-            <w:t>&lt;Content Select=</w:t>
-          </w:r>
-          <w:proofErr w:type="gramStart"/>
-          <w:r>
-            <w:t>”./</w:t>
-          </w:r>
-          <w:proofErr w:type="spellStart"/>
-          <w:proofErr w:type="gramEnd"/>
-          <w:r>
-            <w:t>OralArgumentStatement</w:t>
-          </w:r>
-          <w:proofErr w:type="spellEnd"/>
-          <w:r>
-            <w:t>” /&gt;</w:t>
+            <w:t>&lt;Content Select=”./OralArgumentStatement” /&gt;</w:t>
           </w:r>
         </w:p>
       </w:sdtContent>
@@ -1497,20 +1253,7 @@
             <w:pStyle w:val="Double"/>
           </w:pPr>
           <w:r>
-            <w:t>&lt;Content Select=</w:t>
-          </w:r>
-          <w:proofErr w:type="gramStart"/>
-          <w:r>
-            <w:t>”./</w:t>
-          </w:r>
-          <w:proofErr w:type="spellStart"/>
-          <w:proofErr w:type="gramEnd"/>
-          <w:r>
-            <w:t>PublicationStatement</w:t>
-          </w:r>
-          <w:proofErr w:type="spellEnd"/>
-          <w:r>
-            <w:t>” /&gt;</w:t>
+            <w:t>&lt;Content Select=”./PublicationStatement” /&gt;</w:t>
           </w:r>
         </w:p>
       </w:sdtContent>
@@ -1546,20 +1289,7 @@
             <w:pStyle w:val="Double"/>
           </w:pPr>
           <w:r>
-            <w:t>&lt;Content Select=</w:t>
-          </w:r>
-          <w:proofErr w:type="gramStart"/>
-          <w:r>
-            <w:t>”./</w:t>
-          </w:r>
-          <w:proofErr w:type="spellStart"/>
-          <w:proofErr w:type="gramEnd"/>
-          <w:r>
-            <w:t>CaseFactsStatement</w:t>
-          </w:r>
-          <w:proofErr w:type="spellEnd"/>
-          <w:r>
-            <w:t>” /&gt;</w:t>
+            <w:t>&lt;Content Select=”./CaseFactsStatement” /&gt;</w:t>
           </w:r>
         </w:p>
       </w:sdtContent>
@@ -1589,15 +1319,7 @@
             <w:pStyle w:val="Double"/>
           </w:pPr>
           <w:r>
-            <w:t>&lt;Content Select=</w:t>
-          </w:r>
-          <w:proofErr w:type="gramStart"/>
-          <w:r>
-            <w:t>”./</w:t>
-          </w:r>
-          <w:proofErr w:type="gramEnd"/>
-          <w:r>
-            <w:t>Argument” /&gt;</w:t>
+            <w:t>&lt;Content Select=”./Argument” /&gt;</w:t>
           </w:r>
         </w:p>
       </w:sdtContent>
@@ -1633,15 +1355,7 @@
             <w:pStyle w:val="Double"/>
           </w:pPr>
           <w:r>
-            <w:t>&lt;Content Select=</w:t>
-          </w:r>
-          <w:proofErr w:type="gramStart"/>
-          <w:r>
-            <w:t>”./</w:t>
-          </w:r>
-          <w:proofErr w:type="gramEnd"/>
-          <w:r>
-            <w:t>Conclusion”</w:t>
+            <w:t>&lt;Content Select=”./Conclusion”</w:t>
           </w:r>
           <w:r>
             <w:t xml:space="preserve"> /&gt;</w:t>
@@ -1717,21 +1431,7 @@
             <w:rPr>
               <w:caps/>
             </w:rPr>
-            <w:t>&lt;Content Select=</w:t>
-          </w:r>
-          <w:proofErr w:type="gramStart"/>
-          <w:r>
-            <w:rPr>
-              <w:caps/>
-            </w:rPr>
-            <w:t>”./</w:t>
-          </w:r>
-          <w:proofErr w:type="gramEnd"/>
-          <w:r>
-            <w:rPr>
-              <w:caps/>
-            </w:rPr>
-            <w:t>Appellant/Name” /&gt;</w:t>
+            <w:t>&lt;Content Select=”./Appellant/Name” /&gt;</w:t>
           </w:r>
         </w:p>
       </w:sdtContent>
@@ -1766,15 +1466,7 @@
         <w:sdtEndPr/>
         <w:sdtContent>
           <w:r>
-            <w:t>&lt;Content Select=</w:t>
-          </w:r>
-          <w:proofErr w:type="gramStart"/>
-          <w:r>
-            <w:t>”./</w:t>
-          </w:r>
-          <w:proofErr w:type="gramEnd"/>
-          <w:r>
-            <w:t>Appellant/Address/Street” /&gt;</w:t>
+            <w:t>&lt;Content Select=”./Appellant/Address/Street” /&gt;</w:t>
           </w:r>
         </w:sdtContent>
       </w:sdt>
@@ -1795,15 +1487,7 @@
         <w:sdtEndPr/>
         <w:sdtContent>
           <w:r>
-            <w:t>&lt;Content Select=</w:t>
-          </w:r>
-          <w:proofErr w:type="gramStart"/>
-          <w:r>
-            <w:t>”./</w:t>
-          </w:r>
-          <w:proofErr w:type="gramEnd"/>
-          <w:r>
-            <w:t>Appellant/Address/City” /&gt;</w:t>
+            <w:t>&lt;Content Select=”./Appellant/Address/City” /&gt;</w:t>
           </w:r>
         </w:sdtContent>
       </w:sdt>
@@ -1864,15 +1548,7 @@
             <w:ind w:left="1440" w:firstLine="720"/>
           </w:pPr>
           <w:r>
-            <w:t>&lt;Content Select=</w:t>
-          </w:r>
-          <w:proofErr w:type="gramStart"/>
-          <w:r>
-            <w:t>”./</w:t>
-          </w:r>
-          <w:proofErr w:type="gramEnd"/>
-          <w:r>
-            <w:t>Appellant/Phone” /&gt;</w:t>
+            <w:t>&lt;Content Select=”./Appellant/Phone” /&gt;</w:t>
           </w:r>
         </w:p>
       </w:sdtContent>
@@ -1893,15 +1569,7 @@
             <w:ind w:left="1440" w:firstLine="720"/>
           </w:pPr>
           <w:r>
-            <w:t>&lt;Content Select=</w:t>
-          </w:r>
-          <w:proofErr w:type="gramStart"/>
-          <w:r>
-            <w:t>”./</w:t>
-          </w:r>
-          <w:proofErr w:type="gramEnd"/>
-          <w:r>
-            <w:t>Appellant/Email” /&gt;</w:t>
+            <w:t>&lt;Content Select=”./Appellant/Email” /&gt;</w:t>
           </w:r>
         </w:p>
       </w:sdtContent>
@@ -1931,16 +1599,7 @@
             <w:t>&lt;Content Sel</w:t>
           </w:r>
           <w:r>
-            <w:t>ect=</w:t>
-          </w:r>
-          <w:proofErr w:type="gramStart"/>
-          <w:r>
-            <w:t>”./</w:t>
-          </w:r>
-          <w:proofErr w:type="spellStart"/>
-          <w:proofErr w:type="gramEnd"/>
-          <w:r>
-            <w:t>Circu</w:t>
+            <w:t>ect=”./Circu</w:t>
           </w:r>
           <w:r>
             <w:t>i</w:t>
@@ -1949,11 +1608,7 @@
             <w:t>t</w:t>
           </w:r>
           <w:r>
-            <w:t>CourtCase</w:t>
-          </w:r>
-          <w:proofErr w:type="spellEnd"/>
-          <w:r>
-            <w:t xml:space="preserve">/Role” </w:t>
+            <w:t xml:space="preserve">CourtCase/Role” </w:t>
           </w:r>
           <w:r>
             <w:t>/&gt;</w:t>
@@ -2002,15 +1657,7 @@
       </w:pPr>
       <w:r>
         <w:tab/>
-        <w:t xml:space="preserve">I certify that this brief meets the form and length requirements of Rule 809.19(8)(b) and (c) in that it is:  proportional serif font, minimum printing resolution of 200 dots per inch, </w:t>
-      </w:r>
-      <w:proofErr w:type="gramStart"/>
-      <w:r>
-        <w:t>13 point</w:t>
-      </w:r>
-      <w:proofErr w:type="gramEnd"/>
-      <w:r>
-        <w:t xml:space="preserve"> body text, 11 point for quotes and footnotes, leading of minimum 2 points and maximum of 60 characters per line of body text.  The length of the brief is </w:t>
+        <w:t xml:space="preserve">I certify that this brief meets the form and length requirements of Rule 809.19(8)(b) and (c) in that it is:  proportional serif font, minimum printing resolution of 200 dots per inch, 13 point body text, 11 point for quotes and footnotes, leading of minimum 2 points and maximum of 60 characters per line of body text.  The length of the brief is </w:t>
       </w:r>
       <w:r>
         <w:t>3,151</w:t>
@@ -2120,8 +1767,28 @@
         <w:rPr>
           <w:szCs w:val="26"/>
         </w:rPr>
-        <w:t>ed XXXXXXXXXX</w:t>
-      </w:r>
+        <w:t xml:space="preserve">ed </w:t>
+      </w:r>
+      <w:sdt>
+        <w:sdtPr>
+          <w:rPr>
+            <w:szCs w:val="26"/>
+          </w:rPr>
+          <w:id w:val="1971090261"/>
+          <w:placeholder>
+            <w:docPart w:val="DefaultPlaceholder_-1854013440"/>
+          </w:placeholder>
+          <w:text/>
+        </w:sdtPr>
+        <w:sdtContent>
+          <w:r>
+            <w:rPr>
+              <w:szCs w:val="26"/>
+            </w:rPr>
+            <w:t>&lt;Content Select=”./Date”/&gt;</w:t>
+          </w:r>
+        </w:sdtContent>
+      </w:sdt>
       <w:r>
         <w:rPr>
           <w:szCs w:val="26"/>
@@ -2203,21 +1870,7 @@
             <w:rPr>
               <w:caps/>
             </w:rPr>
-            <w:t>&lt;Content Select=</w:t>
-          </w:r>
-          <w:proofErr w:type="gramStart"/>
-          <w:r>
-            <w:rPr>
-              <w:caps/>
-            </w:rPr>
-            <w:t>”./</w:t>
-          </w:r>
-          <w:proofErr w:type="gramEnd"/>
-          <w:r>
-            <w:rPr>
-              <w:caps/>
-            </w:rPr>
-            <w:t>Appellant/Name” /&gt;</w:t>
+            <w:t>&lt;Content Select=”./Appellant/Name” /&gt;</w:t>
           </w:r>
         </w:p>
       </w:sdtContent>
@@ -2252,15 +1905,7 @@
         <w:sdtEndPr/>
         <w:sdtContent>
           <w:r>
-            <w:t>&lt;Content Select=</w:t>
-          </w:r>
-          <w:proofErr w:type="gramStart"/>
-          <w:r>
-            <w:t>”./</w:t>
-          </w:r>
-          <w:proofErr w:type="gramEnd"/>
-          <w:r>
-            <w:t>Appellant/Address/Street” /&gt;</w:t>
+            <w:t>&lt;Content Select=”./Appellant/Address/Street” /&gt;</w:t>
           </w:r>
         </w:sdtContent>
       </w:sdt>
@@ -2281,15 +1926,7 @@
         <w:sdtEndPr/>
         <w:sdtContent>
           <w:r>
-            <w:t>&lt;Content Select=</w:t>
-          </w:r>
-          <w:proofErr w:type="gramStart"/>
-          <w:r>
-            <w:t>”./</w:t>
-          </w:r>
-          <w:proofErr w:type="gramEnd"/>
-          <w:r>
-            <w:t>Appellant/Address/City” /&gt;</w:t>
+            <w:t>&lt;Content Select=”./Appellant/Address/City” /&gt;</w:t>
           </w:r>
         </w:sdtContent>
       </w:sdt>
@@ -2346,15 +1983,7 @@
             <w:ind w:left="1440" w:firstLine="720"/>
           </w:pPr>
           <w:r>
-            <w:t>&lt;Content Select=</w:t>
-          </w:r>
-          <w:proofErr w:type="gramStart"/>
-          <w:r>
-            <w:t>”./</w:t>
-          </w:r>
-          <w:proofErr w:type="gramEnd"/>
-          <w:r>
-            <w:t>Appellant/Phone” /&gt;</w:t>
+            <w:t>&lt;Content Select=”./Appellant/Phone” /&gt;</w:t>
           </w:r>
         </w:p>
       </w:sdtContent>
@@ -2375,15 +2004,7 @@
             <w:ind w:left="1440" w:firstLine="720"/>
           </w:pPr>
           <w:r>
-            <w:t>&lt;Content Select=</w:t>
-          </w:r>
-          <w:proofErr w:type="gramStart"/>
-          <w:r>
-            <w:t>”./</w:t>
-          </w:r>
-          <w:proofErr w:type="gramEnd"/>
-          <w:r>
-            <w:t>Appellant/Email” /&gt;</w:t>
+            <w:t>&lt;Content Select=”./Appellant/Email” /&gt;</w:t>
           </w:r>
         </w:p>
       </w:sdtContent>
@@ -2413,26 +2034,13 @@
             <w:t>&lt;Content Sel</w:t>
           </w:r>
           <w:r>
-            <w:t>ect=</w:t>
-          </w:r>
-          <w:proofErr w:type="gramStart"/>
-          <w:r>
-            <w:t>”./</w:t>
-          </w:r>
-          <w:proofErr w:type="spellStart"/>
-          <w:proofErr w:type="gramEnd"/>
-          <w:r>
-            <w:t>Circu</w:t>
+            <w:t>ect=”./Circu</w:t>
           </w:r>
           <w:r>
             <w:t>i</w:t>
           </w:r>
           <w:r>
-            <w:t>tCourtCase</w:t>
-          </w:r>
-          <w:proofErr w:type="spellEnd"/>
-          <w:r>
-            <w:t>/Role” /&gt;</w:t>
+            <w:t>tCourtCase/Role” /&gt;</w:t>
           </w:r>
         </w:sdtContent>
       </w:sdt>
@@ -2678,8 +2286,22 @@
         <w:t>Da</w:t>
       </w:r>
       <w:r>
-        <w:t>ted XXXXXXXX</w:t>
-      </w:r>
+        <w:t xml:space="preserve">ted </w:t>
+      </w:r>
+      <w:sdt>
+        <w:sdtPr>
+          <w:id w:val="-1130168367"/>
+          <w:placeholder>
+            <w:docPart w:val="DefaultPlaceholder_-1854013440"/>
+          </w:placeholder>
+          <w:text/>
+        </w:sdtPr>
+        <w:sdtContent>
+          <w:r>
+            <w:t>&lt;Content Select=”./Date”/&gt;</w:t>
+          </w:r>
+        </w:sdtContent>
+      </w:sdt>
       <w:r>
         <w:t>.</w:t>
       </w:r>
@@ -2705,8 +2327,6 @@
           <w:szCs w:val="26"/>
         </w:rPr>
       </w:pPr>
-      <w:bookmarkStart w:id="7" w:name="_GoBack"/>
-      <w:bookmarkEnd w:id="7"/>
     </w:p>
     <w:p>
       <w:pPr>
@@ -2760,21 +2380,7 @@
             <w:rPr>
               <w:caps/>
             </w:rPr>
-            <w:t>&lt;Content Select=</w:t>
-          </w:r>
-          <w:proofErr w:type="gramStart"/>
-          <w:r>
-            <w:rPr>
-              <w:caps/>
-            </w:rPr>
-            <w:t>”./</w:t>
-          </w:r>
-          <w:proofErr w:type="gramEnd"/>
-          <w:r>
-            <w:rPr>
-              <w:caps/>
-            </w:rPr>
-            <w:t>Appellant/Name” /&gt;</w:t>
+            <w:t>&lt;Content Select=”./Appellant/Name” /&gt;</w:t>
           </w:r>
         </w:p>
       </w:sdtContent>
@@ -2812,15 +2418,7 @@
             <w:t xml:space="preserve">&lt;Content </w:t>
           </w:r>
           <w:r>
-            <w:t>Select=</w:t>
-          </w:r>
-          <w:proofErr w:type="gramStart"/>
-          <w:r>
-            <w:t>”./</w:t>
-          </w:r>
-          <w:proofErr w:type="gramEnd"/>
-          <w:r>
-            <w:t>Appellant/Address/Street” /&gt;</w:t>
+            <w:t>Select=”./Appellant/Address/Street” /&gt;</w:t>
           </w:r>
         </w:sdtContent>
       </w:sdt>
@@ -2841,15 +2439,7 @@
         <w:sdtEndPr/>
         <w:sdtContent>
           <w:r>
-            <w:t>&lt;Content Select=</w:t>
-          </w:r>
-          <w:proofErr w:type="gramStart"/>
-          <w:r>
-            <w:t>”./</w:t>
-          </w:r>
-          <w:proofErr w:type="gramEnd"/>
-          <w:r>
-            <w:t>Appellant/Address/City” /&gt;</w:t>
+            <w:t>&lt;Content Select=”./Appellant/Address/City” /&gt;</w:t>
           </w:r>
         </w:sdtContent>
       </w:sdt>
@@ -2906,15 +2496,7 @@
         <w:sdtEndPr/>
         <w:sdtContent>
           <w:r>
-            <w:t>&lt;Content Select=</w:t>
-          </w:r>
-          <w:proofErr w:type="gramStart"/>
-          <w:r>
-            <w:t>”./</w:t>
-          </w:r>
-          <w:proofErr w:type="gramEnd"/>
-          <w:r>
-            <w:t>Appellant/Phone” /&gt;</w:t>
+            <w:t>&lt;Content Select=”./Appellant/Phone” /&gt;</w:t>
           </w:r>
         </w:sdtContent>
       </w:sdt>
@@ -2935,15 +2517,7 @@
         <w:sdtEndPr/>
         <w:sdtContent>
           <w:r>
-            <w:t>&lt;Content Select=</w:t>
-          </w:r>
-          <w:proofErr w:type="gramStart"/>
-          <w:r>
-            <w:t>”./</w:t>
-          </w:r>
-          <w:proofErr w:type="gramEnd"/>
-          <w:r>
-            <w:t>Appellant/Email” /&gt;</w:t>
+            <w:t>&lt;Content Select=”./Appellant/Email” /&gt;</w:t>
           </w:r>
         </w:sdtContent>
       </w:sdt>
@@ -2973,26 +2547,13 @@
             <w:t>&lt;Content Sel</w:t>
           </w:r>
           <w:r>
-            <w:t>ect=</w:t>
-          </w:r>
-          <w:proofErr w:type="gramStart"/>
-          <w:r>
-            <w:t>”./</w:t>
-          </w:r>
-          <w:proofErr w:type="spellStart"/>
-          <w:proofErr w:type="gramEnd"/>
-          <w:r>
-            <w:t>Circu</w:t>
+            <w:t>ect=”./Circu</w:t>
           </w:r>
           <w:r>
             <w:t>i</w:t>
           </w:r>
           <w:r>
-            <w:t>tCourtCase</w:t>
-          </w:r>
-          <w:proofErr w:type="spellEnd"/>
-          <w:r>
-            <w:t>/Role” /&gt;</w:t>
+            <w:t>tCourtCase/Role” /&gt;</w:t>
           </w:r>
         </w:sdtContent>
       </w:sdt>
@@ -4650,7 +4211,7 @@
     <w:rsid w:val="004A6BEC"/>
     <w:rsid w:val="00521EBC"/>
     <w:rsid w:val="006A4E8D"/>
-    <w:rsid w:val="00AC7930"/>
+    <w:rsid w:val="008528EC"/>
     <w:rsid w:val="00B26D2E"/>
     <w:rsid w:val="00DE594C"/>
   </w:rsids>
@@ -5420,7 +4981,7 @@
 </file>
 
 <file path=customXml/itemProps1.xml><?xml version="1.0" encoding="utf-8"?>
-<ds:datastoreItem xmlns:ds="http://schemas.openxmlformats.org/officeDocument/2006/customXml" ds:itemID="{BE514503-096D-4510-B3BE-62D687618BB7}">
+<ds:datastoreItem xmlns:ds="http://schemas.openxmlformats.org/officeDocument/2006/customXml" ds:itemID="{8A96B970-83AB-4F9A-A88E-AD98BCF12BBA}">
   <ds:schemaRefs>
     <ds:schemaRef ds:uri="http://schemas.openxmlformats.org/officeDocument/2006/bibliography"/>
   </ds:schemaRefs>

</xml_diff>

<commit_message>
Fixed page numbering and missing date on generated brief
</commit_message>
<xml_diff>
--- a/BriefAssistant/briefTemplate.docx
+++ b/BriefAssistant/briefTemplate.docx
@@ -20,7 +20,15 @@
         <w:jc w:val="center"/>
       </w:pPr>
       <w:r>
-        <w:t>C O U R T  O F  A P P E A L S</w:t>
+        <w:t xml:space="preserve">C O U R </w:t>
+      </w:r>
+      <w:proofErr w:type="gramStart"/>
+      <w:r>
+        <w:t>T  O</w:t>
+      </w:r>
+      <w:proofErr w:type="gramEnd"/>
+      <w:r>
+        <w:t xml:space="preserve"> F  A P P E A L S</w:t>
       </w:r>
     </w:p>
     <w:p>
@@ -48,7 +56,21 @@
             <w:rPr>
               <w:caps/>
             </w:rPr>
-            <w:t>&lt;Content Select=”./Appella</w:t>
+            <w:t>&lt;Content Select=</w:t>
+          </w:r>
+          <w:proofErr w:type="gramStart"/>
+          <w:r>
+            <w:rPr>
+              <w:caps/>
+            </w:rPr>
+            <w:t>”./</w:t>
+          </w:r>
+          <w:proofErr w:type="gramEnd"/>
+          <w:r>
+            <w:rPr>
+              <w:caps/>
+            </w:rPr>
+            <w:t>Appella</w:t>
           </w:r>
           <w:r>
             <w:rPr>
@@ -138,7 +160,21 @@
             <w:rPr>
               <w:caps/>
             </w:rPr>
-            <w:t>&lt;Content Select=”./Appellant/Name” /&gt;</w:t>
+            <w:t>&lt;Content Select=</w:t>
+          </w:r>
+          <w:proofErr w:type="gramStart"/>
+          <w:r>
+            <w:rPr>
+              <w:caps/>
+            </w:rPr>
+            <w:t>”./</w:t>
+          </w:r>
+          <w:proofErr w:type="gramEnd"/>
+          <w:r>
+            <w:rPr>
+              <w:caps/>
+            </w:rPr>
+            <w:t>Appellant/Name” /&gt;</w:t>
           </w:r>
         </w:sdtContent>
       </w:sdt>
@@ -178,13 +214,26 @@
         <w:sdtEndPr/>
         <w:sdtContent>
           <w:r>
-            <w:t>&lt;Content Select=”./Circu</w:t>
+            <w:t>&lt;Content Select=</w:t>
+          </w:r>
+          <w:proofErr w:type="gramStart"/>
+          <w:r>
+            <w:t>”./</w:t>
+          </w:r>
+          <w:proofErr w:type="spellStart"/>
+          <w:proofErr w:type="gramEnd"/>
+          <w:r>
+            <w:t>Circu</w:t>
           </w:r>
           <w:r>
             <w:t>i</w:t>
           </w:r>
           <w:r>
-            <w:t>tCourtCase/Role” /&gt;</w:t>
+            <w:t>tCourtCase</w:t>
+          </w:r>
+          <w:proofErr w:type="spellEnd"/>
+          <w:r>
+            <w:t>/Role” /&gt;</w:t>
           </w:r>
         </w:sdtContent>
       </w:sdt>
@@ -241,7 +290,21 @@
             <w:rPr>
               <w:caps/>
             </w:rPr>
-            <w:t>&lt;Content Select=”./Circu</w:t>
+            <w:t>&lt;Content Select=</w:t>
+          </w:r>
+          <w:proofErr w:type="gramStart"/>
+          <w:r>
+            <w:rPr>
+              <w:caps/>
+            </w:rPr>
+            <w:t>”./</w:t>
+          </w:r>
+          <w:proofErr w:type="gramEnd"/>
+          <w:r>
+            <w:rPr>
+              <w:caps/>
+            </w:rPr>
+            <w:t>Circu</w:t>
           </w:r>
           <w:r>
             <w:rPr>
@@ -366,7 +429,23 @@
               <w:caps/>
               <w:szCs w:val="26"/>
             </w:rPr>
-            <w:t>&lt;Content Select=”./Circu</w:t>
+            <w:t>&lt;Content Select=</w:t>
+          </w:r>
+          <w:proofErr w:type="gramStart"/>
+          <w:r>
+            <w:rPr>
+              <w:caps/>
+              <w:szCs w:val="26"/>
+            </w:rPr>
+            <w:t>”./</w:t>
+          </w:r>
+          <w:proofErr w:type="gramEnd"/>
+          <w:r>
+            <w:rPr>
+              <w:caps/>
+              <w:szCs w:val="26"/>
+            </w:rPr>
+            <w:t>Circu</w:t>
           </w:r>
           <w:r>
             <w:rPr>
@@ -427,7 +506,21 @@
             <w:rPr>
               <w:caps/>
             </w:rPr>
-            <w:t>&lt;Content Select=”./Appellant/Name” /&gt;</w:t>
+            <w:t>&lt;Content Select=</w:t>
+          </w:r>
+          <w:proofErr w:type="gramStart"/>
+          <w:r>
+            <w:rPr>
+              <w:caps/>
+            </w:rPr>
+            <w:t>”./</w:t>
+          </w:r>
+          <w:proofErr w:type="gramEnd"/>
+          <w:r>
+            <w:rPr>
+              <w:caps/>
+            </w:rPr>
+            <w:t>Appellant/Name” /&gt;</w:t>
           </w:r>
         </w:sdtContent>
       </w:sdt>
@@ -488,13 +581,26 @@
         <w:sdtEndPr/>
         <w:sdtContent>
           <w:r>
-            <w:t>&lt;Content Select=”./Circu</w:t>
+            <w:t>&lt;Content Select=</w:t>
+          </w:r>
+          <w:proofErr w:type="gramStart"/>
+          <w:r>
+            <w:t>”./</w:t>
+          </w:r>
+          <w:proofErr w:type="spellStart"/>
+          <w:proofErr w:type="gramEnd"/>
+          <w:r>
+            <w:t>Circu</w:t>
           </w:r>
           <w:r>
             <w:t>i</w:t>
           </w:r>
           <w:r>
-            <w:t>tCourtCase/County” /&gt;</w:t>
+            <w:t>tCourtCase</w:t>
+          </w:r>
+          <w:proofErr w:type="spellEnd"/>
+          <w:r>
+            <w:t>/County” /&gt;</w:t>
           </w:r>
         </w:sdtContent>
       </w:sdt>
@@ -515,13 +621,29 @@
         <w:sdtEndPr/>
         <w:sdtContent>
           <w:r>
-            <w:t>&lt;Content Select=”./Circu</w:t>
+            <w:t>&lt;Content Select=”./</w:t>
+          </w:r>
+          <w:proofErr w:type="spellStart"/>
+          <w:r>
+            <w:t>Circu</w:t>
           </w:r>
           <w:r>
             <w:t>i</w:t>
           </w:r>
           <w:r>
-            <w:t>tCourtCase/CaseNumber” /&gt;</w:t>
+            <w:t>tCourtCase</w:t>
+          </w:r>
+          <w:proofErr w:type="spellEnd"/>
+          <w:r>
+            <w:t>/</w:t>
+          </w:r>
+          <w:proofErr w:type="spellStart"/>
+          <w:r>
+            <w:t>CaseNumber</w:t>
+          </w:r>
+          <w:proofErr w:type="spellEnd"/>
+          <w:r>
+            <w:t>” /&gt;</w:t>
           </w:r>
         </w:sdtContent>
       </w:sdt>
@@ -547,7 +669,28 @@
         <w:sdtEndPr/>
         <w:sdtContent>
           <w:r>
-            <w:t>&lt;Content Select=”./CircuitCourtCase/JudgeFirstName” /&gt;</w:t>
+            <w:t>&lt;Content Select=</w:t>
+          </w:r>
+          <w:proofErr w:type="gramStart"/>
+          <w:r>
+            <w:t>”./</w:t>
+          </w:r>
+          <w:proofErr w:type="spellStart"/>
+          <w:proofErr w:type="gramEnd"/>
+          <w:r>
+            <w:t>CircuitCourtCase</w:t>
+          </w:r>
+          <w:proofErr w:type="spellEnd"/>
+          <w:r>
+            <w:t>/</w:t>
+          </w:r>
+          <w:proofErr w:type="spellStart"/>
+          <w:r>
+            <w:t>JudgeFirstName</w:t>
+          </w:r>
+          <w:proofErr w:type="spellEnd"/>
+          <w:r>
+            <w:t>” /&gt;</w:t>
           </w:r>
         </w:sdtContent>
       </w:sdt>
@@ -565,7 +708,23 @@
         <w:sdtEndPr/>
         <w:sdtContent>
           <w:r>
-            <w:t>&lt;Content Select=”./CircuitCourtCase/JudgeLastName” /&gt;</w:t>
+            <w:t>&lt;Content Select=”./</w:t>
+          </w:r>
+          <w:proofErr w:type="spellStart"/>
+          <w:r>
+            <w:t>CircuitCourtCase</w:t>
+          </w:r>
+          <w:proofErr w:type="spellEnd"/>
+          <w:r>
+            <w:t>/</w:t>
+          </w:r>
+          <w:proofErr w:type="spellStart"/>
+          <w:r>
+            <w:t>JudgeLastName</w:t>
+          </w:r>
+          <w:proofErr w:type="spellEnd"/>
+          <w:r>
+            <w:t>” /&gt;</w:t>
           </w:r>
         </w:sdtContent>
       </w:sdt>
@@ -618,7 +777,21 @@
             <w:rPr>
               <w:caps/>
             </w:rPr>
-            <w:t>&lt;Content Select=”./Appellant/Name” /&gt;</w:t>
+            <w:t>&lt;Content Select=</w:t>
+          </w:r>
+          <w:proofErr w:type="gramStart"/>
+          <w:r>
+            <w:rPr>
+              <w:caps/>
+            </w:rPr>
+            <w:t>”./</w:t>
+          </w:r>
+          <w:proofErr w:type="gramEnd"/>
+          <w:r>
+            <w:rPr>
+              <w:caps/>
+            </w:rPr>
+            <w:t>Appellant/Name” /&gt;</w:t>
           </w:r>
         </w:p>
       </w:sdtContent>
@@ -653,7 +826,15 @@
         <w:sdtEndPr/>
         <w:sdtContent>
           <w:r>
-            <w:t>&lt;Content Select=”./Appellant/Address/Street” /&gt;</w:t>
+            <w:t>&lt;Content Select=</w:t>
+          </w:r>
+          <w:proofErr w:type="gramStart"/>
+          <w:r>
+            <w:t>”./</w:t>
+          </w:r>
+          <w:proofErr w:type="gramEnd"/>
+          <w:r>
+            <w:t>Appellant/Address/Street” /&gt;</w:t>
           </w:r>
         </w:sdtContent>
       </w:sdt>
@@ -677,7 +858,15 @@
             <w:t xml:space="preserve">&lt;Content </w:t>
           </w:r>
           <w:r>
-            <w:t>Select=”./Appellant/Address/City” /&gt;</w:t>
+            <w:t>Select=</w:t>
+          </w:r>
+          <w:proofErr w:type="gramStart"/>
+          <w:r>
+            <w:t>”./</w:t>
+          </w:r>
+          <w:proofErr w:type="gramEnd"/>
+          <w:r>
+            <w:t>Appellant/Address/City” /&gt;</w:t>
           </w:r>
         </w:sdtContent>
       </w:sdt>
@@ -740,7 +929,15 @@
             <w:ind w:left="1440" w:firstLine="720"/>
           </w:pPr>
           <w:r>
-            <w:t>&lt;Content Select=”./Appellant/Phone” /&gt;</w:t>
+            <w:t>&lt;Content Select=</w:t>
+          </w:r>
+          <w:proofErr w:type="gramStart"/>
+          <w:r>
+            <w:t>”./</w:t>
+          </w:r>
+          <w:proofErr w:type="gramEnd"/>
+          <w:r>
+            <w:t>Appellant/Phone” /&gt;</w:t>
           </w:r>
         </w:p>
       </w:sdtContent>
@@ -761,7 +958,15 @@
             <w:ind w:left="1440" w:firstLine="720"/>
           </w:pPr>
           <w:r>
-            <w:t>&lt;Content Select=”./Appellant/Email” /&gt;</w:t>
+            <w:t>&lt;Content Select=</w:t>
+          </w:r>
+          <w:proofErr w:type="gramStart"/>
+          <w:r>
+            <w:t>”./</w:t>
+          </w:r>
+          <w:proofErr w:type="gramEnd"/>
+          <w:r>
+            <w:t>Appellant/Email” /&gt;</w:t>
           </w:r>
         </w:p>
       </w:sdtContent>
@@ -791,13 +996,26 @@
             <w:t>&lt;Content Sel</w:t>
           </w:r>
           <w:r>
-            <w:t>ect=”./Circu</w:t>
+            <w:t>ect=</w:t>
+          </w:r>
+          <w:proofErr w:type="gramStart"/>
+          <w:r>
+            <w:t>”./</w:t>
+          </w:r>
+          <w:proofErr w:type="spellStart"/>
+          <w:proofErr w:type="gramEnd"/>
+          <w:r>
+            <w:t>Circu</w:t>
           </w:r>
           <w:r>
             <w:t>i</w:t>
           </w:r>
           <w:r>
-            <w:t>tCourtCase/Role” /&gt;</w:t>
+            <w:t>tCourtCase</w:t>
+          </w:r>
+          <w:proofErr w:type="spellEnd"/>
+          <w:r>
+            <w:t>/Role” /&gt;</w:t>
           </w:r>
         </w:sdtContent>
       </w:sdt>
@@ -1193,7 +1411,20 @@
             <w:pStyle w:val="Double"/>
           </w:pPr>
           <w:r>
-            <w:t>&lt;Content Select=”./IssuesPresented” /&gt;</w:t>
+            <w:t>&lt;Content Select=</w:t>
+          </w:r>
+          <w:proofErr w:type="gramStart"/>
+          <w:r>
+            <w:t>”./</w:t>
+          </w:r>
+          <w:proofErr w:type="spellStart"/>
+          <w:proofErr w:type="gramEnd"/>
+          <w:r>
+            <w:t>IssuesPresented</w:t>
+          </w:r>
+          <w:proofErr w:type="spellEnd"/>
+          <w:r>
+            <w:t>” /&gt;</w:t>
           </w:r>
         </w:p>
       </w:sdtContent>
@@ -1223,7 +1454,20 @@
             <w:pStyle w:val="Double"/>
           </w:pPr>
           <w:r>
-            <w:t>&lt;Content Select=”./OralArgumentStatement” /&gt;</w:t>
+            <w:t>&lt;Content Select=</w:t>
+          </w:r>
+          <w:proofErr w:type="gramStart"/>
+          <w:r>
+            <w:t>”./</w:t>
+          </w:r>
+          <w:proofErr w:type="spellStart"/>
+          <w:proofErr w:type="gramEnd"/>
+          <w:r>
+            <w:t>OralArgumentStatement</w:t>
+          </w:r>
+          <w:proofErr w:type="spellEnd"/>
+          <w:r>
+            <w:t>” /&gt;</w:t>
           </w:r>
         </w:p>
       </w:sdtContent>
@@ -1253,7 +1497,20 @@
             <w:pStyle w:val="Double"/>
           </w:pPr>
           <w:r>
-            <w:t>&lt;Content Select=”./PublicationStatement” /&gt;</w:t>
+            <w:t>&lt;Content Select=</w:t>
+          </w:r>
+          <w:proofErr w:type="gramStart"/>
+          <w:r>
+            <w:t>”./</w:t>
+          </w:r>
+          <w:proofErr w:type="spellStart"/>
+          <w:proofErr w:type="gramEnd"/>
+          <w:r>
+            <w:t>PublicationStatement</w:t>
+          </w:r>
+          <w:proofErr w:type="spellEnd"/>
+          <w:r>
+            <w:t>” /&gt;</w:t>
           </w:r>
         </w:p>
       </w:sdtContent>
@@ -1289,7 +1546,20 @@
             <w:pStyle w:val="Double"/>
           </w:pPr>
           <w:r>
-            <w:t>&lt;Content Select=”./CaseFactsStatement” /&gt;</w:t>
+            <w:t>&lt;Content Select=</w:t>
+          </w:r>
+          <w:proofErr w:type="gramStart"/>
+          <w:r>
+            <w:t>”./</w:t>
+          </w:r>
+          <w:proofErr w:type="spellStart"/>
+          <w:proofErr w:type="gramEnd"/>
+          <w:r>
+            <w:t>CaseFactsStatement</w:t>
+          </w:r>
+          <w:proofErr w:type="spellEnd"/>
+          <w:r>
+            <w:t>” /&gt;</w:t>
           </w:r>
         </w:p>
       </w:sdtContent>
@@ -1319,7 +1589,15 @@
             <w:pStyle w:val="Double"/>
           </w:pPr>
           <w:r>
-            <w:t>&lt;Content Select=”./Argument” /&gt;</w:t>
+            <w:t>&lt;Content Select=</w:t>
+          </w:r>
+          <w:proofErr w:type="gramStart"/>
+          <w:r>
+            <w:t>”./</w:t>
+          </w:r>
+          <w:proofErr w:type="gramEnd"/>
+          <w:r>
+            <w:t>Argument” /&gt;</w:t>
           </w:r>
         </w:p>
       </w:sdtContent>
@@ -1355,7 +1633,15 @@
             <w:pStyle w:val="Double"/>
           </w:pPr>
           <w:r>
-            <w:t>&lt;Content Select=”./Conclusion”</w:t>
+            <w:t>&lt;Content Select=</w:t>
+          </w:r>
+          <w:proofErr w:type="gramStart"/>
+          <w:r>
+            <w:t>”./</w:t>
+          </w:r>
+          <w:proofErr w:type="gramEnd"/>
+          <w:r>
+            <w:t>Conclusion”</w:t>
           </w:r>
           <w:r>
             <w:t xml:space="preserve"> /&gt;</w:t>
@@ -1372,7 +1658,18 @@
         <w:t>Dat</w:t>
       </w:r>
       <w:r>
-        <w:t>ed XXXXXXXX</w:t>
+        <w:t xml:space="preserve">ed </w:t>
+      </w:r>
+      <w:r>
+        <w:t>&lt;Content Select=</w:t>
+      </w:r>
+      <w:proofErr w:type="gramStart"/>
+      <w:r>
+        <w:t>”./</w:t>
+      </w:r>
+      <w:proofErr w:type="gramEnd"/>
+      <w:r>
+        <w:t>Date” /&gt;</w:t>
       </w:r>
       <w:r>
         <w:t>.</w:t>
@@ -1431,7 +1728,21 @@
             <w:rPr>
               <w:caps/>
             </w:rPr>
-            <w:t>&lt;Content Select=”./Appellant/Name” /&gt;</w:t>
+            <w:t>&lt;Content Select=</w:t>
+          </w:r>
+          <w:proofErr w:type="gramStart"/>
+          <w:r>
+            <w:rPr>
+              <w:caps/>
+            </w:rPr>
+            <w:t>”./</w:t>
+          </w:r>
+          <w:proofErr w:type="gramEnd"/>
+          <w:r>
+            <w:rPr>
+              <w:caps/>
+            </w:rPr>
+            <w:t>Appellant/Name” /&gt;</w:t>
           </w:r>
         </w:p>
       </w:sdtContent>
@@ -1466,7 +1777,15 @@
         <w:sdtEndPr/>
         <w:sdtContent>
           <w:r>
-            <w:t>&lt;Content Select=”./Appellant/Address/Street” /&gt;</w:t>
+            <w:t>&lt;Content Select=</w:t>
+          </w:r>
+          <w:proofErr w:type="gramStart"/>
+          <w:r>
+            <w:t>”./</w:t>
+          </w:r>
+          <w:proofErr w:type="gramEnd"/>
+          <w:r>
+            <w:t>Appellant/Address/Street” /&gt;</w:t>
           </w:r>
         </w:sdtContent>
       </w:sdt>
@@ -1487,7 +1806,15 @@
         <w:sdtEndPr/>
         <w:sdtContent>
           <w:r>
-            <w:t>&lt;Content Select=”./Appellant/Address/City” /&gt;</w:t>
+            <w:t>&lt;Content Select=</w:t>
+          </w:r>
+          <w:proofErr w:type="gramStart"/>
+          <w:r>
+            <w:t>”./</w:t>
+          </w:r>
+          <w:proofErr w:type="gramEnd"/>
+          <w:r>
+            <w:t>Appellant/Address/City” /&gt;</w:t>
           </w:r>
         </w:sdtContent>
       </w:sdt>
@@ -1548,7 +1875,15 @@
             <w:ind w:left="1440" w:firstLine="720"/>
           </w:pPr>
           <w:r>
-            <w:t>&lt;Content Select=”./Appellant/Phone” /&gt;</w:t>
+            <w:t>&lt;Content Select=</w:t>
+          </w:r>
+          <w:proofErr w:type="gramStart"/>
+          <w:r>
+            <w:t>”./</w:t>
+          </w:r>
+          <w:proofErr w:type="gramEnd"/>
+          <w:r>
+            <w:t>Appellant/Phone” /&gt;</w:t>
           </w:r>
         </w:p>
       </w:sdtContent>
@@ -1569,7 +1904,15 @@
             <w:ind w:left="1440" w:firstLine="720"/>
           </w:pPr>
           <w:r>
-            <w:t>&lt;Content Select=”./Appellant/Email” /&gt;</w:t>
+            <w:t>&lt;Content Select=</w:t>
+          </w:r>
+          <w:proofErr w:type="gramStart"/>
+          <w:r>
+            <w:t>”./</w:t>
+          </w:r>
+          <w:proofErr w:type="gramEnd"/>
+          <w:r>
+            <w:t>Appellant/Email” /&gt;</w:t>
           </w:r>
         </w:p>
       </w:sdtContent>
@@ -1599,7 +1942,16 @@
             <w:t>&lt;Content Sel</w:t>
           </w:r>
           <w:r>
-            <w:t>ect=”./Circu</w:t>
+            <w:t>ect=</w:t>
+          </w:r>
+          <w:proofErr w:type="gramStart"/>
+          <w:r>
+            <w:t>”./</w:t>
+          </w:r>
+          <w:proofErr w:type="spellStart"/>
+          <w:proofErr w:type="gramEnd"/>
+          <w:r>
+            <w:t>Circu</w:t>
           </w:r>
           <w:r>
             <w:t>i</w:t>
@@ -1608,7 +1960,11 @@
             <w:t>t</w:t>
           </w:r>
           <w:r>
-            <w:t xml:space="preserve">CourtCase/Role” </w:t>
+            <w:t>CourtCase</w:t>
+          </w:r>
+          <w:proofErr w:type="spellEnd"/>
+          <w:r>
+            <w:t xml:space="preserve">/Role” </w:t>
           </w:r>
           <w:r>
             <w:t>/&gt;</w:t>
@@ -1657,7 +2013,15 @@
       </w:pPr>
       <w:r>
         <w:tab/>
-        <w:t xml:space="preserve">I certify that this brief meets the form and length requirements of Rule 809.19(8)(b) and (c) in that it is:  proportional serif font, minimum printing resolution of 200 dots per inch, 13 point body text, 11 point for quotes and footnotes, leading of minimum 2 points and maximum of 60 characters per line of body text.  The length of the brief is </w:t>
+        <w:t xml:space="preserve">I certify that this brief meets the form and length requirements of Rule 809.19(8)(b) and (c) in that it is:  proportional serif font, minimum printing resolution of 200 dots per inch, </w:t>
+      </w:r>
+      <w:proofErr w:type="gramStart"/>
+      <w:r>
+        <w:t>13 point</w:t>
+      </w:r>
+      <w:proofErr w:type="gramEnd"/>
+      <w:r>
+        <w:t xml:space="preserve"> body text, 11 point for quotes and footnotes, leading of minimum 2 points and maximum of 60 characters per line of body text.  The length of the brief is </w:t>
       </w:r>
       <w:r>
         <w:t>3,151</w:t>
@@ -1785,7 +2149,21 @@
             <w:rPr>
               <w:szCs w:val="26"/>
             </w:rPr>
-            <w:t>&lt;Content Select=”./Date”/&gt;</w:t>
+            <w:t>&lt;Content Select=</w:t>
+          </w:r>
+          <w:proofErr w:type="gramStart"/>
+          <w:r>
+            <w:rPr>
+              <w:szCs w:val="26"/>
+            </w:rPr>
+            <w:t>”./</w:t>
+          </w:r>
+          <w:proofErr w:type="gramEnd"/>
+          <w:r>
+            <w:rPr>
+              <w:szCs w:val="26"/>
+            </w:rPr>
+            <w:t>Date”/&gt;</w:t>
           </w:r>
         </w:sdtContent>
       </w:sdt>
@@ -1870,7 +2248,21 @@
             <w:rPr>
               <w:caps/>
             </w:rPr>
-            <w:t>&lt;Content Select=”./Appellant/Name” /&gt;</w:t>
+            <w:t>&lt;Content Select=</w:t>
+          </w:r>
+          <w:proofErr w:type="gramStart"/>
+          <w:r>
+            <w:rPr>
+              <w:caps/>
+            </w:rPr>
+            <w:t>”./</w:t>
+          </w:r>
+          <w:proofErr w:type="gramEnd"/>
+          <w:r>
+            <w:rPr>
+              <w:caps/>
+            </w:rPr>
+            <w:t>Appellant/Name” /&gt;</w:t>
           </w:r>
         </w:p>
       </w:sdtContent>
@@ -1905,7 +2297,15 @@
         <w:sdtEndPr/>
         <w:sdtContent>
           <w:r>
-            <w:t>&lt;Content Select=”./Appellant/Address/Street” /&gt;</w:t>
+            <w:t>&lt;Content Select=</w:t>
+          </w:r>
+          <w:proofErr w:type="gramStart"/>
+          <w:r>
+            <w:t>”./</w:t>
+          </w:r>
+          <w:proofErr w:type="gramEnd"/>
+          <w:r>
+            <w:t>Appellant/Address/Street” /&gt;</w:t>
           </w:r>
         </w:sdtContent>
       </w:sdt>
@@ -1926,7 +2326,15 @@
         <w:sdtEndPr/>
         <w:sdtContent>
           <w:r>
-            <w:t>&lt;Content Select=”./Appellant/Address/City” /&gt;</w:t>
+            <w:t>&lt;Content Select=</w:t>
+          </w:r>
+          <w:proofErr w:type="gramStart"/>
+          <w:r>
+            <w:t>”./</w:t>
+          </w:r>
+          <w:proofErr w:type="gramEnd"/>
+          <w:r>
+            <w:t>Appellant/Address/City” /&gt;</w:t>
           </w:r>
         </w:sdtContent>
       </w:sdt>
@@ -1983,7 +2391,15 @@
             <w:ind w:left="1440" w:firstLine="720"/>
           </w:pPr>
           <w:r>
-            <w:t>&lt;Content Select=”./Appellant/Phone” /&gt;</w:t>
+            <w:t>&lt;Content Select=</w:t>
+          </w:r>
+          <w:proofErr w:type="gramStart"/>
+          <w:r>
+            <w:t>”./</w:t>
+          </w:r>
+          <w:proofErr w:type="gramEnd"/>
+          <w:r>
+            <w:t>Appellant/Phone” /&gt;</w:t>
           </w:r>
         </w:p>
       </w:sdtContent>
@@ -2004,7 +2420,15 @@
             <w:ind w:left="1440" w:firstLine="720"/>
           </w:pPr>
           <w:r>
-            <w:t>&lt;Content Select=”./Appellant/Email” /&gt;</w:t>
+            <w:t>&lt;Content Select=</w:t>
+          </w:r>
+          <w:proofErr w:type="gramStart"/>
+          <w:r>
+            <w:t>”./</w:t>
+          </w:r>
+          <w:proofErr w:type="gramEnd"/>
+          <w:r>
+            <w:t>Appellant/Email” /&gt;</w:t>
           </w:r>
         </w:p>
       </w:sdtContent>
@@ -2034,13 +2458,26 @@
             <w:t>&lt;Content Sel</w:t>
           </w:r>
           <w:r>
-            <w:t>ect=”./Circu</w:t>
+            <w:t>ect=</w:t>
+          </w:r>
+          <w:proofErr w:type="gramStart"/>
+          <w:r>
+            <w:t>”./</w:t>
+          </w:r>
+          <w:proofErr w:type="spellStart"/>
+          <w:proofErr w:type="gramEnd"/>
+          <w:r>
+            <w:t>Circu</w:t>
           </w:r>
           <w:r>
             <w:t>i</w:t>
           </w:r>
           <w:r>
-            <w:t>tCourtCase/Role” /&gt;</w:t>
+            <w:t>tCourtCase</w:t>
+          </w:r>
+          <w:proofErr w:type="spellEnd"/>
+          <w:r>
+            <w:t>/Role” /&gt;</w:t>
           </w:r>
         </w:sdtContent>
       </w:sdt>
@@ -2188,10 +2625,12 @@
         <w:sectPr>
           <w:pgSz w:w="12240" w:h="15840" w:code="1"/>
           <w:pgMar w:top="2880" w:right="2880" w:bottom="1800" w:left="2880" w:header="720" w:footer="720" w:gutter="0"/>
-          <w:pgNumType w:start="100"/>
+          <w:pgNumType w:start="1"/>
           <w:cols w:space="0"/>
         </w:sectPr>
       </w:pPr>
+      <w:bookmarkStart w:id="7" w:name="_GoBack"/>
+      <w:bookmarkEnd w:id="7"/>
     </w:p>
     <w:p>
       <w:pPr>
@@ -2298,7 +2737,15 @@
         </w:sdtPr>
         <w:sdtContent>
           <w:r>
-            <w:t>&lt;Content Select=”./Date”/&gt;</w:t>
+            <w:t>&lt;Content Select=</w:t>
+          </w:r>
+          <w:proofErr w:type="gramStart"/>
+          <w:r>
+            <w:t>”./</w:t>
+          </w:r>
+          <w:proofErr w:type="gramEnd"/>
+          <w:r>
+            <w:t>Date”/&gt;</w:t>
           </w:r>
         </w:sdtContent>
       </w:sdt>
@@ -2380,7 +2827,21 @@
             <w:rPr>
               <w:caps/>
             </w:rPr>
-            <w:t>&lt;Content Select=”./Appellant/Name” /&gt;</w:t>
+            <w:t>&lt;Content Select=</w:t>
+          </w:r>
+          <w:proofErr w:type="gramStart"/>
+          <w:r>
+            <w:rPr>
+              <w:caps/>
+            </w:rPr>
+            <w:t>”./</w:t>
+          </w:r>
+          <w:proofErr w:type="gramEnd"/>
+          <w:r>
+            <w:rPr>
+              <w:caps/>
+            </w:rPr>
+            <w:t>Appellant/Name” /&gt;</w:t>
           </w:r>
         </w:p>
       </w:sdtContent>
@@ -2418,7 +2879,15 @@
             <w:t xml:space="preserve">&lt;Content </w:t>
           </w:r>
           <w:r>
-            <w:t>Select=”./Appellant/Address/Street” /&gt;</w:t>
+            <w:t>Select=</w:t>
+          </w:r>
+          <w:proofErr w:type="gramStart"/>
+          <w:r>
+            <w:t>”./</w:t>
+          </w:r>
+          <w:proofErr w:type="gramEnd"/>
+          <w:r>
+            <w:t>Appellant/Address/Street” /&gt;</w:t>
           </w:r>
         </w:sdtContent>
       </w:sdt>
@@ -2439,7 +2908,15 @@
         <w:sdtEndPr/>
         <w:sdtContent>
           <w:r>
-            <w:t>&lt;Content Select=”./Appellant/Address/City” /&gt;</w:t>
+            <w:t>&lt;Content Select=</w:t>
+          </w:r>
+          <w:proofErr w:type="gramStart"/>
+          <w:r>
+            <w:t>”./</w:t>
+          </w:r>
+          <w:proofErr w:type="gramEnd"/>
+          <w:r>
+            <w:t>Appellant/Address/City” /&gt;</w:t>
           </w:r>
         </w:sdtContent>
       </w:sdt>
@@ -2496,7 +2973,15 @@
         <w:sdtEndPr/>
         <w:sdtContent>
           <w:r>
-            <w:t>&lt;Content Select=”./Appellant/Phone” /&gt;</w:t>
+            <w:t>&lt;Content Select=</w:t>
+          </w:r>
+          <w:proofErr w:type="gramStart"/>
+          <w:r>
+            <w:t>”./</w:t>
+          </w:r>
+          <w:proofErr w:type="gramEnd"/>
+          <w:r>
+            <w:t>Appellant/Phone” /&gt;</w:t>
           </w:r>
         </w:sdtContent>
       </w:sdt>
@@ -2517,7 +3002,15 @@
         <w:sdtEndPr/>
         <w:sdtContent>
           <w:r>
-            <w:t>&lt;Content Select=”./Appellant/Email” /&gt;</w:t>
+            <w:t>&lt;Content Select=</w:t>
+          </w:r>
+          <w:proofErr w:type="gramStart"/>
+          <w:r>
+            <w:t>”./</w:t>
+          </w:r>
+          <w:proofErr w:type="gramEnd"/>
+          <w:r>
+            <w:t>Appellant/Email” /&gt;</w:t>
           </w:r>
         </w:sdtContent>
       </w:sdt>
@@ -2547,13 +3040,26 @@
             <w:t>&lt;Content Sel</w:t>
           </w:r>
           <w:r>
-            <w:t>ect=”./Circu</w:t>
+            <w:t>ect=</w:t>
+          </w:r>
+          <w:proofErr w:type="gramStart"/>
+          <w:r>
+            <w:t>”./</w:t>
+          </w:r>
+          <w:proofErr w:type="spellStart"/>
+          <w:proofErr w:type="gramEnd"/>
+          <w:r>
+            <w:t>Circu</w:t>
           </w:r>
           <w:r>
             <w:t>i</w:t>
           </w:r>
           <w:r>
-            <w:t>tCourtCase/Role” /&gt;</w:t>
+            <w:t>tCourtCase</w:t>
+          </w:r>
+          <w:proofErr w:type="spellEnd"/>
+          <w:r>
+            <w:t>/Role” /&gt;</w:t>
           </w:r>
         </w:sdtContent>
       </w:sdt>
@@ -2726,7 +3232,7 @@
         <w:rStyle w:val="PageNumber"/>
         <w:noProof/>
       </w:rPr>
-      <w:t>100</w:t>
+      <w:t>1</w:t>
     </w:r>
     <w:r>
       <w:rPr>
@@ -4211,7 +4717,7 @@
     <w:rsid w:val="004A6BEC"/>
     <w:rsid w:val="00521EBC"/>
     <w:rsid w:val="006A4E8D"/>
-    <w:rsid w:val="008528EC"/>
+    <w:rsid w:val="008D3A97"/>
     <w:rsid w:val="00B26D2E"/>
     <w:rsid w:val="00DE594C"/>
   </w:rsids>
@@ -4981,7 +5487,7 @@
 </file>
 
 <file path=customXml/itemProps1.xml><?xml version="1.0" encoding="utf-8"?>
-<ds:datastoreItem xmlns:ds="http://schemas.openxmlformats.org/officeDocument/2006/customXml" ds:itemID="{8A96B970-83AB-4F9A-A88E-AD98BCF12BBA}">
+<ds:datastoreItem xmlns:ds="http://schemas.openxmlformats.org/officeDocument/2006/customXml" ds:itemID="{690BFAFA-0CA0-4C96-ACCC-0501AAEE9B30}">
   <ds:schemaRefs>
     <ds:schemaRef ds:uri="http://schemas.openxmlformats.org/officeDocument/2006/bibliography"/>
   </ds:schemaRefs>

</xml_diff>

<commit_message>
Actually fixed the missing date
</commit_message>
<xml_diff>
--- a/BriefAssistant/briefTemplate.docx
+++ b/BriefAssistant/briefTemplate.docx
@@ -1660,17 +1660,28 @@
       <w:r>
         <w:t xml:space="preserve">ed </w:t>
       </w:r>
-      <w:r>
-        <w:t>&lt;Content Select=</w:t>
-      </w:r>
-      <w:proofErr w:type="gramStart"/>
-      <w:r>
-        <w:t>”./</w:t>
-      </w:r>
-      <w:proofErr w:type="gramEnd"/>
-      <w:r>
-        <w:t>Date” /&gt;</w:t>
-      </w:r>
+      <w:sdt>
+        <w:sdtPr>
+          <w:id w:val="1945031502"/>
+          <w:placeholder>
+            <w:docPart w:val="DefaultPlaceholder_-1854013440"/>
+          </w:placeholder>
+          <w:text/>
+        </w:sdtPr>
+        <w:sdtContent>
+          <w:r>
+            <w:t>&lt;Content Select=</w:t>
+          </w:r>
+          <w:proofErr w:type="gramStart"/>
+          <w:r>
+            <w:t>”./</w:t>
+          </w:r>
+          <w:proofErr w:type="gramEnd"/>
+          <w:r>
+            <w:t>Date” /&gt;</w:t>
+          </w:r>
+        </w:sdtContent>
+      </w:sdt>
       <w:r>
         <w:t>.</w:t>
       </w:r>
@@ -1688,6 +1699,8 @@
         <w:ind w:left="2160"/>
         <w:outlineLvl w:val="0"/>
       </w:pPr>
+      <w:bookmarkStart w:id="5" w:name="_GoBack"/>
+      <w:bookmarkEnd w:id="5"/>
       <w:r>
         <w:t>Respectfully submitted,</w:t>
       </w:r>
@@ -1992,7 +2005,7 @@
       <w:pPr>
         <w:pStyle w:val="Center"/>
       </w:pPr>
-      <w:bookmarkStart w:id="5" w:name="_Toc447180607"/>
+      <w:bookmarkStart w:id="6" w:name="_Toc447180607"/>
       <w:r>
         <w:lastRenderedPageBreak/>
         <w:t>CERTIFICATION</w:t>
@@ -2000,7 +2013,7 @@
       <w:r>
         <w:t xml:space="preserve"> AS TO FORM/LENGTH</w:t>
       </w:r>
-      <w:bookmarkEnd w:id="5"/>
+      <w:bookmarkEnd w:id="6"/>
     </w:p>
     <w:p>
       <w:pPr>
@@ -2038,14 +2051,14 @@
         <w:pStyle w:val="Center"/>
         <w:spacing w:after="240"/>
       </w:pPr>
-      <w:bookmarkStart w:id="6" w:name="_Toc447180608"/>
+      <w:bookmarkStart w:id="7" w:name="_Toc447180608"/>
       <w:r>
         <w:t>CERTIFICATE OF COMPLIANCE</w:t>
       </w:r>
       <w:r>
         <w:t xml:space="preserve"> WITH RULE 809.19(12)</w:t>
       </w:r>
-      <w:bookmarkEnd w:id="6"/>
+      <w:bookmarkEnd w:id="7"/>
     </w:p>
     <w:p>
       <w:pPr>
@@ -2629,8 +2642,6 @@
           <w:cols w:space="0"/>
         </w:sectPr>
       </w:pPr>
-      <w:bookmarkStart w:id="7" w:name="_GoBack"/>
-      <w:bookmarkEnd w:id="7"/>
     </w:p>
     <w:p>
       <w:pPr>
@@ -3232,7 +3243,7 @@
         <w:rStyle w:val="PageNumber"/>
         <w:noProof/>
       </w:rPr>
-      <w:t>1</w:t>
+      <w:t>4</w:t>
     </w:r>
     <w:r>
       <w:rPr>
@@ -4717,7 +4728,7 @@
     <w:rsid w:val="004A6BEC"/>
     <w:rsid w:val="00521EBC"/>
     <w:rsid w:val="006A4E8D"/>
-    <w:rsid w:val="008D3A97"/>
+    <w:rsid w:val="009902E9"/>
     <w:rsid w:val="00B26D2E"/>
     <w:rsid w:val="00DE594C"/>
   </w:rsids>
@@ -5487,7 +5498,7 @@
 </file>
 
 <file path=customXml/itemProps1.xml><?xml version="1.0" encoding="utf-8"?>
-<ds:datastoreItem xmlns:ds="http://schemas.openxmlformats.org/officeDocument/2006/customXml" ds:itemID="{690BFAFA-0CA0-4C96-ACCC-0501AAEE9B30}">
+<ds:datastoreItem xmlns:ds="http://schemas.openxmlformats.org/officeDocument/2006/customXml" ds:itemID="{54A5F90D-EBD1-42F9-8B6E-D5D23EABC9FA}">
   <ds:schemaRefs>
     <ds:schemaRef ds:uri="http://schemas.openxmlformats.org/officeDocument/2006/bibliography"/>
   </ds:schemaRefs>

</xml_diff>

<commit_message>
Added new roles for the appellant to choose from and updated the opponent role based on that value
</commit_message>
<xml_diff>
--- a/BriefAssistant/briefTemplate.docx
+++ b/BriefAssistant/briefTemplate.docx
@@ -1,6 +1,6 @@
 
 <file path=word/document.xml><?xml version="1.0" encoding="utf-8"?>
-<w:document xmlns:wpc="http://schemas.microsoft.com/office/word/2010/wordprocessingCanvas" xmlns:cx="http://schemas.microsoft.com/office/drawing/2014/chartex" xmlns:cx1="http://schemas.microsoft.com/office/drawing/2015/9/8/chartex" xmlns:cx2="http://schemas.microsoft.com/office/drawing/2015/10/21/chartex" xmlns:cx3="http://schemas.microsoft.com/office/drawing/2016/5/9/chartex" xmlns:cx4="http://schemas.microsoft.com/office/drawing/2016/5/10/chartex" xmlns:cx5="http://schemas.microsoft.com/office/drawing/2016/5/11/chartex" xmlns:cx6="http://schemas.microsoft.com/office/drawing/2016/5/12/chartex" xmlns:cx7="http://schemas.microsoft.com/office/drawing/2016/5/13/chartex" xmlns:cx8="http://schemas.microsoft.com/office/drawing/2016/5/14/chartex" xmlns:mc="http://schemas.openxmlformats.org/markup-compatibility/2006" xmlns:aink="http://schemas.microsoft.com/office/drawing/2016/ink" xmlns:am3d="http://schemas.microsoft.com/office/drawing/2017/model3d" xmlns:o="urn:schemas-microsoft-com:office:office" xmlns:r="http://schemas.openxmlformats.org/officeDocument/2006/relationships" xmlns:m="http://schemas.openxmlformats.org/officeDocument/2006/math" xmlns:v="urn:schemas-microsoft-com:vml" xmlns:wp14="http://schemas.microsoft.com/office/word/2010/wordprocessingDrawing" xmlns:wp="http://schemas.openxmlformats.org/drawingml/2006/wordprocessingDrawing" xmlns:w10="urn:schemas-microsoft-com:office:word" xmlns:w="http://schemas.openxmlformats.org/wordprocessingml/2006/main" xmlns:w14="http://schemas.microsoft.com/office/word/2010/wordml" xmlns:w15="http://schemas.microsoft.com/office/word/2012/wordml" xmlns:w16se="http://schemas.microsoft.com/office/word/2015/wordml/symex" xmlns:wpg="http://schemas.microsoft.com/office/word/2010/wordprocessingGroup" xmlns:wpi="http://schemas.microsoft.com/office/word/2010/wordprocessingInk" xmlns:wne="http://schemas.microsoft.com/office/word/2006/wordml" xmlns:wps="http://schemas.microsoft.com/office/word/2010/wordprocessingShape" mc:Ignorable="w14 w15 w16se wp14">
+<w:document xmlns:wpc="http://schemas.microsoft.com/office/word/2010/wordprocessingCanvas" xmlns:cx="http://schemas.microsoft.com/office/drawing/2014/chartex" xmlns:cx1="http://schemas.microsoft.com/office/drawing/2015/9/8/chartex" xmlns:mc="http://schemas.openxmlformats.org/markup-compatibility/2006" xmlns:o="urn:schemas-microsoft-com:office:office" xmlns:r="http://schemas.openxmlformats.org/officeDocument/2006/relationships" xmlns:m="http://schemas.openxmlformats.org/officeDocument/2006/math" xmlns:v="urn:schemas-microsoft-com:vml" xmlns:wp14="http://schemas.microsoft.com/office/word/2010/wordprocessingDrawing" xmlns:wp="http://schemas.openxmlformats.org/drawingml/2006/wordprocessingDrawing" xmlns:w10="urn:schemas-microsoft-com:office:word" xmlns:w="http://schemas.openxmlformats.org/wordprocessingml/2006/main" xmlns:w14="http://schemas.microsoft.com/office/word/2010/wordml" xmlns:w15="http://schemas.microsoft.com/office/word/2012/wordml" xmlns:w16se="http://schemas.microsoft.com/office/word/2015/wordml/symex" xmlns:wpg="http://schemas.microsoft.com/office/word/2010/wordprocessingGroup" xmlns:wpi="http://schemas.microsoft.com/office/word/2010/wordprocessingInk" xmlns:wne="http://schemas.microsoft.com/office/word/2006/wordml" xmlns:wps="http://schemas.microsoft.com/office/word/2010/wordprocessingShape" mc:Ignorable="w14 w15 w16se wp14">
   <w:body>
     <w:p>
       <w:pPr>
@@ -56,21 +56,7 @@
             <w:rPr>
               <w:caps/>
             </w:rPr>
-            <w:t>&lt;Content Select=</w:t>
-          </w:r>
-          <w:proofErr w:type="gramStart"/>
-          <w:r>
-            <w:rPr>
-              <w:caps/>
-            </w:rPr>
-            <w:t>”./</w:t>
-          </w:r>
-          <w:proofErr w:type="gramEnd"/>
-          <w:r>
-            <w:rPr>
-              <w:caps/>
-            </w:rPr>
-            <w:t>Appella</w:t>
+            <w:t>&lt;Content Select=”./Appella</w:t>
           </w:r>
           <w:r>
             <w:rPr>
@@ -160,21 +146,7 @@
             <w:rPr>
               <w:caps/>
             </w:rPr>
-            <w:t>&lt;Content Select=</w:t>
-          </w:r>
-          <w:proofErr w:type="gramStart"/>
-          <w:r>
-            <w:rPr>
-              <w:caps/>
-            </w:rPr>
-            <w:t>”./</w:t>
-          </w:r>
-          <w:proofErr w:type="gramEnd"/>
-          <w:r>
-            <w:rPr>
-              <w:caps/>
-            </w:rPr>
-            <w:t>Appellant/Name” /&gt;</w:t>
+            <w:t>&lt;Content Select=”./Appellant/Name” /&gt;</w:t>
           </w:r>
         </w:sdtContent>
       </w:sdt>
@@ -214,26 +186,13 @@
         <w:sdtEndPr/>
         <w:sdtContent>
           <w:r>
-            <w:t>&lt;Content Select=</w:t>
-          </w:r>
-          <w:proofErr w:type="gramStart"/>
-          <w:r>
-            <w:t>”./</w:t>
-          </w:r>
-          <w:proofErr w:type="spellStart"/>
-          <w:proofErr w:type="gramEnd"/>
-          <w:r>
-            <w:t>Circu</w:t>
+            <w:t>&lt;Content Select=”./Circu</w:t>
           </w:r>
           <w:r>
             <w:t>i</w:t>
           </w:r>
           <w:r>
-            <w:t>tCourtCase</w:t>
-          </w:r>
-          <w:proofErr w:type="spellEnd"/>
-          <w:r>
-            <w:t>/Role” /&gt;</w:t>
+            <w:t>tCourtCase/Role” /&gt;</w:t>
           </w:r>
         </w:sdtContent>
       </w:sdt>
@@ -290,21 +249,7 @@
             <w:rPr>
               <w:caps/>
             </w:rPr>
-            <w:t>&lt;Content Select=</w:t>
-          </w:r>
-          <w:proofErr w:type="gramStart"/>
-          <w:r>
-            <w:rPr>
-              <w:caps/>
-            </w:rPr>
-            <w:t>”./</w:t>
-          </w:r>
-          <w:proofErr w:type="gramEnd"/>
-          <w:r>
-            <w:rPr>
-              <w:caps/>
-            </w:rPr>
-            <w:t>Circu</w:t>
+            <w:t>&lt;Content Select=”./Circu</w:t>
           </w:r>
           <w:r>
             <w:rPr>
@@ -345,8 +290,29 @@
       <w:r>
         <w:tab/>
       </w:r>
-      <w:r>
-        <w:t>Respondent-Respondent</w:t>
+      <w:sdt>
+        <w:sdtPr>
+          <w:id w:val="-1793583893"/>
+          <w:placeholder>
+            <w:docPart w:val="61E2E1C6C5434E39919F3829D60EA16A"/>
+          </w:placeholder>
+          <w:text/>
+        </w:sdtPr>
+        <w:sdtEndPr/>
+        <w:sdtContent>
+          <w:r>
+            <w:t>&lt;Conten</w:t>
+          </w:r>
+          <w:r>
+            <w:t>t Select=”./CircuitCourtCase/Opponent</w:t>
+          </w:r>
+          <w:r>
+            <w:t>Role” /&gt;</w:t>
+          </w:r>
+        </w:sdtContent>
+      </w:sdt>
+      <w:r>
+        <w:t>-Respondent</w:t>
       </w:r>
       <w:r>
         <w:t>.</w:t>
@@ -429,23 +395,7 @@
               <w:caps/>
               <w:szCs w:val="26"/>
             </w:rPr>
-            <w:t>&lt;Content Select=</w:t>
-          </w:r>
-          <w:proofErr w:type="gramStart"/>
-          <w:r>
-            <w:rPr>
-              <w:caps/>
-              <w:szCs w:val="26"/>
-            </w:rPr>
-            <w:t>”./</w:t>
-          </w:r>
-          <w:proofErr w:type="gramEnd"/>
-          <w:r>
-            <w:rPr>
-              <w:caps/>
-              <w:szCs w:val="26"/>
-            </w:rPr>
-            <w:t>Circu</w:t>
+            <w:t>&lt;Content Select=”./Circu</w:t>
           </w:r>
           <w:r>
             <w:rPr>
@@ -506,21 +456,7 @@
             <w:rPr>
               <w:caps/>
             </w:rPr>
-            <w:t>&lt;Content Select=</w:t>
-          </w:r>
-          <w:proofErr w:type="gramStart"/>
-          <w:r>
-            <w:rPr>
-              <w:caps/>
-            </w:rPr>
-            <w:t>”./</w:t>
-          </w:r>
-          <w:proofErr w:type="gramEnd"/>
-          <w:r>
-            <w:rPr>
-              <w:caps/>
-            </w:rPr>
-            <w:t>Appellant/Name” /&gt;</w:t>
+            <w:t>&lt;Content Select=”./Appellant/Name” /&gt;</w:t>
           </w:r>
         </w:sdtContent>
       </w:sdt>
@@ -581,26 +517,13 @@
         <w:sdtEndPr/>
         <w:sdtContent>
           <w:r>
-            <w:t>&lt;Content Select=</w:t>
-          </w:r>
-          <w:proofErr w:type="gramStart"/>
-          <w:r>
-            <w:t>”./</w:t>
-          </w:r>
-          <w:proofErr w:type="spellStart"/>
-          <w:proofErr w:type="gramEnd"/>
-          <w:r>
-            <w:t>Circu</w:t>
+            <w:t>&lt;Content Select=”./Circu</w:t>
           </w:r>
           <w:r>
             <w:t>i</w:t>
           </w:r>
           <w:r>
-            <w:t>tCourtCase</w:t>
-          </w:r>
-          <w:proofErr w:type="spellEnd"/>
-          <w:r>
-            <w:t>/County” /&gt;</w:t>
+            <w:t>tCourtCase/County” /&gt;</w:t>
           </w:r>
         </w:sdtContent>
       </w:sdt>
@@ -621,29 +544,13 @@
         <w:sdtEndPr/>
         <w:sdtContent>
           <w:r>
-            <w:t>&lt;Content Select=”./</w:t>
-          </w:r>
-          <w:proofErr w:type="spellStart"/>
-          <w:r>
-            <w:t>Circu</w:t>
+            <w:t>&lt;Content Select=”./Circu</w:t>
           </w:r>
           <w:r>
             <w:t>i</w:t>
           </w:r>
           <w:r>
-            <w:t>tCourtCase</w:t>
-          </w:r>
-          <w:proofErr w:type="spellEnd"/>
-          <w:r>
-            <w:t>/</w:t>
-          </w:r>
-          <w:proofErr w:type="spellStart"/>
-          <w:r>
-            <w:t>CaseNumber</w:t>
-          </w:r>
-          <w:proofErr w:type="spellEnd"/>
-          <w:r>
-            <w:t>” /&gt;</w:t>
+            <w:t>tCourtCase/CaseNumber” /&gt;</w:t>
           </w:r>
         </w:sdtContent>
       </w:sdt>
@@ -669,28 +576,7 @@
         <w:sdtEndPr/>
         <w:sdtContent>
           <w:r>
-            <w:t>&lt;Content Select=</w:t>
-          </w:r>
-          <w:proofErr w:type="gramStart"/>
-          <w:r>
-            <w:t>”./</w:t>
-          </w:r>
-          <w:proofErr w:type="spellStart"/>
-          <w:proofErr w:type="gramEnd"/>
-          <w:r>
-            <w:t>CircuitCourtCase</w:t>
-          </w:r>
-          <w:proofErr w:type="spellEnd"/>
-          <w:r>
-            <w:t>/</w:t>
-          </w:r>
-          <w:proofErr w:type="spellStart"/>
-          <w:r>
-            <w:t>JudgeFirstName</w:t>
-          </w:r>
-          <w:proofErr w:type="spellEnd"/>
-          <w:r>
-            <w:t>” /&gt;</w:t>
+            <w:t>&lt;Content Select=”./CircuitCourtCase/JudgeFirstName” /&gt;</w:t>
           </w:r>
         </w:sdtContent>
       </w:sdt>
@@ -708,23 +594,7 @@
         <w:sdtEndPr/>
         <w:sdtContent>
           <w:r>
-            <w:t>&lt;Content Select=”./</w:t>
-          </w:r>
-          <w:proofErr w:type="spellStart"/>
-          <w:r>
-            <w:t>CircuitCourtCase</w:t>
-          </w:r>
-          <w:proofErr w:type="spellEnd"/>
-          <w:r>
-            <w:t>/</w:t>
-          </w:r>
-          <w:proofErr w:type="spellStart"/>
-          <w:r>
-            <w:t>JudgeLastName</w:t>
-          </w:r>
-          <w:proofErr w:type="spellEnd"/>
-          <w:r>
-            <w:t>” /&gt;</w:t>
+            <w:t>&lt;Content Select=”./CircuitCourtCase/JudgeLastName” /&gt;</w:t>
           </w:r>
         </w:sdtContent>
       </w:sdt>
@@ -777,21 +647,7 @@
             <w:rPr>
               <w:caps/>
             </w:rPr>
-            <w:t>&lt;Content Select=</w:t>
-          </w:r>
-          <w:proofErr w:type="gramStart"/>
-          <w:r>
-            <w:rPr>
-              <w:caps/>
-            </w:rPr>
-            <w:t>”./</w:t>
-          </w:r>
-          <w:proofErr w:type="gramEnd"/>
-          <w:r>
-            <w:rPr>
-              <w:caps/>
-            </w:rPr>
-            <w:t>Appellant/Name” /&gt;</w:t>
+            <w:t>&lt;Content Select=”./Appellant/Name” /&gt;</w:t>
           </w:r>
         </w:p>
       </w:sdtContent>
@@ -826,15 +682,7 @@
         <w:sdtEndPr/>
         <w:sdtContent>
           <w:r>
-            <w:t>&lt;Content Select=</w:t>
-          </w:r>
-          <w:proofErr w:type="gramStart"/>
-          <w:r>
-            <w:t>”./</w:t>
-          </w:r>
-          <w:proofErr w:type="gramEnd"/>
-          <w:r>
-            <w:t>Appellant/Address/Street” /&gt;</w:t>
+            <w:t>&lt;Content Select=”./Appellant/Address/Street” /&gt;</w:t>
           </w:r>
         </w:sdtContent>
       </w:sdt>
@@ -858,15 +706,7 @@
             <w:t xml:space="preserve">&lt;Content </w:t>
           </w:r>
           <w:r>
-            <w:t>Select=</w:t>
-          </w:r>
-          <w:proofErr w:type="gramStart"/>
-          <w:r>
-            <w:t>”./</w:t>
-          </w:r>
-          <w:proofErr w:type="gramEnd"/>
-          <w:r>
-            <w:t>Appellant/Address/City” /&gt;</w:t>
+            <w:t>Select=”./Appellant/Address/City” /&gt;</w:t>
           </w:r>
         </w:sdtContent>
       </w:sdt>
@@ -929,15 +769,7 @@
             <w:ind w:left="1440" w:firstLine="720"/>
           </w:pPr>
           <w:r>
-            <w:t>&lt;Content Select=</w:t>
-          </w:r>
-          <w:proofErr w:type="gramStart"/>
-          <w:r>
-            <w:t>”./</w:t>
-          </w:r>
-          <w:proofErr w:type="gramEnd"/>
-          <w:r>
-            <w:t>Appellant/Phone” /&gt;</w:t>
+            <w:t>&lt;Content Select=”./Appellant/Phone” /&gt;</w:t>
           </w:r>
         </w:p>
       </w:sdtContent>
@@ -958,15 +790,7 @@
             <w:ind w:left="1440" w:firstLine="720"/>
           </w:pPr>
           <w:r>
-            <w:t>&lt;Content Select=</w:t>
-          </w:r>
-          <w:proofErr w:type="gramStart"/>
-          <w:r>
-            <w:t>”./</w:t>
-          </w:r>
-          <w:proofErr w:type="gramEnd"/>
-          <w:r>
-            <w:t>Appellant/Email” /&gt;</w:t>
+            <w:t>&lt;Content Select=”./Appellant/Email” /&gt;</w:t>
           </w:r>
         </w:p>
       </w:sdtContent>
@@ -996,26 +820,13 @@
             <w:t>&lt;Content Sel</w:t>
           </w:r>
           <w:r>
-            <w:t>ect=</w:t>
-          </w:r>
-          <w:proofErr w:type="gramStart"/>
-          <w:r>
-            <w:t>”./</w:t>
-          </w:r>
-          <w:proofErr w:type="spellStart"/>
-          <w:proofErr w:type="gramEnd"/>
-          <w:r>
-            <w:t>Circu</w:t>
+            <w:t>ect=”./Circu</w:t>
           </w:r>
           <w:r>
             <w:t>i</w:t>
           </w:r>
           <w:r>
-            <w:t>tCourtCase</w:t>
-          </w:r>
-          <w:proofErr w:type="spellEnd"/>
-          <w:r>
-            <w:t>/Role” /&gt;</w:t>
+            <w:t>tCourtCase/Role” /&gt;</w:t>
           </w:r>
         </w:sdtContent>
       </w:sdt>
@@ -1411,20 +1222,15 @@
             <w:pStyle w:val="Double"/>
           </w:pPr>
           <w:r>
-            <w:t>&lt;Content Select=</w:t>
+            <w:t>&lt;Content Select=”</w:t>
           </w:r>
           <w:proofErr w:type="gramStart"/>
           <w:r>
-            <w:t>”./</w:t>
-          </w:r>
-          <w:proofErr w:type="spellStart"/>
+            <w:t>./</w:t>
+          </w:r>
           <w:proofErr w:type="gramEnd"/>
           <w:r>
-            <w:t>IssuesPresented</w:t>
-          </w:r>
-          <w:proofErr w:type="spellEnd"/>
-          <w:r>
-            <w:t>” /&gt;</w:t>
+            <w:t>IssuesPresented” /&gt;</w:t>
           </w:r>
         </w:p>
       </w:sdtContent>
@@ -1454,20 +1260,15 @@
             <w:pStyle w:val="Double"/>
           </w:pPr>
           <w:r>
-            <w:t>&lt;Content Select=</w:t>
+            <w:t>&lt;Content Select=”</w:t>
           </w:r>
           <w:proofErr w:type="gramStart"/>
           <w:r>
-            <w:t>”./</w:t>
-          </w:r>
-          <w:proofErr w:type="spellStart"/>
+            <w:t>./</w:t>
+          </w:r>
           <w:proofErr w:type="gramEnd"/>
           <w:r>
-            <w:t>OralArgumentStatement</w:t>
-          </w:r>
-          <w:proofErr w:type="spellEnd"/>
-          <w:r>
-            <w:t>” /&gt;</w:t>
+            <w:t>OralArgumentStatement” /&gt;</w:t>
           </w:r>
         </w:p>
       </w:sdtContent>
@@ -1497,20 +1298,15 @@
             <w:pStyle w:val="Double"/>
           </w:pPr>
           <w:r>
-            <w:t>&lt;Content Select=</w:t>
+            <w:t>&lt;Content Select=”</w:t>
           </w:r>
           <w:proofErr w:type="gramStart"/>
           <w:r>
-            <w:t>”./</w:t>
-          </w:r>
-          <w:proofErr w:type="spellStart"/>
+            <w:t>./</w:t>
+          </w:r>
           <w:proofErr w:type="gramEnd"/>
           <w:r>
-            <w:t>PublicationStatement</w:t>
-          </w:r>
-          <w:proofErr w:type="spellEnd"/>
-          <w:r>
-            <w:t>” /&gt;</w:t>
+            <w:t>PublicationStatement” /&gt;</w:t>
           </w:r>
         </w:p>
       </w:sdtContent>
@@ -1546,20 +1342,15 @@
             <w:pStyle w:val="Double"/>
           </w:pPr>
           <w:r>
-            <w:t>&lt;Content Select=</w:t>
+            <w:t>&lt;Content Select=”</w:t>
           </w:r>
           <w:proofErr w:type="gramStart"/>
           <w:r>
-            <w:t>”./</w:t>
-          </w:r>
-          <w:proofErr w:type="spellStart"/>
+            <w:t>./</w:t>
+          </w:r>
           <w:proofErr w:type="gramEnd"/>
           <w:r>
-            <w:t>CaseFactsStatement</w:t>
-          </w:r>
-          <w:proofErr w:type="spellEnd"/>
-          <w:r>
-            <w:t>” /&gt;</w:t>
+            <w:t>CaseFactsStatement” /&gt;</w:t>
           </w:r>
         </w:p>
       </w:sdtContent>
@@ -1589,11 +1380,11 @@
             <w:pStyle w:val="Double"/>
           </w:pPr>
           <w:r>
-            <w:t>&lt;Content Select=</w:t>
+            <w:t>&lt;Content Select=”</w:t>
           </w:r>
           <w:proofErr w:type="gramStart"/>
           <w:r>
-            <w:t>”./</w:t>
+            <w:t>./</w:t>
           </w:r>
           <w:proofErr w:type="gramEnd"/>
           <w:r>
@@ -1633,11 +1424,11 @@
             <w:pStyle w:val="Double"/>
           </w:pPr>
           <w:r>
-            <w:t>&lt;Content Select=</w:t>
+            <w:t>&lt;Content Select=”</w:t>
           </w:r>
           <w:proofErr w:type="gramStart"/>
           <w:r>
-            <w:t>”./</w:t>
+            <w:t>./</w:t>
           </w:r>
           <w:proofErr w:type="gramEnd"/>
           <w:r>
@@ -1668,13 +1459,14 @@
           </w:placeholder>
           <w:text/>
         </w:sdtPr>
+        <w:sdtEndPr/>
         <w:sdtContent>
           <w:r>
-            <w:t>&lt;Content Select=</w:t>
+            <w:t>&lt;Content Select=”</w:t>
           </w:r>
           <w:proofErr w:type="gramStart"/>
           <w:r>
-            <w:t>”./</w:t>
+            <w:t>./</w:t>
           </w:r>
           <w:proofErr w:type="gramEnd"/>
           <w:r>
@@ -1699,8 +1491,6 @@
         <w:ind w:left="2160"/>
         <w:outlineLvl w:val="0"/>
       </w:pPr>
-      <w:bookmarkStart w:id="5" w:name="_GoBack"/>
-      <w:bookmarkEnd w:id="5"/>
       <w:r>
         <w:t>Respectfully submitted,</w:t>
       </w:r>
@@ -1741,21 +1531,7 @@
             <w:rPr>
               <w:caps/>
             </w:rPr>
-            <w:t>&lt;Content Select=</w:t>
-          </w:r>
-          <w:proofErr w:type="gramStart"/>
-          <w:r>
-            <w:rPr>
-              <w:caps/>
-            </w:rPr>
-            <w:t>”./</w:t>
-          </w:r>
-          <w:proofErr w:type="gramEnd"/>
-          <w:r>
-            <w:rPr>
-              <w:caps/>
-            </w:rPr>
-            <w:t>Appellant/Name” /&gt;</w:t>
+            <w:t>&lt;Content Select=”./Appellant/Name” /&gt;</w:t>
           </w:r>
         </w:p>
       </w:sdtContent>
@@ -1790,15 +1566,7 @@
         <w:sdtEndPr/>
         <w:sdtContent>
           <w:r>
-            <w:t>&lt;Content Select=</w:t>
-          </w:r>
-          <w:proofErr w:type="gramStart"/>
-          <w:r>
-            <w:t>”./</w:t>
-          </w:r>
-          <w:proofErr w:type="gramEnd"/>
-          <w:r>
-            <w:t>Appellant/Address/Street” /&gt;</w:t>
+            <w:t>&lt;Content Select=”./Appellant/Address/Street” /&gt;</w:t>
           </w:r>
         </w:sdtContent>
       </w:sdt>
@@ -1819,15 +1587,7 @@
         <w:sdtEndPr/>
         <w:sdtContent>
           <w:r>
-            <w:t>&lt;Content Select=</w:t>
-          </w:r>
-          <w:proofErr w:type="gramStart"/>
-          <w:r>
-            <w:t>”./</w:t>
-          </w:r>
-          <w:proofErr w:type="gramEnd"/>
-          <w:r>
-            <w:t>Appellant/Address/City” /&gt;</w:t>
+            <w:t>&lt;Content Select=”./Appellant/Address/City” /&gt;</w:t>
           </w:r>
         </w:sdtContent>
       </w:sdt>
@@ -1888,15 +1648,7 @@
             <w:ind w:left="1440" w:firstLine="720"/>
           </w:pPr>
           <w:r>
-            <w:t>&lt;Content Select=</w:t>
-          </w:r>
-          <w:proofErr w:type="gramStart"/>
-          <w:r>
-            <w:t>”./</w:t>
-          </w:r>
-          <w:proofErr w:type="gramEnd"/>
-          <w:r>
-            <w:t>Appellant/Phone” /&gt;</w:t>
+            <w:t>&lt;Content Select=”./Appellant/Phone” /&gt;</w:t>
           </w:r>
         </w:p>
       </w:sdtContent>
@@ -1917,15 +1669,7 @@
             <w:ind w:left="1440" w:firstLine="720"/>
           </w:pPr>
           <w:r>
-            <w:t>&lt;Content Select=</w:t>
-          </w:r>
-          <w:proofErr w:type="gramStart"/>
-          <w:r>
-            <w:t>”./</w:t>
-          </w:r>
-          <w:proofErr w:type="gramEnd"/>
-          <w:r>
-            <w:t>Appellant/Email” /&gt;</w:t>
+            <w:t>&lt;Content Select=”./Appellant/Email” /&gt;</w:t>
           </w:r>
         </w:p>
       </w:sdtContent>
@@ -1955,16 +1699,7 @@
             <w:t>&lt;Content Sel</w:t>
           </w:r>
           <w:r>
-            <w:t>ect=</w:t>
-          </w:r>
-          <w:proofErr w:type="gramStart"/>
-          <w:r>
-            <w:t>”./</w:t>
-          </w:r>
-          <w:proofErr w:type="spellStart"/>
-          <w:proofErr w:type="gramEnd"/>
-          <w:r>
-            <w:t>Circu</w:t>
+            <w:t>ect=”./Circu</w:t>
           </w:r>
           <w:r>
             <w:t>i</w:t>
@@ -1973,11 +1708,7 @@
             <w:t>t</w:t>
           </w:r>
           <w:r>
-            <w:t>CourtCase</w:t>
-          </w:r>
-          <w:proofErr w:type="spellEnd"/>
-          <w:r>
-            <w:t xml:space="preserve">/Role” </w:t>
+            <w:t xml:space="preserve">CourtCase/Role” </w:t>
           </w:r>
           <w:r>
             <w:t>/&gt;</w:t>
@@ -2005,7 +1736,7 @@
       <w:pPr>
         <w:pStyle w:val="Center"/>
       </w:pPr>
-      <w:bookmarkStart w:id="6" w:name="_Toc447180607"/>
+      <w:bookmarkStart w:id="5" w:name="_Toc447180607"/>
       <w:r>
         <w:lastRenderedPageBreak/>
         <w:t>CERTIFICATION</w:t>
@@ -2013,7 +1744,7 @@
       <w:r>
         <w:t xml:space="preserve"> AS TO FORM/LENGTH</w:t>
       </w:r>
-      <w:bookmarkEnd w:id="6"/>
+      <w:bookmarkEnd w:id="5"/>
     </w:p>
     <w:p>
       <w:pPr>
@@ -2026,15 +1757,7 @@
       </w:pPr>
       <w:r>
         <w:tab/>
-        <w:t xml:space="preserve">I certify that this brief meets the form and length requirements of Rule 809.19(8)(b) and (c) in that it is:  proportional serif font, minimum printing resolution of 200 dots per inch, </w:t>
-      </w:r>
-      <w:proofErr w:type="gramStart"/>
-      <w:r>
-        <w:t>13 point</w:t>
-      </w:r>
-      <w:proofErr w:type="gramEnd"/>
-      <w:r>
-        <w:t xml:space="preserve"> body text, 11 point for quotes and footnotes, leading of minimum 2 points and maximum of 60 characters per line of body text.  The length of the brief is </w:t>
+        <w:t xml:space="preserve">I certify that this brief meets the form and length requirements of Rule 809.19(8)(b) and (c) in that it is:  proportional serif font, minimum printing resolution of 200 dots per inch, 13 point body text, 11 point for quotes and footnotes, leading of minimum 2 points and maximum of 60 characters per line of body text.  The length of the brief is </w:t>
       </w:r>
       <w:r>
         <w:t>3,151</w:t>
@@ -2051,14 +1774,14 @@
         <w:pStyle w:val="Center"/>
         <w:spacing w:after="240"/>
       </w:pPr>
-      <w:bookmarkStart w:id="7" w:name="_Toc447180608"/>
+      <w:bookmarkStart w:id="6" w:name="_Toc447180608"/>
       <w:r>
         <w:t>CERTIFICATE OF COMPLIANCE</w:t>
       </w:r>
       <w:r>
         <w:t xml:space="preserve"> WITH RULE 809.19(12)</w:t>
       </w:r>
-      <w:bookmarkEnd w:id="7"/>
+      <w:bookmarkEnd w:id="6"/>
     </w:p>
     <w:p>
       <w:pPr>
@@ -2157,26 +1880,13 @@
           </w:placeholder>
           <w:text/>
         </w:sdtPr>
+        <w:sdtEndPr/>
         <w:sdtContent>
           <w:r>
             <w:rPr>
               <w:szCs w:val="26"/>
             </w:rPr>
-            <w:t>&lt;Content Select=</w:t>
-          </w:r>
-          <w:proofErr w:type="gramStart"/>
-          <w:r>
-            <w:rPr>
-              <w:szCs w:val="26"/>
-            </w:rPr>
-            <w:t>”./</w:t>
-          </w:r>
-          <w:proofErr w:type="gramEnd"/>
-          <w:r>
-            <w:rPr>
-              <w:szCs w:val="26"/>
-            </w:rPr>
-            <w:t>Date”/&gt;</w:t>
+            <w:t>&lt;Content Select=”./Date”/&gt;</w:t>
           </w:r>
         </w:sdtContent>
       </w:sdt>
@@ -2261,21 +1971,7 @@
             <w:rPr>
               <w:caps/>
             </w:rPr>
-            <w:t>&lt;Content Select=</w:t>
-          </w:r>
-          <w:proofErr w:type="gramStart"/>
-          <w:r>
-            <w:rPr>
-              <w:caps/>
-            </w:rPr>
-            <w:t>”./</w:t>
-          </w:r>
-          <w:proofErr w:type="gramEnd"/>
-          <w:r>
-            <w:rPr>
-              <w:caps/>
-            </w:rPr>
-            <w:t>Appellant/Name” /&gt;</w:t>
+            <w:t>&lt;Content Select=”./Appellant/Name” /&gt;</w:t>
           </w:r>
         </w:p>
       </w:sdtContent>
@@ -2310,15 +2006,7 @@
         <w:sdtEndPr/>
         <w:sdtContent>
           <w:r>
-            <w:t>&lt;Content Select=</w:t>
-          </w:r>
-          <w:proofErr w:type="gramStart"/>
-          <w:r>
-            <w:t>”./</w:t>
-          </w:r>
-          <w:proofErr w:type="gramEnd"/>
-          <w:r>
-            <w:t>Appellant/Address/Street” /&gt;</w:t>
+            <w:t>&lt;Content Select=”./Appellant/Address/Street” /&gt;</w:t>
           </w:r>
         </w:sdtContent>
       </w:sdt>
@@ -2339,15 +2027,7 @@
         <w:sdtEndPr/>
         <w:sdtContent>
           <w:r>
-            <w:t>&lt;Content Select=</w:t>
-          </w:r>
-          <w:proofErr w:type="gramStart"/>
-          <w:r>
-            <w:t>”./</w:t>
-          </w:r>
-          <w:proofErr w:type="gramEnd"/>
-          <w:r>
-            <w:t>Appellant/Address/City” /&gt;</w:t>
+            <w:t>&lt;Content Select=”./Appellant/Address/City” /&gt;</w:t>
           </w:r>
         </w:sdtContent>
       </w:sdt>
@@ -2404,15 +2084,7 @@
             <w:ind w:left="1440" w:firstLine="720"/>
           </w:pPr>
           <w:r>
-            <w:t>&lt;Content Select=</w:t>
-          </w:r>
-          <w:proofErr w:type="gramStart"/>
-          <w:r>
-            <w:t>”./</w:t>
-          </w:r>
-          <w:proofErr w:type="gramEnd"/>
-          <w:r>
-            <w:t>Appellant/Phone” /&gt;</w:t>
+            <w:t>&lt;Content Select=”./Appellant/Phone” /&gt;</w:t>
           </w:r>
         </w:p>
       </w:sdtContent>
@@ -2433,15 +2105,7 @@
             <w:ind w:left="1440" w:firstLine="720"/>
           </w:pPr>
           <w:r>
-            <w:t>&lt;Content Select=</w:t>
-          </w:r>
-          <w:proofErr w:type="gramStart"/>
-          <w:r>
-            <w:t>”./</w:t>
-          </w:r>
-          <w:proofErr w:type="gramEnd"/>
-          <w:r>
-            <w:t>Appellant/Email” /&gt;</w:t>
+            <w:t>&lt;Content Select=”./Appellant/Email” /&gt;</w:t>
           </w:r>
         </w:p>
       </w:sdtContent>
@@ -2471,26 +2135,13 @@
             <w:t>&lt;Content Sel</w:t>
           </w:r>
           <w:r>
-            <w:t>ect=</w:t>
-          </w:r>
-          <w:proofErr w:type="gramStart"/>
-          <w:r>
-            <w:t>”./</w:t>
-          </w:r>
-          <w:proofErr w:type="spellStart"/>
-          <w:proofErr w:type="gramEnd"/>
-          <w:r>
-            <w:t>Circu</w:t>
+            <w:t>ect=”./Circu</w:t>
           </w:r>
           <w:r>
             <w:t>i</w:t>
           </w:r>
           <w:r>
-            <w:t>tCourtCase</w:t>
-          </w:r>
-          <w:proofErr w:type="spellEnd"/>
-          <w:r>
-            <w:t>/Role” /&gt;</w:t>
+            <w:t>tCourtCase/Role” /&gt;</w:t>
           </w:r>
         </w:sdtContent>
       </w:sdt>
@@ -2746,17 +2397,10 @@
           </w:placeholder>
           <w:text/>
         </w:sdtPr>
+        <w:sdtEndPr/>
         <w:sdtContent>
           <w:r>
-            <w:t>&lt;Content Select=</w:t>
-          </w:r>
-          <w:proofErr w:type="gramStart"/>
-          <w:r>
-            <w:t>”./</w:t>
-          </w:r>
-          <w:proofErr w:type="gramEnd"/>
-          <w:r>
-            <w:t>Date”/&gt;</w:t>
+            <w:t>&lt;Content Select=”./Date”/&gt;</w:t>
           </w:r>
         </w:sdtContent>
       </w:sdt>
@@ -2838,21 +2482,7 @@
             <w:rPr>
               <w:caps/>
             </w:rPr>
-            <w:t>&lt;Content Select=</w:t>
-          </w:r>
-          <w:proofErr w:type="gramStart"/>
-          <w:r>
-            <w:rPr>
-              <w:caps/>
-            </w:rPr>
-            <w:t>”./</w:t>
-          </w:r>
-          <w:proofErr w:type="gramEnd"/>
-          <w:r>
-            <w:rPr>
-              <w:caps/>
-            </w:rPr>
-            <w:t>Appellant/Name” /&gt;</w:t>
+            <w:t>&lt;Content Select=”./Appellant/Name” /&gt;</w:t>
           </w:r>
         </w:p>
       </w:sdtContent>
@@ -2890,15 +2520,7 @@
             <w:t xml:space="preserve">&lt;Content </w:t>
           </w:r>
           <w:r>
-            <w:t>Select=</w:t>
-          </w:r>
-          <w:proofErr w:type="gramStart"/>
-          <w:r>
-            <w:t>”./</w:t>
-          </w:r>
-          <w:proofErr w:type="gramEnd"/>
-          <w:r>
-            <w:t>Appellant/Address/Street” /&gt;</w:t>
+            <w:t>Select=”./Appellant/Address/Street” /&gt;</w:t>
           </w:r>
         </w:sdtContent>
       </w:sdt>
@@ -2919,15 +2541,7 @@
         <w:sdtEndPr/>
         <w:sdtContent>
           <w:r>
-            <w:t>&lt;Content Select=</w:t>
-          </w:r>
-          <w:proofErr w:type="gramStart"/>
-          <w:r>
-            <w:t>”./</w:t>
-          </w:r>
-          <w:proofErr w:type="gramEnd"/>
-          <w:r>
-            <w:t>Appellant/Address/City” /&gt;</w:t>
+            <w:t>&lt;Content Select=”./Appellant/Address/City” /&gt;</w:t>
           </w:r>
         </w:sdtContent>
       </w:sdt>
@@ -2984,15 +2598,7 @@
         <w:sdtEndPr/>
         <w:sdtContent>
           <w:r>
-            <w:t>&lt;Content Select=</w:t>
-          </w:r>
-          <w:proofErr w:type="gramStart"/>
-          <w:r>
-            <w:t>”./</w:t>
-          </w:r>
-          <w:proofErr w:type="gramEnd"/>
-          <w:r>
-            <w:t>Appellant/Phone” /&gt;</w:t>
+            <w:t>&lt;Content Select=”./Appellant/Phone” /&gt;</w:t>
           </w:r>
         </w:sdtContent>
       </w:sdt>
@@ -3013,15 +2619,7 @@
         <w:sdtEndPr/>
         <w:sdtContent>
           <w:r>
-            <w:t>&lt;Content Select=</w:t>
-          </w:r>
-          <w:proofErr w:type="gramStart"/>
-          <w:r>
-            <w:t>”./</w:t>
-          </w:r>
-          <w:proofErr w:type="gramEnd"/>
-          <w:r>
-            <w:t>Appellant/Email” /&gt;</w:t>
+            <w:t>&lt;Content Select=”./Appellant/Email” /&gt;</w:t>
           </w:r>
         </w:sdtContent>
       </w:sdt>
@@ -3051,26 +2649,13 @@
             <w:t>&lt;Content Sel</w:t>
           </w:r>
           <w:r>
-            <w:t>ect=</w:t>
-          </w:r>
-          <w:proofErr w:type="gramStart"/>
-          <w:r>
-            <w:t>”./</w:t>
-          </w:r>
-          <w:proofErr w:type="spellStart"/>
-          <w:proofErr w:type="gramEnd"/>
-          <w:r>
-            <w:t>Circu</w:t>
+            <w:t>ect=”./Circu</w:t>
           </w:r>
           <w:r>
             <w:t>i</w:t>
           </w:r>
           <w:r>
-            <w:t>tCourtCase</w:t>
-          </w:r>
-          <w:proofErr w:type="spellEnd"/>
-          <w:r>
-            <w:t>/Role” /&gt;</w:t>
+            <w:t>tCourtCase/Role” /&gt;</w:t>
           </w:r>
         </w:sdtContent>
       </w:sdt>
@@ -3107,7 +2692,7 @@
 </file>
 
 <file path=word/endnotes.xml><?xml version="1.0" encoding="utf-8"?>
-<w:endnotes xmlns:wpc="http://schemas.microsoft.com/office/word/2010/wordprocessingCanvas" xmlns:cx="http://schemas.microsoft.com/office/drawing/2014/chartex" xmlns:cx1="http://schemas.microsoft.com/office/drawing/2015/9/8/chartex" xmlns:cx2="http://schemas.microsoft.com/office/drawing/2015/10/21/chartex" xmlns:cx3="http://schemas.microsoft.com/office/drawing/2016/5/9/chartex" xmlns:cx4="http://schemas.microsoft.com/office/drawing/2016/5/10/chartex" xmlns:cx5="http://schemas.microsoft.com/office/drawing/2016/5/11/chartex" xmlns:cx6="http://schemas.microsoft.com/office/drawing/2016/5/12/chartex" xmlns:cx7="http://schemas.microsoft.com/office/drawing/2016/5/13/chartex" xmlns:cx8="http://schemas.microsoft.com/office/drawing/2016/5/14/chartex" xmlns:mc="http://schemas.openxmlformats.org/markup-compatibility/2006" xmlns:aink="http://schemas.microsoft.com/office/drawing/2016/ink" xmlns:am3d="http://schemas.microsoft.com/office/drawing/2017/model3d" xmlns:o="urn:schemas-microsoft-com:office:office" xmlns:r="http://schemas.openxmlformats.org/officeDocument/2006/relationships" xmlns:m="http://schemas.openxmlformats.org/officeDocument/2006/math" xmlns:v="urn:schemas-microsoft-com:vml" xmlns:wp14="http://schemas.microsoft.com/office/word/2010/wordprocessingDrawing" xmlns:wp="http://schemas.openxmlformats.org/drawingml/2006/wordprocessingDrawing" xmlns:w10="urn:schemas-microsoft-com:office:word" xmlns:w="http://schemas.openxmlformats.org/wordprocessingml/2006/main" xmlns:w14="http://schemas.microsoft.com/office/word/2010/wordml" xmlns:w15="http://schemas.microsoft.com/office/word/2012/wordml" xmlns:w16se="http://schemas.microsoft.com/office/word/2015/wordml/symex" xmlns:wpg="http://schemas.microsoft.com/office/word/2010/wordprocessingGroup" xmlns:wpi="http://schemas.microsoft.com/office/word/2010/wordprocessingInk" xmlns:wne="http://schemas.microsoft.com/office/word/2006/wordml" xmlns:wps="http://schemas.microsoft.com/office/word/2010/wordprocessingShape" mc:Ignorable="w14 w15 w16se wp14">
+<w:endnotes xmlns:wpc="http://schemas.microsoft.com/office/word/2010/wordprocessingCanvas" xmlns:cx="http://schemas.microsoft.com/office/drawing/2014/chartex" xmlns:cx1="http://schemas.microsoft.com/office/drawing/2015/9/8/chartex" xmlns:mc="http://schemas.openxmlformats.org/markup-compatibility/2006" xmlns:o="urn:schemas-microsoft-com:office:office" xmlns:r="http://schemas.openxmlformats.org/officeDocument/2006/relationships" xmlns:m="http://schemas.openxmlformats.org/officeDocument/2006/math" xmlns:v="urn:schemas-microsoft-com:vml" xmlns:wp14="http://schemas.microsoft.com/office/word/2010/wordprocessingDrawing" xmlns:wp="http://schemas.openxmlformats.org/drawingml/2006/wordprocessingDrawing" xmlns:w10="urn:schemas-microsoft-com:office:word" xmlns:w="http://schemas.openxmlformats.org/wordprocessingml/2006/main" xmlns:w14="http://schemas.microsoft.com/office/word/2010/wordml" xmlns:w15="http://schemas.microsoft.com/office/word/2012/wordml" xmlns:w16se="http://schemas.microsoft.com/office/word/2015/wordml/symex" xmlns:wpg="http://schemas.microsoft.com/office/word/2010/wordprocessingGroup" xmlns:wpi="http://schemas.microsoft.com/office/word/2010/wordprocessingInk" xmlns:wne="http://schemas.microsoft.com/office/word/2006/wordml" xmlns:wps="http://schemas.microsoft.com/office/word/2010/wordprocessingShape" mc:Ignorable="w14 w15 w16se wp14">
   <w:endnote w:type="separator" w:id="-1">
     <w:p>
       <w:pPr>
@@ -3132,7 +2717,7 @@
 </file>
 
 <file path=word/footer1.xml><?xml version="1.0" encoding="utf-8"?>
-<w:ftr xmlns:wpc="http://schemas.microsoft.com/office/word/2010/wordprocessingCanvas" xmlns:cx="http://schemas.microsoft.com/office/drawing/2014/chartex" xmlns:cx1="http://schemas.microsoft.com/office/drawing/2015/9/8/chartex" xmlns:cx2="http://schemas.microsoft.com/office/drawing/2015/10/21/chartex" xmlns:cx3="http://schemas.microsoft.com/office/drawing/2016/5/9/chartex" xmlns:cx4="http://schemas.microsoft.com/office/drawing/2016/5/10/chartex" xmlns:cx5="http://schemas.microsoft.com/office/drawing/2016/5/11/chartex" xmlns:cx6="http://schemas.microsoft.com/office/drawing/2016/5/12/chartex" xmlns:cx7="http://schemas.microsoft.com/office/drawing/2016/5/13/chartex" xmlns:cx8="http://schemas.microsoft.com/office/drawing/2016/5/14/chartex" xmlns:mc="http://schemas.openxmlformats.org/markup-compatibility/2006" xmlns:aink="http://schemas.microsoft.com/office/drawing/2016/ink" xmlns:am3d="http://schemas.microsoft.com/office/drawing/2017/model3d" xmlns:o="urn:schemas-microsoft-com:office:office" xmlns:r="http://schemas.openxmlformats.org/officeDocument/2006/relationships" xmlns:m="http://schemas.openxmlformats.org/officeDocument/2006/math" xmlns:v="urn:schemas-microsoft-com:vml" xmlns:wp14="http://schemas.microsoft.com/office/word/2010/wordprocessingDrawing" xmlns:wp="http://schemas.openxmlformats.org/drawingml/2006/wordprocessingDrawing" xmlns:w10="urn:schemas-microsoft-com:office:word" xmlns:w="http://schemas.openxmlformats.org/wordprocessingml/2006/main" xmlns:w14="http://schemas.microsoft.com/office/word/2010/wordml" xmlns:w15="http://schemas.microsoft.com/office/word/2012/wordml" xmlns:w16se="http://schemas.microsoft.com/office/word/2015/wordml/symex" xmlns:wpg="http://schemas.microsoft.com/office/word/2010/wordprocessingGroup" xmlns:wpi="http://schemas.microsoft.com/office/word/2010/wordprocessingInk" xmlns:wne="http://schemas.microsoft.com/office/word/2006/wordml" xmlns:wps="http://schemas.microsoft.com/office/word/2010/wordprocessingShape" mc:Ignorable="w14 w15 w16se wp14">
+<w:ftr xmlns:wpc="http://schemas.microsoft.com/office/word/2010/wordprocessingCanvas" xmlns:cx="http://schemas.microsoft.com/office/drawing/2014/chartex" xmlns:cx1="http://schemas.microsoft.com/office/drawing/2015/9/8/chartex" xmlns:mc="http://schemas.openxmlformats.org/markup-compatibility/2006" xmlns:o="urn:schemas-microsoft-com:office:office" xmlns:r="http://schemas.openxmlformats.org/officeDocument/2006/relationships" xmlns:m="http://schemas.openxmlformats.org/officeDocument/2006/math" xmlns:v="urn:schemas-microsoft-com:vml" xmlns:wp14="http://schemas.microsoft.com/office/word/2010/wordprocessingDrawing" xmlns:wp="http://schemas.openxmlformats.org/drawingml/2006/wordprocessingDrawing" xmlns:w10="urn:schemas-microsoft-com:office:word" xmlns:w="http://schemas.openxmlformats.org/wordprocessingml/2006/main" xmlns:w14="http://schemas.microsoft.com/office/word/2010/wordml" xmlns:w15="http://schemas.microsoft.com/office/word/2012/wordml" xmlns:w16se="http://schemas.microsoft.com/office/word/2015/wordml/symex" xmlns:wpg="http://schemas.microsoft.com/office/word/2010/wordprocessingGroup" xmlns:wpi="http://schemas.microsoft.com/office/word/2010/wordprocessingInk" xmlns:wne="http://schemas.microsoft.com/office/word/2006/wordml" xmlns:wps="http://schemas.microsoft.com/office/word/2010/wordprocessingShape" mc:Ignorable="w14 w15 w16se wp14">
   <w:p>
     <w:pPr>
       <w:pStyle w:val="Footer"/>
@@ -3182,7 +2767,7 @@
 </file>
 
 <file path=word/footer2.xml><?xml version="1.0" encoding="utf-8"?>
-<w:ftr xmlns:wpc="http://schemas.microsoft.com/office/word/2010/wordprocessingCanvas" xmlns:cx="http://schemas.microsoft.com/office/drawing/2014/chartex" xmlns:cx1="http://schemas.microsoft.com/office/drawing/2015/9/8/chartex" xmlns:cx2="http://schemas.microsoft.com/office/drawing/2015/10/21/chartex" xmlns:cx3="http://schemas.microsoft.com/office/drawing/2016/5/9/chartex" xmlns:cx4="http://schemas.microsoft.com/office/drawing/2016/5/10/chartex" xmlns:cx5="http://schemas.microsoft.com/office/drawing/2016/5/11/chartex" xmlns:cx6="http://schemas.microsoft.com/office/drawing/2016/5/12/chartex" xmlns:cx7="http://schemas.microsoft.com/office/drawing/2016/5/13/chartex" xmlns:cx8="http://schemas.microsoft.com/office/drawing/2016/5/14/chartex" xmlns:mc="http://schemas.openxmlformats.org/markup-compatibility/2006" xmlns:aink="http://schemas.microsoft.com/office/drawing/2016/ink" xmlns:am3d="http://schemas.microsoft.com/office/drawing/2017/model3d" xmlns:o="urn:schemas-microsoft-com:office:office" xmlns:r="http://schemas.openxmlformats.org/officeDocument/2006/relationships" xmlns:m="http://schemas.openxmlformats.org/officeDocument/2006/math" xmlns:v="urn:schemas-microsoft-com:vml" xmlns:wp14="http://schemas.microsoft.com/office/word/2010/wordprocessingDrawing" xmlns:wp="http://schemas.openxmlformats.org/drawingml/2006/wordprocessingDrawing" xmlns:w10="urn:schemas-microsoft-com:office:word" xmlns:w="http://schemas.openxmlformats.org/wordprocessingml/2006/main" xmlns:w14="http://schemas.microsoft.com/office/word/2010/wordml" xmlns:w15="http://schemas.microsoft.com/office/word/2012/wordml" xmlns:w16se="http://schemas.microsoft.com/office/word/2015/wordml/symex" xmlns:wpg="http://schemas.microsoft.com/office/word/2010/wordprocessingGroup" xmlns:wpi="http://schemas.microsoft.com/office/word/2010/wordprocessingInk" xmlns:wne="http://schemas.microsoft.com/office/word/2006/wordml" xmlns:wps="http://schemas.microsoft.com/office/word/2010/wordprocessingShape" mc:Ignorable="w14 w15 w16se wp14">
+<w:ftr xmlns:wpc="http://schemas.microsoft.com/office/word/2010/wordprocessingCanvas" xmlns:cx="http://schemas.microsoft.com/office/drawing/2014/chartex" xmlns:cx1="http://schemas.microsoft.com/office/drawing/2015/9/8/chartex" xmlns:mc="http://schemas.openxmlformats.org/markup-compatibility/2006" xmlns:o="urn:schemas-microsoft-com:office:office" xmlns:r="http://schemas.openxmlformats.org/officeDocument/2006/relationships" xmlns:m="http://schemas.openxmlformats.org/officeDocument/2006/math" xmlns:v="urn:schemas-microsoft-com:vml" xmlns:wp14="http://schemas.microsoft.com/office/word/2010/wordprocessingDrawing" xmlns:wp="http://schemas.openxmlformats.org/drawingml/2006/wordprocessingDrawing" xmlns:w10="urn:schemas-microsoft-com:office:word" xmlns:w="http://schemas.openxmlformats.org/wordprocessingml/2006/main" xmlns:w14="http://schemas.microsoft.com/office/word/2010/wordml" xmlns:w15="http://schemas.microsoft.com/office/word/2012/wordml" xmlns:w16se="http://schemas.microsoft.com/office/word/2015/wordml/symex" xmlns:wpg="http://schemas.microsoft.com/office/word/2010/wordprocessingGroup" xmlns:wpi="http://schemas.microsoft.com/office/word/2010/wordprocessingInk" xmlns:wne="http://schemas.microsoft.com/office/word/2006/wordml" xmlns:wps="http://schemas.microsoft.com/office/word/2010/wordprocessingShape" mc:Ignorable="w14 w15 w16se wp14">
   <w:p/>
   <w:p>
     <w:pPr>
@@ -3212,7 +2797,7 @@
 </file>
 
 <file path=word/footer3.xml><?xml version="1.0" encoding="utf-8"?>
-<w:ftr xmlns:wpc="http://schemas.microsoft.com/office/word/2010/wordprocessingCanvas" xmlns:cx="http://schemas.microsoft.com/office/drawing/2014/chartex" xmlns:cx1="http://schemas.microsoft.com/office/drawing/2015/9/8/chartex" xmlns:cx2="http://schemas.microsoft.com/office/drawing/2015/10/21/chartex" xmlns:cx3="http://schemas.microsoft.com/office/drawing/2016/5/9/chartex" xmlns:cx4="http://schemas.microsoft.com/office/drawing/2016/5/10/chartex" xmlns:cx5="http://schemas.microsoft.com/office/drawing/2016/5/11/chartex" xmlns:cx6="http://schemas.microsoft.com/office/drawing/2016/5/12/chartex" xmlns:cx7="http://schemas.microsoft.com/office/drawing/2016/5/13/chartex" xmlns:cx8="http://schemas.microsoft.com/office/drawing/2016/5/14/chartex" xmlns:mc="http://schemas.openxmlformats.org/markup-compatibility/2006" xmlns:aink="http://schemas.microsoft.com/office/drawing/2016/ink" xmlns:am3d="http://schemas.microsoft.com/office/drawing/2017/model3d" xmlns:o="urn:schemas-microsoft-com:office:office" xmlns:r="http://schemas.openxmlformats.org/officeDocument/2006/relationships" xmlns:m="http://schemas.openxmlformats.org/officeDocument/2006/math" xmlns:v="urn:schemas-microsoft-com:vml" xmlns:wp14="http://schemas.microsoft.com/office/word/2010/wordprocessingDrawing" xmlns:wp="http://schemas.openxmlformats.org/drawingml/2006/wordprocessingDrawing" xmlns:w10="urn:schemas-microsoft-com:office:word" xmlns:w="http://schemas.openxmlformats.org/wordprocessingml/2006/main" xmlns:w14="http://schemas.microsoft.com/office/word/2010/wordml" xmlns:w15="http://schemas.microsoft.com/office/word/2012/wordml" xmlns:w16se="http://schemas.microsoft.com/office/word/2015/wordml/symex" xmlns:wpg="http://schemas.microsoft.com/office/word/2010/wordprocessingGroup" xmlns:wpi="http://schemas.microsoft.com/office/word/2010/wordprocessingInk" xmlns:wne="http://schemas.microsoft.com/office/word/2006/wordml" xmlns:wps="http://schemas.microsoft.com/office/word/2010/wordprocessingShape" mc:Ignorable="w14 w15 w16se wp14">
+<w:ftr xmlns:wpc="http://schemas.microsoft.com/office/word/2010/wordprocessingCanvas" xmlns:cx="http://schemas.microsoft.com/office/drawing/2014/chartex" xmlns:cx1="http://schemas.microsoft.com/office/drawing/2015/9/8/chartex" xmlns:mc="http://schemas.openxmlformats.org/markup-compatibility/2006" xmlns:o="urn:schemas-microsoft-com:office:office" xmlns:r="http://schemas.openxmlformats.org/officeDocument/2006/relationships" xmlns:m="http://schemas.openxmlformats.org/officeDocument/2006/math" xmlns:v="urn:schemas-microsoft-com:vml" xmlns:wp14="http://schemas.microsoft.com/office/word/2010/wordprocessingDrawing" xmlns:wp="http://schemas.openxmlformats.org/drawingml/2006/wordprocessingDrawing" xmlns:w10="urn:schemas-microsoft-com:office:word" xmlns:w="http://schemas.openxmlformats.org/wordprocessingml/2006/main" xmlns:w14="http://schemas.microsoft.com/office/word/2010/wordml" xmlns:w15="http://schemas.microsoft.com/office/word/2012/wordml" xmlns:w16se="http://schemas.microsoft.com/office/word/2015/wordml/symex" xmlns:wpg="http://schemas.microsoft.com/office/word/2010/wordprocessingGroup" xmlns:wpi="http://schemas.microsoft.com/office/word/2010/wordprocessingInk" xmlns:wne="http://schemas.microsoft.com/office/word/2006/wordml" xmlns:wps="http://schemas.microsoft.com/office/word/2010/wordprocessingShape" mc:Ignorable="w14 w15 w16se wp14">
   <w:p>
     <w:pPr>
       <w:jc w:val="center"/>
@@ -3243,7 +2828,7 @@
         <w:rStyle w:val="PageNumber"/>
         <w:noProof/>
       </w:rPr>
-      <w:t>4</w:t>
+      <w:t>1</w:t>
     </w:r>
     <w:r>
       <w:rPr>
@@ -3262,7 +2847,7 @@
 </file>
 
 <file path=word/footer4.xml><?xml version="1.0" encoding="utf-8"?>
-<w:ftr xmlns:wpc="http://schemas.microsoft.com/office/word/2010/wordprocessingCanvas" xmlns:cx="http://schemas.microsoft.com/office/drawing/2014/chartex" xmlns:cx1="http://schemas.microsoft.com/office/drawing/2015/9/8/chartex" xmlns:cx2="http://schemas.microsoft.com/office/drawing/2015/10/21/chartex" xmlns:cx3="http://schemas.microsoft.com/office/drawing/2016/5/9/chartex" xmlns:cx4="http://schemas.microsoft.com/office/drawing/2016/5/10/chartex" xmlns:cx5="http://schemas.microsoft.com/office/drawing/2016/5/11/chartex" xmlns:cx6="http://schemas.microsoft.com/office/drawing/2016/5/12/chartex" xmlns:cx7="http://schemas.microsoft.com/office/drawing/2016/5/13/chartex" xmlns:cx8="http://schemas.microsoft.com/office/drawing/2016/5/14/chartex" xmlns:mc="http://schemas.openxmlformats.org/markup-compatibility/2006" xmlns:aink="http://schemas.microsoft.com/office/drawing/2016/ink" xmlns:am3d="http://schemas.microsoft.com/office/drawing/2017/model3d" xmlns:o="urn:schemas-microsoft-com:office:office" xmlns:r="http://schemas.openxmlformats.org/officeDocument/2006/relationships" xmlns:m="http://schemas.openxmlformats.org/officeDocument/2006/math" xmlns:v="urn:schemas-microsoft-com:vml" xmlns:wp14="http://schemas.microsoft.com/office/word/2010/wordprocessingDrawing" xmlns:wp="http://schemas.openxmlformats.org/drawingml/2006/wordprocessingDrawing" xmlns:w10="urn:schemas-microsoft-com:office:word" xmlns:w="http://schemas.openxmlformats.org/wordprocessingml/2006/main" xmlns:w14="http://schemas.microsoft.com/office/word/2010/wordml" xmlns:w15="http://schemas.microsoft.com/office/word/2012/wordml" xmlns:w16se="http://schemas.microsoft.com/office/word/2015/wordml/symex" xmlns:wpg="http://schemas.microsoft.com/office/word/2010/wordprocessingGroup" xmlns:wpi="http://schemas.microsoft.com/office/word/2010/wordprocessingInk" xmlns:wne="http://schemas.microsoft.com/office/word/2006/wordml" xmlns:wps="http://schemas.microsoft.com/office/word/2010/wordprocessingShape" mc:Ignorable="w14 w15 w16se wp14">
+<w:ftr xmlns:wpc="http://schemas.microsoft.com/office/word/2010/wordprocessingCanvas" xmlns:cx="http://schemas.microsoft.com/office/drawing/2014/chartex" xmlns:cx1="http://schemas.microsoft.com/office/drawing/2015/9/8/chartex" xmlns:mc="http://schemas.openxmlformats.org/markup-compatibility/2006" xmlns:o="urn:schemas-microsoft-com:office:office" xmlns:r="http://schemas.openxmlformats.org/officeDocument/2006/relationships" xmlns:m="http://schemas.openxmlformats.org/officeDocument/2006/math" xmlns:v="urn:schemas-microsoft-com:vml" xmlns:wp14="http://schemas.microsoft.com/office/word/2010/wordprocessingDrawing" xmlns:wp="http://schemas.openxmlformats.org/drawingml/2006/wordprocessingDrawing" xmlns:w10="urn:schemas-microsoft-com:office:word" xmlns:w="http://schemas.openxmlformats.org/wordprocessingml/2006/main" xmlns:w14="http://schemas.microsoft.com/office/word/2010/wordml" xmlns:w15="http://schemas.microsoft.com/office/word/2012/wordml" xmlns:w16se="http://schemas.microsoft.com/office/word/2015/wordml/symex" xmlns:wpg="http://schemas.microsoft.com/office/word/2010/wordprocessingGroup" xmlns:wpi="http://schemas.microsoft.com/office/word/2010/wordprocessingInk" xmlns:wne="http://schemas.microsoft.com/office/word/2006/wordml" xmlns:wps="http://schemas.microsoft.com/office/word/2010/wordprocessingShape" mc:Ignorable="w14 w15 w16se wp14">
   <w:p>
     <w:pPr>
       <w:pStyle w:val="Footer"/>
@@ -3272,7 +2857,7 @@
 </file>
 
 <file path=word/footer5.xml><?xml version="1.0" encoding="utf-8"?>
-<w:ftr xmlns:wpc="http://schemas.microsoft.com/office/word/2010/wordprocessingCanvas" xmlns:cx="http://schemas.microsoft.com/office/drawing/2014/chartex" xmlns:cx1="http://schemas.microsoft.com/office/drawing/2015/9/8/chartex" xmlns:cx2="http://schemas.microsoft.com/office/drawing/2015/10/21/chartex" xmlns:cx3="http://schemas.microsoft.com/office/drawing/2016/5/9/chartex" xmlns:cx4="http://schemas.microsoft.com/office/drawing/2016/5/10/chartex" xmlns:cx5="http://schemas.microsoft.com/office/drawing/2016/5/11/chartex" xmlns:cx6="http://schemas.microsoft.com/office/drawing/2016/5/12/chartex" xmlns:cx7="http://schemas.microsoft.com/office/drawing/2016/5/13/chartex" xmlns:cx8="http://schemas.microsoft.com/office/drawing/2016/5/14/chartex" xmlns:mc="http://schemas.openxmlformats.org/markup-compatibility/2006" xmlns:aink="http://schemas.microsoft.com/office/drawing/2016/ink" xmlns:am3d="http://schemas.microsoft.com/office/drawing/2017/model3d" xmlns:o="urn:schemas-microsoft-com:office:office" xmlns:r="http://schemas.openxmlformats.org/officeDocument/2006/relationships" xmlns:m="http://schemas.openxmlformats.org/officeDocument/2006/math" xmlns:v="urn:schemas-microsoft-com:vml" xmlns:wp14="http://schemas.microsoft.com/office/word/2010/wordprocessingDrawing" xmlns:wp="http://schemas.openxmlformats.org/drawingml/2006/wordprocessingDrawing" xmlns:w10="urn:schemas-microsoft-com:office:word" xmlns:w="http://schemas.openxmlformats.org/wordprocessingml/2006/main" xmlns:w14="http://schemas.microsoft.com/office/word/2010/wordml" xmlns:w15="http://schemas.microsoft.com/office/word/2012/wordml" xmlns:w16se="http://schemas.microsoft.com/office/word/2015/wordml/symex" xmlns:wpg="http://schemas.microsoft.com/office/word/2010/wordprocessingGroup" xmlns:wpi="http://schemas.microsoft.com/office/word/2010/wordprocessingInk" xmlns:wne="http://schemas.microsoft.com/office/word/2006/wordml" xmlns:wps="http://schemas.microsoft.com/office/word/2010/wordprocessingShape" mc:Ignorable="w14 w15 w16se wp14">
+<w:ftr xmlns:wpc="http://schemas.microsoft.com/office/word/2010/wordprocessingCanvas" xmlns:cx="http://schemas.microsoft.com/office/drawing/2014/chartex" xmlns:cx1="http://schemas.microsoft.com/office/drawing/2015/9/8/chartex" xmlns:mc="http://schemas.openxmlformats.org/markup-compatibility/2006" xmlns:o="urn:schemas-microsoft-com:office:office" xmlns:r="http://schemas.openxmlformats.org/officeDocument/2006/relationships" xmlns:m="http://schemas.openxmlformats.org/officeDocument/2006/math" xmlns:v="urn:schemas-microsoft-com:vml" xmlns:wp14="http://schemas.microsoft.com/office/word/2010/wordprocessingDrawing" xmlns:wp="http://schemas.openxmlformats.org/drawingml/2006/wordprocessingDrawing" xmlns:w10="urn:schemas-microsoft-com:office:word" xmlns:w="http://schemas.openxmlformats.org/wordprocessingml/2006/main" xmlns:w14="http://schemas.microsoft.com/office/word/2010/wordml" xmlns:w15="http://schemas.microsoft.com/office/word/2012/wordml" xmlns:w16se="http://schemas.microsoft.com/office/word/2015/wordml/symex" xmlns:wpg="http://schemas.microsoft.com/office/word/2010/wordprocessingGroup" xmlns:wpi="http://schemas.microsoft.com/office/word/2010/wordprocessingInk" xmlns:wne="http://schemas.microsoft.com/office/word/2006/wordml" xmlns:wps="http://schemas.microsoft.com/office/word/2010/wordprocessingShape" mc:Ignorable="w14 w15 w16se wp14">
   <w:p>
     <w:pPr>
       <w:pStyle w:val="Footer"/>
@@ -3282,7 +2867,7 @@
 </file>
 
 <file path=word/footer6.xml><?xml version="1.0" encoding="utf-8"?>
-<w:ftr xmlns:wpc="http://schemas.microsoft.com/office/word/2010/wordprocessingCanvas" xmlns:cx="http://schemas.microsoft.com/office/drawing/2014/chartex" xmlns:cx1="http://schemas.microsoft.com/office/drawing/2015/9/8/chartex" xmlns:cx2="http://schemas.microsoft.com/office/drawing/2015/10/21/chartex" xmlns:cx3="http://schemas.microsoft.com/office/drawing/2016/5/9/chartex" xmlns:cx4="http://schemas.microsoft.com/office/drawing/2016/5/10/chartex" xmlns:cx5="http://schemas.microsoft.com/office/drawing/2016/5/11/chartex" xmlns:cx6="http://schemas.microsoft.com/office/drawing/2016/5/12/chartex" xmlns:cx7="http://schemas.microsoft.com/office/drawing/2016/5/13/chartex" xmlns:cx8="http://schemas.microsoft.com/office/drawing/2016/5/14/chartex" xmlns:mc="http://schemas.openxmlformats.org/markup-compatibility/2006" xmlns:aink="http://schemas.microsoft.com/office/drawing/2016/ink" xmlns:am3d="http://schemas.microsoft.com/office/drawing/2017/model3d" xmlns:o="urn:schemas-microsoft-com:office:office" xmlns:r="http://schemas.openxmlformats.org/officeDocument/2006/relationships" xmlns:m="http://schemas.openxmlformats.org/officeDocument/2006/math" xmlns:v="urn:schemas-microsoft-com:vml" xmlns:wp14="http://schemas.microsoft.com/office/word/2010/wordprocessingDrawing" xmlns:wp="http://schemas.openxmlformats.org/drawingml/2006/wordprocessingDrawing" xmlns:w10="urn:schemas-microsoft-com:office:word" xmlns:w="http://schemas.openxmlformats.org/wordprocessingml/2006/main" xmlns:w14="http://schemas.microsoft.com/office/word/2010/wordml" xmlns:w15="http://schemas.microsoft.com/office/word/2012/wordml" xmlns:w16se="http://schemas.microsoft.com/office/word/2015/wordml/symex" xmlns:wpg="http://schemas.microsoft.com/office/word/2010/wordprocessingGroup" xmlns:wpi="http://schemas.microsoft.com/office/word/2010/wordprocessingInk" xmlns:wne="http://schemas.microsoft.com/office/word/2006/wordml" xmlns:wps="http://schemas.microsoft.com/office/word/2010/wordprocessingShape" mc:Ignorable="w14 w15 w16se wp14">
+<w:ftr xmlns:wpc="http://schemas.microsoft.com/office/word/2010/wordprocessingCanvas" xmlns:cx="http://schemas.microsoft.com/office/drawing/2014/chartex" xmlns:cx1="http://schemas.microsoft.com/office/drawing/2015/9/8/chartex" xmlns:mc="http://schemas.openxmlformats.org/markup-compatibility/2006" xmlns:o="urn:schemas-microsoft-com:office:office" xmlns:r="http://schemas.openxmlformats.org/officeDocument/2006/relationships" xmlns:m="http://schemas.openxmlformats.org/officeDocument/2006/math" xmlns:v="urn:schemas-microsoft-com:vml" xmlns:wp14="http://schemas.microsoft.com/office/word/2010/wordprocessingDrawing" xmlns:wp="http://schemas.openxmlformats.org/drawingml/2006/wordprocessingDrawing" xmlns:w10="urn:schemas-microsoft-com:office:word" xmlns:w="http://schemas.openxmlformats.org/wordprocessingml/2006/main" xmlns:w14="http://schemas.microsoft.com/office/word/2010/wordml" xmlns:w15="http://schemas.microsoft.com/office/word/2012/wordml" xmlns:w16se="http://schemas.microsoft.com/office/word/2015/wordml/symex" xmlns:wpg="http://schemas.microsoft.com/office/word/2010/wordprocessingGroup" xmlns:wpi="http://schemas.microsoft.com/office/word/2010/wordprocessingInk" xmlns:wne="http://schemas.microsoft.com/office/word/2006/wordml" xmlns:wps="http://schemas.microsoft.com/office/word/2010/wordprocessingShape" mc:Ignorable="w14 w15 w16se wp14">
   <w:p>
     <w:pPr>
       <w:pStyle w:val="Footer"/>
@@ -3303,7 +2888,7 @@
 </file>
 
 <file path=word/footnotes.xml><?xml version="1.0" encoding="utf-8"?>
-<w:footnotes xmlns:wpc="http://schemas.microsoft.com/office/word/2010/wordprocessingCanvas" xmlns:cx="http://schemas.microsoft.com/office/drawing/2014/chartex" xmlns:cx1="http://schemas.microsoft.com/office/drawing/2015/9/8/chartex" xmlns:cx2="http://schemas.microsoft.com/office/drawing/2015/10/21/chartex" xmlns:cx3="http://schemas.microsoft.com/office/drawing/2016/5/9/chartex" xmlns:cx4="http://schemas.microsoft.com/office/drawing/2016/5/10/chartex" xmlns:cx5="http://schemas.microsoft.com/office/drawing/2016/5/11/chartex" xmlns:cx6="http://schemas.microsoft.com/office/drawing/2016/5/12/chartex" xmlns:cx7="http://schemas.microsoft.com/office/drawing/2016/5/13/chartex" xmlns:cx8="http://schemas.microsoft.com/office/drawing/2016/5/14/chartex" xmlns:mc="http://schemas.openxmlformats.org/markup-compatibility/2006" xmlns:aink="http://schemas.microsoft.com/office/drawing/2016/ink" xmlns:am3d="http://schemas.microsoft.com/office/drawing/2017/model3d" xmlns:o="urn:schemas-microsoft-com:office:office" xmlns:r="http://schemas.openxmlformats.org/officeDocument/2006/relationships" xmlns:m="http://schemas.openxmlformats.org/officeDocument/2006/math" xmlns:v="urn:schemas-microsoft-com:vml" xmlns:wp14="http://schemas.microsoft.com/office/word/2010/wordprocessingDrawing" xmlns:wp="http://schemas.openxmlformats.org/drawingml/2006/wordprocessingDrawing" xmlns:w10="urn:schemas-microsoft-com:office:word" xmlns:w="http://schemas.openxmlformats.org/wordprocessingml/2006/main" xmlns:w14="http://schemas.microsoft.com/office/word/2010/wordml" xmlns:w15="http://schemas.microsoft.com/office/word/2012/wordml" xmlns:w16se="http://schemas.microsoft.com/office/word/2015/wordml/symex" xmlns:wpg="http://schemas.microsoft.com/office/word/2010/wordprocessingGroup" xmlns:wpi="http://schemas.microsoft.com/office/word/2010/wordprocessingInk" xmlns:wne="http://schemas.microsoft.com/office/word/2006/wordml" xmlns:wps="http://schemas.microsoft.com/office/word/2010/wordprocessingShape" mc:Ignorable="w14 w15 w16se wp14">
+<w:footnotes xmlns:wpc="http://schemas.microsoft.com/office/word/2010/wordprocessingCanvas" xmlns:cx="http://schemas.microsoft.com/office/drawing/2014/chartex" xmlns:cx1="http://schemas.microsoft.com/office/drawing/2015/9/8/chartex" xmlns:mc="http://schemas.openxmlformats.org/markup-compatibility/2006" xmlns:o="urn:schemas-microsoft-com:office:office" xmlns:r="http://schemas.openxmlformats.org/officeDocument/2006/relationships" xmlns:m="http://schemas.openxmlformats.org/officeDocument/2006/math" xmlns:v="urn:schemas-microsoft-com:vml" xmlns:wp14="http://schemas.microsoft.com/office/word/2010/wordprocessingDrawing" xmlns:wp="http://schemas.openxmlformats.org/drawingml/2006/wordprocessingDrawing" xmlns:w10="urn:schemas-microsoft-com:office:word" xmlns:w="http://schemas.openxmlformats.org/wordprocessingml/2006/main" xmlns:w14="http://schemas.microsoft.com/office/word/2010/wordml" xmlns:w15="http://schemas.microsoft.com/office/word/2012/wordml" xmlns:w16se="http://schemas.microsoft.com/office/word/2015/wordml/symex" xmlns:wpg="http://schemas.microsoft.com/office/word/2010/wordprocessingGroup" xmlns:wpi="http://schemas.microsoft.com/office/word/2010/wordprocessingInk" xmlns:wne="http://schemas.microsoft.com/office/word/2006/wordml" xmlns:wps="http://schemas.microsoft.com/office/word/2010/wordprocessingShape" mc:Ignorable="w14 w15 w16se wp14">
   <w:footnote w:type="separator" w:id="-1">
     <w:p>
       <w:pPr>
@@ -3328,7 +2913,7 @@
 </file>
 
 <file path=word/header1.xml><?xml version="1.0" encoding="utf-8"?>
-<w:hdr xmlns:wpc="http://schemas.microsoft.com/office/word/2010/wordprocessingCanvas" xmlns:cx="http://schemas.microsoft.com/office/drawing/2014/chartex" xmlns:cx1="http://schemas.microsoft.com/office/drawing/2015/9/8/chartex" xmlns:cx2="http://schemas.microsoft.com/office/drawing/2015/10/21/chartex" xmlns:cx3="http://schemas.microsoft.com/office/drawing/2016/5/9/chartex" xmlns:cx4="http://schemas.microsoft.com/office/drawing/2016/5/10/chartex" xmlns:cx5="http://schemas.microsoft.com/office/drawing/2016/5/11/chartex" xmlns:cx6="http://schemas.microsoft.com/office/drawing/2016/5/12/chartex" xmlns:cx7="http://schemas.microsoft.com/office/drawing/2016/5/13/chartex" xmlns:cx8="http://schemas.microsoft.com/office/drawing/2016/5/14/chartex" xmlns:mc="http://schemas.openxmlformats.org/markup-compatibility/2006" xmlns:aink="http://schemas.microsoft.com/office/drawing/2016/ink" xmlns:am3d="http://schemas.microsoft.com/office/drawing/2017/model3d" xmlns:o="urn:schemas-microsoft-com:office:office" xmlns:r="http://schemas.openxmlformats.org/officeDocument/2006/relationships" xmlns:m="http://schemas.openxmlformats.org/officeDocument/2006/math" xmlns:v="urn:schemas-microsoft-com:vml" xmlns:wp14="http://schemas.microsoft.com/office/word/2010/wordprocessingDrawing" xmlns:wp="http://schemas.openxmlformats.org/drawingml/2006/wordprocessingDrawing" xmlns:w10="urn:schemas-microsoft-com:office:word" xmlns:w="http://schemas.openxmlformats.org/wordprocessingml/2006/main" xmlns:w14="http://schemas.microsoft.com/office/word/2010/wordml" xmlns:w15="http://schemas.microsoft.com/office/word/2012/wordml" xmlns:w16se="http://schemas.microsoft.com/office/word/2015/wordml/symex" xmlns:wpg="http://schemas.microsoft.com/office/word/2010/wordprocessingGroup" xmlns:wpi="http://schemas.microsoft.com/office/word/2010/wordprocessingInk" xmlns:wne="http://schemas.microsoft.com/office/word/2006/wordml" xmlns:wps="http://schemas.microsoft.com/office/word/2010/wordprocessingShape" mc:Ignorable="w14 w15 w16se wp14">
+<w:hdr xmlns:wpc="http://schemas.microsoft.com/office/word/2010/wordprocessingCanvas" xmlns:cx="http://schemas.microsoft.com/office/drawing/2014/chartex" xmlns:cx1="http://schemas.microsoft.com/office/drawing/2015/9/8/chartex" xmlns:mc="http://schemas.openxmlformats.org/markup-compatibility/2006" xmlns:o="urn:schemas-microsoft-com:office:office" xmlns:r="http://schemas.openxmlformats.org/officeDocument/2006/relationships" xmlns:m="http://schemas.openxmlformats.org/officeDocument/2006/math" xmlns:v="urn:schemas-microsoft-com:vml" xmlns:wp14="http://schemas.microsoft.com/office/word/2010/wordprocessingDrawing" xmlns:wp="http://schemas.openxmlformats.org/drawingml/2006/wordprocessingDrawing" xmlns:w10="urn:schemas-microsoft-com:office:word" xmlns:w="http://schemas.openxmlformats.org/wordprocessingml/2006/main" xmlns:w14="http://schemas.microsoft.com/office/word/2010/wordml" xmlns:w15="http://schemas.microsoft.com/office/word/2012/wordml" xmlns:w16se="http://schemas.microsoft.com/office/word/2015/wordml/symex" xmlns:wpg="http://schemas.microsoft.com/office/word/2010/wordprocessingGroup" xmlns:wpi="http://schemas.microsoft.com/office/word/2010/wordprocessingInk" xmlns:wne="http://schemas.microsoft.com/office/word/2006/wordml" xmlns:wps="http://schemas.microsoft.com/office/word/2010/wordprocessingShape" mc:Ignorable="w14 w15 w16se wp14">
   <w:p>
     <w:pPr>
       <w:pStyle w:val="Header"/>
@@ -3338,7 +2923,7 @@
 </file>
 
 <file path=word/header2.xml><?xml version="1.0" encoding="utf-8"?>
-<w:hdr xmlns:wpc="http://schemas.microsoft.com/office/word/2010/wordprocessingCanvas" xmlns:cx="http://schemas.microsoft.com/office/drawing/2014/chartex" xmlns:cx1="http://schemas.microsoft.com/office/drawing/2015/9/8/chartex" xmlns:cx2="http://schemas.microsoft.com/office/drawing/2015/10/21/chartex" xmlns:cx3="http://schemas.microsoft.com/office/drawing/2016/5/9/chartex" xmlns:cx4="http://schemas.microsoft.com/office/drawing/2016/5/10/chartex" xmlns:cx5="http://schemas.microsoft.com/office/drawing/2016/5/11/chartex" xmlns:cx6="http://schemas.microsoft.com/office/drawing/2016/5/12/chartex" xmlns:cx7="http://schemas.microsoft.com/office/drawing/2016/5/13/chartex" xmlns:cx8="http://schemas.microsoft.com/office/drawing/2016/5/14/chartex" xmlns:mc="http://schemas.openxmlformats.org/markup-compatibility/2006" xmlns:aink="http://schemas.microsoft.com/office/drawing/2016/ink" xmlns:am3d="http://schemas.microsoft.com/office/drawing/2017/model3d" xmlns:o="urn:schemas-microsoft-com:office:office" xmlns:r="http://schemas.openxmlformats.org/officeDocument/2006/relationships" xmlns:m="http://schemas.openxmlformats.org/officeDocument/2006/math" xmlns:v="urn:schemas-microsoft-com:vml" xmlns:wp14="http://schemas.microsoft.com/office/word/2010/wordprocessingDrawing" xmlns:wp="http://schemas.openxmlformats.org/drawingml/2006/wordprocessingDrawing" xmlns:w10="urn:schemas-microsoft-com:office:word" xmlns:w="http://schemas.openxmlformats.org/wordprocessingml/2006/main" xmlns:w14="http://schemas.microsoft.com/office/word/2010/wordml" xmlns:w15="http://schemas.microsoft.com/office/word/2012/wordml" xmlns:w16se="http://schemas.microsoft.com/office/word/2015/wordml/symex" xmlns:wpg="http://schemas.microsoft.com/office/word/2010/wordprocessingGroup" xmlns:wpi="http://schemas.microsoft.com/office/word/2010/wordprocessingInk" xmlns:wne="http://schemas.microsoft.com/office/word/2006/wordml" xmlns:wps="http://schemas.microsoft.com/office/word/2010/wordprocessingShape" mc:Ignorable="w14 w15 w16se wp14">
+<w:hdr xmlns:wpc="http://schemas.microsoft.com/office/word/2010/wordprocessingCanvas" xmlns:cx="http://schemas.microsoft.com/office/drawing/2014/chartex" xmlns:cx1="http://schemas.microsoft.com/office/drawing/2015/9/8/chartex" xmlns:mc="http://schemas.openxmlformats.org/markup-compatibility/2006" xmlns:o="urn:schemas-microsoft-com:office:office" xmlns:r="http://schemas.openxmlformats.org/officeDocument/2006/relationships" xmlns:m="http://schemas.openxmlformats.org/officeDocument/2006/math" xmlns:v="urn:schemas-microsoft-com:vml" xmlns:wp14="http://schemas.microsoft.com/office/word/2010/wordprocessingDrawing" xmlns:wp="http://schemas.openxmlformats.org/drawingml/2006/wordprocessingDrawing" xmlns:w10="urn:schemas-microsoft-com:office:word" xmlns:w="http://schemas.openxmlformats.org/wordprocessingml/2006/main" xmlns:w14="http://schemas.microsoft.com/office/word/2010/wordml" xmlns:w15="http://schemas.microsoft.com/office/word/2012/wordml" xmlns:w16se="http://schemas.microsoft.com/office/word/2015/wordml/symex" xmlns:wpg="http://schemas.microsoft.com/office/word/2010/wordprocessingGroup" xmlns:wpi="http://schemas.microsoft.com/office/word/2010/wordprocessingInk" xmlns:wne="http://schemas.microsoft.com/office/word/2006/wordml" xmlns:wps="http://schemas.microsoft.com/office/word/2010/wordprocessingShape" mc:Ignorable="w14 w15 w16se wp14">
   <w:p>
     <w:pPr>
       <w:pStyle w:val="Header"/>
@@ -3348,7 +2933,7 @@
 </file>
 
 <file path=word/header3.xml><?xml version="1.0" encoding="utf-8"?>
-<w:hdr xmlns:wpc="http://schemas.microsoft.com/office/word/2010/wordprocessingCanvas" xmlns:cx="http://schemas.microsoft.com/office/drawing/2014/chartex" xmlns:cx1="http://schemas.microsoft.com/office/drawing/2015/9/8/chartex" xmlns:cx2="http://schemas.microsoft.com/office/drawing/2015/10/21/chartex" xmlns:cx3="http://schemas.microsoft.com/office/drawing/2016/5/9/chartex" xmlns:cx4="http://schemas.microsoft.com/office/drawing/2016/5/10/chartex" xmlns:cx5="http://schemas.microsoft.com/office/drawing/2016/5/11/chartex" xmlns:cx6="http://schemas.microsoft.com/office/drawing/2016/5/12/chartex" xmlns:cx7="http://schemas.microsoft.com/office/drawing/2016/5/13/chartex" xmlns:cx8="http://schemas.microsoft.com/office/drawing/2016/5/14/chartex" xmlns:mc="http://schemas.openxmlformats.org/markup-compatibility/2006" xmlns:aink="http://schemas.microsoft.com/office/drawing/2016/ink" xmlns:am3d="http://schemas.microsoft.com/office/drawing/2017/model3d" xmlns:o="urn:schemas-microsoft-com:office:office" xmlns:r="http://schemas.openxmlformats.org/officeDocument/2006/relationships" xmlns:m="http://schemas.openxmlformats.org/officeDocument/2006/math" xmlns:v="urn:schemas-microsoft-com:vml" xmlns:wp14="http://schemas.microsoft.com/office/word/2010/wordprocessingDrawing" xmlns:wp="http://schemas.openxmlformats.org/drawingml/2006/wordprocessingDrawing" xmlns:w10="urn:schemas-microsoft-com:office:word" xmlns:w="http://schemas.openxmlformats.org/wordprocessingml/2006/main" xmlns:w14="http://schemas.microsoft.com/office/word/2010/wordml" xmlns:w15="http://schemas.microsoft.com/office/word/2012/wordml" xmlns:w16se="http://schemas.microsoft.com/office/word/2015/wordml/symex" xmlns:wpg="http://schemas.microsoft.com/office/word/2010/wordprocessingGroup" xmlns:wpi="http://schemas.microsoft.com/office/word/2010/wordprocessingInk" xmlns:wne="http://schemas.microsoft.com/office/word/2006/wordml" xmlns:wps="http://schemas.microsoft.com/office/word/2010/wordprocessingShape" mc:Ignorable="w14 w15 w16se wp14">
+<w:hdr xmlns:wpc="http://schemas.microsoft.com/office/word/2010/wordprocessingCanvas" xmlns:cx="http://schemas.microsoft.com/office/drawing/2014/chartex" xmlns:cx1="http://schemas.microsoft.com/office/drawing/2015/9/8/chartex" xmlns:mc="http://schemas.openxmlformats.org/markup-compatibility/2006" xmlns:o="urn:schemas-microsoft-com:office:office" xmlns:r="http://schemas.openxmlformats.org/officeDocument/2006/relationships" xmlns:m="http://schemas.openxmlformats.org/officeDocument/2006/math" xmlns:v="urn:schemas-microsoft-com:vml" xmlns:wp14="http://schemas.microsoft.com/office/word/2010/wordprocessingDrawing" xmlns:wp="http://schemas.openxmlformats.org/drawingml/2006/wordprocessingDrawing" xmlns:w10="urn:schemas-microsoft-com:office:word" xmlns:w="http://schemas.openxmlformats.org/wordprocessingml/2006/main" xmlns:w14="http://schemas.microsoft.com/office/word/2010/wordml" xmlns:w15="http://schemas.microsoft.com/office/word/2012/wordml" xmlns:w16se="http://schemas.microsoft.com/office/word/2015/wordml/symex" xmlns:wpg="http://schemas.microsoft.com/office/word/2010/wordprocessingGroup" xmlns:wpi="http://schemas.microsoft.com/office/word/2010/wordprocessingInk" xmlns:wne="http://schemas.microsoft.com/office/word/2006/wordml" xmlns:wps="http://schemas.microsoft.com/office/word/2010/wordprocessingShape" mc:Ignorable="w14 w15 w16se wp14">
   <w:p>
     <w:pPr>
       <w:pStyle w:val="Header"/>
@@ -3358,7 +2943,7 @@
 </file>
 
 <file path=word/numbering.xml><?xml version="1.0" encoding="utf-8"?>
-<w:numbering xmlns:wpc="http://schemas.microsoft.com/office/word/2010/wordprocessingCanvas" xmlns:cx="http://schemas.microsoft.com/office/drawing/2014/chartex" xmlns:cx1="http://schemas.microsoft.com/office/drawing/2015/9/8/chartex" xmlns:cx2="http://schemas.microsoft.com/office/drawing/2015/10/21/chartex" xmlns:cx3="http://schemas.microsoft.com/office/drawing/2016/5/9/chartex" xmlns:cx4="http://schemas.microsoft.com/office/drawing/2016/5/10/chartex" xmlns:cx5="http://schemas.microsoft.com/office/drawing/2016/5/11/chartex" xmlns:cx6="http://schemas.microsoft.com/office/drawing/2016/5/12/chartex" xmlns:cx7="http://schemas.microsoft.com/office/drawing/2016/5/13/chartex" xmlns:cx8="http://schemas.microsoft.com/office/drawing/2016/5/14/chartex" xmlns:mc="http://schemas.openxmlformats.org/markup-compatibility/2006" xmlns:aink="http://schemas.microsoft.com/office/drawing/2016/ink" xmlns:am3d="http://schemas.microsoft.com/office/drawing/2017/model3d" xmlns:o="urn:schemas-microsoft-com:office:office" xmlns:r="http://schemas.openxmlformats.org/officeDocument/2006/relationships" xmlns:m="http://schemas.openxmlformats.org/officeDocument/2006/math" xmlns:v="urn:schemas-microsoft-com:vml" xmlns:wp14="http://schemas.microsoft.com/office/word/2010/wordprocessingDrawing" xmlns:wp="http://schemas.openxmlformats.org/drawingml/2006/wordprocessingDrawing" xmlns:w10="urn:schemas-microsoft-com:office:word" xmlns:w="http://schemas.openxmlformats.org/wordprocessingml/2006/main" xmlns:w14="http://schemas.microsoft.com/office/word/2010/wordml" xmlns:w15="http://schemas.microsoft.com/office/word/2012/wordml" xmlns:w16se="http://schemas.microsoft.com/office/word/2015/wordml/symex" xmlns:wpg="http://schemas.microsoft.com/office/word/2010/wordprocessingGroup" xmlns:wpi="http://schemas.microsoft.com/office/word/2010/wordprocessingInk" xmlns:wne="http://schemas.microsoft.com/office/word/2006/wordml" xmlns:wps="http://schemas.microsoft.com/office/word/2010/wordprocessingShape" mc:Ignorable="w14 w15 w16se wp14">
+<w:numbering xmlns:wpc="http://schemas.microsoft.com/office/word/2010/wordprocessingCanvas" xmlns:cx="http://schemas.microsoft.com/office/drawing/2014/chartex" xmlns:cx1="http://schemas.microsoft.com/office/drawing/2015/9/8/chartex" xmlns:mc="http://schemas.openxmlformats.org/markup-compatibility/2006" xmlns:o="urn:schemas-microsoft-com:office:office" xmlns:r="http://schemas.openxmlformats.org/officeDocument/2006/relationships" xmlns:m="http://schemas.openxmlformats.org/officeDocument/2006/math" xmlns:v="urn:schemas-microsoft-com:vml" xmlns:wp14="http://schemas.microsoft.com/office/word/2010/wordprocessingDrawing" xmlns:wp="http://schemas.openxmlformats.org/drawingml/2006/wordprocessingDrawing" xmlns:w10="urn:schemas-microsoft-com:office:word" xmlns:w="http://schemas.openxmlformats.org/wordprocessingml/2006/main" xmlns:w14="http://schemas.microsoft.com/office/word/2010/wordml" xmlns:w15="http://schemas.microsoft.com/office/word/2012/wordml" xmlns:w16se="http://schemas.microsoft.com/office/word/2015/wordml/symex" xmlns:wpg="http://schemas.microsoft.com/office/word/2010/wordprocessingGroup" xmlns:wpi="http://schemas.microsoft.com/office/word/2010/wordprocessingInk" xmlns:wne="http://schemas.microsoft.com/office/word/2006/wordml" xmlns:wps="http://schemas.microsoft.com/office/word/2010/wordprocessingShape" mc:Ignorable="w14 w15 w16se wp14">
   <w:abstractNum w:abstractNumId="0" w15:restartNumberingAfterBreak="0">
     <w:nsid w:val="FFFFFF7C"/>
     <w:multiLevelType w:val="singleLevel"/>
@@ -3772,7 +3357,7 @@
     </w:rPrDefault>
     <w:pPrDefault/>
   </w:docDefaults>
-  <w:latentStyles w:defLockedState="0" w:defUIPriority="99" w:defSemiHidden="0" w:defUnhideWhenUsed="0" w:defQFormat="0" w:count="375">
+  <w:latentStyles w:defLockedState="0" w:defUIPriority="99" w:defSemiHidden="0" w:defUnhideWhenUsed="0" w:defQFormat="0" w:count="371">
     <w:lsdException w:name="Normal" w:uiPriority="0" w:qFormat="1"/>
     <w:lsdException w:name="heading 1" w:uiPriority="9" w:qFormat="1"/>
     <w:lsdException w:name="heading 2" w:semiHidden="1" w:uiPriority="9" w:unhideWhenUsed="1" w:qFormat="1"/>
@@ -4144,10 +3729,6 @@
     <w:lsdException w:name="List Table 5 Dark Accent 6" w:uiPriority="50"/>
     <w:lsdException w:name="List Table 6 Colorful Accent 6" w:uiPriority="51"/>
     <w:lsdException w:name="List Table 7 Colorful Accent 6" w:uiPriority="52"/>
-    <w:lsdException w:name="Mention" w:semiHidden="1" w:unhideWhenUsed="1"/>
-    <w:lsdException w:name="Smart Hyperlink" w:semiHidden="1" w:unhideWhenUsed="1"/>
-    <w:lsdException w:name="Hashtag" w:semiHidden="1" w:unhideWhenUsed="1"/>
-    <w:lsdException w:name="Unresolved Mention" w:semiHidden="1" w:unhideWhenUsed="1"/>
   </w:latentStyles>
   <w:style w:type="paragraph" w:default="1" w:styleId="Normal">
     <w:name w:val="Normal"/>
@@ -4622,7 +4203,7 @@
 </file>
 
 <file path=word/glossary/document.xml><?xml version="1.0" encoding="utf-8"?>
-<w:glossaryDocument xmlns:wpc="http://schemas.microsoft.com/office/word/2010/wordprocessingCanvas" xmlns:cx="http://schemas.microsoft.com/office/drawing/2014/chartex" xmlns:cx1="http://schemas.microsoft.com/office/drawing/2015/9/8/chartex" xmlns:cx2="http://schemas.microsoft.com/office/drawing/2015/10/21/chartex" xmlns:cx3="http://schemas.microsoft.com/office/drawing/2016/5/9/chartex" xmlns:cx4="http://schemas.microsoft.com/office/drawing/2016/5/10/chartex" xmlns:cx5="http://schemas.microsoft.com/office/drawing/2016/5/11/chartex" xmlns:cx6="http://schemas.microsoft.com/office/drawing/2016/5/12/chartex" xmlns:cx7="http://schemas.microsoft.com/office/drawing/2016/5/13/chartex" xmlns:cx8="http://schemas.microsoft.com/office/drawing/2016/5/14/chartex" xmlns:mc="http://schemas.openxmlformats.org/markup-compatibility/2006" xmlns:aink="http://schemas.microsoft.com/office/drawing/2016/ink" xmlns:am3d="http://schemas.microsoft.com/office/drawing/2017/model3d" xmlns:o="urn:schemas-microsoft-com:office:office" xmlns:r="http://schemas.openxmlformats.org/officeDocument/2006/relationships" xmlns:m="http://schemas.openxmlformats.org/officeDocument/2006/math" xmlns:v="urn:schemas-microsoft-com:vml" xmlns:wp14="http://schemas.microsoft.com/office/word/2010/wordprocessingDrawing" xmlns:wp="http://schemas.openxmlformats.org/drawingml/2006/wordprocessingDrawing" xmlns:w10="urn:schemas-microsoft-com:office:word" xmlns:w="http://schemas.openxmlformats.org/wordprocessingml/2006/main" xmlns:w14="http://schemas.microsoft.com/office/word/2010/wordml" xmlns:w15="http://schemas.microsoft.com/office/word/2012/wordml" xmlns:w16se="http://schemas.microsoft.com/office/word/2015/wordml/symex" xmlns:wpg="http://schemas.microsoft.com/office/word/2010/wordprocessingGroup" xmlns:wpi="http://schemas.microsoft.com/office/word/2010/wordprocessingInk" xmlns:wne="http://schemas.microsoft.com/office/word/2006/wordml" xmlns:wps="http://schemas.microsoft.com/office/word/2010/wordprocessingShape" mc:Ignorable="w14 w15 w16se wp14">
+<w:glossaryDocument xmlns:wpc="http://schemas.microsoft.com/office/word/2010/wordprocessingCanvas" xmlns:cx="http://schemas.microsoft.com/office/drawing/2014/chartex" xmlns:cx1="http://schemas.microsoft.com/office/drawing/2015/9/8/chartex" xmlns:mc="http://schemas.openxmlformats.org/markup-compatibility/2006" xmlns:o="urn:schemas-microsoft-com:office:office" xmlns:r="http://schemas.openxmlformats.org/officeDocument/2006/relationships" xmlns:m="http://schemas.openxmlformats.org/officeDocument/2006/math" xmlns:v="urn:schemas-microsoft-com:vml" xmlns:wp14="http://schemas.microsoft.com/office/word/2010/wordprocessingDrawing" xmlns:wp="http://schemas.openxmlformats.org/drawingml/2006/wordprocessingDrawing" xmlns:w10="urn:schemas-microsoft-com:office:word" xmlns:w="http://schemas.openxmlformats.org/wordprocessingml/2006/main" xmlns:w14="http://schemas.microsoft.com/office/word/2010/wordml" xmlns:w15="http://schemas.microsoft.com/office/word/2012/wordml" xmlns:w16se="http://schemas.microsoft.com/office/word/2015/wordml/symex" xmlns:wpg="http://schemas.microsoft.com/office/word/2010/wordprocessingGroup" xmlns:wpi="http://schemas.microsoft.com/office/word/2010/wordprocessingInk" xmlns:wne="http://schemas.microsoft.com/office/word/2006/wordml" xmlns:wps="http://schemas.microsoft.com/office/word/2010/wordprocessingShape" mc:Ignorable="w14 w15 w16se wp14">
   <w:docParts>
     <w:docPart>
       <w:docPartPr>
@@ -4641,6 +4222,35 @@
       </w:docPartPr>
       <w:docPartBody>
         <w:p>
+          <w:r>
+            <w:rPr>
+              <w:rStyle w:val="PlaceholderText"/>
+            </w:rPr>
+            <w:t>Click or tap here to enter text.</w:t>
+          </w:r>
+        </w:p>
+      </w:docPartBody>
+    </w:docPart>
+    <w:docPart>
+      <w:docPartPr>
+        <w:name w:val="61E2E1C6C5434E39919F3829D60EA16A"/>
+        <w:category>
+          <w:name w:val="General"/>
+          <w:gallery w:val="placeholder"/>
+        </w:category>
+        <w:types>
+          <w:type w:val="bbPlcHdr"/>
+        </w:types>
+        <w:behaviors>
+          <w:behavior w:val="content"/>
+        </w:behaviors>
+        <w:guid w:val="{CFA9E792-D2E7-43BE-A9A0-ECF3C3549806}"/>
+      </w:docPartPr>
+      <w:docPartBody>
+        <w:p>
+          <w:pPr>
+            <w:pStyle w:val="61E2E1C6C5434E39919F3829D60EA16A"/>
+          </w:pPr>
           <w:r>
             <w:rPr>
               <w:rStyle w:val="PlaceholderText"/>
@@ -4668,7 +4278,7 @@
     <w:charset w:val="00"/>
     <w:family w:val="roman"/>
     <w:pitch w:val="variable"/>
-    <w:sig w:usb0="E0002EFF" w:usb1="C000785B" w:usb2="00000009" w:usb3="00000000" w:csb0="000001FF" w:csb1="00000000"/>
+    <w:sig w:usb0="E0002EFF" w:usb1="C0007843" w:usb2="00000009" w:usb3="00000000" w:csb0="000001FF" w:csb1="00000000"/>
   </w:font>
   <w:font w:name="Arial">
     <w:panose1 w:val="020B0604020202020204"/>
@@ -4682,7 +4292,7 @@
     <w:charset w:val="00"/>
     <w:family w:val="roman"/>
     <w:pitch w:val="variable"/>
-    <w:sig w:usb0="E0002EFF" w:usb1="C000785B" w:usb2="00000009" w:usb3="00000000" w:csb0="000001FF" w:csb1="00000000"/>
+    <w:sig w:usb0="E0002EFF" w:usb1="C0007843" w:usb2="00000009" w:usb3="00000000" w:csb0="000001FF" w:csb1="00000000"/>
   </w:font>
   <w:font w:name="Tahoma">
     <w:panose1 w:val="020B0604030504040204"/>
@@ -4696,14 +4306,14 @@
     <w:charset w:val="00"/>
     <w:family w:val="swiss"/>
     <w:pitch w:val="variable"/>
-    <w:sig w:usb0="E0002AFF" w:usb1="C000247B" w:usb2="00000009" w:usb3="00000000" w:csb0="000001FF" w:csb1="00000000"/>
+    <w:sig w:usb0="E00002FF" w:usb1="4000ACFF" w:usb2="00000001" w:usb3="00000000" w:csb0="0000019F" w:csb1="00000000"/>
   </w:font>
   <w:font w:name="Calibri Light">
     <w:panose1 w:val="020F0302020204030204"/>
     <w:charset w:val="00"/>
     <w:family w:val="swiss"/>
     <w:pitch w:val="variable"/>
-    <w:sig w:usb0="E0002AFF" w:usb1="C000247B" w:usb2="00000009" w:usb3="00000000" w:csb0="000001FF" w:csb1="00000000"/>
+    <w:sig w:usb0="A00002EF" w:usb1="4000207B" w:usb2="00000000" w:usb3="00000000" w:csb0="0000019F" w:csb1="00000000"/>
   </w:font>
 </w:fonts>
 </file>
@@ -4723,11 +4333,17 @@
   </w:compat>
   <w:rsids>
     <w:rsidRoot w:val="003E3A2F"/>
+    <w:rsid w:val="00123B24"/>
+    <w:rsid w:val="00196473"/>
     <w:rsid w:val="001D1258"/>
+    <w:rsid w:val="003C052D"/>
+    <w:rsid w:val="003E3296"/>
     <w:rsid w:val="003E3A2F"/>
     <w:rsid w:val="004A6BEC"/>
+    <w:rsid w:val="004F582F"/>
     <w:rsid w:val="00521EBC"/>
     <w:rsid w:val="006A4E8D"/>
+    <w:rsid w:val="008277F3"/>
     <w:rsid w:val="009902E9"/>
     <w:rsid w:val="00B26D2E"/>
     <w:rsid w:val="00DE594C"/>
@@ -4770,7 +4386,7 @@
       </w:pPr>
     </w:pPrDefault>
   </w:docDefaults>
-  <w:latentStyles w:defLockedState="0" w:defUIPriority="99" w:defSemiHidden="0" w:defUnhideWhenUsed="0" w:defQFormat="0" w:count="375">
+  <w:latentStyles w:defLockedState="0" w:defUIPriority="99" w:defSemiHidden="0" w:defUnhideWhenUsed="0" w:defQFormat="0" w:count="371">
     <w:lsdException w:name="Normal" w:uiPriority="0" w:qFormat="1"/>
     <w:lsdException w:name="heading 1" w:uiPriority="9" w:qFormat="1"/>
     <w:lsdException w:name="heading 2" w:semiHidden="1" w:uiPriority="9" w:unhideWhenUsed="1" w:qFormat="1"/>
@@ -5142,10 +4758,6 @@
     <w:lsdException w:name="List Table 5 Dark Accent 6" w:uiPriority="50"/>
     <w:lsdException w:name="List Table 6 Colorful Accent 6" w:uiPriority="51"/>
     <w:lsdException w:name="List Table 7 Colorful Accent 6" w:uiPriority="52"/>
-    <w:lsdException w:name="Mention" w:semiHidden="1" w:unhideWhenUsed="1"/>
-    <w:lsdException w:name="Smart Hyperlink" w:semiHidden="1" w:unhideWhenUsed="1"/>
-    <w:lsdException w:name="Hashtag" w:semiHidden="1" w:unhideWhenUsed="1"/>
-    <w:lsdException w:name="Unresolved Mention" w:semiHidden="1" w:unhideWhenUsed="1"/>
   </w:latentStyles>
   <w:style w:type="paragraph" w:default="1" w:styleId="Normal">
     <w:name w:val="Normal"/>
@@ -5183,10 +4795,14 @@
     <w:basedOn w:val="DefaultParagraphFont"/>
     <w:uiPriority w:val="99"/>
     <w:semiHidden/>
-    <w:rsid w:val="003E3A2F"/>
+    <w:rsid w:val="008277F3"/>
     <w:rPr>
       <w:color w:val="808080"/>
     </w:rPr>
+  </w:style>
+  <w:style w:type="paragraph" w:customStyle="1" w:styleId="61E2E1C6C5434E39919F3829D60EA16A">
+    <w:name w:val="61E2E1C6C5434E39919F3829D60EA16A"/>
+    <w:rsid w:val="008277F3"/>
   </w:style>
 </w:styles>
 </file>
@@ -5498,7 +5114,7 @@
 </file>
 
 <file path=customXml/itemProps1.xml><?xml version="1.0" encoding="utf-8"?>
-<ds:datastoreItem xmlns:ds="http://schemas.openxmlformats.org/officeDocument/2006/customXml" ds:itemID="{54A5F90D-EBD1-42F9-8B6E-D5D23EABC9FA}">
+<ds:datastoreItem xmlns:ds="http://schemas.openxmlformats.org/officeDocument/2006/customXml" ds:itemID="{A5178AAF-CFCD-464D-ACA7-DA3A928577FD}">
   <ds:schemaRefs>
     <ds:schemaRef ds:uri="http://schemas.openxmlformats.org/officeDocument/2006/bibliography"/>
   </ds:schemaRefs>

</xml_diff>

<commit_message>
Fixed typo with the word appendix. Added the documents to the table of contents in the appendix.
</commit_message>
<xml_diff>
--- a/BriefAssistant/briefTemplate.docx
+++ b/BriefAssistant/briefTemplate.docx
@@ -1,6 +1,6 @@
 
 <file path=word/document.xml><?xml version="1.0" encoding="utf-8"?>
-<w:document xmlns:wpc="http://schemas.microsoft.com/office/word/2010/wordprocessingCanvas" xmlns:cx="http://schemas.microsoft.com/office/drawing/2014/chartex" xmlns:cx1="http://schemas.microsoft.com/office/drawing/2015/9/8/chartex" xmlns:cx2="http://schemas.microsoft.com/office/drawing/2015/10/21/chartex" xmlns:cx3="http://schemas.microsoft.com/office/drawing/2016/5/9/chartex" xmlns:cx4="http://schemas.microsoft.com/office/drawing/2016/5/10/chartex" xmlns:cx5="http://schemas.microsoft.com/office/drawing/2016/5/11/chartex" xmlns:cx6="http://schemas.microsoft.com/office/drawing/2016/5/12/chartex" xmlns:cx7="http://schemas.microsoft.com/office/drawing/2016/5/13/chartex" xmlns:cx8="http://schemas.microsoft.com/office/drawing/2016/5/14/chartex" xmlns:mc="http://schemas.openxmlformats.org/markup-compatibility/2006" xmlns:aink="http://schemas.microsoft.com/office/drawing/2016/ink" xmlns:am3d="http://schemas.microsoft.com/office/drawing/2017/model3d" xmlns:o="urn:schemas-microsoft-com:office:office" xmlns:r="http://schemas.openxmlformats.org/officeDocument/2006/relationships" xmlns:m="http://schemas.openxmlformats.org/officeDocument/2006/math" xmlns:v="urn:schemas-microsoft-com:vml" xmlns:wp14="http://schemas.microsoft.com/office/word/2010/wordprocessingDrawing" xmlns:wp="http://schemas.openxmlformats.org/drawingml/2006/wordprocessingDrawing" xmlns:w10="urn:schemas-microsoft-com:office:word" xmlns:w="http://schemas.openxmlformats.org/wordprocessingml/2006/main" xmlns:w14="http://schemas.microsoft.com/office/word/2010/wordml" xmlns:w15="http://schemas.microsoft.com/office/word/2012/wordml" xmlns:w16se="http://schemas.microsoft.com/office/word/2015/wordml/symex" xmlns:wpg="http://schemas.microsoft.com/office/word/2010/wordprocessingGroup" xmlns:wpi="http://schemas.microsoft.com/office/word/2010/wordprocessingInk" xmlns:wne="http://schemas.microsoft.com/office/word/2006/wordml" xmlns:wps="http://schemas.microsoft.com/office/word/2010/wordprocessingShape" mc:Ignorable="w14 w15 w16se wp14">
+<w:document xmlns:wpc="http://schemas.microsoft.com/office/word/2010/wordprocessingCanvas" xmlns:cx="http://schemas.microsoft.com/office/drawing/2014/chartex" xmlns:cx1="http://schemas.microsoft.com/office/drawing/2015/9/8/chartex" xmlns:mc="http://schemas.openxmlformats.org/markup-compatibility/2006" xmlns:o="urn:schemas-microsoft-com:office:office" xmlns:r="http://schemas.openxmlformats.org/officeDocument/2006/relationships" xmlns:m="http://schemas.openxmlformats.org/officeDocument/2006/math" xmlns:v="urn:schemas-microsoft-com:vml" xmlns:wp14="http://schemas.microsoft.com/office/word/2010/wordprocessingDrawing" xmlns:wp="http://schemas.openxmlformats.org/drawingml/2006/wordprocessingDrawing" xmlns:w10="urn:schemas-microsoft-com:office:word" xmlns:w="http://schemas.openxmlformats.org/wordprocessingml/2006/main" xmlns:w14="http://schemas.microsoft.com/office/word/2010/wordml" xmlns:w15="http://schemas.microsoft.com/office/word/2012/wordml" xmlns:w16se="http://schemas.microsoft.com/office/word/2015/wordml/symex" xmlns:wpg="http://schemas.microsoft.com/office/word/2010/wordprocessingGroup" xmlns:wpi="http://schemas.microsoft.com/office/word/2010/wordprocessingInk" xmlns:wne="http://schemas.microsoft.com/office/word/2006/wordml" xmlns:wps="http://schemas.microsoft.com/office/word/2010/wordprocessingShape" mc:Ignorable="w14 w15 w16se wp14">
   <w:body>
     <w:p>
       <w:pPr>
@@ -56,21 +56,7 @@
             <w:rPr>
               <w:caps/>
             </w:rPr>
-            <w:t>&lt;Content Select=</w:t>
-          </w:r>
-          <w:proofErr w:type="gramStart"/>
-          <w:r>
-            <w:rPr>
-              <w:caps/>
-            </w:rPr>
-            <w:t>”./</w:t>
-          </w:r>
-          <w:proofErr w:type="gramEnd"/>
-          <w:r>
-            <w:rPr>
-              <w:caps/>
-            </w:rPr>
-            <w:t>Appella</w:t>
+            <w:t>&lt;Content Select=”./Appella</w:t>
           </w:r>
           <w:r>
             <w:rPr>
@@ -160,21 +146,7 @@
             <w:rPr>
               <w:caps/>
             </w:rPr>
-            <w:t>&lt;Content Select=</w:t>
-          </w:r>
-          <w:proofErr w:type="gramStart"/>
-          <w:r>
-            <w:rPr>
-              <w:caps/>
-            </w:rPr>
-            <w:t>”./</w:t>
-          </w:r>
-          <w:proofErr w:type="gramEnd"/>
-          <w:r>
-            <w:rPr>
-              <w:caps/>
-            </w:rPr>
-            <w:t>Appellant/Name” /&gt;</w:t>
+            <w:t>&lt;Content Select=”./Appellant/Name” /&gt;</w:t>
           </w:r>
         </w:sdtContent>
       </w:sdt>
@@ -214,14 +186,9 @@
         <w:sdtEndPr/>
         <w:sdtContent>
           <w:r>
-            <w:t>&lt;Content Select=</w:t>
-          </w:r>
-          <w:proofErr w:type="gramStart"/>
-          <w:r>
-            <w:t>”./</w:t>
+            <w:t>&lt;Content Select=”./</w:t>
           </w:r>
           <w:proofErr w:type="spellStart"/>
-          <w:proofErr w:type="gramEnd"/>
           <w:r>
             <w:t>Circu</w:t>
           </w:r>
@@ -290,21 +257,7 @@
             <w:rPr>
               <w:caps/>
             </w:rPr>
-            <w:t>&lt;Content Select=</w:t>
-          </w:r>
-          <w:proofErr w:type="gramStart"/>
-          <w:r>
-            <w:rPr>
-              <w:caps/>
-            </w:rPr>
-            <w:t>”./</w:t>
-          </w:r>
-          <w:proofErr w:type="gramEnd"/>
-          <w:r>
-            <w:rPr>
-              <w:caps/>
-            </w:rPr>
-            <w:t>Circu</w:t>
+            <w:t>&lt;Content Select=”./Circu</w:t>
           </w:r>
           <w:r>
             <w:rPr>
@@ -429,23 +382,7 @@
               <w:caps/>
               <w:szCs w:val="26"/>
             </w:rPr>
-            <w:t>&lt;Content Select=</w:t>
-          </w:r>
-          <w:proofErr w:type="gramStart"/>
-          <w:r>
-            <w:rPr>
-              <w:caps/>
-              <w:szCs w:val="26"/>
-            </w:rPr>
-            <w:t>”./</w:t>
-          </w:r>
-          <w:proofErr w:type="gramEnd"/>
-          <w:r>
-            <w:rPr>
-              <w:caps/>
-              <w:szCs w:val="26"/>
-            </w:rPr>
-            <w:t>Circu</w:t>
+            <w:t>&lt;Content Select=”./Circu</w:t>
           </w:r>
           <w:r>
             <w:rPr>
@@ -506,21 +443,7 @@
             <w:rPr>
               <w:caps/>
             </w:rPr>
-            <w:t>&lt;Content Select=</w:t>
-          </w:r>
-          <w:proofErr w:type="gramStart"/>
-          <w:r>
-            <w:rPr>
-              <w:caps/>
-            </w:rPr>
-            <w:t>”./</w:t>
-          </w:r>
-          <w:proofErr w:type="gramEnd"/>
-          <w:r>
-            <w:rPr>
-              <w:caps/>
-            </w:rPr>
-            <w:t>Appellant/Name” /&gt;</w:t>
+            <w:t>&lt;Content Select=”./Appellant/Name” /&gt;</w:t>
           </w:r>
         </w:sdtContent>
       </w:sdt>
@@ -563,9 +486,6 @@
       </w:r>
       <w:r>
         <w:t xml:space="preserve"> Appeal from a Final Order</w:t>
-      </w:r>
-      <w:r>
-        <w:t xml:space="preserve">  </w:t>
       </w:r>
       <w:r>
         <w:t xml:space="preserve"> of the </w:t>
@@ -581,14 +501,9 @@
         <w:sdtEndPr/>
         <w:sdtContent>
           <w:r>
-            <w:t>&lt;Content Select=</w:t>
-          </w:r>
-          <w:proofErr w:type="gramStart"/>
-          <w:r>
-            <w:t>”./</w:t>
+            <w:t>&lt;Content Select=”./</w:t>
           </w:r>
           <w:proofErr w:type="spellStart"/>
-          <w:proofErr w:type="gramEnd"/>
           <w:r>
             <w:t>Circu</w:t>
           </w:r>
@@ -669,14 +584,9 @@
         <w:sdtEndPr/>
         <w:sdtContent>
           <w:r>
-            <w:t>&lt;Content Select=</w:t>
-          </w:r>
-          <w:proofErr w:type="gramStart"/>
-          <w:r>
-            <w:t>”./</w:t>
+            <w:t>&lt;Content Select=”./</w:t>
           </w:r>
           <w:proofErr w:type="spellStart"/>
-          <w:proofErr w:type="gramEnd"/>
           <w:r>
             <w:t>CircuitCourtCase</w:t>
           </w:r>
@@ -777,21 +687,7 @@
             <w:rPr>
               <w:caps/>
             </w:rPr>
-            <w:t>&lt;Content Select=</w:t>
-          </w:r>
-          <w:proofErr w:type="gramStart"/>
-          <w:r>
-            <w:rPr>
-              <w:caps/>
-            </w:rPr>
-            <w:t>”./</w:t>
-          </w:r>
-          <w:proofErr w:type="gramEnd"/>
-          <w:r>
-            <w:rPr>
-              <w:caps/>
-            </w:rPr>
-            <w:t>Appellant/Name” /&gt;</w:t>
+            <w:t>&lt;Content Select=”./Appellant/Name” /&gt;</w:t>
           </w:r>
         </w:p>
       </w:sdtContent>
@@ -826,15 +722,7 @@
         <w:sdtEndPr/>
         <w:sdtContent>
           <w:r>
-            <w:t>&lt;Content Select=</w:t>
-          </w:r>
-          <w:proofErr w:type="gramStart"/>
-          <w:r>
-            <w:t>”./</w:t>
-          </w:r>
-          <w:proofErr w:type="gramEnd"/>
-          <w:r>
-            <w:t>Appellant/Address/Street” /&gt;</w:t>
+            <w:t>&lt;Content Select=”./Appellant/Address/Street” /&gt;</w:t>
           </w:r>
         </w:sdtContent>
       </w:sdt>
@@ -858,15 +746,7 @@
             <w:t xml:space="preserve">&lt;Content </w:t>
           </w:r>
           <w:r>
-            <w:t>Select=</w:t>
-          </w:r>
-          <w:proofErr w:type="gramStart"/>
-          <w:r>
-            <w:t>”./</w:t>
-          </w:r>
-          <w:proofErr w:type="gramEnd"/>
-          <w:r>
-            <w:t>Appellant/Address/City” /&gt;</w:t>
+            <w:t>Select=”./Appellant/Address/City” /&gt;</w:t>
           </w:r>
         </w:sdtContent>
       </w:sdt>
@@ -929,15 +809,7 @@
             <w:ind w:left="1440" w:firstLine="720"/>
           </w:pPr>
           <w:r>
-            <w:t>&lt;Content Select=</w:t>
-          </w:r>
-          <w:proofErr w:type="gramStart"/>
-          <w:r>
-            <w:t>”./</w:t>
-          </w:r>
-          <w:proofErr w:type="gramEnd"/>
-          <w:r>
-            <w:t>Appellant/Phone” /&gt;</w:t>
+            <w:t>&lt;Content Select=”./Appellant/Phone” /&gt;</w:t>
           </w:r>
         </w:p>
       </w:sdtContent>
@@ -958,15 +830,7 @@
             <w:ind w:left="1440" w:firstLine="720"/>
           </w:pPr>
           <w:r>
-            <w:t>&lt;Content Select=</w:t>
-          </w:r>
-          <w:proofErr w:type="gramStart"/>
-          <w:r>
-            <w:t>”./</w:t>
-          </w:r>
-          <w:proofErr w:type="gramEnd"/>
-          <w:r>
-            <w:t>Appellant/Email” /&gt;</w:t>
+            <w:t>&lt;Content Select=”./Appellant/Email” /&gt;</w:t>
           </w:r>
         </w:p>
       </w:sdtContent>
@@ -996,14 +860,9 @@
             <w:t>&lt;Content Sel</w:t>
           </w:r>
           <w:r>
-            <w:t>ect=</w:t>
-          </w:r>
-          <w:proofErr w:type="gramStart"/>
-          <w:r>
-            <w:t>”./</w:t>
+            <w:t>ect=”./</w:t>
           </w:r>
           <w:proofErr w:type="spellStart"/>
-          <w:proofErr w:type="gramEnd"/>
           <w:r>
             <w:t>Circu</w:t>
           </w:r>
@@ -1411,11 +1270,11 @@
             <w:pStyle w:val="Double"/>
           </w:pPr>
           <w:r>
-            <w:t>&lt;Content Select=</w:t>
+            <w:t>&lt;Content Select=”</w:t>
           </w:r>
           <w:proofErr w:type="gramStart"/>
           <w:r>
-            <w:t>”./</w:t>
+            <w:t>./</w:t>
           </w:r>
           <w:proofErr w:type="spellStart"/>
           <w:proofErr w:type="gramEnd"/>
@@ -1454,11 +1313,11 @@
             <w:pStyle w:val="Double"/>
           </w:pPr>
           <w:r>
-            <w:t>&lt;Content Select=</w:t>
+            <w:t>&lt;Content Select=”</w:t>
           </w:r>
           <w:proofErr w:type="gramStart"/>
           <w:r>
-            <w:t>”./</w:t>
+            <w:t>./</w:t>
           </w:r>
           <w:proofErr w:type="spellStart"/>
           <w:proofErr w:type="gramEnd"/>
@@ -1497,11 +1356,11 @@
             <w:pStyle w:val="Double"/>
           </w:pPr>
           <w:r>
-            <w:t>&lt;Content Select=</w:t>
+            <w:t>&lt;Content Select=”</w:t>
           </w:r>
           <w:proofErr w:type="gramStart"/>
           <w:r>
-            <w:t>”./</w:t>
+            <w:t>./</w:t>
           </w:r>
           <w:proofErr w:type="spellStart"/>
           <w:proofErr w:type="gramEnd"/>
@@ -1546,11 +1405,11 @@
             <w:pStyle w:val="Double"/>
           </w:pPr>
           <w:r>
-            <w:t>&lt;Content Select=</w:t>
+            <w:t>&lt;Content Select=”</w:t>
           </w:r>
           <w:proofErr w:type="gramStart"/>
           <w:r>
-            <w:t>”./</w:t>
+            <w:t>./</w:t>
           </w:r>
           <w:proofErr w:type="spellStart"/>
           <w:proofErr w:type="gramEnd"/>
@@ -1589,11 +1448,11 @@
             <w:pStyle w:val="Double"/>
           </w:pPr>
           <w:r>
-            <w:t>&lt;Content Select=</w:t>
+            <w:t>&lt;Content Select=”</w:t>
           </w:r>
           <w:proofErr w:type="gramStart"/>
           <w:r>
-            <w:t>”./</w:t>
+            <w:t>./</w:t>
           </w:r>
           <w:proofErr w:type="gramEnd"/>
           <w:r>
@@ -1633,11 +1492,11 @@
             <w:pStyle w:val="Double"/>
           </w:pPr>
           <w:r>
-            <w:t>&lt;Content Select=</w:t>
+            <w:t>&lt;Content Select=”</w:t>
           </w:r>
           <w:proofErr w:type="gramStart"/>
           <w:r>
-            <w:t>”./</w:t>
+            <w:t>./</w:t>
           </w:r>
           <w:proofErr w:type="gramEnd"/>
           <w:r>
@@ -1668,13 +1527,14 @@
           </w:placeholder>
           <w:text/>
         </w:sdtPr>
+        <w:sdtEndPr/>
         <w:sdtContent>
           <w:r>
-            <w:t>&lt;Content Select=</w:t>
+            <w:t>&lt;Content Select=”</w:t>
           </w:r>
           <w:proofErr w:type="gramStart"/>
           <w:r>
-            <w:t>”./</w:t>
+            <w:t>./</w:t>
           </w:r>
           <w:proofErr w:type="gramEnd"/>
           <w:r>
@@ -1699,8 +1559,6 @@
         <w:ind w:left="2160"/>
         <w:outlineLvl w:val="0"/>
       </w:pPr>
-      <w:bookmarkStart w:id="5" w:name="_GoBack"/>
-      <w:bookmarkEnd w:id="5"/>
       <w:r>
         <w:t>Respectfully submitted,</w:t>
       </w:r>
@@ -1741,21 +1599,7 @@
             <w:rPr>
               <w:caps/>
             </w:rPr>
-            <w:t>&lt;Content Select=</w:t>
-          </w:r>
-          <w:proofErr w:type="gramStart"/>
-          <w:r>
-            <w:rPr>
-              <w:caps/>
-            </w:rPr>
-            <w:t>”./</w:t>
-          </w:r>
-          <w:proofErr w:type="gramEnd"/>
-          <w:r>
-            <w:rPr>
-              <w:caps/>
-            </w:rPr>
-            <w:t>Appellant/Name” /&gt;</w:t>
+            <w:t>&lt;Content Select=”./Appellant/Name” /&gt;</w:t>
           </w:r>
         </w:p>
       </w:sdtContent>
@@ -1790,15 +1634,7 @@
         <w:sdtEndPr/>
         <w:sdtContent>
           <w:r>
-            <w:t>&lt;Content Select=</w:t>
-          </w:r>
-          <w:proofErr w:type="gramStart"/>
-          <w:r>
-            <w:t>”./</w:t>
-          </w:r>
-          <w:proofErr w:type="gramEnd"/>
-          <w:r>
-            <w:t>Appellant/Address/Street” /&gt;</w:t>
+            <w:t>&lt;Content Select=”./Appellant/Address/Street” /&gt;</w:t>
           </w:r>
         </w:sdtContent>
       </w:sdt>
@@ -1819,15 +1655,7 @@
         <w:sdtEndPr/>
         <w:sdtContent>
           <w:r>
-            <w:t>&lt;Content Select=</w:t>
-          </w:r>
-          <w:proofErr w:type="gramStart"/>
-          <w:r>
-            <w:t>”./</w:t>
-          </w:r>
-          <w:proofErr w:type="gramEnd"/>
-          <w:r>
-            <w:t>Appellant/Address/City” /&gt;</w:t>
+            <w:t>&lt;Content Select=”./Appellant/Address/City” /&gt;</w:t>
           </w:r>
         </w:sdtContent>
       </w:sdt>
@@ -1888,15 +1716,7 @@
             <w:ind w:left="1440" w:firstLine="720"/>
           </w:pPr>
           <w:r>
-            <w:t>&lt;Content Select=</w:t>
-          </w:r>
-          <w:proofErr w:type="gramStart"/>
-          <w:r>
-            <w:t>”./</w:t>
-          </w:r>
-          <w:proofErr w:type="gramEnd"/>
-          <w:r>
-            <w:t>Appellant/Phone” /&gt;</w:t>
+            <w:t>&lt;Content Select=”./Appellant/Phone” /&gt;</w:t>
           </w:r>
         </w:p>
       </w:sdtContent>
@@ -1917,15 +1737,7 @@
             <w:ind w:left="1440" w:firstLine="720"/>
           </w:pPr>
           <w:r>
-            <w:t>&lt;Content Select=</w:t>
-          </w:r>
-          <w:proofErr w:type="gramStart"/>
-          <w:r>
-            <w:t>”./</w:t>
-          </w:r>
-          <w:proofErr w:type="gramEnd"/>
-          <w:r>
-            <w:t>Appellant/Email” /&gt;</w:t>
+            <w:t>&lt;Content Select=”./Appellant/Email” /&gt;</w:t>
           </w:r>
         </w:p>
       </w:sdtContent>
@@ -1955,14 +1767,9 @@
             <w:t>&lt;Content Sel</w:t>
           </w:r>
           <w:r>
-            <w:t>ect=</w:t>
-          </w:r>
-          <w:proofErr w:type="gramStart"/>
-          <w:r>
-            <w:t>”./</w:t>
+            <w:t>ect=”./</w:t>
           </w:r>
           <w:proofErr w:type="spellStart"/>
-          <w:proofErr w:type="gramEnd"/>
           <w:r>
             <w:t>Circu</w:t>
           </w:r>
@@ -2005,7 +1812,7 @@
       <w:pPr>
         <w:pStyle w:val="Center"/>
       </w:pPr>
-      <w:bookmarkStart w:id="6" w:name="_Toc447180607"/>
+      <w:bookmarkStart w:id="5" w:name="_Toc447180607"/>
       <w:r>
         <w:lastRenderedPageBreak/>
         <w:t>CERTIFICATION</w:t>
@@ -2013,7 +1820,7 @@
       <w:r>
         <w:t xml:space="preserve"> AS TO FORM/LENGTH</w:t>
       </w:r>
-      <w:bookmarkEnd w:id="6"/>
+      <w:bookmarkEnd w:id="5"/>
     </w:p>
     <w:p>
       <w:pPr>
@@ -2026,15 +1833,7 @@
       </w:pPr>
       <w:r>
         <w:tab/>
-        <w:t xml:space="preserve">I certify that this brief meets the form and length requirements of Rule 809.19(8)(b) and (c) in that it is:  proportional serif font, minimum printing resolution of 200 dots per inch, </w:t>
-      </w:r>
-      <w:proofErr w:type="gramStart"/>
-      <w:r>
-        <w:t>13 point</w:t>
-      </w:r>
-      <w:proofErr w:type="gramEnd"/>
-      <w:r>
-        <w:t xml:space="preserve"> body text, 11 point for quotes and footnotes, leading of minimum 2 points and maximum of 60 characters per line of body text.  The length of the brief is </w:t>
+        <w:t xml:space="preserve">I certify that this brief meets the form and length requirements of Rule 809.19(8)(b) and (c) in that it is:  proportional serif font, minimum printing resolution of 200 dots per inch, 13 point body text, 11 point for quotes and footnotes, leading of minimum 2 points and maximum of 60 characters per line of body text.  The length of the brief is </w:t>
       </w:r>
       <w:r>
         <w:t>3,151</w:t>
@@ -2051,14 +1850,14 @@
         <w:pStyle w:val="Center"/>
         <w:spacing w:after="240"/>
       </w:pPr>
-      <w:bookmarkStart w:id="7" w:name="_Toc447180608"/>
+      <w:bookmarkStart w:id="6" w:name="_Toc447180608"/>
       <w:r>
         <w:t>CERTIFICATE OF COMPLIANCE</w:t>
       </w:r>
       <w:r>
         <w:t xml:space="preserve"> WITH RULE 809.19(12)</w:t>
       </w:r>
-      <w:bookmarkEnd w:id="7"/>
+      <w:bookmarkEnd w:id="6"/>
     </w:p>
     <w:p>
       <w:pPr>
@@ -2157,26 +1956,13 @@
           </w:placeholder>
           <w:text/>
         </w:sdtPr>
+        <w:sdtEndPr/>
         <w:sdtContent>
           <w:r>
             <w:rPr>
               <w:szCs w:val="26"/>
             </w:rPr>
-            <w:t>&lt;Content Select=</w:t>
-          </w:r>
-          <w:proofErr w:type="gramStart"/>
-          <w:r>
-            <w:rPr>
-              <w:szCs w:val="26"/>
-            </w:rPr>
-            <w:t>”./</w:t>
-          </w:r>
-          <w:proofErr w:type="gramEnd"/>
-          <w:r>
-            <w:rPr>
-              <w:szCs w:val="26"/>
-            </w:rPr>
-            <w:t>Date”/&gt;</w:t>
+            <w:t>&lt;Content Select=”./Date”/&gt;</w:t>
           </w:r>
         </w:sdtContent>
       </w:sdt>
@@ -2261,21 +2047,7 @@
             <w:rPr>
               <w:caps/>
             </w:rPr>
-            <w:t>&lt;Content Select=</w:t>
-          </w:r>
-          <w:proofErr w:type="gramStart"/>
-          <w:r>
-            <w:rPr>
-              <w:caps/>
-            </w:rPr>
-            <w:t>”./</w:t>
-          </w:r>
-          <w:proofErr w:type="gramEnd"/>
-          <w:r>
-            <w:rPr>
-              <w:caps/>
-            </w:rPr>
-            <w:t>Appellant/Name” /&gt;</w:t>
+            <w:t>&lt;Content Select=”./Appellant/Name” /&gt;</w:t>
           </w:r>
         </w:p>
       </w:sdtContent>
@@ -2310,15 +2082,7 @@
         <w:sdtEndPr/>
         <w:sdtContent>
           <w:r>
-            <w:t>&lt;Content Select=</w:t>
-          </w:r>
-          <w:proofErr w:type="gramStart"/>
-          <w:r>
-            <w:t>”./</w:t>
-          </w:r>
-          <w:proofErr w:type="gramEnd"/>
-          <w:r>
-            <w:t>Appellant/Address/Street” /&gt;</w:t>
+            <w:t>&lt;Content Select=”./Appellant/Address/Street” /&gt;</w:t>
           </w:r>
         </w:sdtContent>
       </w:sdt>
@@ -2339,15 +2103,7 @@
         <w:sdtEndPr/>
         <w:sdtContent>
           <w:r>
-            <w:t>&lt;Content Select=</w:t>
-          </w:r>
-          <w:proofErr w:type="gramStart"/>
-          <w:r>
-            <w:t>”./</w:t>
-          </w:r>
-          <w:proofErr w:type="gramEnd"/>
-          <w:r>
-            <w:t>Appellant/Address/City” /&gt;</w:t>
+            <w:t>&lt;Content Select=”./Appellant/Address/City” /&gt;</w:t>
           </w:r>
         </w:sdtContent>
       </w:sdt>
@@ -2404,15 +2160,7 @@
             <w:ind w:left="1440" w:firstLine="720"/>
           </w:pPr>
           <w:r>
-            <w:t>&lt;Content Select=</w:t>
-          </w:r>
-          <w:proofErr w:type="gramStart"/>
-          <w:r>
-            <w:t>”./</w:t>
-          </w:r>
-          <w:proofErr w:type="gramEnd"/>
-          <w:r>
-            <w:t>Appellant/Phone” /&gt;</w:t>
+            <w:t>&lt;Content Select=”./Appellant/Phone” /&gt;</w:t>
           </w:r>
         </w:p>
       </w:sdtContent>
@@ -2433,15 +2181,7 @@
             <w:ind w:left="1440" w:firstLine="720"/>
           </w:pPr>
           <w:r>
-            <w:t>&lt;Content Select=</w:t>
-          </w:r>
-          <w:proofErr w:type="gramStart"/>
-          <w:r>
-            <w:t>”./</w:t>
-          </w:r>
-          <w:proofErr w:type="gramEnd"/>
-          <w:r>
-            <w:t>Appellant/Email” /&gt;</w:t>
+            <w:t>&lt;Content Select=”./Appellant/Email” /&gt;</w:t>
           </w:r>
         </w:p>
       </w:sdtContent>
@@ -2471,14 +2211,9 @@
             <w:t>&lt;Content Sel</w:t>
           </w:r>
           <w:r>
-            <w:t>ect=</w:t>
-          </w:r>
-          <w:proofErr w:type="gramStart"/>
-          <w:r>
-            <w:t>”./</w:t>
+            <w:t>ect=”./</w:t>
           </w:r>
           <w:proofErr w:type="spellStart"/>
-          <w:proofErr w:type="gramEnd"/>
           <w:r>
             <w:t>Circu</w:t>
           </w:r>
@@ -2621,6 +2356,41 @@
         <w:t>Page</w:t>
       </w:r>
     </w:p>
+    <w:bookmarkStart w:id="7" w:name="_GoBack"/>
+    <w:p>
+      <w:pPr>
+        <w:spacing w:line="480" w:lineRule="auto"/>
+      </w:pPr>
+      <w:sdt>
+        <w:sdtPr>
+          <w:id w:val="-143134450"/>
+          <w:placeholder>
+            <w:docPart w:val="27E8569EA3814E109189CA667C9839A1"/>
+          </w:placeholder>
+          <w:text/>
+        </w:sdtPr>
+        <w:sdtEndPr/>
+        <w:sdtContent>
+          <w:r>
+            <w:t>&lt;Content Select=”</w:t>
+          </w:r>
+          <w:proofErr w:type="gramStart"/>
+          <w:r>
+            <w:t>./</w:t>
+          </w:r>
+          <w:proofErr w:type="spellStart"/>
+          <w:proofErr w:type="gramEnd"/>
+          <w:r>
+            <w:t>AppendixDocuments</w:t>
+          </w:r>
+          <w:proofErr w:type="spellEnd"/>
+          <w:r>
+            <w:t>” /&gt;</w:t>
+          </w:r>
+        </w:sdtContent>
+      </w:sdt>
+    </w:p>
+    <w:bookmarkEnd w:id="7"/>
     <w:p>
       <w:pPr>
         <w:tabs>
@@ -2746,17 +2516,10 @@
           </w:placeholder>
           <w:text/>
         </w:sdtPr>
+        <w:sdtEndPr/>
         <w:sdtContent>
           <w:r>
-            <w:t>&lt;Content Select=</w:t>
-          </w:r>
-          <w:proofErr w:type="gramStart"/>
-          <w:r>
-            <w:t>”./</w:t>
-          </w:r>
-          <w:proofErr w:type="gramEnd"/>
-          <w:r>
-            <w:t>Date”/&gt;</w:t>
+            <w:t>&lt;Content Select=”./Date”/&gt;</w:t>
           </w:r>
         </w:sdtContent>
       </w:sdt>
@@ -2838,21 +2601,7 @@
             <w:rPr>
               <w:caps/>
             </w:rPr>
-            <w:t>&lt;Content Select=</w:t>
-          </w:r>
-          <w:proofErr w:type="gramStart"/>
-          <w:r>
-            <w:rPr>
-              <w:caps/>
-            </w:rPr>
-            <w:t>”./</w:t>
-          </w:r>
-          <w:proofErr w:type="gramEnd"/>
-          <w:r>
-            <w:rPr>
-              <w:caps/>
-            </w:rPr>
-            <w:t>Appellant/Name” /&gt;</w:t>
+            <w:t>&lt;Content Select=”./Appellant/Name” /&gt;</w:t>
           </w:r>
         </w:p>
       </w:sdtContent>
@@ -2890,15 +2639,7 @@
             <w:t xml:space="preserve">&lt;Content </w:t>
           </w:r>
           <w:r>
-            <w:t>Select=</w:t>
-          </w:r>
-          <w:proofErr w:type="gramStart"/>
-          <w:r>
-            <w:t>”./</w:t>
-          </w:r>
-          <w:proofErr w:type="gramEnd"/>
-          <w:r>
-            <w:t>Appellant/Address/Street” /&gt;</w:t>
+            <w:t>Select=”./Appellant/Address/Street” /&gt;</w:t>
           </w:r>
         </w:sdtContent>
       </w:sdt>
@@ -2919,15 +2660,7 @@
         <w:sdtEndPr/>
         <w:sdtContent>
           <w:r>
-            <w:t>&lt;Content Select=</w:t>
-          </w:r>
-          <w:proofErr w:type="gramStart"/>
-          <w:r>
-            <w:t>”./</w:t>
-          </w:r>
-          <w:proofErr w:type="gramEnd"/>
-          <w:r>
-            <w:t>Appellant/Address/City” /&gt;</w:t>
+            <w:t>&lt;Content Select=”./Appellant/Address/City” /&gt;</w:t>
           </w:r>
         </w:sdtContent>
       </w:sdt>
@@ -2984,15 +2717,7 @@
         <w:sdtEndPr/>
         <w:sdtContent>
           <w:r>
-            <w:t>&lt;Content Select=</w:t>
-          </w:r>
-          <w:proofErr w:type="gramStart"/>
-          <w:r>
-            <w:t>”./</w:t>
-          </w:r>
-          <w:proofErr w:type="gramEnd"/>
-          <w:r>
-            <w:t>Appellant/Phone” /&gt;</w:t>
+            <w:t>&lt;Content Select=”./Appellant/Phone” /&gt;</w:t>
           </w:r>
         </w:sdtContent>
       </w:sdt>
@@ -3013,15 +2738,7 @@
         <w:sdtEndPr/>
         <w:sdtContent>
           <w:r>
-            <w:t>&lt;Content Select=</w:t>
-          </w:r>
-          <w:proofErr w:type="gramStart"/>
-          <w:r>
-            <w:t>”./</w:t>
-          </w:r>
-          <w:proofErr w:type="gramEnd"/>
-          <w:r>
-            <w:t>Appellant/Email” /&gt;</w:t>
+            <w:t>&lt;Content Select=”./Appellant/Email” /&gt;</w:t>
           </w:r>
         </w:sdtContent>
       </w:sdt>
@@ -3051,14 +2768,9 @@
             <w:t>&lt;Content Sel</w:t>
           </w:r>
           <w:r>
-            <w:t>ect=</w:t>
-          </w:r>
-          <w:proofErr w:type="gramStart"/>
-          <w:r>
-            <w:t>”./</w:t>
+            <w:t>ect=”./</w:t>
           </w:r>
           <w:proofErr w:type="spellStart"/>
-          <w:proofErr w:type="gramEnd"/>
           <w:r>
             <w:t>Circu</w:t>
           </w:r>
@@ -3107,7 +2819,7 @@
 </file>
 
 <file path=word/endnotes.xml><?xml version="1.0" encoding="utf-8"?>
-<w:endnotes xmlns:wpc="http://schemas.microsoft.com/office/word/2010/wordprocessingCanvas" xmlns:cx="http://schemas.microsoft.com/office/drawing/2014/chartex" xmlns:cx1="http://schemas.microsoft.com/office/drawing/2015/9/8/chartex" xmlns:cx2="http://schemas.microsoft.com/office/drawing/2015/10/21/chartex" xmlns:cx3="http://schemas.microsoft.com/office/drawing/2016/5/9/chartex" xmlns:cx4="http://schemas.microsoft.com/office/drawing/2016/5/10/chartex" xmlns:cx5="http://schemas.microsoft.com/office/drawing/2016/5/11/chartex" xmlns:cx6="http://schemas.microsoft.com/office/drawing/2016/5/12/chartex" xmlns:cx7="http://schemas.microsoft.com/office/drawing/2016/5/13/chartex" xmlns:cx8="http://schemas.microsoft.com/office/drawing/2016/5/14/chartex" xmlns:mc="http://schemas.openxmlformats.org/markup-compatibility/2006" xmlns:aink="http://schemas.microsoft.com/office/drawing/2016/ink" xmlns:am3d="http://schemas.microsoft.com/office/drawing/2017/model3d" xmlns:o="urn:schemas-microsoft-com:office:office" xmlns:r="http://schemas.openxmlformats.org/officeDocument/2006/relationships" xmlns:m="http://schemas.openxmlformats.org/officeDocument/2006/math" xmlns:v="urn:schemas-microsoft-com:vml" xmlns:wp14="http://schemas.microsoft.com/office/word/2010/wordprocessingDrawing" xmlns:wp="http://schemas.openxmlformats.org/drawingml/2006/wordprocessingDrawing" xmlns:w10="urn:schemas-microsoft-com:office:word" xmlns:w="http://schemas.openxmlformats.org/wordprocessingml/2006/main" xmlns:w14="http://schemas.microsoft.com/office/word/2010/wordml" xmlns:w15="http://schemas.microsoft.com/office/word/2012/wordml" xmlns:w16se="http://schemas.microsoft.com/office/word/2015/wordml/symex" xmlns:wpg="http://schemas.microsoft.com/office/word/2010/wordprocessingGroup" xmlns:wpi="http://schemas.microsoft.com/office/word/2010/wordprocessingInk" xmlns:wne="http://schemas.microsoft.com/office/word/2006/wordml" xmlns:wps="http://schemas.microsoft.com/office/word/2010/wordprocessingShape" mc:Ignorable="w14 w15 w16se wp14">
+<w:endnotes xmlns:wpc="http://schemas.microsoft.com/office/word/2010/wordprocessingCanvas" xmlns:cx="http://schemas.microsoft.com/office/drawing/2014/chartex" xmlns:cx1="http://schemas.microsoft.com/office/drawing/2015/9/8/chartex" xmlns:mc="http://schemas.openxmlformats.org/markup-compatibility/2006" xmlns:o="urn:schemas-microsoft-com:office:office" xmlns:r="http://schemas.openxmlformats.org/officeDocument/2006/relationships" xmlns:m="http://schemas.openxmlformats.org/officeDocument/2006/math" xmlns:v="urn:schemas-microsoft-com:vml" xmlns:wp14="http://schemas.microsoft.com/office/word/2010/wordprocessingDrawing" xmlns:wp="http://schemas.openxmlformats.org/drawingml/2006/wordprocessingDrawing" xmlns:w10="urn:schemas-microsoft-com:office:word" xmlns:w="http://schemas.openxmlformats.org/wordprocessingml/2006/main" xmlns:w14="http://schemas.microsoft.com/office/word/2010/wordml" xmlns:w15="http://schemas.microsoft.com/office/word/2012/wordml" xmlns:w16se="http://schemas.microsoft.com/office/word/2015/wordml/symex" xmlns:wpg="http://schemas.microsoft.com/office/word/2010/wordprocessingGroup" xmlns:wpi="http://schemas.microsoft.com/office/word/2010/wordprocessingInk" xmlns:wne="http://schemas.microsoft.com/office/word/2006/wordml" xmlns:wps="http://schemas.microsoft.com/office/word/2010/wordprocessingShape" mc:Ignorable="w14 w15 w16se wp14">
   <w:endnote w:type="separator" w:id="-1">
     <w:p>
       <w:pPr>
@@ -3132,7 +2844,7 @@
 </file>
 
 <file path=word/footer1.xml><?xml version="1.0" encoding="utf-8"?>
-<w:ftr xmlns:wpc="http://schemas.microsoft.com/office/word/2010/wordprocessingCanvas" xmlns:cx="http://schemas.microsoft.com/office/drawing/2014/chartex" xmlns:cx1="http://schemas.microsoft.com/office/drawing/2015/9/8/chartex" xmlns:cx2="http://schemas.microsoft.com/office/drawing/2015/10/21/chartex" xmlns:cx3="http://schemas.microsoft.com/office/drawing/2016/5/9/chartex" xmlns:cx4="http://schemas.microsoft.com/office/drawing/2016/5/10/chartex" xmlns:cx5="http://schemas.microsoft.com/office/drawing/2016/5/11/chartex" xmlns:cx6="http://schemas.microsoft.com/office/drawing/2016/5/12/chartex" xmlns:cx7="http://schemas.microsoft.com/office/drawing/2016/5/13/chartex" xmlns:cx8="http://schemas.microsoft.com/office/drawing/2016/5/14/chartex" xmlns:mc="http://schemas.openxmlformats.org/markup-compatibility/2006" xmlns:aink="http://schemas.microsoft.com/office/drawing/2016/ink" xmlns:am3d="http://schemas.microsoft.com/office/drawing/2017/model3d" xmlns:o="urn:schemas-microsoft-com:office:office" xmlns:r="http://schemas.openxmlformats.org/officeDocument/2006/relationships" xmlns:m="http://schemas.openxmlformats.org/officeDocument/2006/math" xmlns:v="urn:schemas-microsoft-com:vml" xmlns:wp14="http://schemas.microsoft.com/office/word/2010/wordprocessingDrawing" xmlns:wp="http://schemas.openxmlformats.org/drawingml/2006/wordprocessingDrawing" xmlns:w10="urn:schemas-microsoft-com:office:word" xmlns:w="http://schemas.openxmlformats.org/wordprocessingml/2006/main" xmlns:w14="http://schemas.microsoft.com/office/word/2010/wordml" xmlns:w15="http://schemas.microsoft.com/office/word/2012/wordml" xmlns:w16se="http://schemas.microsoft.com/office/word/2015/wordml/symex" xmlns:wpg="http://schemas.microsoft.com/office/word/2010/wordprocessingGroup" xmlns:wpi="http://schemas.microsoft.com/office/word/2010/wordprocessingInk" xmlns:wne="http://schemas.microsoft.com/office/word/2006/wordml" xmlns:wps="http://schemas.microsoft.com/office/word/2010/wordprocessingShape" mc:Ignorable="w14 w15 w16se wp14">
+<w:ftr xmlns:wpc="http://schemas.microsoft.com/office/word/2010/wordprocessingCanvas" xmlns:cx="http://schemas.microsoft.com/office/drawing/2014/chartex" xmlns:cx1="http://schemas.microsoft.com/office/drawing/2015/9/8/chartex" xmlns:mc="http://schemas.openxmlformats.org/markup-compatibility/2006" xmlns:o="urn:schemas-microsoft-com:office:office" xmlns:r="http://schemas.openxmlformats.org/officeDocument/2006/relationships" xmlns:m="http://schemas.openxmlformats.org/officeDocument/2006/math" xmlns:v="urn:schemas-microsoft-com:vml" xmlns:wp14="http://schemas.microsoft.com/office/word/2010/wordprocessingDrawing" xmlns:wp="http://schemas.openxmlformats.org/drawingml/2006/wordprocessingDrawing" xmlns:w10="urn:schemas-microsoft-com:office:word" xmlns:w="http://schemas.openxmlformats.org/wordprocessingml/2006/main" xmlns:w14="http://schemas.microsoft.com/office/word/2010/wordml" xmlns:w15="http://schemas.microsoft.com/office/word/2012/wordml" xmlns:w16se="http://schemas.microsoft.com/office/word/2015/wordml/symex" xmlns:wpg="http://schemas.microsoft.com/office/word/2010/wordprocessingGroup" xmlns:wpi="http://schemas.microsoft.com/office/word/2010/wordprocessingInk" xmlns:wne="http://schemas.microsoft.com/office/word/2006/wordml" xmlns:wps="http://schemas.microsoft.com/office/word/2010/wordprocessingShape" mc:Ignorable="w14 w15 w16se wp14">
   <w:p>
     <w:pPr>
       <w:pStyle w:val="Footer"/>
@@ -3182,7 +2894,7 @@
 </file>
 
 <file path=word/footer2.xml><?xml version="1.0" encoding="utf-8"?>
-<w:ftr xmlns:wpc="http://schemas.microsoft.com/office/word/2010/wordprocessingCanvas" xmlns:cx="http://schemas.microsoft.com/office/drawing/2014/chartex" xmlns:cx1="http://schemas.microsoft.com/office/drawing/2015/9/8/chartex" xmlns:cx2="http://schemas.microsoft.com/office/drawing/2015/10/21/chartex" xmlns:cx3="http://schemas.microsoft.com/office/drawing/2016/5/9/chartex" xmlns:cx4="http://schemas.microsoft.com/office/drawing/2016/5/10/chartex" xmlns:cx5="http://schemas.microsoft.com/office/drawing/2016/5/11/chartex" xmlns:cx6="http://schemas.microsoft.com/office/drawing/2016/5/12/chartex" xmlns:cx7="http://schemas.microsoft.com/office/drawing/2016/5/13/chartex" xmlns:cx8="http://schemas.microsoft.com/office/drawing/2016/5/14/chartex" xmlns:mc="http://schemas.openxmlformats.org/markup-compatibility/2006" xmlns:aink="http://schemas.microsoft.com/office/drawing/2016/ink" xmlns:am3d="http://schemas.microsoft.com/office/drawing/2017/model3d" xmlns:o="urn:schemas-microsoft-com:office:office" xmlns:r="http://schemas.openxmlformats.org/officeDocument/2006/relationships" xmlns:m="http://schemas.openxmlformats.org/officeDocument/2006/math" xmlns:v="urn:schemas-microsoft-com:vml" xmlns:wp14="http://schemas.microsoft.com/office/word/2010/wordprocessingDrawing" xmlns:wp="http://schemas.openxmlformats.org/drawingml/2006/wordprocessingDrawing" xmlns:w10="urn:schemas-microsoft-com:office:word" xmlns:w="http://schemas.openxmlformats.org/wordprocessingml/2006/main" xmlns:w14="http://schemas.microsoft.com/office/word/2010/wordml" xmlns:w15="http://schemas.microsoft.com/office/word/2012/wordml" xmlns:w16se="http://schemas.microsoft.com/office/word/2015/wordml/symex" xmlns:wpg="http://schemas.microsoft.com/office/word/2010/wordprocessingGroup" xmlns:wpi="http://schemas.microsoft.com/office/word/2010/wordprocessingInk" xmlns:wne="http://schemas.microsoft.com/office/word/2006/wordml" xmlns:wps="http://schemas.microsoft.com/office/word/2010/wordprocessingShape" mc:Ignorable="w14 w15 w16se wp14">
+<w:ftr xmlns:wpc="http://schemas.microsoft.com/office/word/2010/wordprocessingCanvas" xmlns:cx="http://schemas.microsoft.com/office/drawing/2014/chartex" xmlns:cx1="http://schemas.microsoft.com/office/drawing/2015/9/8/chartex" xmlns:mc="http://schemas.openxmlformats.org/markup-compatibility/2006" xmlns:o="urn:schemas-microsoft-com:office:office" xmlns:r="http://schemas.openxmlformats.org/officeDocument/2006/relationships" xmlns:m="http://schemas.openxmlformats.org/officeDocument/2006/math" xmlns:v="urn:schemas-microsoft-com:vml" xmlns:wp14="http://schemas.microsoft.com/office/word/2010/wordprocessingDrawing" xmlns:wp="http://schemas.openxmlformats.org/drawingml/2006/wordprocessingDrawing" xmlns:w10="urn:schemas-microsoft-com:office:word" xmlns:w="http://schemas.openxmlformats.org/wordprocessingml/2006/main" xmlns:w14="http://schemas.microsoft.com/office/word/2010/wordml" xmlns:w15="http://schemas.microsoft.com/office/word/2012/wordml" xmlns:w16se="http://schemas.microsoft.com/office/word/2015/wordml/symex" xmlns:wpg="http://schemas.microsoft.com/office/word/2010/wordprocessingGroup" xmlns:wpi="http://schemas.microsoft.com/office/word/2010/wordprocessingInk" xmlns:wne="http://schemas.microsoft.com/office/word/2006/wordml" xmlns:wps="http://schemas.microsoft.com/office/word/2010/wordprocessingShape" mc:Ignorable="w14 w15 w16se wp14">
   <w:p/>
   <w:p>
     <w:pPr>
@@ -3212,7 +2924,7 @@
 </file>
 
 <file path=word/footer3.xml><?xml version="1.0" encoding="utf-8"?>
-<w:ftr xmlns:wpc="http://schemas.microsoft.com/office/word/2010/wordprocessingCanvas" xmlns:cx="http://schemas.microsoft.com/office/drawing/2014/chartex" xmlns:cx1="http://schemas.microsoft.com/office/drawing/2015/9/8/chartex" xmlns:cx2="http://schemas.microsoft.com/office/drawing/2015/10/21/chartex" xmlns:cx3="http://schemas.microsoft.com/office/drawing/2016/5/9/chartex" xmlns:cx4="http://schemas.microsoft.com/office/drawing/2016/5/10/chartex" xmlns:cx5="http://schemas.microsoft.com/office/drawing/2016/5/11/chartex" xmlns:cx6="http://schemas.microsoft.com/office/drawing/2016/5/12/chartex" xmlns:cx7="http://schemas.microsoft.com/office/drawing/2016/5/13/chartex" xmlns:cx8="http://schemas.microsoft.com/office/drawing/2016/5/14/chartex" xmlns:mc="http://schemas.openxmlformats.org/markup-compatibility/2006" xmlns:aink="http://schemas.microsoft.com/office/drawing/2016/ink" xmlns:am3d="http://schemas.microsoft.com/office/drawing/2017/model3d" xmlns:o="urn:schemas-microsoft-com:office:office" xmlns:r="http://schemas.openxmlformats.org/officeDocument/2006/relationships" xmlns:m="http://schemas.openxmlformats.org/officeDocument/2006/math" xmlns:v="urn:schemas-microsoft-com:vml" xmlns:wp14="http://schemas.microsoft.com/office/word/2010/wordprocessingDrawing" xmlns:wp="http://schemas.openxmlformats.org/drawingml/2006/wordprocessingDrawing" xmlns:w10="urn:schemas-microsoft-com:office:word" xmlns:w="http://schemas.openxmlformats.org/wordprocessingml/2006/main" xmlns:w14="http://schemas.microsoft.com/office/word/2010/wordml" xmlns:w15="http://schemas.microsoft.com/office/word/2012/wordml" xmlns:w16se="http://schemas.microsoft.com/office/word/2015/wordml/symex" xmlns:wpg="http://schemas.microsoft.com/office/word/2010/wordprocessingGroup" xmlns:wpi="http://schemas.microsoft.com/office/word/2010/wordprocessingInk" xmlns:wne="http://schemas.microsoft.com/office/word/2006/wordml" xmlns:wps="http://schemas.microsoft.com/office/word/2010/wordprocessingShape" mc:Ignorable="w14 w15 w16se wp14">
+<w:ftr xmlns:wpc="http://schemas.microsoft.com/office/word/2010/wordprocessingCanvas" xmlns:cx="http://schemas.microsoft.com/office/drawing/2014/chartex" xmlns:cx1="http://schemas.microsoft.com/office/drawing/2015/9/8/chartex" xmlns:mc="http://schemas.openxmlformats.org/markup-compatibility/2006" xmlns:o="urn:schemas-microsoft-com:office:office" xmlns:r="http://schemas.openxmlformats.org/officeDocument/2006/relationships" xmlns:m="http://schemas.openxmlformats.org/officeDocument/2006/math" xmlns:v="urn:schemas-microsoft-com:vml" xmlns:wp14="http://schemas.microsoft.com/office/word/2010/wordprocessingDrawing" xmlns:wp="http://schemas.openxmlformats.org/drawingml/2006/wordprocessingDrawing" xmlns:w10="urn:schemas-microsoft-com:office:word" xmlns:w="http://schemas.openxmlformats.org/wordprocessingml/2006/main" xmlns:w14="http://schemas.microsoft.com/office/word/2010/wordml" xmlns:w15="http://schemas.microsoft.com/office/word/2012/wordml" xmlns:w16se="http://schemas.microsoft.com/office/word/2015/wordml/symex" xmlns:wpg="http://schemas.microsoft.com/office/word/2010/wordprocessingGroup" xmlns:wpi="http://schemas.microsoft.com/office/word/2010/wordprocessingInk" xmlns:wne="http://schemas.microsoft.com/office/word/2006/wordml" xmlns:wps="http://schemas.microsoft.com/office/word/2010/wordprocessingShape" mc:Ignorable="w14 w15 w16se wp14">
   <w:p>
     <w:pPr>
       <w:jc w:val="center"/>
@@ -3243,7 +2955,7 @@
         <w:rStyle w:val="PageNumber"/>
         <w:noProof/>
       </w:rPr>
-      <w:t>4</w:t>
+      <w:t>1</w:t>
     </w:r>
     <w:r>
       <w:rPr>
@@ -3262,7 +2974,7 @@
 </file>
 
 <file path=word/footer4.xml><?xml version="1.0" encoding="utf-8"?>
-<w:ftr xmlns:wpc="http://schemas.microsoft.com/office/word/2010/wordprocessingCanvas" xmlns:cx="http://schemas.microsoft.com/office/drawing/2014/chartex" xmlns:cx1="http://schemas.microsoft.com/office/drawing/2015/9/8/chartex" xmlns:cx2="http://schemas.microsoft.com/office/drawing/2015/10/21/chartex" xmlns:cx3="http://schemas.microsoft.com/office/drawing/2016/5/9/chartex" xmlns:cx4="http://schemas.microsoft.com/office/drawing/2016/5/10/chartex" xmlns:cx5="http://schemas.microsoft.com/office/drawing/2016/5/11/chartex" xmlns:cx6="http://schemas.microsoft.com/office/drawing/2016/5/12/chartex" xmlns:cx7="http://schemas.microsoft.com/office/drawing/2016/5/13/chartex" xmlns:cx8="http://schemas.microsoft.com/office/drawing/2016/5/14/chartex" xmlns:mc="http://schemas.openxmlformats.org/markup-compatibility/2006" xmlns:aink="http://schemas.microsoft.com/office/drawing/2016/ink" xmlns:am3d="http://schemas.microsoft.com/office/drawing/2017/model3d" xmlns:o="urn:schemas-microsoft-com:office:office" xmlns:r="http://schemas.openxmlformats.org/officeDocument/2006/relationships" xmlns:m="http://schemas.openxmlformats.org/officeDocument/2006/math" xmlns:v="urn:schemas-microsoft-com:vml" xmlns:wp14="http://schemas.microsoft.com/office/word/2010/wordprocessingDrawing" xmlns:wp="http://schemas.openxmlformats.org/drawingml/2006/wordprocessingDrawing" xmlns:w10="urn:schemas-microsoft-com:office:word" xmlns:w="http://schemas.openxmlformats.org/wordprocessingml/2006/main" xmlns:w14="http://schemas.microsoft.com/office/word/2010/wordml" xmlns:w15="http://schemas.microsoft.com/office/word/2012/wordml" xmlns:w16se="http://schemas.microsoft.com/office/word/2015/wordml/symex" xmlns:wpg="http://schemas.microsoft.com/office/word/2010/wordprocessingGroup" xmlns:wpi="http://schemas.microsoft.com/office/word/2010/wordprocessingInk" xmlns:wne="http://schemas.microsoft.com/office/word/2006/wordml" xmlns:wps="http://schemas.microsoft.com/office/word/2010/wordprocessingShape" mc:Ignorable="w14 w15 w16se wp14">
+<w:ftr xmlns:wpc="http://schemas.microsoft.com/office/word/2010/wordprocessingCanvas" xmlns:cx="http://schemas.microsoft.com/office/drawing/2014/chartex" xmlns:cx1="http://schemas.microsoft.com/office/drawing/2015/9/8/chartex" xmlns:mc="http://schemas.openxmlformats.org/markup-compatibility/2006" xmlns:o="urn:schemas-microsoft-com:office:office" xmlns:r="http://schemas.openxmlformats.org/officeDocument/2006/relationships" xmlns:m="http://schemas.openxmlformats.org/officeDocument/2006/math" xmlns:v="urn:schemas-microsoft-com:vml" xmlns:wp14="http://schemas.microsoft.com/office/word/2010/wordprocessingDrawing" xmlns:wp="http://schemas.openxmlformats.org/drawingml/2006/wordprocessingDrawing" xmlns:w10="urn:schemas-microsoft-com:office:word" xmlns:w="http://schemas.openxmlformats.org/wordprocessingml/2006/main" xmlns:w14="http://schemas.microsoft.com/office/word/2010/wordml" xmlns:w15="http://schemas.microsoft.com/office/word/2012/wordml" xmlns:w16se="http://schemas.microsoft.com/office/word/2015/wordml/symex" xmlns:wpg="http://schemas.microsoft.com/office/word/2010/wordprocessingGroup" xmlns:wpi="http://schemas.microsoft.com/office/word/2010/wordprocessingInk" xmlns:wne="http://schemas.microsoft.com/office/word/2006/wordml" xmlns:wps="http://schemas.microsoft.com/office/word/2010/wordprocessingShape" mc:Ignorable="w14 w15 w16se wp14">
   <w:p>
     <w:pPr>
       <w:pStyle w:val="Footer"/>
@@ -3272,7 +2984,7 @@
 </file>
 
 <file path=word/footer5.xml><?xml version="1.0" encoding="utf-8"?>
-<w:ftr xmlns:wpc="http://schemas.microsoft.com/office/word/2010/wordprocessingCanvas" xmlns:cx="http://schemas.microsoft.com/office/drawing/2014/chartex" xmlns:cx1="http://schemas.microsoft.com/office/drawing/2015/9/8/chartex" xmlns:cx2="http://schemas.microsoft.com/office/drawing/2015/10/21/chartex" xmlns:cx3="http://schemas.microsoft.com/office/drawing/2016/5/9/chartex" xmlns:cx4="http://schemas.microsoft.com/office/drawing/2016/5/10/chartex" xmlns:cx5="http://schemas.microsoft.com/office/drawing/2016/5/11/chartex" xmlns:cx6="http://schemas.microsoft.com/office/drawing/2016/5/12/chartex" xmlns:cx7="http://schemas.microsoft.com/office/drawing/2016/5/13/chartex" xmlns:cx8="http://schemas.microsoft.com/office/drawing/2016/5/14/chartex" xmlns:mc="http://schemas.openxmlformats.org/markup-compatibility/2006" xmlns:aink="http://schemas.microsoft.com/office/drawing/2016/ink" xmlns:am3d="http://schemas.microsoft.com/office/drawing/2017/model3d" xmlns:o="urn:schemas-microsoft-com:office:office" xmlns:r="http://schemas.openxmlformats.org/officeDocument/2006/relationships" xmlns:m="http://schemas.openxmlformats.org/officeDocument/2006/math" xmlns:v="urn:schemas-microsoft-com:vml" xmlns:wp14="http://schemas.microsoft.com/office/word/2010/wordprocessingDrawing" xmlns:wp="http://schemas.openxmlformats.org/drawingml/2006/wordprocessingDrawing" xmlns:w10="urn:schemas-microsoft-com:office:word" xmlns:w="http://schemas.openxmlformats.org/wordprocessingml/2006/main" xmlns:w14="http://schemas.microsoft.com/office/word/2010/wordml" xmlns:w15="http://schemas.microsoft.com/office/word/2012/wordml" xmlns:w16se="http://schemas.microsoft.com/office/word/2015/wordml/symex" xmlns:wpg="http://schemas.microsoft.com/office/word/2010/wordprocessingGroup" xmlns:wpi="http://schemas.microsoft.com/office/word/2010/wordprocessingInk" xmlns:wne="http://schemas.microsoft.com/office/word/2006/wordml" xmlns:wps="http://schemas.microsoft.com/office/word/2010/wordprocessingShape" mc:Ignorable="w14 w15 w16se wp14">
+<w:ftr xmlns:wpc="http://schemas.microsoft.com/office/word/2010/wordprocessingCanvas" xmlns:cx="http://schemas.microsoft.com/office/drawing/2014/chartex" xmlns:cx1="http://schemas.microsoft.com/office/drawing/2015/9/8/chartex" xmlns:mc="http://schemas.openxmlformats.org/markup-compatibility/2006" xmlns:o="urn:schemas-microsoft-com:office:office" xmlns:r="http://schemas.openxmlformats.org/officeDocument/2006/relationships" xmlns:m="http://schemas.openxmlformats.org/officeDocument/2006/math" xmlns:v="urn:schemas-microsoft-com:vml" xmlns:wp14="http://schemas.microsoft.com/office/word/2010/wordprocessingDrawing" xmlns:wp="http://schemas.openxmlformats.org/drawingml/2006/wordprocessingDrawing" xmlns:w10="urn:schemas-microsoft-com:office:word" xmlns:w="http://schemas.openxmlformats.org/wordprocessingml/2006/main" xmlns:w14="http://schemas.microsoft.com/office/word/2010/wordml" xmlns:w15="http://schemas.microsoft.com/office/word/2012/wordml" xmlns:w16se="http://schemas.microsoft.com/office/word/2015/wordml/symex" xmlns:wpg="http://schemas.microsoft.com/office/word/2010/wordprocessingGroup" xmlns:wpi="http://schemas.microsoft.com/office/word/2010/wordprocessingInk" xmlns:wne="http://schemas.microsoft.com/office/word/2006/wordml" xmlns:wps="http://schemas.microsoft.com/office/word/2010/wordprocessingShape" mc:Ignorable="w14 w15 w16se wp14">
   <w:p>
     <w:pPr>
       <w:pStyle w:val="Footer"/>
@@ -3282,7 +2994,7 @@
 </file>
 
 <file path=word/footer6.xml><?xml version="1.0" encoding="utf-8"?>
-<w:ftr xmlns:wpc="http://schemas.microsoft.com/office/word/2010/wordprocessingCanvas" xmlns:cx="http://schemas.microsoft.com/office/drawing/2014/chartex" xmlns:cx1="http://schemas.microsoft.com/office/drawing/2015/9/8/chartex" xmlns:cx2="http://schemas.microsoft.com/office/drawing/2015/10/21/chartex" xmlns:cx3="http://schemas.microsoft.com/office/drawing/2016/5/9/chartex" xmlns:cx4="http://schemas.microsoft.com/office/drawing/2016/5/10/chartex" xmlns:cx5="http://schemas.microsoft.com/office/drawing/2016/5/11/chartex" xmlns:cx6="http://schemas.microsoft.com/office/drawing/2016/5/12/chartex" xmlns:cx7="http://schemas.microsoft.com/office/drawing/2016/5/13/chartex" xmlns:cx8="http://schemas.microsoft.com/office/drawing/2016/5/14/chartex" xmlns:mc="http://schemas.openxmlformats.org/markup-compatibility/2006" xmlns:aink="http://schemas.microsoft.com/office/drawing/2016/ink" xmlns:am3d="http://schemas.microsoft.com/office/drawing/2017/model3d" xmlns:o="urn:schemas-microsoft-com:office:office" xmlns:r="http://schemas.openxmlformats.org/officeDocument/2006/relationships" xmlns:m="http://schemas.openxmlformats.org/officeDocument/2006/math" xmlns:v="urn:schemas-microsoft-com:vml" xmlns:wp14="http://schemas.microsoft.com/office/word/2010/wordprocessingDrawing" xmlns:wp="http://schemas.openxmlformats.org/drawingml/2006/wordprocessingDrawing" xmlns:w10="urn:schemas-microsoft-com:office:word" xmlns:w="http://schemas.openxmlformats.org/wordprocessingml/2006/main" xmlns:w14="http://schemas.microsoft.com/office/word/2010/wordml" xmlns:w15="http://schemas.microsoft.com/office/word/2012/wordml" xmlns:w16se="http://schemas.microsoft.com/office/word/2015/wordml/symex" xmlns:wpg="http://schemas.microsoft.com/office/word/2010/wordprocessingGroup" xmlns:wpi="http://schemas.microsoft.com/office/word/2010/wordprocessingInk" xmlns:wne="http://schemas.microsoft.com/office/word/2006/wordml" xmlns:wps="http://schemas.microsoft.com/office/word/2010/wordprocessingShape" mc:Ignorable="w14 w15 w16se wp14">
+<w:ftr xmlns:wpc="http://schemas.microsoft.com/office/word/2010/wordprocessingCanvas" xmlns:cx="http://schemas.microsoft.com/office/drawing/2014/chartex" xmlns:cx1="http://schemas.microsoft.com/office/drawing/2015/9/8/chartex" xmlns:mc="http://schemas.openxmlformats.org/markup-compatibility/2006" xmlns:o="urn:schemas-microsoft-com:office:office" xmlns:r="http://schemas.openxmlformats.org/officeDocument/2006/relationships" xmlns:m="http://schemas.openxmlformats.org/officeDocument/2006/math" xmlns:v="urn:schemas-microsoft-com:vml" xmlns:wp14="http://schemas.microsoft.com/office/word/2010/wordprocessingDrawing" xmlns:wp="http://schemas.openxmlformats.org/drawingml/2006/wordprocessingDrawing" xmlns:w10="urn:schemas-microsoft-com:office:word" xmlns:w="http://schemas.openxmlformats.org/wordprocessingml/2006/main" xmlns:w14="http://schemas.microsoft.com/office/word/2010/wordml" xmlns:w15="http://schemas.microsoft.com/office/word/2012/wordml" xmlns:w16se="http://schemas.microsoft.com/office/word/2015/wordml/symex" xmlns:wpg="http://schemas.microsoft.com/office/word/2010/wordprocessingGroup" xmlns:wpi="http://schemas.microsoft.com/office/word/2010/wordprocessingInk" xmlns:wne="http://schemas.microsoft.com/office/word/2006/wordml" xmlns:wps="http://schemas.microsoft.com/office/word/2010/wordprocessingShape" mc:Ignorable="w14 w15 w16se wp14">
   <w:p>
     <w:pPr>
       <w:pStyle w:val="Footer"/>
@@ -3303,7 +3015,7 @@
 </file>
 
 <file path=word/footnotes.xml><?xml version="1.0" encoding="utf-8"?>
-<w:footnotes xmlns:wpc="http://schemas.microsoft.com/office/word/2010/wordprocessingCanvas" xmlns:cx="http://schemas.microsoft.com/office/drawing/2014/chartex" xmlns:cx1="http://schemas.microsoft.com/office/drawing/2015/9/8/chartex" xmlns:cx2="http://schemas.microsoft.com/office/drawing/2015/10/21/chartex" xmlns:cx3="http://schemas.microsoft.com/office/drawing/2016/5/9/chartex" xmlns:cx4="http://schemas.microsoft.com/office/drawing/2016/5/10/chartex" xmlns:cx5="http://schemas.microsoft.com/office/drawing/2016/5/11/chartex" xmlns:cx6="http://schemas.microsoft.com/office/drawing/2016/5/12/chartex" xmlns:cx7="http://schemas.microsoft.com/office/drawing/2016/5/13/chartex" xmlns:cx8="http://schemas.microsoft.com/office/drawing/2016/5/14/chartex" xmlns:mc="http://schemas.openxmlformats.org/markup-compatibility/2006" xmlns:aink="http://schemas.microsoft.com/office/drawing/2016/ink" xmlns:am3d="http://schemas.microsoft.com/office/drawing/2017/model3d" xmlns:o="urn:schemas-microsoft-com:office:office" xmlns:r="http://schemas.openxmlformats.org/officeDocument/2006/relationships" xmlns:m="http://schemas.openxmlformats.org/officeDocument/2006/math" xmlns:v="urn:schemas-microsoft-com:vml" xmlns:wp14="http://schemas.microsoft.com/office/word/2010/wordprocessingDrawing" xmlns:wp="http://schemas.openxmlformats.org/drawingml/2006/wordprocessingDrawing" xmlns:w10="urn:schemas-microsoft-com:office:word" xmlns:w="http://schemas.openxmlformats.org/wordprocessingml/2006/main" xmlns:w14="http://schemas.microsoft.com/office/word/2010/wordml" xmlns:w15="http://schemas.microsoft.com/office/word/2012/wordml" xmlns:w16se="http://schemas.microsoft.com/office/word/2015/wordml/symex" xmlns:wpg="http://schemas.microsoft.com/office/word/2010/wordprocessingGroup" xmlns:wpi="http://schemas.microsoft.com/office/word/2010/wordprocessingInk" xmlns:wne="http://schemas.microsoft.com/office/word/2006/wordml" xmlns:wps="http://schemas.microsoft.com/office/word/2010/wordprocessingShape" mc:Ignorable="w14 w15 w16se wp14">
+<w:footnotes xmlns:wpc="http://schemas.microsoft.com/office/word/2010/wordprocessingCanvas" xmlns:cx="http://schemas.microsoft.com/office/drawing/2014/chartex" xmlns:cx1="http://schemas.microsoft.com/office/drawing/2015/9/8/chartex" xmlns:mc="http://schemas.openxmlformats.org/markup-compatibility/2006" xmlns:o="urn:schemas-microsoft-com:office:office" xmlns:r="http://schemas.openxmlformats.org/officeDocument/2006/relationships" xmlns:m="http://schemas.openxmlformats.org/officeDocument/2006/math" xmlns:v="urn:schemas-microsoft-com:vml" xmlns:wp14="http://schemas.microsoft.com/office/word/2010/wordprocessingDrawing" xmlns:wp="http://schemas.openxmlformats.org/drawingml/2006/wordprocessingDrawing" xmlns:w10="urn:schemas-microsoft-com:office:word" xmlns:w="http://schemas.openxmlformats.org/wordprocessingml/2006/main" xmlns:w14="http://schemas.microsoft.com/office/word/2010/wordml" xmlns:w15="http://schemas.microsoft.com/office/word/2012/wordml" xmlns:w16se="http://schemas.microsoft.com/office/word/2015/wordml/symex" xmlns:wpg="http://schemas.microsoft.com/office/word/2010/wordprocessingGroup" xmlns:wpi="http://schemas.microsoft.com/office/word/2010/wordprocessingInk" xmlns:wne="http://schemas.microsoft.com/office/word/2006/wordml" xmlns:wps="http://schemas.microsoft.com/office/word/2010/wordprocessingShape" mc:Ignorable="w14 w15 w16se wp14">
   <w:footnote w:type="separator" w:id="-1">
     <w:p>
       <w:pPr>
@@ -3328,7 +3040,7 @@
 </file>
 
 <file path=word/header1.xml><?xml version="1.0" encoding="utf-8"?>
-<w:hdr xmlns:wpc="http://schemas.microsoft.com/office/word/2010/wordprocessingCanvas" xmlns:cx="http://schemas.microsoft.com/office/drawing/2014/chartex" xmlns:cx1="http://schemas.microsoft.com/office/drawing/2015/9/8/chartex" xmlns:cx2="http://schemas.microsoft.com/office/drawing/2015/10/21/chartex" xmlns:cx3="http://schemas.microsoft.com/office/drawing/2016/5/9/chartex" xmlns:cx4="http://schemas.microsoft.com/office/drawing/2016/5/10/chartex" xmlns:cx5="http://schemas.microsoft.com/office/drawing/2016/5/11/chartex" xmlns:cx6="http://schemas.microsoft.com/office/drawing/2016/5/12/chartex" xmlns:cx7="http://schemas.microsoft.com/office/drawing/2016/5/13/chartex" xmlns:cx8="http://schemas.microsoft.com/office/drawing/2016/5/14/chartex" xmlns:mc="http://schemas.openxmlformats.org/markup-compatibility/2006" xmlns:aink="http://schemas.microsoft.com/office/drawing/2016/ink" xmlns:am3d="http://schemas.microsoft.com/office/drawing/2017/model3d" xmlns:o="urn:schemas-microsoft-com:office:office" xmlns:r="http://schemas.openxmlformats.org/officeDocument/2006/relationships" xmlns:m="http://schemas.openxmlformats.org/officeDocument/2006/math" xmlns:v="urn:schemas-microsoft-com:vml" xmlns:wp14="http://schemas.microsoft.com/office/word/2010/wordprocessingDrawing" xmlns:wp="http://schemas.openxmlformats.org/drawingml/2006/wordprocessingDrawing" xmlns:w10="urn:schemas-microsoft-com:office:word" xmlns:w="http://schemas.openxmlformats.org/wordprocessingml/2006/main" xmlns:w14="http://schemas.microsoft.com/office/word/2010/wordml" xmlns:w15="http://schemas.microsoft.com/office/word/2012/wordml" xmlns:w16se="http://schemas.microsoft.com/office/word/2015/wordml/symex" xmlns:wpg="http://schemas.microsoft.com/office/word/2010/wordprocessingGroup" xmlns:wpi="http://schemas.microsoft.com/office/word/2010/wordprocessingInk" xmlns:wne="http://schemas.microsoft.com/office/word/2006/wordml" xmlns:wps="http://schemas.microsoft.com/office/word/2010/wordprocessingShape" mc:Ignorable="w14 w15 w16se wp14">
+<w:hdr xmlns:wpc="http://schemas.microsoft.com/office/word/2010/wordprocessingCanvas" xmlns:cx="http://schemas.microsoft.com/office/drawing/2014/chartex" xmlns:cx1="http://schemas.microsoft.com/office/drawing/2015/9/8/chartex" xmlns:mc="http://schemas.openxmlformats.org/markup-compatibility/2006" xmlns:o="urn:schemas-microsoft-com:office:office" xmlns:r="http://schemas.openxmlformats.org/officeDocument/2006/relationships" xmlns:m="http://schemas.openxmlformats.org/officeDocument/2006/math" xmlns:v="urn:schemas-microsoft-com:vml" xmlns:wp14="http://schemas.microsoft.com/office/word/2010/wordprocessingDrawing" xmlns:wp="http://schemas.openxmlformats.org/drawingml/2006/wordprocessingDrawing" xmlns:w10="urn:schemas-microsoft-com:office:word" xmlns:w="http://schemas.openxmlformats.org/wordprocessingml/2006/main" xmlns:w14="http://schemas.microsoft.com/office/word/2010/wordml" xmlns:w15="http://schemas.microsoft.com/office/word/2012/wordml" xmlns:w16se="http://schemas.microsoft.com/office/word/2015/wordml/symex" xmlns:wpg="http://schemas.microsoft.com/office/word/2010/wordprocessingGroup" xmlns:wpi="http://schemas.microsoft.com/office/word/2010/wordprocessingInk" xmlns:wne="http://schemas.microsoft.com/office/word/2006/wordml" xmlns:wps="http://schemas.microsoft.com/office/word/2010/wordprocessingShape" mc:Ignorable="w14 w15 w16se wp14">
   <w:p>
     <w:pPr>
       <w:pStyle w:val="Header"/>
@@ -3338,7 +3050,7 @@
 </file>
 
 <file path=word/header2.xml><?xml version="1.0" encoding="utf-8"?>
-<w:hdr xmlns:wpc="http://schemas.microsoft.com/office/word/2010/wordprocessingCanvas" xmlns:cx="http://schemas.microsoft.com/office/drawing/2014/chartex" xmlns:cx1="http://schemas.microsoft.com/office/drawing/2015/9/8/chartex" xmlns:cx2="http://schemas.microsoft.com/office/drawing/2015/10/21/chartex" xmlns:cx3="http://schemas.microsoft.com/office/drawing/2016/5/9/chartex" xmlns:cx4="http://schemas.microsoft.com/office/drawing/2016/5/10/chartex" xmlns:cx5="http://schemas.microsoft.com/office/drawing/2016/5/11/chartex" xmlns:cx6="http://schemas.microsoft.com/office/drawing/2016/5/12/chartex" xmlns:cx7="http://schemas.microsoft.com/office/drawing/2016/5/13/chartex" xmlns:cx8="http://schemas.microsoft.com/office/drawing/2016/5/14/chartex" xmlns:mc="http://schemas.openxmlformats.org/markup-compatibility/2006" xmlns:aink="http://schemas.microsoft.com/office/drawing/2016/ink" xmlns:am3d="http://schemas.microsoft.com/office/drawing/2017/model3d" xmlns:o="urn:schemas-microsoft-com:office:office" xmlns:r="http://schemas.openxmlformats.org/officeDocument/2006/relationships" xmlns:m="http://schemas.openxmlformats.org/officeDocument/2006/math" xmlns:v="urn:schemas-microsoft-com:vml" xmlns:wp14="http://schemas.microsoft.com/office/word/2010/wordprocessingDrawing" xmlns:wp="http://schemas.openxmlformats.org/drawingml/2006/wordprocessingDrawing" xmlns:w10="urn:schemas-microsoft-com:office:word" xmlns:w="http://schemas.openxmlformats.org/wordprocessingml/2006/main" xmlns:w14="http://schemas.microsoft.com/office/word/2010/wordml" xmlns:w15="http://schemas.microsoft.com/office/word/2012/wordml" xmlns:w16se="http://schemas.microsoft.com/office/word/2015/wordml/symex" xmlns:wpg="http://schemas.microsoft.com/office/word/2010/wordprocessingGroup" xmlns:wpi="http://schemas.microsoft.com/office/word/2010/wordprocessingInk" xmlns:wne="http://schemas.microsoft.com/office/word/2006/wordml" xmlns:wps="http://schemas.microsoft.com/office/word/2010/wordprocessingShape" mc:Ignorable="w14 w15 w16se wp14">
+<w:hdr xmlns:wpc="http://schemas.microsoft.com/office/word/2010/wordprocessingCanvas" xmlns:cx="http://schemas.microsoft.com/office/drawing/2014/chartex" xmlns:cx1="http://schemas.microsoft.com/office/drawing/2015/9/8/chartex" xmlns:mc="http://schemas.openxmlformats.org/markup-compatibility/2006" xmlns:o="urn:schemas-microsoft-com:office:office" xmlns:r="http://schemas.openxmlformats.org/officeDocument/2006/relationships" xmlns:m="http://schemas.openxmlformats.org/officeDocument/2006/math" xmlns:v="urn:schemas-microsoft-com:vml" xmlns:wp14="http://schemas.microsoft.com/office/word/2010/wordprocessingDrawing" xmlns:wp="http://schemas.openxmlformats.org/drawingml/2006/wordprocessingDrawing" xmlns:w10="urn:schemas-microsoft-com:office:word" xmlns:w="http://schemas.openxmlformats.org/wordprocessingml/2006/main" xmlns:w14="http://schemas.microsoft.com/office/word/2010/wordml" xmlns:w15="http://schemas.microsoft.com/office/word/2012/wordml" xmlns:w16se="http://schemas.microsoft.com/office/word/2015/wordml/symex" xmlns:wpg="http://schemas.microsoft.com/office/word/2010/wordprocessingGroup" xmlns:wpi="http://schemas.microsoft.com/office/word/2010/wordprocessingInk" xmlns:wne="http://schemas.microsoft.com/office/word/2006/wordml" xmlns:wps="http://schemas.microsoft.com/office/word/2010/wordprocessingShape" mc:Ignorable="w14 w15 w16se wp14">
   <w:p>
     <w:pPr>
       <w:pStyle w:val="Header"/>
@@ -3348,7 +3060,7 @@
 </file>
 
 <file path=word/header3.xml><?xml version="1.0" encoding="utf-8"?>
-<w:hdr xmlns:wpc="http://schemas.microsoft.com/office/word/2010/wordprocessingCanvas" xmlns:cx="http://schemas.microsoft.com/office/drawing/2014/chartex" xmlns:cx1="http://schemas.microsoft.com/office/drawing/2015/9/8/chartex" xmlns:cx2="http://schemas.microsoft.com/office/drawing/2015/10/21/chartex" xmlns:cx3="http://schemas.microsoft.com/office/drawing/2016/5/9/chartex" xmlns:cx4="http://schemas.microsoft.com/office/drawing/2016/5/10/chartex" xmlns:cx5="http://schemas.microsoft.com/office/drawing/2016/5/11/chartex" xmlns:cx6="http://schemas.microsoft.com/office/drawing/2016/5/12/chartex" xmlns:cx7="http://schemas.microsoft.com/office/drawing/2016/5/13/chartex" xmlns:cx8="http://schemas.microsoft.com/office/drawing/2016/5/14/chartex" xmlns:mc="http://schemas.openxmlformats.org/markup-compatibility/2006" xmlns:aink="http://schemas.microsoft.com/office/drawing/2016/ink" xmlns:am3d="http://schemas.microsoft.com/office/drawing/2017/model3d" xmlns:o="urn:schemas-microsoft-com:office:office" xmlns:r="http://schemas.openxmlformats.org/officeDocument/2006/relationships" xmlns:m="http://schemas.openxmlformats.org/officeDocument/2006/math" xmlns:v="urn:schemas-microsoft-com:vml" xmlns:wp14="http://schemas.microsoft.com/office/word/2010/wordprocessingDrawing" xmlns:wp="http://schemas.openxmlformats.org/drawingml/2006/wordprocessingDrawing" xmlns:w10="urn:schemas-microsoft-com:office:word" xmlns:w="http://schemas.openxmlformats.org/wordprocessingml/2006/main" xmlns:w14="http://schemas.microsoft.com/office/word/2010/wordml" xmlns:w15="http://schemas.microsoft.com/office/word/2012/wordml" xmlns:w16se="http://schemas.microsoft.com/office/word/2015/wordml/symex" xmlns:wpg="http://schemas.microsoft.com/office/word/2010/wordprocessingGroup" xmlns:wpi="http://schemas.microsoft.com/office/word/2010/wordprocessingInk" xmlns:wne="http://schemas.microsoft.com/office/word/2006/wordml" xmlns:wps="http://schemas.microsoft.com/office/word/2010/wordprocessingShape" mc:Ignorable="w14 w15 w16se wp14">
+<w:hdr xmlns:wpc="http://schemas.microsoft.com/office/word/2010/wordprocessingCanvas" xmlns:cx="http://schemas.microsoft.com/office/drawing/2014/chartex" xmlns:cx1="http://schemas.microsoft.com/office/drawing/2015/9/8/chartex" xmlns:mc="http://schemas.openxmlformats.org/markup-compatibility/2006" xmlns:o="urn:schemas-microsoft-com:office:office" xmlns:r="http://schemas.openxmlformats.org/officeDocument/2006/relationships" xmlns:m="http://schemas.openxmlformats.org/officeDocument/2006/math" xmlns:v="urn:schemas-microsoft-com:vml" xmlns:wp14="http://schemas.microsoft.com/office/word/2010/wordprocessingDrawing" xmlns:wp="http://schemas.openxmlformats.org/drawingml/2006/wordprocessingDrawing" xmlns:w10="urn:schemas-microsoft-com:office:word" xmlns:w="http://schemas.openxmlformats.org/wordprocessingml/2006/main" xmlns:w14="http://schemas.microsoft.com/office/word/2010/wordml" xmlns:w15="http://schemas.microsoft.com/office/word/2012/wordml" xmlns:w16se="http://schemas.microsoft.com/office/word/2015/wordml/symex" xmlns:wpg="http://schemas.microsoft.com/office/word/2010/wordprocessingGroup" xmlns:wpi="http://schemas.microsoft.com/office/word/2010/wordprocessingInk" xmlns:wne="http://schemas.microsoft.com/office/word/2006/wordml" xmlns:wps="http://schemas.microsoft.com/office/word/2010/wordprocessingShape" mc:Ignorable="w14 w15 w16se wp14">
   <w:p>
     <w:pPr>
       <w:pStyle w:val="Header"/>
@@ -3358,7 +3070,7 @@
 </file>
 
 <file path=word/numbering.xml><?xml version="1.0" encoding="utf-8"?>
-<w:numbering xmlns:wpc="http://schemas.microsoft.com/office/word/2010/wordprocessingCanvas" xmlns:cx="http://schemas.microsoft.com/office/drawing/2014/chartex" xmlns:cx1="http://schemas.microsoft.com/office/drawing/2015/9/8/chartex" xmlns:cx2="http://schemas.microsoft.com/office/drawing/2015/10/21/chartex" xmlns:cx3="http://schemas.microsoft.com/office/drawing/2016/5/9/chartex" xmlns:cx4="http://schemas.microsoft.com/office/drawing/2016/5/10/chartex" xmlns:cx5="http://schemas.microsoft.com/office/drawing/2016/5/11/chartex" xmlns:cx6="http://schemas.microsoft.com/office/drawing/2016/5/12/chartex" xmlns:cx7="http://schemas.microsoft.com/office/drawing/2016/5/13/chartex" xmlns:cx8="http://schemas.microsoft.com/office/drawing/2016/5/14/chartex" xmlns:mc="http://schemas.openxmlformats.org/markup-compatibility/2006" xmlns:aink="http://schemas.microsoft.com/office/drawing/2016/ink" xmlns:am3d="http://schemas.microsoft.com/office/drawing/2017/model3d" xmlns:o="urn:schemas-microsoft-com:office:office" xmlns:r="http://schemas.openxmlformats.org/officeDocument/2006/relationships" xmlns:m="http://schemas.openxmlformats.org/officeDocument/2006/math" xmlns:v="urn:schemas-microsoft-com:vml" xmlns:wp14="http://schemas.microsoft.com/office/word/2010/wordprocessingDrawing" xmlns:wp="http://schemas.openxmlformats.org/drawingml/2006/wordprocessingDrawing" xmlns:w10="urn:schemas-microsoft-com:office:word" xmlns:w="http://schemas.openxmlformats.org/wordprocessingml/2006/main" xmlns:w14="http://schemas.microsoft.com/office/word/2010/wordml" xmlns:w15="http://schemas.microsoft.com/office/word/2012/wordml" xmlns:w16se="http://schemas.microsoft.com/office/word/2015/wordml/symex" xmlns:wpg="http://schemas.microsoft.com/office/word/2010/wordprocessingGroup" xmlns:wpi="http://schemas.microsoft.com/office/word/2010/wordprocessingInk" xmlns:wne="http://schemas.microsoft.com/office/word/2006/wordml" xmlns:wps="http://schemas.microsoft.com/office/word/2010/wordprocessingShape" mc:Ignorable="w14 w15 w16se wp14">
+<w:numbering xmlns:wpc="http://schemas.microsoft.com/office/word/2010/wordprocessingCanvas" xmlns:cx="http://schemas.microsoft.com/office/drawing/2014/chartex" xmlns:cx1="http://schemas.microsoft.com/office/drawing/2015/9/8/chartex" xmlns:mc="http://schemas.openxmlformats.org/markup-compatibility/2006" xmlns:o="urn:schemas-microsoft-com:office:office" xmlns:r="http://schemas.openxmlformats.org/officeDocument/2006/relationships" xmlns:m="http://schemas.openxmlformats.org/officeDocument/2006/math" xmlns:v="urn:schemas-microsoft-com:vml" xmlns:wp14="http://schemas.microsoft.com/office/word/2010/wordprocessingDrawing" xmlns:wp="http://schemas.openxmlformats.org/drawingml/2006/wordprocessingDrawing" xmlns:w10="urn:schemas-microsoft-com:office:word" xmlns:w="http://schemas.openxmlformats.org/wordprocessingml/2006/main" xmlns:w14="http://schemas.microsoft.com/office/word/2010/wordml" xmlns:w15="http://schemas.microsoft.com/office/word/2012/wordml" xmlns:w16se="http://schemas.microsoft.com/office/word/2015/wordml/symex" xmlns:wpg="http://schemas.microsoft.com/office/word/2010/wordprocessingGroup" xmlns:wpi="http://schemas.microsoft.com/office/word/2010/wordprocessingInk" xmlns:wne="http://schemas.microsoft.com/office/word/2006/wordml" xmlns:wps="http://schemas.microsoft.com/office/word/2010/wordprocessingShape" mc:Ignorable="w14 w15 w16se wp14">
   <w:abstractNum w:abstractNumId="0" w15:restartNumberingAfterBreak="0">
     <w:nsid w:val="FFFFFF7C"/>
     <w:multiLevelType w:val="singleLevel"/>
@@ -3772,7 +3484,7 @@
     </w:rPrDefault>
     <w:pPrDefault/>
   </w:docDefaults>
-  <w:latentStyles w:defLockedState="0" w:defUIPriority="99" w:defSemiHidden="0" w:defUnhideWhenUsed="0" w:defQFormat="0" w:count="375">
+  <w:latentStyles w:defLockedState="0" w:defUIPriority="99" w:defSemiHidden="0" w:defUnhideWhenUsed="0" w:defQFormat="0" w:count="371">
     <w:lsdException w:name="Normal" w:uiPriority="0" w:qFormat="1"/>
     <w:lsdException w:name="heading 1" w:uiPriority="9" w:qFormat="1"/>
     <w:lsdException w:name="heading 2" w:semiHidden="1" w:uiPriority="9" w:unhideWhenUsed="1" w:qFormat="1"/>
@@ -4144,10 +3856,6 @@
     <w:lsdException w:name="List Table 5 Dark Accent 6" w:uiPriority="50"/>
     <w:lsdException w:name="List Table 6 Colorful Accent 6" w:uiPriority="51"/>
     <w:lsdException w:name="List Table 7 Colorful Accent 6" w:uiPriority="52"/>
-    <w:lsdException w:name="Mention" w:semiHidden="1" w:unhideWhenUsed="1"/>
-    <w:lsdException w:name="Smart Hyperlink" w:semiHidden="1" w:unhideWhenUsed="1"/>
-    <w:lsdException w:name="Hashtag" w:semiHidden="1" w:unhideWhenUsed="1"/>
-    <w:lsdException w:name="Unresolved Mention" w:semiHidden="1" w:unhideWhenUsed="1"/>
   </w:latentStyles>
   <w:style w:type="paragraph" w:default="1" w:styleId="Normal">
     <w:name w:val="Normal"/>
@@ -4622,7 +4330,7 @@
 </file>
 
 <file path=word/glossary/document.xml><?xml version="1.0" encoding="utf-8"?>
-<w:glossaryDocument xmlns:wpc="http://schemas.microsoft.com/office/word/2010/wordprocessingCanvas" xmlns:cx="http://schemas.microsoft.com/office/drawing/2014/chartex" xmlns:cx1="http://schemas.microsoft.com/office/drawing/2015/9/8/chartex" xmlns:cx2="http://schemas.microsoft.com/office/drawing/2015/10/21/chartex" xmlns:cx3="http://schemas.microsoft.com/office/drawing/2016/5/9/chartex" xmlns:cx4="http://schemas.microsoft.com/office/drawing/2016/5/10/chartex" xmlns:cx5="http://schemas.microsoft.com/office/drawing/2016/5/11/chartex" xmlns:cx6="http://schemas.microsoft.com/office/drawing/2016/5/12/chartex" xmlns:cx7="http://schemas.microsoft.com/office/drawing/2016/5/13/chartex" xmlns:cx8="http://schemas.microsoft.com/office/drawing/2016/5/14/chartex" xmlns:mc="http://schemas.openxmlformats.org/markup-compatibility/2006" xmlns:aink="http://schemas.microsoft.com/office/drawing/2016/ink" xmlns:am3d="http://schemas.microsoft.com/office/drawing/2017/model3d" xmlns:o="urn:schemas-microsoft-com:office:office" xmlns:r="http://schemas.openxmlformats.org/officeDocument/2006/relationships" xmlns:m="http://schemas.openxmlformats.org/officeDocument/2006/math" xmlns:v="urn:schemas-microsoft-com:vml" xmlns:wp14="http://schemas.microsoft.com/office/word/2010/wordprocessingDrawing" xmlns:wp="http://schemas.openxmlformats.org/drawingml/2006/wordprocessingDrawing" xmlns:w10="urn:schemas-microsoft-com:office:word" xmlns:w="http://schemas.openxmlformats.org/wordprocessingml/2006/main" xmlns:w14="http://schemas.microsoft.com/office/word/2010/wordml" xmlns:w15="http://schemas.microsoft.com/office/word/2012/wordml" xmlns:w16se="http://schemas.microsoft.com/office/word/2015/wordml/symex" xmlns:wpg="http://schemas.microsoft.com/office/word/2010/wordprocessingGroup" xmlns:wpi="http://schemas.microsoft.com/office/word/2010/wordprocessingInk" xmlns:wne="http://schemas.microsoft.com/office/word/2006/wordml" xmlns:wps="http://schemas.microsoft.com/office/word/2010/wordprocessingShape" mc:Ignorable="w14 w15 w16se wp14">
+<w:glossaryDocument xmlns:wpc="http://schemas.microsoft.com/office/word/2010/wordprocessingCanvas" xmlns:cx="http://schemas.microsoft.com/office/drawing/2014/chartex" xmlns:cx1="http://schemas.microsoft.com/office/drawing/2015/9/8/chartex" xmlns:mc="http://schemas.openxmlformats.org/markup-compatibility/2006" xmlns:o="urn:schemas-microsoft-com:office:office" xmlns:r="http://schemas.openxmlformats.org/officeDocument/2006/relationships" xmlns:m="http://schemas.openxmlformats.org/officeDocument/2006/math" xmlns:v="urn:schemas-microsoft-com:vml" xmlns:wp14="http://schemas.microsoft.com/office/word/2010/wordprocessingDrawing" xmlns:wp="http://schemas.openxmlformats.org/drawingml/2006/wordprocessingDrawing" xmlns:w10="urn:schemas-microsoft-com:office:word" xmlns:w="http://schemas.openxmlformats.org/wordprocessingml/2006/main" xmlns:w14="http://schemas.microsoft.com/office/word/2010/wordml" xmlns:w15="http://schemas.microsoft.com/office/word/2012/wordml" xmlns:w16se="http://schemas.microsoft.com/office/word/2015/wordml/symex" xmlns:wpg="http://schemas.microsoft.com/office/word/2010/wordprocessingGroup" xmlns:wpi="http://schemas.microsoft.com/office/word/2010/wordprocessingInk" xmlns:wne="http://schemas.microsoft.com/office/word/2006/wordml" xmlns:wps="http://schemas.microsoft.com/office/word/2010/wordprocessingShape" mc:Ignorable="w14 w15 w16se wp14">
   <w:docParts>
     <w:docPart>
       <w:docPartPr>
@@ -4641,6 +4349,35 @@
       </w:docPartPr>
       <w:docPartBody>
         <w:p>
+          <w:r>
+            <w:rPr>
+              <w:rStyle w:val="PlaceholderText"/>
+            </w:rPr>
+            <w:t>Click or tap here to enter text.</w:t>
+          </w:r>
+        </w:p>
+      </w:docPartBody>
+    </w:docPart>
+    <w:docPart>
+      <w:docPartPr>
+        <w:name w:val="27E8569EA3814E109189CA667C9839A1"/>
+        <w:category>
+          <w:name w:val="General"/>
+          <w:gallery w:val="placeholder"/>
+        </w:category>
+        <w:types>
+          <w:type w:val="bbPlcHdr"/>
+        </w:types>
+        <w:behaviors>
+          <w:behavior w:val="content"/>
+        </w:behaviors>
+        <w:guid w:val="{FA7B29FF-4C2D-486A-A386-B158F23B2CCA}"/>
+      </w:docPartPr>
+      <w:docPartBody>
+        <w:p>
+          <w:pPr>
+            <w:pStyle w:val="27E8569EA3814E109189CA667C9839A1"/>
+          </w:pPr>
           <w:r>
             <w:rPr>
               <w:rStyle w:val="PlaceholderText"/>
@@ -4668,14 +4405,14 @@
     <w:charset w:val="00"/>
     <w:family w:val="roman"/>
     <w:pitch w:val="variable"/>
-    <w:sig w:usb0="E0002EFF" w:usb1="C000785B" w:usb2="00000009" w:usb3="00000000" w:csb0="000001FF" w:csb1="00000000"/>
+    <w:sig w:usb0="E0002AFF" w:usb1="C0007843" w:usb2="00000009" w:usb3="00000000" w:csb0="000001FF" w:csb1="00000000"/>
   </w:font>
   <w:font w:name="Arial">
     <w:panose1 w:val="020B0604020202020204"/>
     <w:charset w:val="00"/>
     <w:family w:val="swiss"/>
     <w:pitch w:val="variable"/>
-    <w:sig w:usb0="E0002EFF" w:usb1="C0007843" w:usb2="00000009" w:usb3="00000000" w:csb0="000001FF" w:csb1="00000000"/>
+    <w:sig w:usb0="E0002AFF" w:usb1="C0007843" w:usb2="00000009" w:usb3="00000000" w:csb0="000001FF" w:csb1="00000000"/>
   </w:font>
   <w:font w:name="Times">
     <w:panose1 w:val="02020603050405020304"/>
@@ -4696,7 +4433,7 @@
     <w:charset w:val="00"/>
     <w:family w:val="swiss"/>
     <w:pitch w:val="variable"/>
-    <w:sig w:usb0="E0002AFF" w:usb1="C000247B" w:usb2="00000009" w:usb3="00000000" w:csb0="000001FF" w:csb1="00000000"/>
+    <w:sig w:usb0="E0002AFF" w:usb1="4000ACFF" w:usb2="00000001" w:usb3="00000000" w:csb0="000001FF" w:csb1="00000000"/>
   </w:font>
   <w:font w:name="Calibri Light">
     <w:panose1 w:val="020F0302020204030204"/>
@@ -4724,13 +4461,22 @@
   <w:rsids>
     <w:rsidRoot w:val="003E3A2F"/>
     <w:rsid w:val="001D1258"/>
+    <w:rsid w:val="00331100"/>
     <w:rsid w:val="003E3A2F"/>
+    <w:rsid w:val="00415CA0"/>
     <w:rsid w:val="004A6BEC"/>
     <w:rsid w:val="00521EBC"/>
+    <w:rsid w:val="00621F7C"/>
     <w:rsid w:val="006A4E8D"/>
+    <w:rsid w:val="007043AC"/>
     <w:rsid w:val="009902E9"/>
+    <w:rsid w:val="009C152B"/>
     <w:rsid w:val="00B26D2E"/>
+    <w:rsid w:val="00C81064"/>
     <w:rsid w:val="00DE594C"/>
+    <w:rsid w:val="00E22FC1"/>
+    <w:rsid w:val="00F817AE"/>
+    <w:rsid w:val="00FA41AD"/>
   </w:rsids>
   <m:mathPr>
     <m:mathFont m:val="Cambria Math"/>
@@ -4770,7 +4516,7 @@
       </w:pPr>
     </w:pPrDefault>
   </w:docDefaults>
-  <w:latentStyles w:defLockedState="0" w:defUIPriority="99" w:defSemiHidden="0" w:defUnhideWhenUsed="0" w:defQFormat="0" w:count="375">
+  <w:latentStyles w:defLockedState="0" w:defUIPriority="99" w:defSemiHidden="0" w:defUnhideWhenUsed="0" w:defQFormat="0" w:count="371">
     <w:lsdException w:name="Normal" w:uiPriority="0" w:qFormat="1"/>
     <w:lsdException w:name="heading 1" w:uiPriority="9" w:qFormat="1"/>
     <w:lsdException w:name="heading 2" w:semiHidden="1" w:uiPriority="9" w:unhideWhenUsed="1" w:qFormat="1"/>
@@ -5142,10 +4888,6 @@
     <w:lsdException w:name="List Table 5 Dark Accent 6" w:uiPriority="50"/>
     <w:lsdException w:name="List Table 6 Colorful Accent 6" w:uiPriority="51"/>
     <w:lsdException w:name="List Table 7 Colorful Accent 6" w:uiPriority="52"/>
-    <w:lsdException w:name="Mention" w:semiHidden="1" w:unhideWhenUsed="1"/>
-    <w:lsdException w:name="Smart Hyperlink" w:semiHidden="1" w:unhideWhenUsed="1"/>
-    <w:lsdException w:name="Hashtag" w:semiHidden="1" w:unhideWhenUsed="1"/>
-    <w:lsdException w:name="Unresolved Mention" w:semiHidden="1" w:unhideWhenUsed="1"/>
   </w:latentStyles>
   <w:style w:type="paragraph" w:default="1" w:styleId="Normal">
     <w:name w:val="Normal"/>
@@ -5183,10 +4925,18 @@
     <w:basedOn w:val="DefaultParagraphFont"/>
     <w:uiPriority w:val="99"/>
     <w:semiHidden/>
-    <w:rsid w:val="003E3A2F"/>
+    <w:rsid w:val="007043AC"/>
     <w:rPr>
       <w:color w:val="808080"/>
     </w:rPr>
+  </w:style>
+  <w:style w:type="paragraph" w:customStyle="1" w:styleId="0FAB1A41AC3C4A56958E96095B3C36E6">
+    <w:name w:val="0FAB1A41AC3C4A56958E96095B3C36E6"/>
+    <w:rsid w:val="009C152B"/>
+  </w:style>
+  <w:style w:type="paragraph" w:customStyle="1" w:styleId="27E8569EA3814E109189CA667C9839A1">
+    <w:name w:val="27E8569EA3814E109189CA667C9839A1"/>
+    <w:rsid w:val="007043AC"/>
   </w:style>
 </w:styles>
 </file>
@@ -5498,7 +5248,7 @@
 </file>
 
 <file path=customXml/itemProps1.xml><?xml version="1.0" encoding="utf-8"?>
-<ds:datastoreItem xmlns:ds="http://schemas.openxmlformats.org/officeDocument/2006/customXml" ds:itemID="{54A5F90D-EBD1-42F9-8B6E-D5D23EABC9FA}">
+<ds:datastoreItem xmlns:ds="http://schemas.openxmlformats.org/officeDocument/2006/customXml" ds:itemID="{1151486A-7B5A-4F92-963B-9E2A096D2C7F}">
   <ds:schemaRefs>
     <ds:schemaRef ds:uri="http://schemas.openxmlformats.org/officeDocument/2006/bibliography"/>
   </ds:schemaRefs>

</xml_diff>

<commit_message>
Fixed spacing format with the appendix.
</commit_message>
<xml_diff>
--- a/BriefAssistant/briefTemplate.docx
+++ b/BriefAssistant/briefTemplate.docx
@@ -5,6 +5,9 @@
     <w:p>
       <w:pPr>
         <w:pStyle w:val="Footer"/>
+        <w:tabs>
+          <w:tab w:val="right" w:pos="6480"/>
+        </w:tabs>
         <w:spacing w:line="240" w:lineRule="auto"/>
       </w:pPr>
       <w:r>
@@ -2280,10 +2283,15 @@
         </w:placeholder>
         <w:text/>
       </w:sdtPr>
+      <w:sdtEndPr/>
       <w:sdtContent>
         <w:p>
           <w:pPr>
+            <w:tabs>
+              <w:tab w:val="right" w:pos="6480"/>
+            </w:tabs>
             <w:spacing w:line="480" w:lineRule="auto"/>
+            <w:jc w:val="left"/>
           </w:pPr>
           <w:r>
             <w:t>&lt;Content Select=”</w:t>
@@ -2318,6 +2326,9 @@
     </w:p>
     <w:p>
       <w:pPr>
+        <w:tabs>
+          <w:tab w:val="right" w:pos="6480"/>
+        </w:tabs>
         <w:sectPr>
           <w:pgSz w:w="12240" w:h="15840" w:code="1"/>
           <w:pgMar w:top="2880" w:right="2880" w:bottom="1800" w:left="2880" w:header="720" w:footer="720" w:gutter="0"/>
@@ -2325,8 +2336,6 @@
           <w:cols w:space="0"/>
         </w:sectPr>
       </w:pPr>
-      <w:bookmarkStart w:id="7" w:name="_GoBack"/>
-      <w:bookmarkEnd w:id="7"/>
     </w:p>
     <w:p>
       <w:pPr>
@@ -4397,8 +4406,11 @@
   <w:rsids>
     <w:rsidRoot w:val="003E3A2F"/>
     <w:rsid w:val="00123B24"/>
+    <w:rsid w:val="001842FD"/>
     <w:rsid w:val="00196473"/>
+    <w:rsid w:val="001C4462"/>
     <w:rsid w:val="001D1258"/>
+    <w:rsid w:val="003818A2"/>
     <w:rsid w:val="003C052D"/>
     <w:rsid w:val="003E3296"/>
     <w:rsid w:val="003E3A2F"/>
@@ -4408,9 +4420,12 @@
     <w:rsid w:val="0061590F"/>
     <w:rsid w:val="006A4E8D"/>
     <w:rsid w:val="008277F3"/>
+    <w:rsid w:val="009217D2"/>
+    <w:rsid w:val="009520CA"/>
     <w:rsid w:val="009902E9"/>
     <w:rsid w:val="00A74DD8"/>
     <w:rsid w:val="00B26D2E"/>
+    <w:rsid w:val="00B407F9"/>
     <w:rsid w:val="00DE594C"/>
   </w:rsids>
   <m:mathPr>
@@ -4860,7 +4875,7 @@
     <w:basedOn w:val="DefaultParagraphFont"/>
     <w:uiPriority w:val="99"/>
     <w:semiHidden/>
-    <w:rsid w:val="00A74DD8"/>
+    <w:rsid w:val="001842FD"/>
     <w:rPr>
       <w:color w:val="808080"/>
     </w:rPr>
@@ -4876,6 +4891,10 @@
   <w:style w:type="paragraph" w:customStyle="1" w:styleId="B53E99A59A5E4F7F9D2869D72F04E07C">
     <w:name w:val="B53E99A59A5E4F7F9D2869D72F04E07C"/>
     <w:rsid w:val="00A74DD8"/>
+  </w:style>
+  <w:style w:type="paragraph" w:customStyle="1" w:styleId="E69DFB1A72D249199324EFF3018E2360">
+    <w:name w:val="E69DFB1A72D249199324EFF3018E2360"/>
+    <w:rsid w:val="001842FD"/>
   </w:style>
 </w:styles>
 </file>
@@ -5187,7 +5206,7 @@
 </file>
 
 <file path=customXml/itemProps1.xml><?xml version="1.0" encoding="utf-8"?>
-<ds:datastoreItem xmlns:ds="http://schemas.openxmlformats.org/officeDocument/2006/customXml" ds:itemID="{B2AF2B46-CE47-4C8E-8B43-0EB90D9B19D7}">
+<ds:datastoreItem xmlns:ds="http://schemas.openxmlformats.org/officeDocument/2006/customXml" ds:itemID="{EB1B876D-F332-44BA-825A-67DBDF831920}">
   <ds:schemaRefs>
     <ds:schemaRef ds:uri="http://schemas.openxmlformats.org/officeDocument/2006/bibliography"/>
   </ds:schemaRefs>

</xml_diff>

<commit_message>
Added appellate court case number. Edited file name that was misspelled. Added relevant tests.
</commit_message>
<xml_diff>
--- a/BriefAssistant/briefTemplate.docx
+++ b/BriefAssistant/briefTemplate.docx
@@ -102,6 +102,35 @@
       <w:r>
         <w:t xml:space="preserve">Case No. </w:t>
       </w:r>
+      <w:bookmarkStart w:id="0" w:name="_GoBack"/>
+      <w:bookmarkEnd w:id="0"/>
+      <w:sdt>
+        <w:sdtPr>
+          <w:id w:val="1189722215"/>
+          <w:placeholder>
+            <w:docPart w:val="BE898737C45E4ABB9B676B98703B712D"/>
+          </w:placeholder>
+          <w:text/>
+        </w:sdtPr>
+        <w:sdtContent>
+          <w:r>
+            <w:t>&lt;Content Select=”</w:t>
+          </w:r>
+          <w:proofErr w:type="gramStart"/>
+          <w:r>
+            <w:t>./</w:t>
+          </w:r>
+          <w:proofErr w:type="spellStart"/>
+          <w:proofErr w:type="gramEnd"/>
+          <w:r>
+            <w:t>AppellateCourtCaseNumber</w:t>
+          </w:r>
+          <w:proofErr w:type="spellEnd"/>
+          <w:r>
+            <w:t>” /&gt;</w:t>
+          </w:r>
+        </w:sdtContent>
+      </w:sdt>
     </w:p>
     <w:p>
       <w:pPr>
@@ -547,13 +576,32 @@
         <w:sdtEndPr/>
         <w:sdtContent>
           <w:r>
-            <w:t>&lt;Content Select=”./Circu</w:t>
+            <w:t>&lt;Content Select=”./</w:t>
+          </w:r>
+          <w:proofErr w:type="spellStart"/>
+          <w:r>
+            <w:t>Circu</w:t>
           </w:r>
           <w:r>
             <w:t>i</w:t>
           </w:r>
           <w:r>
-            <w:t>tCourtCase/CaseNumber” /&gt;</w:t>
+            <w:t>tCourtCase</w:t>
+          </w:r>
+          <w:proofErr w:type="spellEnd"/>
+          <w:r>
+            <w:t>/</w:t>
+          </w:r>
+          <w:proofErr w:type="spellStart"/>
+          <w:r>
+            <w:t>CircuitCourt</w:t>
+          </w:r>
+          <w:r>
+            <w:t>CaseNumber</w:t>
+          </w:r>
+          <w:proofErr w:type="spellEnd"/>
+          <w:r>
+            <w:t>” /&gt;</w:t>
           </w:r>
         </w:sdtContent>
       </w:sdt>
@@ -1188,7 +1236,7 @@
       <w:pPr>
         <w:pStyle w:val="Center"/>
       </w:pPr>
-      <w:bookmarkStart w:id="0" w:name="_Toc447180599"/>
+      <w:bookmarkStart w:id="1" w:name="_Toc447180599"/>
       <w:r>
         <w:br w:type="page"/>
       </w:r>
@@ -1208,7 +1256,7 @@
       <w:r>
         <w:t xml:space="preserve"> PRESENTED</w:t>
       </w:r>
-      <w:bookmarkEnd w:id="0"/>
+      <w:bookmarkEnd w:id="1"/>
     </w:p>
     <w:sdt>
       <w:sdtPr>
@@ -1242,11 +1290,11 @@
       <w:pPr>
         <w:pStyle w:val="Center"/>
       </w:pPr>
-      <w:bookmarkStart w:id="1" w:name="_Toc447180600"/>
+      <w:bookmarkStart w:id="2" w:name="_Toc447180600"/>
       <w:r>
         <w:t>Statement on oral Argument</w:t>
       </w:r>
-      <w:bookmarkEnd w:id="1"/>
+      <w:bookmarkEnd w:id="2"/>
     </w:p>
     <w:sdt>
       <w:sdtPr>
@@ -1280,11 +1328,11 @@
       <w:pPr>
         <w:pStyle w:val="Center"/>
       </w:pPr>
-      <w:bookmarkStart w:id="2" w:name="_Toc447180601"/>
+      <w:bookmarkStart w:id="3" w:name="_Toc447180601"/>
       <w:r>
         <w:t>Statement on Publication</w:t>
       </w:r>
-      <w:bookmarkEnd w:id="2"/>
+      <w:bookmarkEnd w:id="3"/>
     </w:p>
     <w:sdt>
       <w:sdtPr>
@@ -1318,14 +1366,14 @@
       <w:pPr>
         <w:pStyle w:val="Center"/>
       </w:pPr>
-      <w:bookmarkStart w:id="3" w:name="_Toc447180602"/>
+      <w:bookmarkStart w:id="4" w:name="_Toc447180602"/>
       <w:r>
         <w:t>statement of</w:t>
       </w:r>
       <w:r>
         <w:t xml:space="preserve"> case</w:t>
       </w:r>
-      <w:bookmarkEnd w:id="3"/>
+      <w:bookmarkEnd w:id="4"/>
       <w:r>
         <w:t xml:space="preserve"> AND FACTS</w:t>
       </w:r>
@@ -1362,11 +1410,11 @@
       <w:pPr>
         <w:pStyle w:val="Center"/>
       </w:pPr>
-      <w:bookmarkStart w:id="4" w:name="_Toc447180603"/>
+      <w:bookmarkStart w:id="5" w:name="_Toc447180603"/>
       <w:r>
         <w:t>argument</w:t>
       </w:r>
-      <w:bookmarkEnd w:id="4"/>
+      <w:bookmarkEnd w:id="5"/>
     </w:p>
     <w:sdt>
       <w:sdtPr>
@@ -1739,7 +1787,7 @@
       <w:pPr>
         <w:pStyle w:val="Center"/>
       </w:pPr>
-      <w:bookmarkStart w:id="5" w:name="_Toc447180607"/>
+      <w:bookmarkStart w:id="6" w:name="_Toc447180607"/>
       <w:r>
         <w:lastRenderedPageBreak/>
         <w:t>CERTIFICATION</w:t>
@@ -1747,7 +1795,7 @@
       <w:r>
         <w:t xml:space="preserve"> AS TO FORM/LENGTH</w:t>
       </w:r>
-      <w:bookmarkEnd w:id="5"/>
+      <w:bookmarkEnd w:id="6"/>
     </w:p>
     <w:p>
       <w:pPr>
@@ -1777,14 +1825,14 @@
         <w:pStyle w:val="Center"/>
         <w:spacing w:after="240"/>
       </w:pPr>
-      <w:bookmarkStart w:id="6" w:name="_Toc447180608"/>
+      <w:bookmarkStart w:id="7" w:name="_Toc447180608"/>
       <w:r>
         <w:t>CERTIFICATE OF COMPLIANCE</w:t>
       </w:r>
       <w:r>
         <w:t xml:space="preserve"> WITH RULE 809.19(12)</w:t>
       </w:r>
-      <w:bookmarkEnd w:id="6"/>
+      <w:bookmarkEnd w:id="7"/>
     </w:p>
     <w:p>
       <w:pPr>
@@ -4332,6 +4380,35 @@
         </w:p>
       </w:docPartBody>
     </w:docPart>
+    <w:docPart>
+      <w:docPartPr>
+        <w:name w:val="BE898737C45E4ABB9B676B98703B712D"/>
+        <w:category>
+          <w:name w:val="General"/>
+          <w:gallery w:val="placeholder"/>
+        </w:category>
+        <w:types>
+          <w:type w:val="bbPlcHdr"/>
+        </w:types>
+        <w:behaviors>
+          <w:behavior w:val="content"/>
+        </w:behaviors>
+        <w:guid w:val="{E103E7AB-6E07-4137-8512-07D7259F870B}"/>
+      </w:docPartPr>
+      <w:docPartBody>
+        <w:p>
+          <w:pPr>
+            <w:pStyle w:val="BE898737C45E4ABB9B676B98703B712D"/>
+          </w:pPr>
+          <w:r>
+            <w:rPr>
+              <w:rStyle w:val="PlaceholderText"/>
+            </w:rPr>
+            <w:t>Click or tap here to enter text.</w:t>
+          </w:r>
+        </w:p>
+      </w:docPartBody>
+    </w:docPart>
   </w:docParts>
 </w:glossaryDocument>
 </file>
@@ -4419,6 +4496,7 @@
     <w:rsid w:val="00521EBC"/>
     <w:rsid w:val="0061590F"/>
     <w:rsid w:val="006A4E8D"/>
+    <w:rsid w:val="00765DBF"/>
     <w:rsid w:val="008277F3"/>
     <w:rsid w:val="009217D2"/>
     <w:rsid w:val="009520CA"/>
@@ -4426,6 +4504,7 @@
     <w:rsid w:val="00A74DD8"/>
     <w:rsid w:val="00B26D2E"/>
     <w:rsid w:val="00B407F9"/>
+    <w:rsid w:val="00D876F8"/>
     <w:rsid w:val="00DE594C"/>
   </w:rsids>
   <m:mathPr>
@@ -4875,7 +4954,7 @@
     <w:basedOn w:val="DefaultParagraphFont"/>
     <w:uiPriority w:val="99"/>
     <w:semiHidden/>
-    <w:rsid w:val="001842FD"/>
+    <w:rsid w:val="00765DBF"/>
     <w:rPr>
       <w:color w:val="808080"/>
     </w:rPr>
@@ -4895,6 +4974,10 @@
   <w:style w:type="paragraph" w:customStyle="1" w:styleId="E69DFB1A72D249199324EFF3018E2360">
     <w:name w:val="E69DFB1A72D249199324EFF3018E2360"/>
     <w:rsid w:val="001842FD"/>
+  </w:style>
+  <w:style w:type="paragraph" w:customStyle="1" w:styleId="BE898737C45E4ABB9B676B98703B712D">
+    <w:name w:val="BE898737C45E4ABB9B676B98703B712D"/>
+    <w:rsid w:val="00765DBF"/>
   </w:style>
 </w:styles>
 </file>
@@ -5206,7 +5289,7 @@
 </file>
 
 <file path=customXml/itemProps1.xml><?xml version="1.0" encoding="utf-8"?>
-<ds:datastoreItem xmlns:ds="http://schemas.openxmlformats.org/officeDocument/2006/customXml" ds:itemID="{EB1B876D-F332-44BA-825A-67DBDF831920}">
+<ds:datastoreItem xmlns:ds="http://schemas.openxmlformats.org/officeDocument/2006/customXml" ds:itemID="{4062F867-307B-4351-8687-99628F468A5C}">
   <ds:schemaRefs>
     <ds:schemaRef ds:uri="http://schemas.openxmlformats.org/officeDocument/2006/bibliography"/>
   </ds:schemaRefs>

</xml_diff>

<commit_message>
Removed code for setting the date automatically and and an indication to the template letting the user know they have to add the date.
</commit_message>
<xml_diff>
--- a/BriefAssistant/briefTemplate.docx
+++ b/BriefAssistant/briefTemplate.docx
@@ -102,8 +102,6 @@
       <w:r>
         <w:t xml:space="preserve">Case No. </w:t>
       </w:r>
-      <w:bookmarkStart w:id="0" w:name="_GoBack"/>
-      <w:bookmarkEnd w:id="0"/>
       <w:sdt>
         <w:sdtPr>
           <w:id w:val="1189722215"/>
@@ -112,6 +110,7 @@
           </w:placeholder>
           <w:text/>
         </w:sdtPr>
+        <w:sdtEndPr/>
         <w:sdtContent>
           <w:r>
             <w:t>&lt;Content Select=”</w:t>
@@ -1236,7 +1235,7 @@
       <w:pPr>
         <w:pStyle w:val="Center"/>
       </w:pPr>
-      <w:bookmarkStart w:id="1" w:name="_Toc447180599"/>
+      <w:bookmarkStart w:id="0" w:name="_Toc447180599"/>
       <w:r>
         <w:br w:type="page"/>
       </w:r>
@@ -1256,7 +1255,7 @@
       <w:r>
         <w:t xml:space="preserve"> PRESENTED</w:t>
       </w:r>
-      <w:bookmarkEnd w:id="1"/>
+      <w:bookmarkEnd w:id="0"/>
     </w:p>
     <w:sdt>
       <w:sdtPr>
@@ -1290,11 +1289,11 @@
       <w:pPr>
         <w:pStyle w:val="Center"/>
       </w:pPr>
-      <w:bookmarkStart w:id="2" w:name="_Toc447180600"/>
+      <w:bookmarkStart w:id="1" w:name="_Toc447180600"/>
       <w:r>
         <w:t>Statement on oral Argument</w:t>
       </w:r>
-      <w:bookmarkEnd w:id="2"/>
+      <w:bookmarkEnd w:id="1"/>
     </w:p>
     <w:sdt>
       <w:sdtPr>
@@ -1328,11 +1327,11 @@
       <w:pPr>
         <w:pStyle w:val="Center"/>
       </w:pPr>
-      <w:bookmarkStart w:id="3" w:name="_Toc447180601"/>
+      <w:bookmarkStart w:id="2" w:name="_Toc447180601"/>
       <w:r>
         <w:t>Statement on Publication</w:t>
       </w:r>
-      <w:bookmarkEnd w:id="3"/>
+      <w:bookmarkEnd w:id="2"/>
     </w:p>
     <w:sdt>
       <w:sdtPr>
@@ -1366,14 +1365,14 @@
       <w:pPr>
         <w:pStyle w:val="Center"/>
       </w:pPr>
-      <w:bookmarkStart w:id="4" w:name="_Toc447180602"/>
+      <w:bookmarkStart w:id="3" w:name="_Toc447180602"/>
       <w:r>
         <w:t>statement of</w:t>
       </w:r>
       <w:r>
         <w:t xml:space="preserve"> case</w:t>
       </w:r>
-      <w:bookmarkEnd w:id="4"/>
+      <w:bookmarkEnd w:id="3"/>
       <w:r>
         <w:t xml:space="preserve"> AND FACTS</w:t>
       </w:r>
@@ -1410,11 +1409,11 @@
       <w:pPr>
         <w:pStyle w:val="Center"/>
       </w:pPr>
-      <w:bookmarkStart w:id="5" w:name="_Toc447180603"/>
+      <w:bookmarkStart w:id="4" w:name="_Toc447180603"/>
       <w:r>
         <w:t>argument</w:t>
       </w:r>
-      <w:bookmarkEnd w:id="5"/>
+      <w:bookmarkEnd w:id="4"/>
     </w:p>
     <w:sdt>
       <w:sdtPr>
@@ -1502,32 +1501,11 @@
       <w:r>
         <w:t xml:space="preserve">ed </w:t>
       </w:r>
-      <w:sdt>
-        <w:sdtPr>
-          <w:id w:val="1945031502"/>
-          <w:placeholder>
-            <w:docPart w:val="DefaultPlaceholder_-1854013440"/>
-          </w:placeholder>
-          <w:text/>
-        </w:sdtPr>
-        <w:sdtEndPr/>
-        <w:sdtContent>
-          <w:r>
-            <w:t>&lt;Content Select=”</w:t>
-          </w:r>
-          <w:proofErr w:type="gramStart"/>
-          <w:r>
-            <w:t>./</w:t>
-          </w:r>
-          <w:proofErr w:type="gramEnd"/>
-          <w:r>
-            <w:t>Date” /&gt;</w:t>
-          </w:r>
-        </w:sdtContent>
-      </w:sdt>
-      <w:r>
-        <w:t>.</w:t>
-      </w:r>
+      <w:r>
+        <w:t>INSERT FILING DATE HERE</w:t>
+      </w:r>
+      <w:bookmarkStart w:id="5" w:name="_GoBack"/>
+      <w:bookmarkEnd w:id="5"/>
     </w:p>
     <w:p>
       <w:pPr>
@@ -1918,34 +1896,7 @@
         <w:rPr>
           <w:szCs w:val="26"/>
         </w:rPr>
-        <w:t xml:space="preserve">ed </w:t>
-      </w:r>
-      <w:sdt>
-        <w:sdtPr>
-          <w:rPr>
-            <w:szCs w:val="26"/>
-          </w:rPr>
-          <w:id w:val="1971090261"/>
-          <w:placeholder>
-            <w:docPart w:val="DefaultPlaceholder_-1854013440"/>
-          </w:placeholder>
-          <w:text/>
-        </w:sdtPr>
-        <w:sdtEndPr/>
-        <w:sdtContent>
-          <w:r>
-            <w:rPr>
-              <w:szCs w:val="26"/>
-            </w:rPr>
-            <w:t>&lt;Content Select=”./Date”/&gt;</w:t>
-          </w:r>
-        </w:sdtContent>
-      </w:sdt>
-      <w:r>
-        <w:rPr>
-          <w:szCs w:val="26"/>
-        </w:rPr>
-        <w:t>.</w:t>
+        <w:t>ed INSERT FILING DATE HERE</w:t>
       </w:r>
     </w:p>
     <w:p>
@@ -2919,7 +2870,7 @@
         <w:rStyle w:val="PageNumber"/>
         <w:noProof/>
       </w:rPr>
-      <w:t>1</w:t>
+      <w:t>4</w:t>
     </w:r>
     <w:r>
       <w:rPr>
@@ -4485,6 +4436,7 @@
     <w:rsid w:val="00123B24"/>
     <w:rsid w:val="001842FD"/>
     <w:rsid w:val="00196473"/>
+    <w:rsid w:val="001A32BB"/>
     <w:rsid w:val="001C4462"/>
     <w:rsid w:val="001D1258"/>
     <w:rsid w:val="003818A2"/>
@@ -4502,10 +4454,12 @@
     <w:rsid w:val="009520CA"/>
     <w:rsid w:val="009902E9"/>
     <w:rsid w:val="00A74DD8"/>
+    <w:rsid w:val="00B21F43"/>
     <w:rsid w:val="00B26D2E"/>
     <w:rsid w:val="00B407F9"/>
     <w:rsid w:val="00D876F8"/>
     <w:rsid w:val="00DE594C"/>
+    <w:rsid w:val="00E02C55"/>
   </w:rsids>
   <m:mathPr>
     <m:mathFont m:val="Cambria Math"/>
@@ -5289,7 +5243,7 @@
 </file>
 
 <file path=customXml/itemProps1.xml><?xml version="1.0" encoding="utf-8"?>
-<ds:datastoreItem xmlns:ds="http://schemas.openxmlformats.org/officeDocument/2006/customXml" ds:itemID="{4062F867-307B-4351-8687-99628F468A5C}">
+<ds:datastoreItem xmlns:ds="http://schemas.openxmlformats.org/officeDocument/2006/customXml" ds:itemID="{16697EB6-AF53-4D72-9209-873468455AB7}">
   <ds:schemaRefs>
     <ds:schemaRef ds:uri="http://schemas.openxmlformats.org/officeDocument/2006/bibliography"/>
   </ds:schemaRefs>

</xml_diff>

<commit_message>
Added line before appendix entries
</commit_message>
<xml_diff>
--- a/BriefAssistant/briefTemplate.docx
+++ b/BriefAssistant/briefTemplate.docx
@@ -23,15 +23,7 @@
         <w:jc w:val="center"/>
       </w:pPr>
       <w:r>
-        <w:t xml:space="preserve">C O U R </w:t>
-      </w:r>
-      <w:proofErr w:type="gramStart"/>
-      <w:r>
-        <w:t>T  O</w:t>
-      </w:r>
-      <w:proofErr w:type="gramEnd"/>
-      <w:r>
-        <w:t xml:space="preserve"> F  A P P E A L S</w:t>
+        <w:t>C O U R T  O F  A P P E A L S</w:t>
       </w:r>
     </w:p>
     <w:p>
@@ -1225,15 +1217,7 @@
             <w:pStyle w:val="Double"/>
           </w:pPr>
           <w:r>
-            <w:t>&lt;Content Select=”</w:t>
-          </w:r>
-          <w:proofErr w:type="gramStart"/>
-          <w:r>
-            <w:t>./</w:t>
-          </w:r>
-          <w:proofErr w:type="gramEnd"/>
-          <w:r>
-            <w:t>IssuesPresented” /&gt;</w:t>
+            <w:t>&lt;Content Select=”./IssuesPresented” /&gt;</w:t>
           </w:r>
         </w:p>
       </w:sdtContent>
@@ -1263,15 +1247,7 @@
             <w:pStyle w:val="Double"/>
           </w:pPr>
           <w:r>
-            <w:t>&lt;Content Select=”</w:t>
-          </w:r>
-          <w:proofErr w:type="gramStart"/>
-          <w:r>
-            <w:t>./</w:t>
-          </w:r>
-          <w:proofErr w:type="gramEnd"/>
-          <w:r>
-            <w:t>OralArgumentStatement” /&gt;</w:t>
+            <w:t>&lt;Content Select=”./OralArgumentStatement” /&gt;</w:t>
           </w:r>
         </w:p>
       </w:sdtContent>
@@ -1301,15 +1277,7 @@
             <w:pStyle w:val="Double"/>
           </w:pPr>
           <w:r>
-            <w:t>&lt;Content Select=”</w:t>
-          </w:r>
-          <w:proofErr w:type="gramStart"/>
-          <w:r>
-            <w:t>./</w:t>
-          </w:r>
-          <w:proofErr w:type="gramEnd"/>
-          <w:r>
-            <w:t>PublicationStatement” /&gt;</w:t>
+            <w:t>&lt;Content Select=”./PublicationStatement” /&gt;</w:t>
           </w:r>
         </w:p>
       </w:sdtContent>
@@ -1345,15 +1313,7 @@
             <w:pStyle w:val="Double"/>
           </w:pPr>
           <w:r>
-            <w:t>&lt;Content Select=”</w:t>
-          </w:r>
-          <w:proofErr w:type="gramStart"/>
-          <w:r>
-            <w:t>./</w:t>
-          </w:r>
-          <w:proofErr w:type="gramEnd"/>
-          <w:r>
-            <w:t>CaseFactsStatement” /&gt;</w:t>
+            <w:t>&lt;Content Select=”./CaseFactsStatement” /&gt;</w:t>
           </w:r>
         </w:p>
       </w:sdtContent>
@@ -1383,15 +1343,7 @@
             <w:pStyle w:val="Double"/>
           </w:pPr>
           <w:r>
-            <w:t>&lt;Content Select=”</w:t>
-          </w:r>
-          <w:proofErr w:type="gramStart"/>
-          <w:r>
-            <w:t>./</w:t>
-          </w:r>
-          <w:proofErr w:type="gramEnd"/>
-          <w:r>
-            <w:t>Argument” /&gt;</w:t>
+            <w:t>&lt;Content Select=”./Argument” /&gt;</w:t>
           </w:r>
         </w:p>
       </w:sdtContent>
@@ -1427,15 +1379,7 @@
             <w:pStyle w:val="Double"/>
           </w:pPr>
           <w:r>
-            <w:t>&lt;Content Select=”</w:t>
-          </w:r>
-          <w:proofErr w:type="gramStart"/>
-          <w:r>
-            <w:t>./</w:t>
-          </w:r>
-          <w:proofErr w:type="gramEnd"/>
-          <w:r>
-            <w:t>Conclusion”</w:t>
+            <w:t>&lt;Content Select=”./Conclusion”</w:t>
           </w:r>
           <w:r>
             <w:t xml:space="preserve"> /&gt;</w:t>
@@ -1465,15 +1409,7 @@
         <w:sdtEndPr/>
         <w:sdtContent>
           <w:r>
-            <w:t>&lt;Content Select=”</w:t>
-          </w:r>
-          <w:proofErr w:type="gramStart"/>
-          <w:r>
-            <w:t>./</w:t>
-          </w:r>
-          <w:proofErr w:type="gramEnd"/>
-          <w:r>
-            <w:t>Date” /&gt;</w:t>
+            <w:t>&lt;Content Select=”./Date” /&gt;</w:t>
           </w:r>
         </w:sdtContent>
       </w:sdt>
@@ -2275,6 +2211,10 @@
         <w:t>Page</w:t>
       </w:r>
     </w:p>
+    <w:p>
+      <w:bookmarkStart w:id="7" w:name="_GoBack"/>
+      <w:bookmarkEnd w:id="7"/>
+    </w:p>
     <w:sdt>
       <w:sdtPr>
         <w:id w:val="791474475"/>
@@ -2294,20 +2234,7 @@
             <w:jc w:val="left"/>
           </w:pPr>
           <w:r>
-            <w:t>&lt;Content Select=”</w:t>
-          </w:r>
-          <w:proofErr w:type="gramStart"/>
-          <w:r>
-            <w:t>./</w:t>
-          </w:r>
-          <w:proofErr w:type="spellStart"/>
-          <w:proofErr w:type="gramEnd"/>
-          <w:r>
-            <w:t>AppendixDocuments</w:t>
-          </w:r>
-          <w:proofErr w:type="spellEnd"/>
-          <w:r>
-            <w:t>” /&gt;</w:t>
+            <w:t>&lt;Content Select=”./AppendixDocuments” /&gt;</w:t>
           </w:r>
         </w:p>
       </w:sdtContent>
@@ -4421,6 +4348,7 @@
     <w:rsid w:val="006A4E8D"/>
     <w:rsid w:val="008277F3"/>
     <w:rsid w:val="009217D2"/>
+    <w:rsid w:val="00946F2D"/>
     <w:rsid w:val="009520CA"/>
     <w:rsid w:val="009902E9"/>
     <w:rsid w:val="00A74DD8"/>
@@ -5206,7 +5134,7 @@
 </file>
 
 <file path=customXml/itemProps1.xml><?xml version="1.0" encoding="utf-8"?>
-<ds:datastoreItem xmlns:ds="http://schemas.openxmlformats.org/officeDocument/2006/customXml" ds:itemID="{EB1B876D-F332-44BA-825A-67DBDF831920}">
+<ds:datastoreItem xmlns:ds="http://schemas.openxmlformats.org/officeDocument/2006/customXml" ds:itemID="{09903A0E-7754-4067-B4E5-7D48CA150070}">
   <ds:schemaRefs>
     <ds:schemaRef ds:uri="http://schemas.openxmlformats.org/officeDocument/2006/bibliography"/>
   </ds:schemaRefs>

</xml_diff>

<commit_message>
Updated the briefTemplate with changes from all branches.
</commit_message>
<xml_diff>
--- a/BriefAssistant/briefTemplate.docx
+++ b/BriefAssistant/briefTemplate.docx
@@ -23,7 +23,23 @@
         <w:jc w:val="center"/>
       </w:pPr>
       <w:r>
-        <w:t>C O U R T  O F  A P P E A L S</w:t>
+        <w:t xml:space="preserve">C O U R </w:t>
+      </w:r>
+      <w:proofErr w:type="gramStart"/>
+      <w:r>
+        <w:t>T  O</w:t>
+      </w:r>
+      <w:proofErr w:type="gramEnd"/>
+      <w:r>
+        <w:t xml:space="preserve"> F  A P </w:t>
+      </w:r>
+      <w:proofErr w:type="spellStart"/>
+      <w:r>
+        <w:t>P</w:t>
+      </w:r>
+      <w:proofErr w:type="spellEnd"/>
+      <w:r>
+        <w:t xml:space="preserve"> E A L S</w:t>
       </w:r>
     </w:p>
     <w:p>
@@ -94,6 +110,33 @@
       <w:r>
         <w:t xml:space="preserve">Case No. </w:t>
       </w:r>
+      <w:sdt>
+        <w:sdtPr>
+          <w:id w:val="1189722215"/>
+          <w:placeholder>
+            <w:docPart w:val="417BCADCD15D4E9281B617D9FAC40EDE"/>
+          </w:placeholder>
+          <w:text/>
+        </w:sdtPr>
+        <w:sdtContent>
+          <w:r>
+            <w:t>&lt;Content Select=”</w:t>
+          </w:r>
+          <w:proofErr w:type="gramStart"/>
+          <w:r>
+            <w:t>./</w:t>
+          </w:r>
+          <w:proofErr w:type="spellStart"/>
+          <w:proofErr w:type="gramEnd"/>
+          <w:r>
+            <w:t>AppellateCourtCaseNumber</w:t>
+          </w:r>
+          <w:proofErr w:type="spellEnd"/>
+          <w:r>
+            <w:t>” /&gt;</w:t>
+          </w:r>
+        </w:sdtContent>
+      </w:sdt>
     </w:p>
     <w:p>
       <w:pPr>
@@ -141,7 +184,33 @@
             <w:rPr>
               <w:caps/>
             </w:rPr>
-            <w:t>&lt;Content Select=”./Appellant/Name” /&gt;</w:t>
+            <w:t>&lt;</w:t>
+          </w:r>
+          <w:r>
+            <w:rPr>
+              <w:caps/>
+            </w:rPr>
+            <w:t>Content Select=”</w:t>
+          </w:r>
+          <w:proofErr w:type="gramStart"/>
+          <w:r>
+            <w:rPr>
+              <w:caps/>
+            </w:rPr>
+            <w:t>./</w:t>
+          </w:r>
+          <w:proofErr w:type="gramEnd"/>
+          <w:r>
+            <w:rPr>
+              <w:caps/>
+            </w:rPr>
+            <w:t>TOPNAME</w:t>
+          </w:r>
+          <w:r>
+            <w:rPr>
+              <w:caps/>
+            </w:rPr>
+            <w:t>” /&gt;</w:t>
           </w:r>
         </w:sdtContent>
       </w:sdt>
@@ -181,23 +250,30 @@
         <w:sdtEndPr/>
         <w:sdtContent>
           <w:r>
-            <w:t>&lt;Content Select=”./Circu</w:t>
-          </w:r>
-          <w:r>
-            <w:t>i</w:t>
-          </w:r>
-          <w:r>
-            <w:t>tCourtCase/Role” /&gt;</w:t>
+            <w:t xml:space="preserve">&lt;Content </w:t>
+          </w:r>
+          <w:r>
+            <w:t>Select=”</w:t>
+          </w:r>
+          <w:proofErr w:type="gramStart"/>
+          <w:r>
+            <w:t>.</w:t>
+          </w:r>
+          <w:r>
+            <w:t>/</w:t>
+          </w:r>
+          <w:proofErr w:type="spellStart"/>
+          <w:proofErr w:type="gramEnd"/>
+          <w:r>
+            <w:t>TopRole</w:t>
+          </w:r>
+          <w:proofErr w:type="spellEnd"/>
+          <w:r>
+            <w:t>” /&gt;</w:t>
           </w:r>
         </w:sdtContent>
       </w:sdt>
       <w:r>
-        <w:t>-</w:t>
-      </w:r>
-      <w:r>
-        <w:t>Appellant</w:t>
-      </w:r>
-      <w:r>
         <w:t>,</w:t>
       </w:r>
     </w:p>
@@ -205,6 +281,8 @@
       <w:pPr>
         <w:spacing w:line="240" w:lineRule="auto"/>
       </w:pPr>
+      <w:bookmarkStart w:id="0" w:name="_GoBack"/>
+      <w:bookmarkEnd w:id="0"/>
     </w:p>
     <w:p>
       <w:pPr>
@@ -212,7 +290,14 @@
       </w:pPr>
       <w:r>
         <w:tab/>
-        <w:t>v.</w:t>
+      </w:r>
+      <w:proofErr w:type="gramStart"/>
+      <w:r>
+        <w:t>v</w:t>
+      </w:r>
+      <w:proofErr w:type="gramEnd"/>
+      <w:r>
+        <w:t>.</w:t>
       </w:r>
     </w:p>
     <w:p>
@@ -244,19 +329,27 @@
             <w:rPr>
               <w:caps/>
             </w:rPr>
-            <w:t>&lt;Content Select=”./Circu</w:t>
-          </w:r>
+            <w:t>&lt;Content Select=”</w:t>
+          </w:r>
+          <w:proofErr w:type="gramStart"/>
           <w:r>
             <w:rPr>
               <w:caps/>
             </w:rPr>
-            <w:t>i</w:t>
-          </w:r>
+            <w:t>./</w:t>
+          </w:r>
+          <w:proofErr w:type="gramEnd"/>
           <w:r>
             <w:rPr>
               <w:caps/>
             </w:rPr>
-            <w:t>tCourtCase/OpponentName” /&gt;</w:t>
+            <w:t>BOTTOMNAME</w:t>
+          </w:r>
+          <w:r>
+            <w:rPr>
+              <w:caps/>
+            </w:rPr>
+            <w:t>” /&gt;</w:t>
           </w:r>
         </w:sdtContent>
       </w:sdt>
@@ -299,16 +392,29 @@
             <w:t>&lt;Conten</w:t>
           </w:r>
           <w:r>
-            <w:t>t Select=”./CircuitCourtCase/Opponent</w:t>
-          </w:r>
-          <w:r>
-            <w:t>Role” /&gt;</w:t>
+            <w:t>t S</w:t>
+          </w:r>
+          <w:r>
+            <w:t>elect=”</w:t>
+          </w:r>
+          <w:proofErr w:type="gramStart"/>
+          <w:r>
+            <w:t>.</w:t>
+          </w:r>
+          <w:r>
+            <w:t>/</w:t>
+          </w:r>
+          <w:proofErr w:type="spellStart"/>
+          <w:proofErr w:type="gramEnd"/>
+          <w:r>
+            <w:t>BottomRole</w:t>
+          </w:r>
+          <w:proofErr w:type="spellEnd"/>
+          <w:r>
+            <w:t>” /&gt;</w:t>
           </w:r>
         </w:sdtContent>
       </w:sdt>
-      <w:r>
-        <w:t>-Respondent</w:t>
-      </w:r>
       <w:r>
         <w:t>.</w:t>
       </w:r>
@@ -512,13 +618,21 @@
         <w:sdtEndPr/>
         <w:sdtContent>
           <w:r>
-            <w:t>&lt;Content Select=”./Circu</w:t>
+            <w:t>&lt;Content Select=”./</w:t>
+          </w:r>
+          <w:proofErr w:type="spellStart"/>
+          <w:r>
+            <w:t>Circu</w:t>
           </w:r>
           <w:r>
             <w:t>i</w:t>
           </w:r>
           <w:r>
-            <w:t>tCourtCase/County” /&gt;</w:t>
+            <w:t>tCourtCase</w:t>
+          </w:r>
+          <w:proofErr w:type="spellEnd"/>
+          <w:r>
+            <w:t>/County” /&gt;</w:t>
           </w:r>
         </w:sdtContent>
       </w:sdt>
@@ -539,13 +653,29 @@
         <w:sdtEndPr/>
         <w:sdtContent>
           <w:r>
-            <w:t>&lt;Content Select=”./Circu</w:t>
+            <w:t>&lt;Content Select=”./</w:t>
+          </w:r>
+          <w:proofErr w:type="spellStart"/>
+          <w:r>
+            <w:t>Circu</w:t>
           </w:r>
           <w:r>
             <w:t>i</w:t>
           </w:r>
           <w:r>
-            <w:t>tCourtCase/CaseNumber” /&gt;</w:t>
+            <w:t>tCourtCase</w:t>
+          </w:r>
+          <w:proofErr w:type="spellEnd"/>
+          <w:r>
+            <w:t>/</w:t>
+          </w:r>
+          <w:proofErr w:type="spellStart"/>
+          <w:r>
+            <w:t>CaseNumber</w:t>
+          </w:r>
+          <w:proofErr w:type="spellEnd"/>
+          <w:r>
+            <w:t>” /&gt;</w:t>
           </w:r>
         </w:sdtContent>
       </w:sdt>
@@ -571,7 +701,23 @@
         <w:sdtEndPr/>
         <w:sdtContent>
           <w:r>
-            <w:t>&lt;Content Select=”./CircuitCourtCase/JudgeFirstName” /&gt;</w:t>
+            <w:t>&lt;Content Select=”./</w:t>
+          </w:r>
+          <w:proofErr w:type="spellStart"/>
+          <w:r>
+            <w:t>CircuitCourtCase</w:t>
+          </w:r>
+          <w:proofErr w:type="spellEnd"/>
+          <w:r>
+            <w:t>/</w:t>
+          </w:r>
+          <w:proofErr w:type="spellStart"/>
+          <w:r>
+            <w:t>JudgeFirstName</w:t>
+          </w:r>
+          <w:proofErr w:type="spellEnd"/>
+          <w:r>
+            <w:t>” /&gt;</w:t>
           </w:r>
         </w:sdtContent>
       </w:sdt>
@@ -589,7 +735,23 @@
         <w:sdtEndPr/>
         <w:sdtContent>
           <w:r>
-            <w:t>&lt;Content Select=”./CircuitCourtCase/JudgeLastName” /&gt;</w:t>
+            <w:t>&lt;Content Select=”./</w:t>
+          </w:r>
+          <w:proofErr w:type="spellStart"/>
+          <w:r>
+            <w:t>CircuitCourtCase</w:t>
+          </w:r>
+          <w:proofErr w:type="spellEnd"/>
+          <w:r>
+            <w:t>/</w:t>
+          </w:r>
+          <w:proofErr w:type="spellStart"/>
+          <w:r>
+            <w:t>JudgeLastName</w:t>
+          </w:r>
+          <w:proofErr w:type="spellEnd"/>
+          <w:r>
+            <w:t>” /&gt;</w:t>
           </w:r>
         </w:sdtContent>
       </w:sdt>
@@ -658,6 +820,7 @@
         <w:spacing w:line="240" w:lineRule="auto"/>
       </w:pPr>
       <w:r>
+        <w:lastRenderedPageBreak/>
         <w:tab/>
       </w:r>
       <w:r>
@@ -815,13 +978,21 @@
             <w:t>&lt;Content Sel</w:t>
           </w:r>
           <w:r>
-            <w:t>ect=”./Circu</w:t>
+            <w:t>ect=”./</w:t>
+          </w:r>
+          <w:proofErr w:type="spellStart"/>
+          <w:r>
+            <w:t>Circu</w:t>
           </w:r>
           <w:r>
             <w:t>i</w:t>
           </w:r>
           <w:r>
-            <w:t>tCourtCase/Role” /&gt;</w:t>
+            <w:t>tCourtCase</w:t>
+          </w:r>
+          <w:proofErr w:type="spellEnd"/>
+          <w:r>
+            <w:t>/Role” /&gt;</w:t>
           </w:r>
         </w:sdtContent>
       </w:sdt>
@@ -1180,7 +1351,7 @@
       <w:pPr>
         <w:pStyle w:val="Center"/>
       </w:pPr>
-      <w:bookmarkStart w:id="0" w:name="_Toc447180599"/>
+      <w:bookmarkStart w:id="1" w:name="_Toc447180599"/>
       <w:r>
         <w:br w:type="page"/>
       </w:r>
@@ -1200,7 +1371,7 @@
       <w:r>
         <w:t xml:space="preserve"> PRESENTED</w:t>
       </w:r>
-      <w:bookmarkEnd w:id="0"/>
+      <w:bookmarkEnd w:id="1"/>
     </w:p>
     <w:sdt>
       <w:sdtPr>
@@ -1217,7 +1388,20 @@
             <w:pStyle w:val="Double"/>
           </w:pPr>
           <w:r>
-            <w:t>&lt;Content Select=”./IssuesPresented” /&gt;</w:t>
+            <w:t>&lt;Content Select=”</w:t>
+          </w:r>
+          <w:proofErr w:type="gramStart"/>
+          <w:r>
+            <w:t>./</w:t>
+          </w:r>
+          <w:proofErr w:type="spellStart"/>
+          <w:proofErr w:type="gramEnd"/>
+          <w:r>
+            <w:t>IssuesPresented</w:t>
+          </w:r>
+          <w:proofErr w:type="spellEnd"/>
+          <w:r>
+            <w:t>” /&gt;</w:t>
           </w:r>
         </w:p>
       </w:sdtContent>
@@ -1226,11 +1410,11 @@
       <w:pPr>
         <w:pStyle w:val="Center"/>
       </w:pPr>
-      <w:bookmarkStart w:id="1" w:name="_Toc447180600"/>
+      <w:bookmarkStart w:id="2" w:name="_Toc447180600"/>
       <w:r>
         <w:t>Statement on oral Argument</w:t>
       </w:r>
-      <w:bookmarkEnd w:id="1"/>
+      <w:bookmarkEnd w:id="2"/>
     </w:p>
     <w:sdt>
       <w:sdtPr>
@@ -1247,7 +1431,20 @@
             <w:pStyle w:val="Double"/>
           </w:pPr>
           <w:r>
-            <w:t>&lt;Content Select=”./OralArgumentStatement” /&gt;</w:t>
+            <w:t>&lt;Content Select=”</w:t>
+          </w:r>
+          <w:proofErr w:type="gramStart"/>
+          <w:r>
+            <w:t>./</w:t>
+          </w:r>
+          <w:proofErr w:type="spellStart"/>
+          <w:proofErr w:type="gramEnd"/>
+          <w:r>
+            <w:t>OralArgumentStatement</w:t>
+          </w:r>
+          <w:proofErr w:type="spellEnd"/>
+          <w:r>
+            <w:t>” /&gt;</w:t>
           </w:r>
         </w:p>
       </w:sdtContent>
@@ -1256,11 +1453,11 @@
       <w:pPr>
         <w:pStyle w:val="Center"/>
       </w:pPr>
-      <w:bookmarkStart w:id="2" w:name="_Toc447180601"/>
+      <w:bookmarkStart w:id="3" w:name="_Toc447180601"/>
       <w:r>
         <w:t>Statement on Publication</w:t>
       </w:r>
-      <w:bookmarkEnd w:id="2"/>
+      <w:bookmarkEnd w:id="3"/>
     </w:p>
     <w:sdt>
       <w:sdtPr>
@@ -1277,7 +1474,20 @@
             <w:pStyle w:val="Double"/>
           </w:pPr>
           <w:r>
-            <w:t>&lt;Content Select=”./PublicationStatement” /&gt;</w:t>
+            <w:t>&lt;Content Select=”</w:t>
+          </w:r>
+          <w:proofErr w:type="gramStart"/>
+          <w:r>
+            <w:t>./</w:t>
+          </w:r>
+          <w:proofErr w:type="spellStart"/>
+          <w:proofErr w:type="gramEnd"/>
+          <w:r>
+            <w:t>PublicationStatement</w:t>
+          </w:r>
+          <w:proofErr w:type="spellEnd"/>
+          <w:r>
+            <w:t>” /&gt;</w:t>
           </w:r>
         </w:p>
       </w:sdtContent>
@@ -1286,14 +1496,14 @@
       <w:pPr>
         <w:pStyle w:val="Center"/>
       </w:pPr>
-      <w:bookmarkStart w:id="3" w:name="_Toc447180602"/>
+      <w:bookmarkStart w:id="4" w:name="_Toc447180602"/>
       <w:r>
         <w:t>statement of</w:t>
       </w:r>
       <w:r>
         <w:t xml:space="preserve"> case</w:t>
       </w:r>
-      <w:bookmarkEnd w:id="3"/>
+      <w:bookmarkEnd w:id="4"/>
       <w:r>
         <w:t xml:space="preserve"> AND FACTS</w:t>
       </w:r>
@@ -1313,7 +1523,20 @@
             <w:pStyle w:val="Double"/>
           </w:pPr>
           <w:r>
-            <w:t>&lt;Content Select=”./CaseFactsStatement” /&gt;</w:t>
+            <w:t>&lt;Content Select=”</w:t>
+          </w:r>
+          <w:proofErr w:type="gramStart"/>
+          <w:r>
+            <w:t>./</w:t>
+          </w:r>
+          <w:proofErr w:type="spellStart"/>
+          <w:proofErr w:type="gramEnd"/>
+          <w:r>
+            <w:t>CaseFactsStatement</w:t>
+          </w:r>
+          <w:proofErr w:type="spellEnd"/>
+          <w:r>
+            <w:t>” /&gt;</w:t>
           </w:r>
         </w:p>
       </w:sdtContent>
@@ -1322,11 +1545,11 @@
       <w:pPr>
         <w:pStyle w:val="Center"/>
       </w:pPr>
-      <w:bookmarkStart w:id="4" w:name="_Toc447180603"/>
+      <w:bookmarkStart w:id="5" w:name="_Toc447180603"/>
       <w:r>
         <w:t>argument</w:t>
       </w:r>
-      <w:bookmarkEnd w:id="4"/>
+      <w:bookmarkEnd w:id="5"/>
     </w:p>
     <w:sdt>
       <w:sdtPr>
@@ -1343,7 +1566,15 @@
             <w:pStyle w:val="Double"/>
           </w:pPr>
           <w:r>
-            <w:t>&lt;Content Select=”./Argument” /&gt;</w:t>
+            <w:t>&lt;Content Select=”</w:t>
+          </w:r>
+          <w:proofErr w:type="gramStart"/>
+          <w:r>
+            <w:t>./</w:t>
+          </w:r>
+          <w:proofErr w:type="gramEnd"/>
+          <w:r>
+            <w:t>Argument” /&gt;</w:t>
           </w:r>
         </w:p>
       </w:sdtContent>
@@ -1379,7 +1610,15 @@
             <w:pStyle w:val="Double"/>
           </w:pPr>
           <w:r>
-            <w:t>&lt;Content Select=”./Conclusion”</w:t>
+            <w:t>&lt;Content Select=”</w:t>
+          </w:r>
+          <w:proofErr w:type="gramStart"/>
+          <w:r>
+            <w:t>./</w:t>
+          </w:r>
+          <w:proofErr w:type="gramEnd"/>
+          <w:r>
+            <w:t>Conclusion”</w:t>
           </w:r>
           <w:r>
             <w:t xml:space="preserve"> /&gt;</w:t>
@@ -1396,25 +1635,10 @@
         <w:t>Dat</w:t>
       </w:r>
       <w:r>
-        <w:t xml:space="preserve">ed </w:t>
-      </w:r>
-      <w:sdt>
-        <w:sdtPr>
-          <w:id w:val="1945031502"/>
-          <w:placeholder>
-            <w:docPart w:val="DefaultPlaceholder_-1854013440"/>
-          </w:placeholder>
-          <w:text/>
-        </w:sdtPr>
-        <w:sdtEndPr/>
-        <w:sdtContent>
-          <w:r>
-            <w:t>&lt;Content Select=”./Date” /&gt;</w:t>
-          </w:r>
-        </w:sdtContent>
-      </w:sdt>
-      <w:r>
-        <w:t>.</w:t>
+        <w:t>ed</w:t>
+      </w:r>
+      <w:r>
+        <w:t xml:space="preserve"> INSERT FILING DATE HERE.</w:t>
       </w:r>
     </w:p>
     <w:p>
@@ -1638,7 +1862,11 @@
             <w:t>&lt;Content Sel</w:t>
           </w:r>
           <w:r>
-            <w:t>ect=”./Circu</w:t>
+            <w:t>ect=”./</w:t>
+          </w:r>
+          <w:proofErr w:type="spellStart"/>
+          <w:r>
+            <w:t>Circu</w:t>
           </w:r>
           <w:r>
             <w:t>i</w:t>
@@ -1647,7 +1875,11 @@
             <w:t>t</w:t>
           </w:r>
           <w:r>
-            <w:t xml:space="preserve">CourtCase/Role” </w:t>
+            <w:t>CourtCase</w:t>
+          </w:r>
+          <w:proofErr w:type="spellEnd"/>
+          <w:r>
+            <w:t xml:space="preserve">/Role” </w:t>
           </w:r>
           <w:r>
             <w:t>/&gt;</w:t>
@@ -1675,7 +1907,7 @@
       <w:pPr>
         <w:pStyle w:val="Center"/>
       </w:pPr>
-      <w:bookmarkStart w:id="5" w:name="_Toc447180607"/>
+      <w:bookmarkStart w:id="6" w:name="_Toc447180607"/>
       <w:r>
         <w:lastRenderedPageBreak/>
         <w:t>CERTIFICATION</w:t>
@@ -1683,7 +1915,7 @@
       <w:r>
         <w:t xml:space="preserve"> AS TO FORM/LENGTH</w:t>
       </w:r>
-      <w:bookmarkEnd w:id="5"/>
+      <w:bookmarkEnd w:id="6"/>
     </w:p>
     <w:p>
       <w:pPr>
@@ -1713,14 +1945,14 @@
         <w:pStyle w:val="Center"/>
         <w:spacing w:after="240"/>
       </w:pPr>
-      <w:bookmarkStart w:id="6" w:name="_Toc447180608"/>
+      <w:bookmarkStart w:id="7" w:name="_Toc447180608"/>
       <w:r>
         <w:t>CERTIFICATE OF COMPLIANCE</w:t>
       </w:r>
       <w:r>
         <w:t xml:space="preserve"> WITH RULE 809.19(12)</w:t>
       </w:r>
-      <w:bookmarkEnd w:id="6"/>
+      <w:bookmarkEnd w:id="7"/>
     </w:p>
     <w:p>
       <w:pPr>
@@ -1806,34 +2038,13 @@
         <w:rPr>
           <w:szCs w:val="26"/>
         </w:rPr>
-        <w:t xml:space="preserve">ed </w:t>
-      </w:r>
-      <w:sdt>
-        <w:sdtPr>
-          <w:rPr>
-            <w:szCs w:val="26"/>
-          </w:rPr>
-          <w:id w:val="1971090261"/>
-          <w:placeholder>
-            <w:docPart w:val="DefaultPlaceholder_-1854013440"/>
-          </w:placeholder>
-          <w:text/>
-        </w:sdtPr>
-        <w:sdtEndPr/>
-        <w:sdtContent>
-          <w:r>
-            <w:rPr>
-              <w:szCs w:val="26"/>
-            </w:rPr>
-            <w:t>&lt;Content Select=”./Date”/&gt;</w:t>
-          </w:r>
-        </w:sdtContent>
-      </w:sdt>
+        <w:t>ed</w:t>
+      </w:r>
       <w:r>
         <w:rPr>
           <w:szCs w:val="26"/>
         </w:rPr>
-        <w:t>.</w:t>
+        <w:t xml:space="preserve"> INSERT FILING DATE HERE.</w:t>
       </w:r>
     </w:p>
     <w:p>
@@ -2074,13 +2285,21 @@
             <w:t>&lt;Content Sel</w:t>
           </w:r>
           <w:r>
-            <w:t>ect=”./Circu</w:t>
+            <w:t>ect=”./</w:t>
+          </w:r>
+          <w:proofErr w:type="spellStart"/>
+          <w:r>
+            <w:t>Circu</w:t>
           </w:r>
           <w:r>
             <w:t>i</w:t>
           </w:r>
           <w:r>
-            <w:t>tCourtCase/Role” /&gt;</w:t>
+            <w:t>tCourtCase</w:t>
+          </w:r>
+          <w:proofErr w:type="spellEnd"/>
+          <w:r>
+            <w:t>/Role” /&gt;</w:t>
           </w:r>
         </w:sdtContent>
       </w:sdt>
@@ -2121,7 +2340,27 @@
           <w:sz w:val="36"/>
         </w:rPr>
         <w:lastRenderedPageBreak/>
-        <w:t>A P P E N D I X</w:t>
+        <w:t xml:space="preserve">A P </w:t>
+      </w:r>
+      <w:proofErr w:type="spellStart"/>
+      <w:r>
+        <w:rPr>
+          <w:b/>
+          <w:bCs/>
+          <w:iCs/>
+          <w:sz w:val="36"/>
+        </w:rPr>
+        <w:t>P</w:t>
+      </w:r>
+      <w:proofErr w:type="spellEnd"/>
+      <w:r>
+        <w:rPr>
+          <w:b/>
+          <w:bCs/>
+          <w:iCs/>
+          <w:sz w:val="36"/>
+        </w:rPr>
+        <w:t xml:space="preserve"> E N D I X</w:t>
       </w:r>
     </w:p>
     <w:p>
@@ -2184,7 +2423,23 @@
           <w:b/>
           <w:sz w:val="36"/>
         </w:rPr>
-        <w:t>A P P E N D I X</w:t>
+        <w:t xml:space="preserve">A P </w:t>
+      </w:r>
+      <w:proofErr w:type="spellStart"/>
+      <w:r>
+        <w:rPr>
+          <w:b/>
+          <w:sz w:val="36"/>
+        </w:rPr>
+        <w:t>P</w:t>
+      </w:r>
+      <w:proofErr w:type="spellEnd"/>
+      <w:r>
+        <w:rPr>
+          <w:b/>
+          <w:sz w:val="36"/>
+        </w:rPr>
+        <w:t xml:space="preserve"> E N D I X</w:t>
       </w:r>
     </w:p>
     <w:p>
@@ -2211,10 +2466,7 @@
         <w:t>Page</w:t>
       </w:r>
     </w:p>
-    <w:p>
-      <w:bookmarkStart w:id="7" w:name="_GoBack"/>
-      <w:bookmarkEnd w:id="7"/>
-    </w:p>
+    <w:p/>
     <w:sdt>
       <w:sdtPr>
         <w:id w:val="791474475"/>
@@ -2234,7 +2486,20 @@
             <w:jc w:val="left"/>
           </w:pPr>
           <w:r>
-            <w:t>&lt;Content Select=”./AppendixDocuments” /&gt;</w:t>
+            <w:t>&lt;Content Select=”</w:t>
+          </w:r>
+          <w:proofErr w:type="gramStart"/>
+          <w:r>
+            <w:t>./</w:t>
+          </w:r>
+          <w:proofErr w:type="spellStart"/>
+          <w:proofErr w:type="gramEnd"/>
+          <w:r>
+            <w:t>AppendixDocuments</w:t>
+          </w:r>
+          <w:proofErr w:type="spellEnd"/>
+          <w:r>
+            <w:t>” /&gt;</w:t>
           </w:r>
         </w:p>
       </w:sdtContent>
@@ -2304,8 +2569,12 @@
       </w:pPr>
       <w:r>
         <w:tab/>
+      </w:r>
+      <w:proofErr w:type="gramStart"/>
+      <w:r>
         <w:t>I hereby certify that filed with this brief, either as a separate document or as a part of this brief, is an appendix that complies with § 809.19(2)(a) and that contains, at a minimum: (1) a table of contents; (2) the findings or opinion of the circuit court; and (3) portions of the record essential to an understanding of the issues raised, including oral or written rulings or decisions showing the circuit court's reasoning regarding those issues.</w:t>
       </w:r>
+      <w:proofErr w:type="gramEnd"/>
     </w:p>
     <w:p>
       <w:pPr>
@@ -2332,11 +2601,15 @@
       </w:pPr>
       <w:r>
         <w:tab/>
+      </w:r>
+      <w:proofErr w:type="gramStart"/>
+      <w:r>
         <w:t>I further certify that if the record is required by law to be confidential, the portions of the record included in the appendix are reproduced using first names and last initials instead of full names of persons, specifically including juveniles and parents of juveniles, with a notation that the portions of the record have been so reproduced to preserve confidentiality and with approp</w:t>
       </w:r>
       <w:r>
         <w:t>riate references to the record.</w:t>
       </w:r>
+      <w:proofErr w:type="gramEnd"/>
     </w:p>
     <w:p>
       <w:pPr>
@@ -2619,13 +2892,21 @@
             <w:t>&lt;Content Sel</w:t>
           </w:r>
           <w:r>
-            <w:t>ect=”./Circu</w:t>
+            <w:t>ect=”./</w:t>
+          </w:r>
+          <w:proofErr w:type="spellStart"/>
+          <w:r>
+            <w:t>Circu</w:t>
           </w:r>
           <w:r>
             <w:t>i</w:t>
           </w:r>
           <w:r>
-            <w:t>tCourtCase/Role” /&gt;</w:t>
+            <w:t>tCourtCase</w:t>
+          </w:r>
+          <w:proofErr w:type="spellEnd"/>
+          <w:r>
+            <w:t>/Role” /&gt;</w:t>
           </w:r>
         </w:sdtContent>
       </w:sdt>
@@ -4259,6 +4540,35 @@
         </w:p>
       </w:docPartBody>
     </w:docPart>
+    <w:docPart>
+      <w:docPartPr>
+        <w:name w:val="417BCADCD15D4E9281B617D9FAC40EDE"/>
+        <w:category>
+          <w:name w:val="General"/>
+          <w:gallery w:val="placeholder"/>
+        </w:category>
+        <w:types>
+          <w:type w:val="bbPlcHdr"/>
+        </w:types>
+        <w:behaviors>
+          <w:behavior w:val="content"/>
+        </w:behaviors>
+        <w:guid w:val="{C3003F64-DA91-4FA1-BE00-55A1B4012857}"/>
+      </w:docPartPr>
+      <w:docPartBody>
+        <w:p>
+          <w:pPr>
+            <w:pStyle w:val="417BCADCD15D4E9281B617D9FAC40EDE"/>
+          </w:pPr>
+          <w:r>
+            <w:rPr>
+              <w:rStyle w:val="PlaceholderText"/>
+            </w:rPr>
+            <w:t>Click or tap here to enter text.</w:t>
+          </w:r>
+        </w:p>
+      </w:docPartBody>
+    </w:docPart>
   </w:docParts>
 </w:glossaryDocument>
 </file>
@@ -4337,11 +4647,13 @@
     <w:rsid w:val="00196473"/>
     <w:rsid w:val="001C4462"/>
     <w:rsid w:val="001D1258"/>
+    <w:rsid w:val="00205803"/>
     <w:rsid w:val="003818A2"/>
     <w:rsid w:val="003C052D"/>
     <w:rsid w:val="003E3296"/>
     <w:rsid w:val="003E3A2F"/>
     <w:rsid w:val="004A6BEC"/>
+    <w:rsid w:val="004C6405"/>
     <w:rsid w:val="004F582F"/>
     <w:rsid w:val="00521EBC"/>
     <w:rsid w:val="0061590F"/>
@@ -4803,7 +5115,7 @@
     <w:basedOn w:val="DefaultParagraphFont"/>
     <w:uiPriority w:val="99"/>
     <w:semiHidden/>
-    <w:rsid w:val="001842FD"/>
+    <w:rsid w:val="004C6405"/>
     <w:rPr>
       <w:color w:val="808080"/>
     </w:rPr>
@@ -4823,6 +5135,10 @@
   <w:style w:type="paragraph" w:customStyle="1" w:styleId="E69DFB1A72D249199324EFF3018E2360">
     <w:name w:val="E69DFB1A72D249199324EFF3018E2360"/>
     <w:rsid w:val="001842FD"/>
+  </w:style>
+  <w:style w:type="paragraph" w:customStyle="1" w:styleId="417BCADCD15D4E9281B617D9FAC40EDE">
+    <w:name w:val="417BCADCD15D4E9281B617D9FAC40EDE"/>
+    <w:rsid w:val="004C6405"/>
   </w:style>
 </w:styles>
 </file>
@@ -5134,7 +5450,7 @@
 </file>
 
 <file path=customXml/itemProps1.xml><?xml version="1.0" encoding="utf-8"?>
-<ds:datastoreItem xmlns:ds="http://schemas.openxmlformats.org/officeDocument/2006/customXml" ds:itemID="{09903A0E-7754-4067-B4E5-7D48CA150070}">
+<ds:datastoreItem xmlns:ds="http://schemas.openxmlformats.org/officeDocument/2006/customXml" ds:itemID="{7DF52951-C7E1-48AD-9AC5-1DD3D9D60CE0}">
   <ds:schemaRefs>
     <ds:schemaRef ds:uri="http://schemas.openxmlformats.org/officeDocument/2006/bibliography"/>
   </ds:schemaRefs>

</xml_diff>

<commit_message>
Edited last date that was not formatted correctly.
</commit_message>
<xml_diff>
--- a/BriefAssistant/briefTemplate.docx
+++ b/BriefAssistant/briefTemplate.docx
@@ -118,6 +118,7 @@
           </w:placeholder>
           <w:text/>
         </w:sdtPr>
+        <w:sdtEndPr/>
         <w:sdtContent>
           <w:r>
             <w:t>&lt;Content Select=”</w:t>
@@ -281,8 +282,6 @@
       <w:pPr>
         <w:spacing w:line="240" w:lineRule="auto"/>
       </w:pPr>
-      <w:bookmarkStart w:id="0" w:name="_GoBack"/>
-      <w:bookmarkEnd w:id="0"/>
     </w:p>
     <w:p>
       <w:pPr>
@@ -1351,7 +1350,7 @@
       <w:pPr>
         <w:pStyle w:val="Center"/>
       </w:pPr>
-      <w:bookmarkStart w:id="1" w:name="_Toc447180599"/>
+      <w:bookmarkStart w:id="0" w:name="_Toc447180599"/>
       <w:r>
         <w:br w:type="page"/>
       </w:r>
@@ -1371,7 +1370,7 @@
       <w:r>
         <w:t xml:space="preserve"> PRESENTED</w:t>
       </w:r>
-      <w:bookmarkEnd w:id="1"/>
+      <w:bookmarkEnd w:id="0"/>
     </w:p>
     <w:sdt>
       <w:sdtPr>
@@ -1410,11 +1409,11 @@
       <w:pPr>
         <w:pStyle w:val="Center"/>
       </w:pPr>
-      <w:bookmarkStart w:id="2" w:name="_Toc447180600"/>
+      <w:bookmarkStart w:id="1" w:name="_Toc447180600"/>
       <w:r>
         <w:t>Statement on oral Argument</w:t>
       </w:r>
-      <w:bookmarkEnd w:id="2"/>
+      <w:bookmarkEnd w:id="1"/>
     </w:p>
     <w:sdt>
       <w:sdtPr>
@@ -1453,11 +1452,11 @@
       <w:pPr>
         <w:pStyle w:val="Center"/>
       </w:pPr>
-      <w:bookmarkStart w:id="3" w:name="_Toc447180601"/>
+      <w:bookmarkStart w:id="2" w:name="_Toc447180601"/>
       <w:r>
         <w:t>Statement on Publication</w:t>
       </w:r>
-      <w:bookmarkEnd w:id="3"/>
+      <w:bookmarkEnd w:id="2"/>
     </w:p>
     <w:sdt>
       <w:sdtPr>
@@ -1496,14 +1495,14 @@
       <w:pPr>
         <w:pStyle w:val="Center"/>
       </w:pPr>
-      <w:bookmarkStart w:id="4" w:name="_Toc447180602"/>
+      <w:bookmarkStart w:id="3" w:name="_Toc447180602"/>
       <w:r>
         <w:t>statement of</w:t>
       </w:r>
       <w:r>
         <w:t xml:space="preserve"> case</w:t>
       </w:r>
-      <w:bookmarkEnd w:id="4"/>
+      <w:bookmarkEnd w:id="3"/>
       <w:r>
         <w:t xml:space="preserve"> AND FACTS</w:t>
       </w:r>
@@ -1545,11 +1544,11 @@
       <w:pPr>
         <w:pStyle w:val="Center"/>
       </w:pPr>
-      <w:bookmarkStart w:id="5" w:name="_Toc447180603"/>
+      <w:bookmarkStart w:id="4" w:name="_Toc447180603"/>
       <w:r>
         <w:t>argument</w:t>
       </w:r>
-      <w:bookmarkEnd w:id="5"/>
+      <w:bookmarkEnd w:id="4"/>
     </w:p>
     <w:sdt>
       <w:sdtPr>
@@ -1907,7 +1906,7 @@
       <w:pPr>
         <w:pStyle w:val="Center"/>
       </w:pPr>
-      <w:bookmarkStart w:id="6" w:name="_Toc447180607"/>
+      <w:bookmarkStart w:id="5" w:name="_Toc447180607"/>
       <w:r>
         <w:lastRenderedPageBreak/>
         <w:t>CERTIFICATION</w:t>
@@ -1915,7 +1914,7 @@
       <w:r>
         <w:t xml:space="preserve"> AS TO FORM/LENGTH</w:t>
       </w:r>
-      <w:bookmarkEnd w:id="6"/>
+      <w:bookmarkEnd w:id="5"/>
     </w:p>
     <w:p>
       <w:pPr>
@@ -1945,14 +1944,14 @@
         <w:pStyle w:val="Center"/>
         <w:spacing w:after="240"/>
       </w:pPr>
-      <w:bookmarkStart w:id="7" w:name="_Toc447180608"/>
+      <w:bookmarkStart w:id="6" w:name="_Toc447180608"/>
       <w:r>
         <w:t>CERTIFICATE OF COMPLIANCE</w:t>
       </w:r>
       <w:r>
         <w:t xml:space="preserve"> WITH RULE 809.19(12)</w:t>
       </w:r>
-      <w:bookmarkEnd w:id="7"/>
+      <w:bookmarkEnd w:id="6"/>
     </w:p>
     <w:p>
       <w:pPr>
@@ -2632,23 +2631,19 @@
       <w:r>
         <w:t xml:space="preserve">ted </w:t>
       </w:r>
-      <w:sdt>
-        <w:sdtPr>
-          <w:id w:val="-1130168367"/>
-          <w:placeholder>
-            <w:docPart w:val="DefaultPlaceholder_-1854013440"/>
-          </w:placeholder>
-          <w:text/>
-        </w:sdtPr>
-        <w:sdtEndPr/>
-        <w:sdtContent>
-          <w:r>
-            <w:t>&lt;Content Select=”./Date”/&gt;</w:t>
-          </w:r>
-        </w:sdtContent>
-      </w:sdt>
-      <w:r>
-        <w:t>.</w:t>
+      <w:r>
+        <w:rPr>
+          <w:szCs w:val="26"/>
+        </w:rPr>
+        <w:t>INSERT FILING DATE H</w:t>
+      </w:r>
+      <w:bookmarkStart w:id="7" w:name="_GoBack"/>
+      <w:bookmarkEnd w:id="7"/>
+      <w:r>
+        <w:rPr>
+          <w:szCs w:val="26"/>
+        </w:rPr>
+        <w:t>ERE.</w:t>
       </w:r>
     </w:p>
     <w:p>
@@ -4667,6 +4662,8 @@
     <w:rsid w:val="00B26D2E"/>
     <w:rsid w:val="00B407F9"/>
     <w:rsid w:val="00DE594C"/>
+    <w:rsid w:val="00F27E53"/>
+    <w:rsid w:val="00F62200"/>
   </w:rsids>
   <m:mathPr>
     <m:mathFont m:val="Cambria Math"/>
@@ -5450,7 +5447,7 @@
 </file>
 
 <file path=customXml/itemProps1.xml><?xml version="1.0" encoding="utf-8"?>
-<ds:datastoreItem xmlns:ds="http://schemas.openxmlformats.org/officeDocument/2006/customXml" ds:itemID="{7DF52951-C7E1-48AD-9AC5-1DD3D9D60CE0}">
+<ds:datastoreItem xmlns:ds="http://schemas.openxmlformats.org/officeDocument/2006/customXml" ds:itemID="{BC3BAB7F-6388-428E-968A-E6D2C187A00A}">
   <ds:schemaRefs>
     <ds:schemaRef ds:uri="http://schemas.openxmlformats.org/officeDocument/2006/bibliography"/>
   </ds:schemaRefs>

</xml_diff>

<commit_message>
Fixed the template to be up to date.
</commit_message>
<xml_diff>
--- a/BriefAssistant/briefTemplate.docx
+++ b/BriefAssistant/briefTemplate.docx
@@ -177,7 +177,33 @@
             <w:rPr>
               <w:caps/>
             </w:rPr>
-            <w:t>&lt;Content Select=”./Appellant/Name” /&gt;</w:t>
+            <w:t>&lt;</w:t>
+          </w:r>
+          <w:r>
+            <w:rPr>
+              <w:caps/>
+            </w:rPr>
+            <w:t>Content Select=”</w:t>
+          </w:r>
+          <w:proofErr w:type="gramStart"/>
+          <w:r>
+            <w:rPr>
+              <w:caps/>
+            </w:rPr>
+            <w:t>./</w:t>
+          </w:r>
+          <w:proofErr w:type="gramEnd"/>
+          <w:r>
+            <w:rPr>
+              <w:caps/>
+            </w:rPr>
+            <w:t>TOPNAME</w:t>
+          </w:r>
+          <w:r>
+            <w:rPr>
+              <w:caps/>
+            </w:rPr>
+            <w:t>” /&gt;</w:t>
           </w:r>
         </w:sdtContent>
       </w:sdt>
@@ -217,22 +243,23 @@
         <w:sdtEndPr/>
         <w:sdtContent>
           <w:r>
-            <w:t>&lt;Content Select=”./Circu</w:t>
-          </w:r>
-          <w:r>
-            <w:t>i</w:t>
-          </w:r>
-          <w:r>
-            <w:t>tCourtCase/Role” /&gt;</w:t>
+            <w:t>&lt;Content Select=”</w:t>
+          </w:r>
+          <w:proofErr w:type="gramStart"/>
+          <w:r>
+            <w:t>./</w:t>
+          </w:r>
+          <w:proofErr w:type="spellStart"/>
+          <w:proofErr w:type="gramEnd"/>
+          <w:r>
+            <w:t>TopRole</w:t>
+          </w:r>
+          <w:proofErr w:type="spellEnd"/>
+          <w:r>
+            <w:t>” /&gt;</w:t>
           </w:r>
         </w:sdtContent>
       </w:sdt>
-      <w:r>
-        <w:t>-</w:t>
-      </w:r>
-      <w:r>
-        <w:t>Appellant</w:t>
-      </w:r>
       <w:r>
         <w:t>,</w:t>
       </w:r>
@@ -280,19 +307,27 @@
             <w:rPr>
               <w:caps/>
             </w:rPr>
-            <w:t>&lt;Content Select=”./Circu</w:t>
-          </w:r>
+            <w:t>&lt;Content Select=”</w:t>
+          </w:r>
+          <w:proofErr w:type="gramStart"/>
           <w:r>
             <w:rPr>
               <w:caps/>
             </w:rPr>
-            <w:t>i</w:t>
-          </w:r>
+            <w:t>./</w:t>
+          </w:r>
+          <w:proofErr w:type="gramEnd"/>
           <w:r>
             <w:rPr>
               <w:caps/>
             </w:rPr>
-            <w:t>tCourtCase/OpponentName” /&gt;</w:t>
+            <w:t>BottomName</w:t>
+          </w:r>
+          <w:r>
+            <w:rPr>
+              <w:caps/>
+            </w:rPr>
+            <w:t>” /&gt;</w:t>
           </w:r>
         </w:sdtContent>
       </w:sdt>
@@ -335,16 +370,26 @@
             <w:t>&lt;Conten</w:t>
           </w:r>
           <w:r>
-            <w:t>t Select=”./CircuitCourtCase/Opponent</w:t>
-          </w:r>
-          <w:r>
-            <w:t>Role” /&gt;</w:t>
+            <w:t>t Sel</w:t>
+          </w:r>
+          <w:r>
+            <w:t>ect=”</w:t>
+          </w:r>
+          <w:proofErr w:type="gramStart"/>
+          <w:r>
+            <w:t>./</w:t>
+          </w:r>
+          <w:proofErr w:type="spellStart"/>
+          <w:proofErr w:type="gramEnd"/>
+          <w:r>
+            <w:t>BottomRole</w:t>
+          </w:r>
+          <w:proofErr w:type="spellEnd"/>
+          <w:r>
+            <w:t>” /&gt;</w:t>
           </w:r>
         </w:sdtContent>
       </w:sdt>
-      <w:r>
-        <w:t>-Respondent</w:t>
-      </w:r>
       <w:r>
         <w:t>.</w:t>
       </w:r>
@@ -713,6 +758,7 @@
         <w:spacing w:line="240" w:lineRule="auto"/>
       </w:pPr>
       <w:r>
+        <w:lastRenderedPageBreak/>
         <w:tab/>
       </w:r>
       <w:r>
@@ -1504,8 +1550,6 @@
       <w:r>
         <w:t>INSERT FILING DATE HERE</w:t>
       </w:r>
-      <w:bookmarkStart w:id="5" w:name="_GoBack"/>
-      <w:bookmarkEnd w:id="5"/>
     </w:p>
     <w:p>
       <w:pPr>
@@ -1765,7 +1809,7 @@
       <w:pPr>
         <w:pStyle w:val="Center"/>
       </w:pPr>
-      <w:bookmarkStart w:id="6" w:name="_Toc447180607"/>
+      <w:bookmarkStart w:id="5" w:name="_Toc447180607"/>
       <w:r>
         <w:lastRenderedPageBreak/>
         <w:t>CERTIFICATION</w:t>
@@ -1773,7 +1817,7 @@
       <w:r>
         <w:t xml:space="preserve"> AS TO FORM/LENGTH</w:t>
       </w:r>
-      <w:bookmarkEnd w:id="6"/>
+      <w:bookmarkEnd w:id="5"/>
     </w:p>
     <w:p>
       <w:pPr>
@@ -1803,14 +1847,14 @@
         <w:pStyle w:val="Center"/>
         <w:spacing w:after="240"/>
       </w:pPr>
-      <w:bookmarkStart w:id="7" w:name="_Toc447180608"/>
+      <w:bookmarkStart w:id="6" w:name="_Toc447180608"/>
       <w:r>
         <w:t>CERTIFICATE OF COMPLIANCE</w:t>
       </w:r>
       <w:r>
         <w:t xml:space="preserve"> WITH RULE 809.19(12)</w:t>
       </w:r>
-      <w:bookmarkEnd w:id="7"/>
+      <w:bookmarkEnd w:id="6"/>
     </w:p>
     <w:p>
       <w:pPr>
@@ -2274,6 +2318,7 @@
         <w:t>Page</w:t>
       </w:r>
     </w:p>
+    <w:p/>
     <w:sdt>
       <w:sdtPr>
         <w:id w:val="791474475"/>
@@ -2429,23 +2474,13 @@
         <w:t>Da</w:t>
       </w:r>
       <w:r>
-        <w:t xml:space="preserve">ted </w:t>
-      </w:r>
-      <w:sdt>
-        <w:sdtPr>
-          <w:id w:val="-1130168367"/>
-          <w:placeholder>
-            <w:docPart w:val="DefaultPlaceholder_-1854013440"/>
-          </w:placeholder>
-          <w:text/>
-        </w:sdtPr>
-        <w:sdtEndPr/>
-        <w:sdtContent>
-          <w:r>
-            <w:t>&lt;Content Select=”./Date”/&gt;</w:t>
-          </w:r>
-        </w:sdtContent>
-      </w:sdt>
+        <w:t>ted</w:t>
+      </w:r>
+      <w:r>
+        <w:t xml:space="preserve"> INSERT FILING DATE HERE</w:t>
+      </w:r>
+      <w:bookmarkStart w:id="7" w:name="_GoBack"/>
+      <w:bookmarkEnd w:id="7"/>
       <w:r>
         <w:t>.</w:t>
       </w:r>
@@ -2870,7 +2905,7 @@
         <w:rStyle w:val="PageNumber"/>
         <w:noProof/>
       </w:rPr>
-      <w:t>4</w:t>
+      <w:t>1</w:t>
     </w:r>
     <w:r>
       <w:rPr>
@@ -4450,6 +4485,7 @@
     <w:rsid w:val="006A4E8D"/>
     <w:rsid w:val="00765DBF"/>
     <w:rsid w:val="008277F3"/>
+    <w:rsid w:val="008B638A"/>
     <w:rsid w:val="009217D2"/>
     <w:rsid w:val="009520CA"/>
     <w:rsid w:val="009902E9"/>
@@ -5243,7 +5279,7 @@
 </file>
 
 <file path=customXml/itemProps1.xml><?xml version="1.0" encoding="utf-8"?>
-<ds:datastoreItem xmlns:ds="http://schemas.openxmlformats.org/officeDocument/2006/customXml" ds:itemID="{16697EB6-AF53-4D72-9209-873468455AB7}">
+<ds:datastoreItem xmlns:ds="http://schemas.openxmlformats.org/officeDocument/2006/customXml" ds:itemID="{0FCA5CA4-3B5F-44D5-8B40-BCED3EBEB425}">
   <ds:schemaRefs>
     <ds:schemaRef ds:uri="http://schemas.openxmlformats.org/officeDocument/2006/bibliography"/>
   </ds:schemaRefs>

</xml_diff>

<commit_message>
Fixed issue where AppellateCase was not being set
</commit_message>
<xml_diff>
--- a/BriefAssistant/briefTemplate.docx
+++ b/BriefAssistant/briefTemplate.docx
@@ -23,15 +23,7 @@
         <w:jc w:val="center"/>
       </w:pPr>
       <w:r>
-        <w:t xml:space="preserve">C O U R </w:t>
-      </w:r>
-      <w:proofErr w:type="gramStart"/>
-      <w:r>
-        <w:t>T  O</w:t>
-      </w:r>
-      <w:proofErr w:type="gramEnd"/>
-      <w:r>
-        <w:t xml:space="preserve"> F  A P P E A L S</w:t>
+        <w:t>C O U R T  O F  A P P E A L S</w:t>
       </w:r>
     </w:p>
     <w:p>
@@ -113,20 +105,7 @@
         <w:sdtEndPr/>
         <w:sdtContent>
           <w:r>
-            <w:t>&lt;Content Select=”</w:t>
-          </w:r>
-          <w:proofErr w:type="gramStart"/>
-          <w:r>
-            <w:t>./</w:t>
-          </w:r>
-          <w:proofErr w:type="spellStart"/>
-          <w:proofErr w:type="gramEnd"/>
-          <w:r>
-            <w:t>AppellateCourtCaseNumber</w:t>
-          </w:r>
-          <w:proofErr w:type="spellEnd"/>
-          <w:r>
-            <w:t>” /&gt;</w:t>
+            <w:t>&lt;Content Select=”./AppellateCourtCaseNumber” /&gt;</w:t>
           </w:r>
         </w:sdtContent>
       </w:sdt>
@@ -165,9 +144,9 @@
           <w:rPr>
             <w:caps/>
           </w:rPr>
-          <w:id w:val="-1782564316"/>
+          <w:id w:val="-656157855"/>
           <w:placeholder>
-            <w:docPart w:val="DefaultPlaceholder_-1854013440"/>
+            <w:docPart w:val="447D9D1384CF449292C2727332E7F23C"/>
           </w:placeholder>
           <w:text/>
         </w:sdtPr>
@@ -177,27 +156,13 @@
             <w:rPr>
               <w:caps/>
             </w:rPr>
-            <w:t>&lt;</w:t>
+            <w:t>&lt;Content Select=”./</w:t>
           </w:r>
           <w:r>
             <w:rPr>
               <w:caps/>
             </w:rPr>
-            <w:t>Content Select=”</w:t>
-          </w:r>
-          <w:proofErr w:type="gramStart"/>
-          <w:r>
-            <w:rPr>
-              <w:caps/>
-            </w:rPr>
-            <w:t>./</w:t>
-          </w:r>
-          <w:proofErr w:type="gramEnd"/>
-          <w:r>
-            <w:rPr>
-              <w:caps/>
-            </w:rPr>
-            <w:t>TOPNAME</w:t>
+            <w:t>TopName</w:t>
           </w:r>
           <w:r>
             <w:rPr>
@@ -243,18 +208,8 @@
         <w:sdtEndPr/>
         <w:sdtContent>
           <w:r>
-            <w:t>&lt;Content Select=”</w:t>
-          </w:r>
-          <w:proofErr w:type="gramStart"/>
-          <w:r>
-            <w:t>./</w:t>
-          </w:r>
-          <w:proofErr w:type="spellStart"/>
-          <w:proofErr w:type="gramEnd"/>
-          <w:r>
-            <w:t>TopRole</w:t>
-          </w:r>
-          <w:proofErr w:type="spellEnd"/>
+            <w:t>&lt;Content Select=”./TopRole</w:t>
+          </w:r>
           <w:r>
             <w:t>” /&gt;</w:t>
           </w:r>
@@ -307,16 +262,8 @@
             <w:rPr>
               <w:caps/>
             </w:rPr>
-            <w:t>&lt;Content Select=”</w:t>
-          </w:r>
-          <w:proofErr w:type="gramStart"/>
-          <w:r>
-            <w:rPr>
-              <w:caps/>
-            </w:rPr>
-            <w:t>./</w:t>
-          </w:r>
-          <w:proofErr w:type="gramEnd"/>
+            <w:t>&lt;Content Select=”./</w:t>
+          </w:r>
           <w:r>
             <w:rPr>
               <w:caps/>
@@ -373,18 +320,8 @@
             <w:t>t Sel</w:t>
           </w:r>
           <w:r>
-            <w:t>ect=”</w:t>
-          </w:r>
-          <w:proofErr w:type="gramStart"/>
-          <w:r>
-            <w:t>./</w:t>
-          </w:r>
-          <w:proofErr w:type="spellStart"/>
-          <w:proofErr w:type="gramEnd"/>
-          <w:r>
-            <w:t>BottomRole</w:t>
-          </w:r>
-          <w:proofErr w:type="spellEnd"/>
+            <w:t>ect=”./BottomRole</w:t>
+          </w:r>
           <w:r>
             <w:t>” /&gt;</w:t>
           </w:r>
@@ -620,32 +557,19 @@
         <w:sdtEndPr/>
         <w:sdtContent>
           <w:r>
-            <w:t>&lt;Content Select=”./</w:t>
-          </w:r>
-          <w:proofErr w:type="spellStart"/>
-          <w:r>
-            <w:t>Circu</w:t>
+            <w:t>&lt;Content Select=”./Circu</w:t>
           </w:r>
           <w:r>
             <w:t>i</w:t>
           </w:r>
           <w:r>
-            <w:t>tCourtCase</w:t>
-          </w:r>
-          <w:proofErr w:type="spellEnd"/>
-          <w:r>
-            <w:t>/</w:t>
-          </w:r>
-          <w:proofErr w:type="spellStart"/>
+            <w:t>tCourtCase/</w:t>
+          </w:r>
           <w:r>
             <w:t>CircuitCourt</w:t>
           </w:r>
           <w:r>
-            <w:t>CaseNumber</w:t>
-          </w:r>
-          <w:proofErr w:type="spellEnd"/>
-          <w:r>
-            <w:t>” /&gt;</w:t>
+            <w:t>CaseNumber” /&gt;</w:t>
           </w:r>
         </w:sdtContent>
       </w:sdt>
@@ -1318,15 +1242,7 @@
             <w:pStyle w:val="Double"/>
           </w:pPr>
           <w:r>
-            <w:t>&lt;Content Select=”</w:t>
-          </w:r>
-          <w:proofErr w:type="gramStart"/>
-          <w:r>
-            <w:t>./</w:t>
-          </w:r>
-          <w:proofErr w:type="gramEnd"/>
-          <w:r>
-            <w:t>IssuesPresented” /&gt;</w:t>
+            <w:t>&lt;Content Select=”./IssuesPresented” /&gt;</w:t>
           </w:r>
         </w:p>
       </w:sdtContent>
@@ -1356,15 +1272,7 @@
             <w:pStyle w:val="Double"/>
           </w:pPr>
           <w:r>
-            <w:t>&lt;Content Select=”</w:t>
-          </w:r>
-          <w:proofErr w:type="gramStart"/>
-          <w:r>
-            <w:t>./</w:t>
-          </w:r>
-          <w:proofErr w:type="gramEnd"/>
-          <w:r>
-            <w:t>OralArgumentStatement” /&gt;</w:t>
+            <w:t>&lt;Content Select=”./OralArgumentStatement” /&gt;</w:t>
           </w:r>
         </w:p>
       </w:sdtContent>
@@ -1394,15 +1302,7 @@
             <w:pStyle w:val="Double"/>
           </w:pPr>
           <w:r>
-            <w:t>&lt;Content Select=”</w:t>
-          </w:r>
-          <w:proofErr w:type="gramStart"/>
-          <w:r>
-            <w:t>./</w:t>
-          </w:r>
-          <w:proofErr w:type="gramEnd"/>
-          <w:r>
-            <w:t>PublicationStatement” /&gt;</w:t>
+            <w:t>&lt;Content Select=”./PublicationStatement” /&gt;</w:t>
           </w:r>
         </w:p>
       </w:sdtContent>
@@ -1438,15 +1338,7 @@
             <w:pStyle w:val="Double"/>
           </w:pPr>
           <w:r>
-            <w:t>&lt;Content Select=”</w:t>
-          </w:r>
-          <w:proofErr w:type="gramStart"/>
-          <w:r>
-            <w:t>./</w:t>
-          </w:r>
-          <w:proofErr w:type="gramEnd"/>
-          <w:r>
-            <w:t>CaseFactsStatement” /&gt;</w:t>
+            <w:t>&lt;Content Select=”./CaseFactsStatement” /&gt;</w:t>
           </w:r>
         </w:p>
       </w:sdtContent>
@@ -1476,15 +1368,7 @@
             <w:pStyle w:val="Double"/>
           </w:pPr>
           <w:r>
-            <w:t>&lt;Content Select=”</w:t>
-          </w:r>
-          <w:proofErr w:type="gramStart"/>
-          <w:r>
-            <w:t>./</w:t>
-          </w:r>
-          <w:proofErr w:type="gramEnd"/>
-          <w:r>
-            <w:t>Argument” /&gt;</w:t>
+            <w:t>&lt;Content Select=”./Argument” /&gt;</w:t>
           </w:r>
         </w:p>
       </w:sdtContent>
@@ -1520,15 +1404,7 @@
             <w:pStyle w:val="Double"/>
           </w:pPr>
           <w:r>
-            <w:t>&lt;Content Select=”</w:t>
-          </w:r>
-          <w:proofErr w:type="gramStart"/>
-          <w:r>
-            <w:t>./</w:t>
-          </w:r>
-          <w:proofErr w:type="gramEnd"/>
-          <w:r>
-            <w:t>Conclusion”</w:t>
+            <w:t>&lt;Content Select=”./Conclusion”</w:t>
           </w:r>
           <w:r>
             <w:t xml:space="preserve"> /&gt;</w:t>
@@ -2338,20 +2214,7 @@
             <w:jc w:val="left"/>
           </w:pPr>
           <w:r>
-            <w:t>&lt;Content Select=”</w:t>
-          </w:r>
-          <w:proofErr w:type="gramStart"/>
-          <w:r>
-            <w:t>./</w:t>
-          </w:r>
-          <w:proofErr w:type="spellStart"/>
-          <w:proofErr w:type="gramEnd"/>
-          <w:r>
-            <w:t>AppendixDocuments</w:t>
-          </w:r>
-          <w:proofErr w:type="spellEnd"/>
-          <w:r>
-            <w:t>” /&gt;</w:t>
+            <w:t>&lt;Content Select=”./AppendixDocuments” /&gt;</w:t>
           </w:r>
         </w:p>
       </w:sdtContent>
@@ -2479,8 +2342,6 @@
       <w:r>
         <w:t xml:space="preserve"> INSERT FILING DATE HERE</w:t>
       </w:r>
-      <w:bookmarkStart w:id="7" w:name="_GoBack"/>
-      <w:bookmarkEnd w:id="7"/>
       <w:r>
         <w:t>.</w:t>
       </w:r>
@@ -4395,6 +4256,35 @@
         </w:p>
       </w:docPartBody>
     </w:docPart>
+    <w:docPart>
+      <w:docPartPr>
+        <w:name w:val="447D9D1384CF449292C2727332E7F23C"/>
+        <w:category>
+          <w:name w:val="General"/>
+          <w:gallery w:val="placeholder"/>
+        </w:category>
+        <w:types>
+          <w:type w:val="bbPlcHdr"/>
+        </w:types>
+        <w:behaviors>
+          <w:behavior w:val="content"/>
+        </w:behaviors>
+        <w:guid w:val="{6C994485-20EB-46B0-80A7-38FE9DB98F38}"/>
+      </w:docPartPr>
+      <w:docPartBody>
+        <w:p>
+          <w:pPr>
+            <w:pStyle w:val="447D9D1384CF449292C2727332E7F23C"/>
+          </w:pPr>
+          <w:r>
+            <w:rPr>
+              <w:rStyle w:val="PlaceholderText"/>
+            </w:rPr>
+            <w:t>Click or tap here to enter text.</w:t>
+          </w:r>
+        </w:p>
+      </w:docPartBody>
+    </w:docPart>
   </w:docParts>
 </w:glossaryDocument>
 </file>
@@ -4468,6 +4358,7 @@
   </w:compat>
   <w:rsids>
     <w:rsidRoot w:val="003E3A2F"/>
+    <w:rsid w:val="0003159D"/>
     <w:rsid w:val="00123B24"/>
     <w:rsid w:val="001842FD"/>
     <w:rsid w:val="00196473"/>
@@ -4490,12 +4381,16 @@
     <w:rsid w:val="009520CA"/>
     <w:rsid w:val="009902E9"/>
     <w:rsid w:val="00A74DD8"/>
+    <w:rsid w:val="00AF441C"/>
     <w:rsid w:val="00B21F43"/>
     <w:rsid w:val="00B26D2E"/>
     <w:rsid w:val="00B407F9"/>
+    <w:rsid w:val="00B8372E"/>
     <w:rsid w:val="00D876F8"/>
     <w:rsid w:val="00DE594C"/>
+    <w:rsid w:val="00E0269E"/>
     <w:rsid w:val="00E02C55"/>
+    <w:rsid w:val="00F34DD3"/>
   </w:rsids>
   <m:mathPr>
     <m:mathFont m:val="Cambria Math"/>
@@ -4944,7 +4839,7 @@
     <w:basedOn w:val="DefaultParagraphFont"/>
     <w:uiPriority w:val="99"/>
     <w:semiHidden/>
-    <w:rsid w:val="00765DBF"/>
+    <w:rsid w:val="00E0269E"/>
     <w:rPr>
       <w:color w:val="808080"/>
     </w:rPr>
@@ -4968,6 +4863,10 @@
   <w:style w:type="paragraph" w:customStyle="1" w:styleId="BE898737C45E4ABB9B676B98703B712D">
     <w:name w:val="BE898737C45E4ABB9B676B98703B712D"/>
     <w:rsid w:val="00765DBF"/>
+  </w:style>
+  <w:style w:type="paragraph" w:customStyle="1" w:styleId="447D9D1384CF449292C2727332E7F23C">
+    <w:name w:val="447D9D1384CF449292C2727332E7F23C"/>
+    <w:rsid w:val="00E0269E"/>
   </w:style>
 </w:styles>
 </file>
@@ -5279,7 +5178,7 @@
 </file>
 
 <file path=customXml/itemProps1.xml><?xml version="1.0" encoding="utf-8"?>
-<ds:datastoreItem xmlns:ds="http://schemas.openxmlformats.org/officeDocument/2006/customXml" ds:itemID="{0FCA5CA4-3B5F-44D5-8B40-BCED3EBEB425}">
+<ds:datastoreItem xmlns:ds="http://schemas.openxmlformats.org/officeDocument/2006/customXml" ds:itemID="{F3308133-3AAC-43E0-8F60-5D79578B58B8}">
   <ds:schemaRefs>
     <ds:schemaRef ds:uri="http://schemas.openxmlformats.org/officeDocument/2006/bibliography"/>
   </ds:schemaRefs>

</xml_diff>

<commit_message>
Fixed the bug and edited the welcome page based on sponsor feedback
</commit_message>
<xml_diff>
--- a/BriefAssistant/briefTemplate.docx
+++ b/BriefAssistant/briefTemplate.docx
@@ -23,7 +23,23 @@
         <w:jc w:val="center"/>
       </w:pPr>
       <w:r>
-        <w:t>C O U R T  O F  A P P E A L S</w:t>
+        <w:t xml:space="preserve">C O U R </w:t>
+      </w:r>
+      <w:proofErr w:type="gramStart"/>
+      <w:r>
+        <w:t>T  O</w:t>
+      </w:r>
+      <w:proofErr w:type="gramEnd"/>
+      <w:r>
+        <w:t xml:space="preserve"> F  A P </w:t>
+      </w:r>
+      <w:proofErr w:type="spellStart"/>
+      <w:r>
+        <w:t>P</w:t>
+      </w:r>
+      <w:proofErr w:type="spellEnd"/>
+      <w:r>
+        <w:t xml:space="preserve"> E A L S</w:t>
       </w:r>
     </w:p>
     <w:p>
@@ -105,7 +121,20 @@
         <w:sdtEndPr/>
         <w:sdtContent>
           <w:r>
-            <w:t>&lt;Content Select=”./AppellateCourtCaseNumber” /&gt;</w:t>
+            <w:t>&lt;Content Select=”</w:t>
+          </w:r>
+          <w:proofErr w:type="gramStart"/>
+          <w:r>
+            <w:t>./</w:t>
+          </w:r>
+          <w:proofErr w:type="spellStart"/>
+          <w:proofErr w:type="gramEnd"/>
+          <w:r>
+            <w:t>AppellateCourtCaseNumber</w:t>
+          </w:r>
+          <w:proofErr w:type="spellEnd"/>
+          <w:r>
+            <w:t>” /&gt;</w:t>
           </w:r>
         </w:sdtContent>
       </w:sdt>
@@ -156,8 +185,16 @@
             <w:rPr>
               <w:caps/>
             </w:rPr>
-            <w:t>&lt;Content Select=”./</w:t>
-          </w:r>
+            <w:t>&lt;Content Select=”</w:t>
+          </w:r>
+          <w:proofErr w:type="gramStart"/>
+          <w:r>
+            <w:rPr>
+              <w:caps/>
+            </w:rPr>
+            <w:t>./</w:t>
+          </w:r>
+          <w:proofErr w:type="gramEnd"/>
           <w:r>
             <w:rPr>
               <w:caps/>
@@ -208,8 +245,18 @@
         <w:sdtEndPr/>
         <w:sdtContent>
           <w:r>
-            <w:t>&lt;Content Select=”./TopRole</w:t>
-          </w:r>
+            <w:t>&lt;Content Select=”</w:t>
+          </w:r>
+          <w:proofErr w:type="gramStart"/>
+          <w:r>
+            <w:t>./</w:t>
+          </w:r>
+          <w:proofErr w:type="spellStart"/>
+          <w:proofErr w:type="gramEnd"/>
+          <w:r>
+            <w:t>TopRole</w:t>
+          </w:r>
+          <w:proofErr w:type="spellEnd"/>
           <w:r>
             <w:t>” /&gt;</w:t>
           </w:r>
@@ -230,7 +277,14 @@
       </w:pPr>
       <w:r>
         <w:tab/>
-        <w:t>v.</w:t>
+      </w:r>
+      <w:proofErr w:type="gramStart"/>
+      <w:r>
+        <w:t>v</w:t>
+      </w:r>
+      <w:proofErr w:type="gramEnd"/>
+      <w:r>
+        <w:t>.</w:t>
       </w:r>
     </w:p>
     <w:p>
@@ -262,8 +316,16 @@
             <w:rPr>
               <w:caps/>
             </w:rPr>
-            <w:t>&lt;Content Select=”./</w:t>
-          </w:r>
+            <w:t>&lt;Content Select=”</w:t>
+          </w:r>
+          <w:proofErr w:type="gramStart"/>
+          <w:r>
+            <w:rPr>
+              <w:caps/>
+            </w:rPr>
+            <w:t>./</w:t>
+          </w:r>
+          <w:proofErr w:type="gramEnd"/>
           <w:r>
             <w:rPr>
               <w:caps/>
@@ -320,8 +382,18 @@
             <w:t>t Sel</w:t>
           </w:r>
           <w:r>
-            <w:t>ect=”./BottomRole</w:t>
-          </w:r>
+            <w:t>ect=”</w:t>
+          </w:r>
+          <w:proofErr w:type="gramStart"/>
+          <w:r>
+            <w:t>./</w:t>
+          </w:r>
+          <w:proofErr w:type="spellStart"/>
+          <w:proofErr w:type="gramEnd"/>
+          <w:r>
+            <w:t>BottomRole</w:t>
+          </w:r>
+          <w:proofErr w:type="spellEnd"/>
           <w:r>
             <w:t>” /&gt;</w:t>
           </w:r>
@@ -530,13 +602,21 @@
         <w:sdtEndPr/>
         <w:sdtContent>
           <w:r>
-            <w:t>&lt;Content Select=”./Circu</w:t>
+            <w:t>&lt;Content Select=”./</w:t>
+          </w:r>
+          <w:proofErr w:type="spellStart"/>
+          <w:r>
+            <w:t>Circu</w:t>
           </w:r>
           <w:r>
             <w:t>i</w:t>
           </w:r>
           <w:r>
-            <w:t>tCourtCase/County” /&gt;</w:t>
+            <w:t>tCourtCase</w:t>
+          </w:r>
+          <w:proofErr w:type="spellEnd"/>
+          <w:r>
+            <w:t>/County” /&gt;</w:t>
           </w:r>
         </w:sdtContent>
       </w:sdt>
@@ -557,19 +637,32 @@
         <w:sdtEndPr/>
         <w:sdtContent>
           <w:r>
-            <w:t>&lt;Content Select=”./Circu</w:t>
+            <w:t>&lt;Content Select=”./</w:t>
+          </w:r>
+          <w:proofErr w:type="spellStart"/>
+          <w:r>
+            <w:t>Circu</w:t>
           </w:r>
           <w:r>
             <w:t>i</w:t>
           </w:r>
           <w:r>
-            <w:t>tCourtCase/</w:t>
-          </w:r>
+            <w:t>tCourtCase</w:t>
+          </w:r>
+          <w:proofErr w:type="spellEnd"/>
+          <w:r>
+            <w:t>/</w:t>
+          </w:r>
+          <w:proofErr w:type="spellStart"/>
           <w:r>
             <w:t>CircuitCourt</w:t>
           </w:r>
           <w:r>
-            <w:t>CaseNumber” /&gt;</w:t>
+            <w:t>CaseNumber</w:t>
+          </w:r>
+          <w:proofErr w:type="spellEnd"/>
+          <w:r>
+            <w:t>” /&gt;</w:t>
           </w:r>
         </w:sdtContent>
       </w:sdt>
@@ -595,7 +688,23 @@
         <w:sdtEndPr/>
         <w:sdtContent>
           <w:r>
-            <w:t>&lt;Content Select=”./CircuitCourtCase/JudgeFirstName” /&gt;</w:t>
+            <w:t>&lt;Content Select=”./</w:t>
+          </w:r>
+          <w:proofErr w:type="spellStart"/>
+          <w:r>
+            <w:t>CircuitCourtCase</w:t>
+          </w:r>
+          <w:proofErr w:type="spellEnd"/>
+          <w:r>
+            <w:t>/</w:t>
+          </w:r>
+          <w:proofErr w:type="spellStart"/>
+          <w:r>
+            <w:t>JudgeFirstName</w:t>
+          </w:r>
+          <w:proofErr w:type="spellEnd"/>
+          <w:r>
+            <w:t>” /&gt;</w:t>
           </w:r>
         </w:sdtContent>
       </w:sdt>
@@ -613,7 +722,23 @@
         <w:sdtEndPr/>
         <w:sdtContent>
           <w:r>
-            <w:t>&lt;Content Select=”./CircuitCourtCase/JudgeLastName” /&gt;</w:t>
+            <w:t>&lt;Content Select=”./</w:t>
+          </w:r>
+          <w:proofErr w:type="spellStart"/>
+          <w:r>
+            <w:t>CircuitCourtCase</w:t>
+          </w:r>
+          <w:proofErr w:type="spellEnd"/>
+          <w:r>
+            <w:t>/</w:t>
+          </w:r>
+          <w:proofErr w:type="spellStart"/>
+          <w:r>
+            <w:t>JudgeLastName</w:t>
+          </w:r>
+          <w:proofErr w:type="spellEnd"/>
+          <w:r>
+            <w:t>” /&gt;</w:t>
           </w:r>
         </w:sdtContent>
       </w:sdt>
@@ -840,13 +965,21 @@
             <w:t>&lt;Content Sel</w:t>
           </w:r>
           <w:r>
-            <w:t>ect=”./Circu</w:t>
+            <w:t>ect=”./</w:t>
+          </w:r>
+          <w:proofErr w:type="spellStart"/>
+          <w:r>
+            <w:t>Circu</w:t>
           </w:r>
           <w:r>
             <w:t>i</w:t>
           </w:r>
           <w:r>
-            <w:t>tCourtCase/Role” /&gt;</w:t>
+            <w:t>tCourtCase</w:t>
+          </w:r>
+          <w:proofErr w:type="spellEnd"/>
+          <w:r>
+            <w:t>/Role” /&gt;</w:t>
           </w:r>
         </w:sdtContent>
       </w:sdt>
@@ -1242,7 +1375,20 @@
             <w:pStyle w:val="Double"/>
           </w:pPr>
           <w:r>
-            <w:t>&lt;Content Select=”./IssuesPresented” /&gt;</w:t>
+            <w:t>&lt;Content Select=”</w:t>
+          </w:r>
+          <w:proofErr w:type="gramStart"/>
+          <w:r>
+            <w:t>./</w:t>
+          </w:r>
+          <w:proofErr w:type="spellStart"/>
+          <w:proofErr w:type="gramEnd"/>
+          <w:r>
+            <w:t>IssuesPresented</w:t>
+          </w:r>
+          <w:proofErr w:type="spellEnd"/>
+          <w:r>
+            <w:t>” /&gt;</w:t>
           </w:r>
         </w:p>
       </w:sdtContent>
@@ -1272,7 +1418,20 @@
             <w:pStyle w:val="Double"/>
           </w:pPr>
           <w:r>
-            <w:t>&lt;Content Select=”./OralArgumentStatement” /&gt;</w:t>
+            <w:t>&lt;Content Select=”</w:t>
+          </w:r>
+          <w:proofErr w:type="gramStart"/>
+          <w:r>
+            <w:t>./</w:t>
+          </w:r>
+          <w:proofErr w:type="spellStart"/>
+          <w:proofErr w:type="gramEnd"/>
+          <w:r>
+            <w:t>OralArgumentStatement</w:t>
+          </w:r>
+          <w:proofErr w:type="spellEnd"/>
+          <w:r>
+            <w:t>” /&gt;</w:t>
           </w:r>
         </w:p>
       </w:sdtContent>
@@ -1302,7 +1461,20 @@
             <w:pStyle w:val="Double"/>
           </w:pPr>
           <w:r>
-            <w:t>&lt;Content Select=”./PublicationStatement” /&gt;</w:t>
+            <w:t>&lt;Content Select=”</w:t>
+          </w:r>
+          <w:proofErr w:type="gramStart"/>
+          <w:r>
+            <w:t>./</w:t>
+          </w:r>
+          <w:proofErr w:type="spellStart"/>
+          <w:proofErr w:type="gramEnd"/>
+          <w:r>
+            <w:t>PublicationStatement</w:t>
+          </w:r>
+          <w:proofErr w:type="spellEnd"/>
+          <w:r>
+            <w:t>” /&gt;</w:t>
           </w:r>
         </w:p>
       </w:sdtContent>
@@ -1338,7 +1510,20 @@
             <w:pStyle w:val="Double"/>
           </w:pPr>
           <w:r>
-            <w:t>&lt;Content Select=”./CaseFactsStatement” /&gt;</w:t>
+            <w:t>&lt;Content Select=”</w:t>
+          </w:r>
+          <w:proofErr w:type="gramStart"/>
+          <w:r>
+            <w:t>./</w:t>
+          </w:r>
+          <w:proofErr w:type="spellStart"/>
+          <w:proofErr w:type="gramEnd"/>
+          <w:r>
+            <w:t>CaseFactsStatement</w:t>
+          </w:r>
+          <w:proofErr w:type="spellEnd"/>
+          <w:r>
+            <w:t>” /&gt;</w:t>
           </w:r>
         </w:p>
       </w:sdtContent>
@@ -1368,7 +1553,15 @@
             <w:pStyle w:val="Double"/>
           </w:pPr>
           <w:r>
-            <w:t>&lt;Content Select=”./Argument” /&gt;</w:t>
+            <w:t>&lt;Content Select=”</w:t>
+          </w:r>
+          <w:proofErr w:type="gramStart"/>
+          <w:r>
+            <w:t>./</w:t>
+          </w:r>
+          <w:proofErr w:type="gramEnd"/>
+          <w:r>
+            <w:t>Argument” /&gt;</w:t>
           </w:r>
         </w:p>
       </w:sdtContent>
@@ -1404,7 +1597,15 @@
             <w:pStyle w:val="Double"/>
           </w:pPr>
           <w:r>
-            <w:t>&lt;Content Select=”./Conclusion”</w:t>
+            <w:t>&lt;Content Select=”</w:t>
+          </w:r>
+          <w:proofErr w:type="gramStart"/>
+          <w:r>
+            <w:t>./</w:t>
+          </w:r>
+          <w:proofErr w:type="gramEnd"/>
+          <w:r>
+            <w:t>Conclusion”</w:t>
           </w:r>
           <w:r>
             <w:t xml:space="preserve"> /&gt;</w:t>
@@ -1648,7 +1849,11 @@
             <w:t>&lt;Content Sel</w:t>
           </w:r>
           <w:r>
-            <w:t>ect=”./Circu</w:t>
+            <w:t>ect=”./</w:t>
+          </w:r>
+          <w:proofErr w:type="spellStart"/>
+          <w:r>
+            <w:t>Circu</w:t>
           </w:r>
           <w:r>
             <w:t>i</w:t>
@@ -1657,7 +1862,11 @@
             <w:t>t</w:t>
           </w:r>
           <w:r>
-            <w:t xml:space="preserve">CourtCase/Role” </w:t>
+            <w:t>CourtCase</w:t>
+          </w:r>
+          <w:proofErr w:type="spellEnd"/>
+          <w:r>
+            <w:t xml:space="preserve">/Role” </w:t>
           </w:r>
           <w:r>
             <w:t>/&gt;</w:t>
@@ -1709,7 +1918,7 @@
         <w:t xml:space="preserve">I certify that this brief meets the form and length requirements of Rule 809.19(8)(b) and (c) in that it is:  proportional serif font, minimum printing resolution of 200 dots per inch, 13 point body text, 11 point for quotes and footnotes, leading of minimum 2 points and maximum of 60 characters per line of body text.  The length of the brief is </w:t>
       </w:r>
       <w:r>
-        <w:t>3,151</w:t>
+        <w:t>INSERT WORD COUNT HERE</w:t>
       </w:r>
       <w:r>
         <w:t xml:space="preserve"> </w:t>
@@ -1786,7 +1995,15 @@
         <w:rPr>
           <w:szCs w:val="26"/>
         </w:rPr>
-        <w:t>A copy of this certificate has been served with the paper copies of this brief filed with the court and served on all opposing parties.</w:t>
+        <w:t>A copy of this cer</w:t>
+      </w:r>
+      <w:bookmarkStart w:id="7" w:name="_GoBack"/>
+      <w:bookmarkEnd w:id="7"/>
+      <w:r>
+        <w:rPr>
+          <w:szCs w:val="26"/>
+        </w:rPr>
+        <w:t>tificate has been served with the paper copies of this brief filed with the court and served on all opposing parties.</w:t>
       </w:r>
     </w:p>
     <w:p>
@@ -2057,13 +2274,21 @@
             <w:t>&lt;Content Sel</w:t>
           </w:r>
           <w:r>
-            <w:t>ect=”./Circu</w:t>
+            <w:t>ect=”./</w:t>
+          </w:r>
+          <w:proofErr w:type="spellStart"/>
+          <w:r>
+            <w:t>Circu</w:t>
           </w:r>
           <w:r>
             <w:t>i</w:t>
           </w:r>
           <w:r>
-            <w:t>tCourtCase/Role” /&gt;</w:t>
+            <w:t>tCourtCase</w:t>
+          </w:r>
+          <w:proofErr w:type="spellEnd"/>
+          <w:r>
+            <w:t>/Role” /&gt;</w:t>
           </w:r>
         </w:sdtContent>
       </w:sdt>
@@ -2104,7 +2329,27 @@
           <w:sz w:val="36"/>
         </w:rPr>
         <w:lastRenderedPageBreak/>
-        <w:t>A P P E N D I X</w:t>
+        <w:t xml:space="preserve">A P </w:t>
+      </w:r>
+      <w:proofErr w:type="spellStart"/>
+      <w:r>
+        <w:rPr>
+          <w:b/>
+          <w:bCs/>
+          <w:iCs/>
+          <w:sz w:val="36"/>
+        </w:rPr>
+        <w:t>P</w:t>
+      </w:r>
+      <w:proofErr w:type="spellEnd"/>
+      <w:r>
+        <w:rPr>
+          <w:b/>
+          <w:bCs/>
+          <w:iCs/>
+          <w:sz w:val="36"/>
+        </w:rPr>
+        <w:t xml:space="preserve"> E N D I X</w:t>
       </w:r>
     </w:p>
     <w:p>
@@ -2167,7 +2412,23 @@
           <w:b/>
           <w:sz w:val="36"/>
         </w:rPr>
-        <w:t>A P P E N D I X</w:t>
+        <w:t xml:space="preserve">A P </w:t>
+      </w:r>
+      <w:proofErr w:type="spellStart"/>
+      <w:r>
+        <w:rPr>
+          <w:b/>
+          <w:sz w:val="36"/>
+        </w:rPr>
+        <w:t>P</w:t>
+      </w:r>
+      <w:proofErr w:type="spellEnd"/>
+      <w:r>
+        <w:rPr>
+          <w:b/>
+          <w:sz w:val="36"/>
+        </w:rPr>
+        <w:t xml:space="preserve"> E N D I X</w:t>
       </w:r>
     </w:p>
     <w:p>
@@ -2214,7 +2475,20 @@
             <w:jc w:val="left"/>
           </w:pPr>
           <w:r>
-            <w:t>&lt;Content Select=”./AppendixDocuments” /&gt;</w:t>
+            <w:t>&lt;Content Select=”</w:t>
+          </w:r>
+          <w:proofErr w:type="gramStart"/>
+          <w:r>
+            <w:t>./</w:t>
+          </w:r>
+          <w:proofErr w:type="spellStart"/>
+          <w:proofErr w:type="gramEnd"/>
+          <w:r>
+            <w:t>AppendixDocuments</w:t>
+          </w:r>
+          <w:proofErr w:type="spellEnd"/>
+          <w:r>
+            <w:t>” /&gt;</w:t>
           </w:r>
         </w:p>
       </w:sdtContent>
@@ -2284,8 +2558,12 @@
       </w:pPr>
       <w:r>
         <w:tab/>
+      </w:r>
+      <w:proofErr w:type="gramStart"/>
+      <w:r>
         <w:t>I hereby certify that filed with this brief, either as a separate document or as a part of this brief, is an appendix that complies with § 809.19(2)(a) and that contains, at a minimum: (1) a table of contents; (2) the findings or opinion of the circuit court; and (3) portions of the record essential to an understanding of the issues raised, including oral or written rulings or decisions showing the circuit court's reasoning regarding those issues.</w:t>
       </w:r>
+      <w:proofErr w:type="gramEnd"/>
     </w:p>
     <w:p>
       <w:pPr>
@@ -2312,11 +2590,15 @@
       </w:pPr>
       <w:r>
         <w:tab/>
+      </w:r>
+      <w:proofErr w:type="gramStart"/>
+      <w:r>
         <w:t>I further certify that if the record is required by law to be confidential, the portions of the record included in the appendix are reproduced using first names and last initials instead of full names of persons, specifically including juveniles and parents of juveniles, with a notation that the portions of the record have been so reproduced to preserve confidentiality and with approp</w:t>
       </w:r>
       <w:r>
         <w:t>riate references to the record.</w:t>
       </w:r>
+      <w:proofErr w:type="gramEnd"/>
     </w:p>
     <w:p>
       <w:pPr>
@@ -2587,13 +2869,21 @@
             <w:t>&lt;Content Sel</w:t>
           </w:r>
           <w:r>
-            <w:t>ect=”./Circu</w:t>
+            <w:t>ect=”./</w:t>
+          </w:r>
+          <w:proofErr w:type="spellStart"/>
+          <w:r>
+            <w:t>Circu</w:t>
           </w:r>
           <w:r>
             <w:t>i</w:t>
           </w:r>
           <w:r>
-            <w:t>tCourtCase/Role” /&gt;</w:t>
+            <w:t>tCourtCase</w:t>
+          </w:r>
+          <w:proofErr w:type="spellEnd"/>
+          <w:r>
+            <w:t>/Role” /&gt;</w:t>
           </w:r>
         </w:sdtContent>
       </w:sdt>
@@ -4390,6 +4680,7 @@
     <w:rsid w:val="00DE594C"/>
     <w:rsid w:val="00E0269E"/>
     <w:rsid w:val="00E02C55"/>
+    <w:rsid w:val="00E07D18"/>
     <w:rsid w:val="00F34DD3"/>
   </w:rsids>
   <m:mathPr>
@@ -5178,7 +5469,7 @@
 </file>
 
 <file path=customXml/itemProps1.xml><?xml version="1.0" encoding="utf-8"?>
-<ds:datastoreItem xmlns:ds="http://schemas.openxmlformats.org/officeDocument/2006/customXml" ds:itemID="{F3308133-3AAC-43E0-8F60-5D79578B58B8}">
+<ds:datastoreItem xmlns:ds="http://schemas.openxmlformats.org/officeDocument/2006/customXml" ds:itemID="{45DEF583-A472-4561-861D-9AB89C55A38A}">
   <ds:schemaRefs>
     <ds:schemaRef ds:uri="http://schemas.openxmlformats.org/officeDocument/2006/bibliography"/>
   </ds:schemaRefs>

</xml_diff>

<commit_message>
Fixed issues with template and form
</commit_message>
<xml_diff>
--- a/BriefAssistant/briefTemplate.docx
+++ b/BriefAssistant/briefTemplate.docx
@@ -1,6 +1,6 @@
 
 <file path=word/document.xml><?xml version="1.0" encoding="utf-8"?>
-<w:document xmlns:wpc="http://schemas.microsoft.com/office/word/2010/wordprocessingCanvas" xmlns:cx="http://schemas.microsoft.com/office/drawing/2014/chartex" xmlns:cx1="http://schemas.microsoft.com/office/drawing/2015/9/8/chartex" xmlns:mc="http://schemas.openxmlformats.org/markup-compatibility/2006" xmlns:o="urn:schemas-microsoft-com:office:office" xmlns:r="http://schemas.openxmlformats.org/officeDocument/2006/relationships" xmlns:m="http://schemas.openxmlformats.org/officeDocument/2006/math" xmlns:v="urn:schemas-microsoft-com:vml" xmlns:wp14="http://schemas.microsoft.com/office/word/2010/wordprocessingDrawing" xmlns:wp="http://schemas.openxmlformats.org/drawingml/2006/wordprocessingDrawing" xmlns:w10="urn:schemas-microsoft-com:office:word" xmlns:w="http://schemas.openxmlformats.org/wordprocessingml/2006/main" xmlns:w14="http://schemas.microsoft.com/office/word/2010/wordml" xmlns:w15="http://schemas.microsoft.com/office/word/2012/wordml" xmlns:w16se="http://schemas.microsoft.com/office/word/2015/wordml/symex" xmlns:wpg="http://schemas.microsoft.com/office/word/2010/wordprocessingGroup" xmlns:wpi="http://schemas.microsoft.com/office/word/2010/wordprocessingInk" xmlns:wne="http://schemas.microsoft.com/office/word/2006/wordml" xmlns:wps="http://schemas.microsoft.com/office/word/2010/wordprocessingShape" mc:Ignorable="w14 w15 w16se wp14">
+<w:document xmlns:wpc="http://schemas.microsoft.com/office/word/2010/wordprocessingCanvas" xmlns:cx="http://schemas.microsoft.com/office/drawing/2014/chartex" xmlns:cx1="http://schemas.microsoft.com/office/drawing/2015/9/8/chartex" xmlns:cx2="http://schemas.microsoft.com/office/drawing/2015/10/21/chartex" xmlns:cx3="http://schemas.microsoft.com/office/drawing/2016/5/9/chartex" xmlns:cx4="http://schemas.microsoft.com/office/drawing/2016/5/10/chartex" xmlns:cx5="http://schemas.microsoft.com/office/drawing/2016/5/11/chartex" xmlns:cx6="http://schemas.microsoft.com/office/drawing/2016/5/12/chartex" xmlns:cx7="http://schemas.microsoft.com/office/drawing/2016/5/13/chartex" xmlns:cx8="http://schemas.microsoft.com/office/drawing/2016/5/14/chartex" xmlns:mc="http://schemas.openxmlformats.org/markup-compatibility/2006" xmlns:aink="http://schemas.microsoft.com/office/drawing/2016/ink" xmlns:am3d="http://schemas.microsoft.com/office/drawing/2017/model3d" xmlns:o="urn:schemas-microsoft-com:office:office" xmlns:r="http://schemas.openxmlformats.org/officeDocument/2006/relationships" xmlns:m="http://schemas.openxmlformats.org/officeDocument/2006/math" xmlns:v="urn:schemas-microsoft-com:vml" xmlns:wp14="http://schemas.microsoft.com/office/word/2010/wordprocessingDrawing" xmlns:wp="http://schemas.openxmlformats.org/drawingml/2006/wordprocessingDrawing" xmlns:w10="urn:schemas-microsoft-com:office:word" xmlns:w="http://schemas.openxmlformats.org/wordprocessingml/2006/main" xmlns:w14="http://schemas.microsoft.com/office/word/2010/wordml" xmlns:w15="http://schemas.microsoft.com/office/word/2012/wordml" xmlns:w16cid="http://schemas.microsoft.com/office/word/2016/wordml/cid" xmlns:w16se="http://schemas.microsoft.com/office/word/2015/wordml/symex" xmlns:wpg="http://schemas.microsoft.com/office/word/2010/wordprocessingGroup" xmlns:wpi="http://schemas.microsoft.com/office/word/2010/wordprocessingInk" xmlns:wne="http://schemas.microsoft.com/office/word/2006/wordml" xmlns:wps="http://schemas.microsoft.com/office/word/2010/wordprocessingShape" mc:Ignorable="w14 w15 w16se w16cid wp14">
   <w:body>
     <w:p>
       <w:pPr>
@@ -23,23 +23,7 @@
         <w:jc w:val="center"/>
       </w:pPr>
       <w:r>
-        <w:t xml:space="preserve">C O U R </w:t>
-      </w:r>
-      <w:proofErr w:type="gramStart"/>
-      <w:r>
-        <w:t>T  O</w:t>
-      </w:r>
-      <w:proofErr w:type="gramEnd"/>
-      <w:r>
-        <w:t xml:space="preserve"> F  A P </w:t>
-      </w:r>
-      <w:proofErr w:type="spellStart"/>
-      <w:r>
-        <w:t>P</w:t>
-      </w:r>
-      <w:proofErr w:type="spellEnd"/>
-      <w:r>
-        <w:t xml:space="preserve"> E A L S</w:t>
+        <w:t>C O U R T  O F  A P P E A L S</w:t>
       </w:r>
     </w:p>
     <w:p>
@@ -67,25 +51,13 @@
             <w:rPr>
               <w:caps/>
             </w:rPr>
-            <w:t>&lt;Content Select=”./Appella</w:t>
+            <w:t>&lt;Content Select=”./</w:t>
           </w:r>
           <w:r>
             <w:rPr>
               <w:caps/>
             </w:rPr>
-            <w:t>t</w:t>
-          </w:r>
-          <w:r>
-            <w:rPr>
-              <w:caps/>
-            </w:rPr>
-            <w:t>e</w:t>
-          </w:r>
-          <w:r>
-            <w:rPr>
-              <w:caps/>
-            </w:rPr>
-            <w:t>Case/District” /&gt;</w:t>
+            <w:t>District” /&gt;</w:t>
           </w:r>
         </w:sdtContent>
       </w:sdt>
@@ -121,20 +93,7 @@
         <w:sdtEndPr/>
         <w:sdtContent>
           <w:r>
-            <w:t>&lt;Content Select=”</w:t>
-          </w:r>
-          <w:proofErr w:type="gramStart"/>
-          <w:r>
-            <w:t>./</w:t>
-          </w:r>
-          <w:proofErr w:type="spellStart"/>
-          <w:proofErr w:type="gramEnd"/>
-          <w:r>
-            <w:t>AppellateCourtCaseNumber</w:t>
-          </w:r>
-          <w:proofErr w:type="spellEnd"/>
-          <w:r>
-            <w:t>” /&gt;</w:t>
+            <w:t>&lt;Content Select=”./AppellateCourtCaseNumber” /&gt;</w:t>
           </w:r>
         </w:sdtContent>
       </w:sdt>
@@ -185,16 +144,8 @@
             <w:rPr>
               <w:caps/>
             </w:rPr>
-            <w:t>&lt;Content Select=”</w:t>
-          </w:r>
-          <w:proofErr w:type="gramStart"/>
-          <w:r>
-            <w:rPr>
-              <w:caps/>
-            </w:rPr>
-            <w:t>./</w:t>
-          </w:r>
-          <w:proofErr w:type="gramEnd"/>
+            <w:t>&lt;Content Select=”./</w:t>
+          </w:r>
           <w:r>
             <w:rPr>
               <w:caps/>
@@ -245,18 +196,8 @@
         <w:sdtEndPr/>
         <w:sdtContent>
           <w:r>
-            <w:t>&lt;Content Select=”</w:t>
-          </w:r>
-          <w:proofErr w:type="gramStart"/>
-          <w:r>
-            <w:t>./</w:t>
-          </w:r>
-          <w:proofErr w:type="spellStart"/>
-          <w:proofErr w:type="gramEnd"/>
-          <w:r>
-            <w:t>TopRole</w:t>
-          </w:r>
-          <w:proofErr w:type="spellEnd"/>
+            <w:t>&lt;Content Select=”./TopRole</w:t>
+          </w:r>
           <w:r>
             <w:t>” /&gt;</w:t>
           </w:r>
@@ -277,14 +218,7 @@
       </w:pPr>
       <w:r>
         <w:tab/>
-      </w:r>
-      <w:proofErr w:type="gramStart"/>
-      <w:r>
-        <w:t>v</w:t>
-      </w:r>
-      <w:proofErr w:type="gramEnd"/>
-      <w:r>
-        <w:t>.</w:t>
+        <w:t>v.</w:t>
       </w:r>
     </w:p>
     <w:p>
@@ -316,16 +250,8 @@
             <w:rPr>
               <w:caps/>
             </w:rPr>
-            <w:t>&lt;Content Select=”</w:t>
-          </w:r>
-          <w:proofErr w:type="gramStart"/>
-          <w:r>
-            <w:rPr>
-              <w:caps/>
-            </w:rPr>
-            <w:t>./</w:t>
-          </w:r>
-          <w:proofErr w:type="gramEnd"/>
+            <w:t>&lt;Content Select=”./</w:t>
+          </w:r>
           <w:r>
             <w:rPr>
               <w:caps/>
@@ -382,18 +308,8 @@
             <w:t>t Sel</w:t>
           </w:r>
           <w:r>
-            <w:t>ect=”</w:t>
-          </w:r>
-          <w:proofErr w:type="gramStart"/>
-          <w:r>
-            <w:t>./</w:t>
-          </w:r>
-          <w:proofErr w:type="spellStart"/>
-          <w:proofErr w:type="gramEnd"/>
-          <w:r>
-            <w:t>BottomRole</w:t>
-          </w:r>
-          <w:proofErr w:type="spellEnd"/>
+            <w:t>ect=”./BottomRole</w:t>
+          </w:r>
           <w:r>
             <w:t>” /&gt;</w:t>
           </w:r>
@@ -541,7 +457,19 @@
             <w:rPr>
               <w:caps/>
             </w:rPr>
-            <w:t>&lt;Content Select=”./Appellant/Name” /&gt;</w:t>
+            <w:t>&lt;Content Select=”./</w:t>
+          </w:r>
+          <w:r>
+            <w:rPr>
+              <w:caps/>
+            </w:rPr>
+            <w:t>ContactInfo</w:t>
+          </w:r>
+          <w:r>
+            <w:rPr>
+              <w:caps/>
+            </w:rPr>
+            <w:t>/Name” /&gt;</w:t>
           </w:r>
         </w:sdtContent>
       </w:sdt>
@@ -602,21 +530,13 @@
         <w:sdtEndPr/>
         <w:sdtContent>
           <w:r>
-            <w:t>&lt;Content Select=”./</w:t>
-          </w:r>
-          <w:proofErr w:type="spellStart"/>
-          <w:r>
-            <w:t>Circu</w:t>
+            <w:t>&lt;Content Select=”./Circu</w:t>
           </w:r>
           <w:r>
             <w:t>i</w:t>
           </w:r>
           <w:r>
-            <w:t>tCourtCase</w:t>
-          </w:r>
-          <w:proofErr w:type="spellEnd"/>
-          <w:r>
-            <w:t>/County” /&gt;</w:t>
+            <w:t>tCourtCase/County” /&gt;</w:t>
           </w:r>
         </w:sdtContent>
       </w:sdt>
@@ -637,32 +557,13 @@
         <w:sdtEndPr/>
         <w:sdtContent>
           <w:r>
-            <w:t>&lt;Content Select=”./</w:t>
-          </w:r>
-          <w:proofErr w:type="spellStart"/>
-          <w:r>
-            <w:t>Circu</w:t>
+            <w:t>&lt;Content Select=”./Circu</w:t>
           </w:r>
           <w:r>
             <w:t>i</w:t>
           </w:r>
           <w:r>
-            <w:t>tCourtCase</w:t>
-          </w:r>
-          <w:proofErr w:type="spellEnd"/>
-          <w:r>
-            <w:t>/</w:t>
-          </w:r>
-          <w:proofErr w:type="spellStart"/>
-          <w:r>
-            <w:t>CircuitCourt</w:t>
-          </w:r>
-          <w:r>
-            <w:t>CaseNumber</w:t>
-          </w:r>
-          <w:proofErr w:type="spellEnd"/>
-          <w:r>
-            <w:t>” /&gt;</w:t>
+            <w:t>tCourtCase/CaseNumber” /&gt;</w:t>
           </w:r>
         </w:sdtContent>
       </w:sdt>
@@ -688,23 +589,7 @@
         <w:sdtEndPr/>
         <w:sdtContent>
           <w:r>
-            <w:t>&lt;Content Select=”./</w:t>
-          </w:r>
-          <w:proofErr w:type="spellStart"/>
-          <w:r>
-            <w:t>CircuitCourtCase</w:t>
-          </w:r>
-          <w:proofErr w:type="spellEnd"/>
-          <w:r>
-            <w:t>/</w:t>
-          </w:r>
-          <w:proofErr w:type="spellStart"/>
-          <w:r>
-            <w:t>JudgeFirstName</w:t>
-          </w:r>
-          <w:proofErr w:type="spellEnd"/>
-          <w:r>
-            <w:t>” /&gt;</w:t>
+            <w:t>&lt;Content Select=”./CircuitCourtCase/JudgeFirstName” /&gt;</w:t>
           </w:r>
         </w:sdtContent>
       </w:sdt>
@@ -722,23 +607,7 @@
         <w:sdtEndPr/>
         <w:sdtContent>
           <w:r>
-            <w:t>&lt;Content Select=”./</w:t>
-          </w:r>
-          <w:proofErr w:type="spellStart"/>
-          <w:r>
-            <w:t>CircuitCourtCase</w:t>
-          </w:r>
-          <w:proofErr w:type="spellEnd"/>
-          <w:r>
-            <w:t>/</w:t>
-          </w:r>
-          <w:proofErr w:type="spellStart"/>
-          <w:r>
-            <w:t>JudgeLastName</w:t>
-          </w:r>
-          <w:proofErr w:type="spellEnd"/>
-          <w:r>
-            <w:t>” /&gt;</w:t>
+            <w:t>&lt;Content Select=”./CircuitCourtCase/JudgeLastName” /&gt;</w:t>
           </w:r>
         </w:sdtContent>
       </w:sdt>
@@ -791,7 +660,19 @@
             <w:rPr>
               <w:caps/>
             </w:rPr>
-            <w:t>&lt;Content Select=”./Appellant/Name” /&gt;</w:t>
+            <w:t>&lt;Content Select=”./</w:t>
+          </w:r>
+          <w:r>
+            <w:rPr>
+              <w:caps/>
+            </w:rPr>
+            <w:t>ContactInfo</w:t>
+          </w:r>
+          <w:r>
+            <w:rPr>
+              <w:caps/>
+            </w:rPr>
+            <w:t>/Name” /&gt;</w:t>
           </w:r>
         </w:p>
       </w:sdtContent>
@@ -827,7 +708,13 @@
         <w:sdtEndPr/>
         <w:sdtContent>
           <w:r>
-            <w:t>&lt;Content Select=”./Appellant/Address/Street” /&gt;</w:t>
+            <w:t>&lt;Content Select=”./</w:t>
+          </w:r>
+          <w:r>
+            <w:t>ContactInfo</w:t>
+          </w:r>
+          <w:r>
+            <w:t>/Address/Street” /&gt;</w:t>
           </w:r>
         </w:sdtContent>
       </w:sdt>
@@ -851,7 +738,13 @@
             <w:t xml:space="preserve">&lt;Content </w:t>
           </w:r>
           <w:r>
-            <w:t>Select=”./Appellant/Address/City” /&gt;</w:t>
+            <w:t>Select=”./</w:t>
+          </w:r>
+          <w:r>
+            <w:t>ContactInfo</w:t>
+          </w:r>
+          <w:r>
+            <w:t>/Address/City” /&gt;</w:t>
           </w:r>
         </w:sdtContent>
       </w:sdt>
@@ -872,7 +765,13 @@
             <w:t>&lt;Content Sel</w:t>
           </w:r>
           <w:r>
-            <w:t xml:space="preserve">ect=”./Appellant/Address/State” </w:t>
+            <w:t>ect=”./</w:t>
+          </w:r>
+          <w:r>
+            <w:t>ContactInfo</w:t>
+          </w:r>
+          <w:r>
+            <w:t xml:space="preserve">/Address/State” </w:t>
           </w:r>
           <w:r>
             <w:t>/&gt;</w:t>
@@ -893,7 +792,13 @@
         <w:sdtEndPr/>
         <w:sdtContent>
           <w:r>
-            <w:t>&lt;Content Select=”./Appellant/Address/Zip” /&gt;</w:t>
+            <w:t>&lt;Content Select=”./</w:t>
+          </w:r>
+          <w:r>
+            <w:t>ContactInfo</w:t>
+          </w:r>
+          <w:r>
+            <w:t>/Address/Zip” /&gt;</w:t>
           </w:r>
         </w:sdtContent>
       </w:sdt>
@@ -914,7 +819,13 @@
             <w:ind w:left="1440" w:firstLine="720"/>
           </w:pPr>
           <w:r>
-            <w:t>&lt;Content Select=”./Appellant/Phone” /&gt;</w:t>
+            <w:t>&lt;Content Select=”./</w:t>
+          </w:r>
+          <w:r>
+            <w:t>ContactInfo</w:t>
+          </w:r>
+          <w:r>
+            <w:t>/Phone” /&gt;</w:t>
           </w:r>
         </w:p>
       </w:sdtContent>
@@ -935,7 +846,13 @@
             <w:ind w:left="1440" w:firstLine="720"/>
           </w:pPr>
           <w:r>
-            <w:t>&lt;Content Select=”./Appellant/Email” /&gt;</w:t>
+            <w:t>&lt;Content Select=”./</w:t>
+          </w:r>
+          <w:r>
+            <w:t>ContactInfo</w:t>
+          </w:r>
+          <w:r>
+            <w:t>/Email” /&gt;</w:t>
           </w:r>
         </w:p>
       </w:sdtContent>
@@ -965,21 +882,13 @@
             <w:t>&lt;Content Sel</w:t>
           </w:r>
           <w:r>
-            <w:t>ect=”./</w:t>
-          </w:r>
-          <w:proofErr w:type="spellStart"/>
-          <w:r>
-            <w:t>Circu</w:t>
+            <w:t>ect=”./Circu</w:t>
           </w:r>
           <w:r>
             <w:t>i</w:t>
           </w:r>
           <w:r>
-            <w:t>tCourtCase</w:t>
-          </w:r>
-          <w:proofErr w:type="spellEnd"/>
-          <w:r>
-            <w:t>/Role” /&gt;</w:t>
+            <w:t>tCourtCase/Role” /&gt;</w:t>
           </w:r>
         </w:sdtContent>
       </w:sdt>
@@ -1375,20 +1284,7 @@
             <w:pStyle w:val="Double"/>
           </w:pPr>
           <w:r>
-            <w:t>&lt;Content Select=”</w:t>
-          </w:r>
-          <w:proofErr w:type="gramStart"/>
-          <w:r>
-            <w:t>./</w:t>
-          </w:r>
-          <w:proofErr w:type="spellStart"/>
-          <w:proofErr w:type="gramEnd"/>
-          <w:r>
-            <w:t>IssuesPresented</w:t>
-          </w:r>
-          <w:proofErr w:type="spellEnd"/>
-          <w:r>
-            <w:t>” /&gt;</w:t>
+            <w:t>&lt;Content Select=”./IssuesPresented” /&gt;</w:t>
           </w:r>
         </w:p>
       </w:sdtContent>
@@ -1418,20 +1314,7 @@
             <w:pStyle w:val="Double"/>
           </w:pPr>
           <w:r>
-            <w:t>&lt;Content Select=”</w:t>
-          </w:r>
-          <w:proofErr w:type="gramStart"/>
-          <w:r>
-            <w:t>./</w:t>
-          </w:r>
-          <w:proofErr w:type="spellStart"/>
-          <w:proofErr w:type="gramEnd"/>
-          <w:r>
-            <w:t>OralArgumentStatement</w:t>
-          </w:r>
-          <w:proofErr w:type="spellEnd"/>
-          <w:r>
-            <w:t>” /&gt;</w:t>
+            <w:t>&lt;Content Select=”./OralArgumentStatement” /&gt;</w:t>
           </w:r>
         </w:p>
       </w:sdtContent>
@@ -1461,20 +1344,7 @@
             <w:pStyle w:val="Double"/>
           </w:pPr>
           <w:r>
-            <w:t>&lt;Content Select=”</w:t>
-          </w:r>
-          <w:proofErr w:type="gramStart"/>
-          <w:r>
-            <w:t>./</w:t>
-          </w:r>
-          <w:proofErr w:type="spellStart"/>
-          <w:proofErr w:type="gramEnd"/>
-          <w:r>
-            <w:t>PublicationStatement</w:t>
-          </w:r>
-          <w:proofErr w:type="spellEnd"/>
-          <w:r>
-            <w:t>” /&gt;</w:t>
+            <w:t>&lt;Content Select=”./PublicationStatement” /&gt;</w:t>
           </w:r>
         </w:p>
       </w:sdtContent>
@@ -1510,20 +1380,7 @@
             <w:pStyle w:val="Double"/>
           </w:pPr>
           <w:r>
-            <w:t>&lt;Content Select=”</w:t>
-          </w:r>
-          <w:proofErr w:type="gramStart"/>
-          <w:r>
-            <w:t>./</w:t>
-          </w:r>
-          <w:proofErr w:type="spellStart"/>
-          <w:proofErr w:type="gramEnd"/>
-          <w:r>
-            <w:t>CaseFactsStatement</w:t>
-          </w:r>
-          <w:proofErr w:type="spellEnd"/>
-          <w:r>
-            <w:t>” /&gt;</w:t>
+            <w:t>&lt;Content Select=”./CaseFactsStatement” /&gt;</w:t>
           </w:r>
         </w:p>
       </w:sdtContent>
@@ -1553,15 +1410,7 @@
             <w:pStyle w:val="Double"/>
           </w:pPr>
           <w:r>
-            <w:t>&lt;Content Select=”</w:t>
-          </w:r>
-          <w:proofErr w:type="gramStart"/>
-          <w:r>
-            <w:t>./</w:t>
-          </w:r>
-          <w:proofErr w:type="gramEnd"/>
-          <w:r>
-            <w:t>Argument” /&gt;</w:t>
+            <w:t>&lt;Content Select=”./Argument” /&gt;</w:t>
           </w:r>
         </w:p>
       </w:sdtContent>
@@ -1597,15 +1446,7 @@
             <w:pStyle w:val="Double"/>
           </w:pPr>
           <w:r>
-            <w:t>&lt;Content Select=”</w:t>
-          </w:r>
-          <w:proofErr w:type="gramStart"/>
-          <w:r>
-            <w:t>./</w:t>
-          </w:r>
-          <w:proofErr w:type="gramEnd"/>
-          <w:r>
-            <w:t>Conclusion”</w:t>
+            <w:t>&lt;Content Select=”./Conclusion”</w:t>
           </w:r>
           <w:r>
             <w:t xml:space="preserve"> /&gt;</w:t>
@@ -1681,7 +1522,19 @@
             <w:rPr>
               <w:caps/>
             </w:rPr>
-            <w:t>&lt;Content Select=”./Appellant/Name” /&gt;</w:t>
+            <w:t>&lt;Content Select=”./</w:t>
+          </w:r>
+          <w:r>
+            <w:rPr>
+              <w:caps/>
+            </w:rPr>
+            <w:t>ContactInfo</w:t>
+          </w:r>
+          <w:r>
+            <w:rPr>
+              <w:caps/>
+            </w:rPr>
+            <w:t>/Name” /&gt;</w:t>
           </w:r>
         </w:p>
       </w:sdtContent>
@@ -1716,7 +1569,13 @@
         <w:sdtEndPr/>
         <w:sdtContent>
           <w:r>
-            <w:t>&lt;Content Select=”./Appellant/Address/Street” /&gt;</w:t>
+            <w:t>&lt;Content Select=”./</w:t>
+          </w:r>
+          <w:r>
+            <w:t>ContactInfo</w:t>
+          </w:r>
+          <w:r>
+            <w:t>/Address/Street” /&gt;</w:t>
           </w:r>
         </w:sdtContent>
       </w:sdt>
@@ -1737,7 +1596,13 @@
         <w:sdtEndPr/>
         <w:sdtContent>
           <w:r>
-            <w:t>&lt;Content Select=”./Appellant/Address/City” /&gt;</w:t>
+            <w:t>&lt;Content Select=”./</w:t>
+          </w:r>
+          <w:r>
+            <w:t>ContactInfo</w:t>
+          </w:r>
+          <w:r>
+            <w:t>/Address/City” /&gt;</w:t>
           </w:r>
         </w:sdtContent>
       </w:sdt>
@@ -1755,11 +1620,13 @@
         <w:sdtEndPr/>
         <w:sdtContent>
           <w:r>
-            <w:t xml:space="preserve">&lt;Content </w:t>
-          </w:r>
-          <w:r>
-            <w:lastRenderedPageBreak/>
-            <w:t>Select=”./Appellant/Address/State” /&gt;</w:t>
+            <w:t>&lt;Content Select=”./</w:t>
+          </w:r>
+          <w:r>
+            <w:t>ContactInfo</w:t>
+          </w:r>
+          <w:r>
+            <w:t>/Address/State” /&gt;</w:t>
           </w:r>
         </w:sdtContent>
       </w:sdt>
@@ -1777,7 +1644,13 @@
         <w:sdtEndPr/>
         <w:sdtContent>
           <w:r>
-            <w:t>&lt;Content Select=”./Appellant/Address/Zip” /&gt;</w:t>
+            <w:t>&lt;Content Select=”./</w:t>
+          </w:r>
+          <w:r>
+            <w:t>ContactInfo</w:t>
+          </w:r>
+          <w:r>
+            <w:t>/Address/Zip” /&gt;</w:t>
           </w:r>
         </w:sdtContent>
       </w:sdt>
@@ -1798,7 +1671,13 @@
             <w:ind w:left="1440" w:firstLine="720"/>
           </w:pPr>
           <w:r>
-            <w:t>&lt;Content Select=”./Appellant/Phone” /&gt;</w:t>
+            <w:t>&lt;Content Select=”./</w:t>
+          </w:r>
+          <w:r>
+            <w:t>ContactInfo</w:t>
+          </w:r>
+          <w:r>
+            <w:t>/Phone” /&gt;</w:t>
           </w:r>
         </w:p>
       </w:sdtContent>
@@ -1819,7 +1698,13 @@
             <w:ind w:left="1440" w:firstLine="720"/>
           </w:pPr>
           <w:r>
-            <w:t>&lt;Content Select=”./Appellant/Email” /&gt;</w:t>
+            <w:t>&lt;Content Select=”./</w:t>
+          </w:r>
+          <w:r>
+            <w:t>ContactInfo</w:t>
+          </w:r>
+          <w:r>
+            <w:t>/Email” /&gt;</w:t>
           </w:r>
         </w:p>
       </w:sdtContent>
@@ -1849,11 +1734,7 @@
             <w:t>&lt;Content Sel</w:t>
           </w:r>
           <w:r>
-            <w:t>ect=”./</w:t>
-          </w:r>
-          <w:proofErr w:type="spellStart"/>
-          <w:r>
-            <w:t>Circu</w:t>
+            <w:t>ect=”./Circu</w:t>
           </w:r>
           <w:r>
             <w:t>i</w:t>
@@ -1862,11 +1743,7 @@
             <w:t>t</w:t>
           </w:r>
           <w:r>
-            <w:t>CourtCase</w:t>
-          </w:r>
-          <w:proofErr w:type="spellEnd"/>
-          <w:r>
-            <w:t xml:space="preserve">/Role” </w:t>
+            <w:t xml:space="preserve">CourtCase/Role” </w:t>
           </w:r>
           <w:r>
             <w:t>/&gt;</w:t>
@@ -1995,15 +1872,7 @@
         <w:rPr>
           <w:szCs w:val="26"/>
         </w:rPr>
-        <w:t>A copy of this cer</w:t>
-      </w:r>
-      <w:bookmarkStart w:id="7" w:name="_GoBack"/>
-      <w:bookmarkEnd w:id="7"/>
-      <w:r>
-        <w:rPr>
-          <w:szCs w:val="26"/>
-        </w:rPr>
-        <w:t>tificate has been served with the paper copies of this brief filed with the court and served on all opposing parties.</w:t>
+        <w:t>A copy of this certificate has been served with the paper copies of this brief filed with the court and served on all opposing parties.</w:t>
       </w:r>
     </w:p>
     <w:p>
@@ -2110,7 +1979,19 @@
             <w:rPr>
               <w:caps/>
             </w:rPr>
-            <w:t>&lt;Content Select=”./Appellant/Name” /&gt;</w:t>
+            <w:t>&lt;Content Select=”./</w:t>
+          </w:r>
+          <w:r>
+            <w:rPr>
+              <w:caps/>
+            </w:rPr>
+            <w:t>ContactInfo</w:t>
+          </w:r>
+          <w:r>
+            <w:rPr>
+              <w:caps/>
+            </w:rPr>
+            <w:t>/Name” /&gt;</w:t>
           </w:r>
         </w:p>
       </w:sdtContent>
@@ -2145,7 +2026,13 @@
         <w:sdtEndPr/>
         <w:sdtContent>
           <w:r>
-            <w:t>&lt;Content Select=”./Appellant/Address/Street” /&gt;</w:t>
+            <w:t>&lt;Content Select=”./</w:t>
+          </w:r>
+          <w:r>
+            <w:t>ContactInfo</w:t>
+          </w:r>
+          <w:r>
+            <w:t>/Address/Street” /&gt;</w:t>
           </w:r>
         </w:sdtContent>
       </w:sdt>
@@ -2166,7 +2053,13 @@
         <w:sdtEndPr/>
         <w:sdtContent>
           <w:r>
-            <w:t>&lt;Content Select=”./Appellant/Address/City” /&gt;</w:t>
+            <w:t>&lt;Content Select=”./</w:t>
+          </w:r>
+          <w:r>
+            <w:t>ContactInfo</w:t>
+          </w:r>
+          <w:r>
+            <w:t>/Address/City” /&gt;</w:t>
           </w:r>
         </w:sdtContent>
       </w:sdt>
@@ -2184,7 +2077,13 @@
         <w:sdtEndPr/>
         <w:sdtContent>
           <w:r>
-            <w:t>&lt;Content Select=”./Appellant/Address/State” /&gt;</w:t>
+            <w:t>&lt;Content Select=”./</w:t>
+          </w:r>
+          <w:r>
+            <w:t>ContactInfo</w:t>
+          </w:r>
+          <w:r>
+            <w:t>/Address/State” /&gt;</w:t>
           </w:r>
         </w:sdtContent>
       </w:sdt>
@@ -2202,7 +2101,13 @@
         <w:sdtEndPr/>
         <w:sdtContent>
           <w:r>
-            <w:t>&lt;Content Select=”./Appellant/Address/Zip” /&gt;</w:t>
+            <w:t>&lt;Content Select=”./</w:t>
+          </w:r>
+          <w:r>
+            <w:t>ContactInfo</w:t>
+          </w:r>
+          <w:r>
+            <w:t>/Address/Zip” /&gt;</w:t>
           </w:r>
         </w:sdtContent>
       </w:sdt>
@@ -2223,7 +2128,13 @@
             <w:ind w:left="1440" w:firstLine="720"/>
           </w:pPr>
           <w:r>
-            <w:t>&lt;Content Select=”./Appellant/Phone” /&gt;</w:t>
+            <w:t>&lt;Content Select=”./</w:t>
+          </w:r>
+          <w:r>
+            <w:t>ContactInfo</w:t>
+          </w:r>
+          <w:r>
+            <w:t>/Phone” /&gt;</w:t>
           </w:r>
         </w:p>
       </w:sdtContent>
@@ -2244,7 +2155,13 @@
             <w:ind w:left="1440" w:firstLine="720"/>
           </w:pPr>
           <w:r>
-            <w:t>&lt;Content Select=”./Appellant/Email” /&gt;</w:t>
+            <w:t>&lt;Content Select=”./</w:t>
+          </w:r>
+          <w:r>
+            <w:t>ContactInfo</w:t>
+          </w:r>
+          <w:r>
+            <w:t>/Email” /&gt;</w:t>
           </w:r>
         </w:p>
       </w:sdtContent>
@@ -2274,21 +2191,13 @@
             <w:t>&lt;Content Sel</w:t>
           </w:r>
           <w:r>
-            <w:t>ect=”./</w:t>
-          </w:r>
-          <w:proofErr w:type="spellStart"/>
-          <w:r>
-            <w:t>Circu</w:t>
+            <w:t>ect=”./Circu</w:t>
           </w:r>
           <w:r>
             <w:t>i</w:t>
           </w:r>
           <w:r>
-            <w:t>tCourtCase</w:t>
-          </w:r>
-          <w:proofErr w:type="spellEnd"/>
-          <w:r>
-            <w:t>/Role” /&gt;</w:t>
+            <w:t>tCourtCase/Role” /&gt;</w:t>
           </w:r>
         </w:sdtContent>
       </w:sdt>
@@ -2329,27 +2238,7 @@
           <w:sz w:val="36"/>
         </w:rPr>
         <w:lastRenderedPageBreak/>
-        <w:t xml:space="preserve">A P </w:t>
-      </w:r>
-      <w:proofErr w:type="spellStart"/>
-      <w:r>
-        <w:rPr>
-          <w:b/>
-          <w:bCs/>
-          <w:iCs/>
-          <w:sz w:val="36"/>
-        </w:rPr>
-        <w:t>P</w:t>
-      </w:r>
-      <w:proofErr w:type="spellEnd"/>
-      <w:r>
-        <w:rPr>
-          <w:b/>
-          <w:bCs/>
-          <w:iCs/>
-          <w:sz w:val="36"/>
-        </w:rPr>
-        <w:t xml:space="preserve"> E N D I X</w:t>
+        <w:t>A P P E N D I X</w:t>
       </w:r>
     </w:p>
     <w:p>
@@ -2412,23 +2301,7 @@
           <w:b/>
           <w:sz w:val="36"/>
         </w:rPr>
-        <w:t xml:space="preserve">A P </w:t>
-      </w:r>
-      <w:proofErr w:type="spellStart"/>
-      <w:r>
-        <w:rPr>
-          <w:b/>
-          <w:sz w:val="36"/>
-        </w:rPr>
-        <w:t>P</w:t>
-      </w:r>
-      <w:proofErr w:type="spellEnd"/>
-      <w:r>
-        <w:rPr>
-          <w:b/>
-          <w:sz w:val="36"/>
-        </w:rPr>
-        <w:t xml:space="preserve"> E N D I X</w:t>
+        <w:t>A P P E N D I X</w:t>
       </w:r>
     </w:p>
     <w:p>
@@ -2475,20 +2348,7 @@
             <w:jc w:val="left"/>
           </w:pPr>
           <w:r>
-            <w:t>&lt;Content Select=”</w:t>
-          </w:r>
-          <w:proofErr w:type="gramStart"/>
-          <w:r>
-            <w:t>./</w:t>
-          </w:r>
-          <w:proofErr w:type="spellStart"/>
-          <w:proofErr w:type="gramEnd"/>
-          <w:r>
-            <w:t>AppendixDocuments</w:t>
-          </w:r>
-          <w:proofErr w:type="spellEnd"/>
-          <w:r>
-            <w:t>” /&gt;</w:t>
+            <w:t>&lt;Content Select=”./AppendixDocuments” /&gt;</w:t>
           </w:r>
         </w:p>
       </w:sdtContent>
@@ -2558,12 +2418,8 @@
       </w:pPr>
       <w:r>
         <w:tab/>
-      </w:r>
-      <w:proofErr w:type="gramStart"/>
-      <w:r>
         <w:t>I hereby certify that filed with this brief, either as a separate document or as a part of this brief, is an appendix that complies with § 809.19(2)(a) and that contains, at a minimum: (1) a table of contents; (2) the findings or opinion of the circuit court; and (3) portions of the record essential to an understanding of the issues raised, including oral or written rulings or decisions showing the circuit court's reasoning regarding those issues.</w:t>
       </w:r>
-      <w:proofErr w:type="gramEnd"/>
     </w:p>
     <w:p>
       <w:pPr>
@@ -2590,15 +2446,11 @@
       </w:pPr>
       <w:r>
         <w:tab/>
-      </w:r>
-      <w:proofErr w:type="gramStart"/>
-      <w:r>
         <w:t>I further certify that if the record is required by law to be confidential, the portions of the record included in the appendix are reproduced using first names and last initials instead of full names of persons, specifically including juveniles and parents of juveniles, with a notation that the portions of the record have been so reproduced to preserve confidentiality and with approp</w:t>
       </w:r>
       <w:r>
         <w:t>riate references to the record.</w:t>
       </w:r>
-      <w:proofErr w:type="gramEnd"/>
     </w:p>
     <w:p>
       <w:pPr>
@@ -2702,7 +2554,19 @@
             <w:rPr>
               <w:caps/>
             </w:rPr>
-            <w:t>&lt;Content Select=”./Appellant/Name” /&gt;</w:t>
+            <w:t>&lt;Content Select=”./</w:t>
+          </w:r>
+          <w:r>
+            <w:rPr>
+              <w:caps/>
+            </w:rPr>
+            <w:t>ContactInfo</w:t>
+          </w:r>
+          <w:r>
+            <w:rPr>
+              <w:caps/>
+            </w:rPr>
+            <w:t>/Name” /&gt;</w:t>
           </w:r>
         </w:p>
       </w:sdtContent>
@@ -2740,7 +2604,13 @@
             <w:t xml:space="preserve">&lt;Content </w:t>
           </w:r>
           <w:r>
-            <w:t>Select=”./Appellant/Address/Street” /&gt;</w:t>
+            <w:t>Select=”./</w:t>
+          </w:r>
+          <w:r>
+            <w:t>ContactInfo</w:t>
+          </w:r>
+          <w:r>
+            <w:t>/Address/Street” /&gt;</w:t>
           </w:r>
         </w:sdtContent>
       </w:sdt>
@@ -2761,7 +2631,13 @@
         <w:sdtEndPr/>
         <w:sdtContent>
           <w:r>
-            <w:t>&lt;Content Select=”./Appellant/Address/City” /&gt;</w:t>
+            <w:t>&lt;Content Select=”./</w:t>
+          </w:r>
+          <w:r>
+            <w:t>ContactInfo</w:t>
+          </w:r>
+          <w:r>
+            <w:t>/Address/City” /&gt;</w:t>
           </w:r>
         </w:sdtContent>
       </w:sdt>
@@ -2779,7 +2655,17 @@
         <w:sdtEndPr/>
         <w:sdtContent>
           <w:r>
-            <w:t>&lt;Content Select=”./Appellant/Address/State” /&gt;</w:t>
+            <w:t>&lt;Content Select=”./</w:t>
+          </w:r>
+          <w:r>
+            <w:t>ContactInfo</w:t>
+          </w:r>
+          <w:r>
+            <w:t xml:space="preserve">/Address/State” </w:t>
+          </w:r>
+          <w:r>
+            <w:lastRenderedPageBreak/>
+            <w:t>/&gt;</w:t>
           </w:r>
         </w:sdtContent>
       </w:sdt>
@@ -2797,7 +2683,13 @@
         <w:sdtEndPr/>
         <w:sdtContent>
           <w:r>
-            <w:t>&lt;Content Select=”./Appellant/Address/Zip” /&gt;</w:t>
+            <w:t>&lt;Content Select=”./</w:t>
+          </w:r>
+          <w:r>
+            <w:t>ContactInfo</w:t>
+          </w:r>
+          <w:r>
+            <w:t>/Address/Zip” /&gt;</w:t>
           </w:r>
         </w:sdtContent>
       </w:sdt>
@@ -2818,7 +2710,13 @@
         <w:sdtEndPr/>
         <w:sdtContent>
           <w:r>
-            <w:t>&lt;Content Select=”./Appellant/Phone” /&gt;</w:t>
+            <w:t>&lt;Content Select=”./</w:t>
+          </w:r>
+          <w:r>
+            <w:t>ContactInfo</w:t>
+          </w:r>
+          <w:r>
+            <w:t>/Phone” /&gt;</w:t>
           </w:r>
         </w:sdtContent>
       </w:sdt>
@@ -2839,7 +2737,13 @@
         <w:sdtEndPr/>
         <w:sdtContent>
           <w:r>
-            <w:t>&lt;Content Select=”./Appellant/Email” /&gt;</w:t>
+            <w:t>&lt;Content Select=”./</w:t>
+          </w:r>
+          <w:r>
+            <w:t>ContactInfo</w:t>
+          </w:r>
+          <w:r>
+            <w:t>/Email” /&gt;</w:t>
           </w:r>
         </w:sdtContent>
       </w:sdt>
@@ -2869,21 +2773,13 @@
             <w:t>&lt;Content Sel</w:t>
           </w:r>
           <w:r>
-            <w:t>ect=”./</w:t>
-          </w:r>
-          <w:proofErr w:type="spellStart"/>
-          <w:r>
-            <w:t>Circu</w:t>
+            <w:t>ect=”./Circu</w:t>
           </w:r>
           <w:r>
             <w:t>i</w:t>
           </w:r>
           <w:r>
-            <w:t>tCourtCase</w:t>
-          </w:r>
-          <w:proofErr w:type="spellEnd"/>
-          <w:r>
-            <w:t>/Role” /&gt;</w:t>
+            <w:t>tCourtCase/Role” /&gt;</w:t>
           </w:r>
         </w:sdtContent>
       </w:sdt>
@@ -2920,7 +2816,7 @@
 </file>
 
 <file path=word/endnotes.xml><?xml version="1.0" encoding="utf-8"?>
-<w:endnotes xmlns:wpc="http://schemas.microsoft.com/office/word/2010/wordprocessingCanvas" xmlns:cx="http://schemas.microsoft.com/office/drawing/2014/chartex" xmlns:cx1="http://schemas.microsoft.com/office/drawing/2015/9/8/chartex" xmlns:mc="http://schemas.openxmlformats.org/markup-compatibility/2006" xmlns:o="urn:schemas-microsoft-com:office:office" xmlns:r="http://schemas.openxmlformats.org/officeDocument/2006/relationships" xmlns:m="http://schemas.openxmlformats.org/officeDocument/2006/math" xmlns:v="urn:schemas-microsoft-com:vml" xmlns:wp14="http://schemas.microsoft.com/office/word/2010/wordprocessingDrawing" xmlns:wp="http://schemas.openxmlformats.org/drawingml/2006/wordprocessingDrawing" xmlns:w10="urn:schemas-microsoft-com:office:word" xmlns:w="http://schemas.openxmlformats.org/wordprocessingml/2006/main" xmlns:w14="http://schemas.microsoft.com/office/word/2010/wordml" xmlns:w15="http://schemas.microsoft.com/office/word/2012/wordml" xmlns:w16se="http://schemas.microsoft.com/office/word/2015/wordml/symex" xmlns:wpg="http://schemas.microsoft.com/office/word/2010/wordprocessingGroup" xmlns:wpi="http://schemas.microsoft.com/office/word/2010/wordprocessingInk" xmlns:wne="http://schemas.microsoft.com/office/word/2006/wordml" xmlns:wps="http://schemas.microsoft.com/office/word/2010/wordprocessingShape" mc:Ignorable="w14 w15 w16se wp14">
+<w:endnotes xmlns:wpc="http://schemas.microsoft.com/office/word/2010/wordprocessingCanvas" xmlns:cx="http://schemas.microsoft.com/office/drawing/2014/chartex" xmlns:cx1="http://schemas.microsoft.com/office/drawing/2015/9/8/chartex" xmlns:cx2="http://schemas.microsoft.com/office/drawing/2015/10/21/chartex" xmlns:cx3="http://schemas.microsoft.com/office/drawing/2016/5/9/chartex" xmlns:cx4="http://schemas.microsoft.com/office/drawing/2016/5/10/chartex" xmlns:cx5="http://schemas.microsoft.com/office/drawing/2016/5/11/chartex" xmlns:cx6="http://schemas.microsoft.com/office/drawing/2016/5/12/chartex" xmlns:cx7="http://schemas.microsoft.com/office/drawing/2016/5/13/chartex" xmlns:cx8="http://schemas.microsoft.com/office/drawing/2016/5/14/chartex" xmlns:mc="http://schemas.openxmlformats.org/markup-compatibility/2006" xmlns:aink="http://schemas.microsoft.com/office/drawing/2016/ink" xmlns:am3d="http://schemas.microsoft.com/office/drawing/2017/model3d" xmlns:o="urn:schemas-microsoft-com:office:office" xmlns:r="http://schemas.openxmlformats.org/officeDocument/2006/relationships" xmlns:m="http://schemas.openxmlformats.org/officeDocument/2006/math" xmlns:v="urn:schemas-microsoft-com:vml" xmlns:wp14="http://schemas.microsoft.com/office/word/2010/wordprocessingDrawing" xmlns:wp="http://schemas.openxmlformats.org/drawingml/2006/wordprocessingDrawing" xmlns:w10="urn:schemas-microsoft-com:office:word" xmlns:w="http://schemas.openxmlformats.org/wordprocessingml/2006/main" xmlns:w14="http://schemas.microsoft.com/office/word/2010/wordml" xmlns:w15="http://schemas.microsoft.com/office/word/2012/wordml" xmlns:w16cid="http://schemas.microsoft.com/office/word/2016/wordml/cid" xmlns:w16se="http://schemas.microsoft.com/office/word/2015/wordml/symex" xmlns:wpg="http://schemas.microsoft.com/office/word/2010/wordprocessingGroup" xmlns:wpi="http://schemas.microsoft.com/office/word/2010/wordprocessingInk" xmlns:wne="http://schemas.microsoft.com/office/word/2006/wordml" xmlns:wps="http://schemas.microsoft.com/office/word/2010/wordprocessingShape" mc:Ignorable="w14 w15 w16se w16cid wp14">
   <w:endnote w:type="separator" w:id="-1">
     <w:p>
       <w:pPr>
@@ -2945,7 +2841,7 @@
 </file>
 
 <file path=word/footer1.xml><?xml version="1.0" encoding="utf-8"?>
-<w:ftr xmlns:wpc="http://schemas.microsoft.com/office/word/2010/wordprocessingCanvas" xmlns:cx="http://schemas.microsoft.com/office/drawing/2014/chartex" xmlns:cx1="http://schemas.microsoft.com/office/drawing/2015/9/8/chartex" xmlns:mc="http://schemas.openxmlformats.org/markup-compatibility/2006" xmlns:o="urn:schemas-microsoft-com:office:office" xmlns:r="http://schemas.openxmlformats.org/officeDocument/2006/relationships" xmlns:m="http://schemas.openxmlformats.org/officeDocument/2006/math" xmlns:v="urn:schemas-microsoft-com:vml" xmlns:wp14="http://schemas.microsoft.com/office/word/2010/wordprocessingDrawing" xmlns:wp="http://schemas.openxmlformats.org/drawingml/2006/wordprocessingDrawing" xmlns:w10="urn:schemas-microsoft-com:office:word" xmlns:w="http://schemas.openxmlformats.org/wordprocessingml/2006/main" xmlns:w14="http://schemas.microsoft.com/office/word/2010/wordml" xmlns:w15="http://schemas.microsoft.com/office/word/2012/wordml" xmlns:w16se="http://schemas.microsoft.com/office/word/2015/wordml/symex" xmlns:wpg="http://schemas.microsoft.com/office/word/2010/wordprocessingGroup" xmlns:wpi="http://schemas.microsoft.com/office/word/2010/wordprocessingInk" xmlns:wne="http://schemas.microsoft.com/office/word/2006/wordml" xmlns:wps="http://schemas.microsoft.com/office/word/2010/wordprocessingShape" mc:Ignorable="w14 w15 w16se wp14">
+<w:ftr xmlns:wpc="http://schemas.microsoft.com/office/word/2010/wordprocessingCanvas" xmlns:cx="http://schemas.microsoft.com/office/drawing/2014/chartex" xmlns:cx1="http://schemas.microsoft.com/office/drawing/2015/9/8/chartex" xmlns:cx2="http://schemas.microsoft.com/office/drawing/2015/10/21/chartex" xmlns:cx3="http://schemas.microsoft.com/office/drawing/2016/5/9/chartex" xmlns:cx4="http://schemas.microsoft.com/office/drawing/2016/5/10/chartex" xmlns:cx5="http://schemas.microsoft.com/office/drawing/2016/5/11/chartex" xmlns:cx6="http://schemas.microsoft.com/office/drawing/2016/5/12/chartex" xmlns:cx7="http://schemas.microsoft.com/office/drawing/2016/5/13/chartex" xmlns:cx8="http://schemas.microsoft.com/office/drawing/2016/5/14/chartex" xmlns:mc="http://schemas.openxmlformats.org/markup-compatibility/2006" xmlns:aink="http://schemas.microsoft.com/office/drawing/2016/ink" xmlns:am3d="http://schemas.microsoft.com/office/drawing/2017/model3d" xmlns:o="urn:schemas-microsoft-com:office:office" xmlns:r="http://schemas.openxmlformats.org/officeDocument/2006/relationships" xmlns:m="http://schemas.openxmlformats.org/officeDocument/2006/math" xmlns:v="urn:schemas-microsoft-com:vml" xmlns:wp14="http://schemas.microsoft.com/office/word/2010/wordprocessingDrawing" xmlns:wp="http://schemas.openxmlformats.org/drawingml/2006/wordprocessingDrawing" xmlns:w10="urn:schemas-microsoft-com:office:word" xmlns:w="http://schemas.openxmlformats.org/wordprocessingml/2006/main" xmlns:w14="http://schemas.microsoft.com/office/word/2010/wordml" xmlns:w15="http://schemas.microsoft.com/office/word/2012/wordml" xmlns:w16cid="http://schemas.microsoft.com/office/word/2016/wordml/cid" xmlns:w16se="http://schemas.microsoft.com/office/word/2015/wordml/symex" xmlns:wpg="http://schemas.microsoft.com/office/word/2010/wordprocessingGroup" xmlns:wpi="http://schemas.microsoft.com/office/word/2010/wordprocessingInk" xmlns:wne="http://schemas.microsoft.com/office/word/2006/wordml" xmlns:wps="http://schemas.microsoft.com/office/word/2010/wordprocessingShape" mc:Ignorable="w14 w15 w16se w16cid wp14">
   <w:p>
     <w:pPr>
       <w:pStyle w:val="Footer"/>
@@ -2995,7 +2891,7 @@
 </file>
 
 <file path=word/footer2.xml><?xml version="1.0" encoding="utf-8"?>
-<w:ftr xmlns:wpc="http://schemas.microsoft.com/office/word/2010/wordprocessingCanvas" xmlns:cx="http://schemas.microsoft.com/office/drawing/2014/chartex" xmlns:cx1="http://schemas.microsoft.com/office/drawing/2015/9/8/chartex" xmlns:mc="http://schemas.openxmlformats.org/markup-compatibility/2006" xmlns:o="urn:schemas-microsoft-com:office:office" xmlns:r="http://schemas.openxmlformats.org/officeDocument/2006/relationships" xmlns:m="http://schemas.openxmlformats.org/officeDocument/2006/math" xmlns:v="urn:schemas-microsoft-com:vml" xmlns:wp14="http://schemas.microsoft.com/office/word/2010/wordprocessingDrawing" xmlns:wp="http://schemas.openxmlformats.org/drawingml/2006/wordprocessingDrawing" xmlns:w10="urn:schemas-microsoft-com:office:word" xmlns:w="http://schemas.openxmlformats.org/wordprocessingml/2006/main" xmlns:w14="http://schemas.microsoft.com/office/word/2010/wordml" xmlns:w15="http://schemas.microsoft.com/office/word/2012/wordml" xmlns:w16se="http://schemas.microsoft.com/office/word/2015/wordml/symex" xmlns:wpg="http://schemas.microsoft.com/office/word/2010/wordprocessingGroup" xmlns:wpi="http://schemas.microsoft.com/office/word/2010/wordprocessingInk" xmlns:wne="http://schemas.microsoft.com/office/word/2006/wordml" xmlns:wps="http://schemas.microsoft.com/office/word/2010/wordprocessingShape" mc:Ignorable="w14 w15 w16se wp14">
+<w:ftr xmlns:wpc="http://schemas.microsoft.com/office/word/2010/wordprocessingCanvas" xmlns:cx="http://schemas.microsoft.com/office/drawing/2014/chartex" xmlns:cx1="http://schemas.microsoft.com/office/drawing/2015/9/8/chartex" xmlns:cx2="http://schemas.microsoft.com/office/drawing/2015/10/21/chartex" xmlns:cx3="http://schemas.microsoft.com/office/drawing/2016/5/9/chartex" xmlns:cx4="http://schemas.microsoft.com/office/drawing/2016/5/10/chartex" xmlns:cx5="http://schemas.microsoft.com/office/drawing/2016/5/11/chartex" xmlns:cx6="http://schemas.microsoft.com/office/drawing/2016/5/12/chartex" xmlns:cx7="http://schemas.microsoft.com/office/drawing/2016/5/13/chartex" xmlns:cx8="http://schemas.microsoft.com/office/drawing/2016/5/14/chartex" xmlns:mc="http://schemas.openxmlformats.org/markup-compatibility/2006" xmlns:aink="http://schemas.microsoft.com/office/drawing/2016/ink" xmlns:am3d="http://schemas.microsoft.com/office/drawing/2017/model3d" xmlns:o="urn:schemas-microsoft-com:office:office" xmlns:r="http://schemas.openxmlformats.org/officeDocument/2006/relationships" xmlns:m="http://schemas.openxmlformats.org/officeDocument/2006/math" xmlns:v="urn:schemas-microsoft-com:vml" xmlns:wp14="http://schemas.microsoft.com/office/word/2010/wordprocessingDrawing" xmlns:wp="http://schemas.openxmlformats.org/drawingml/2006/wordprocessingDrawing" xmlns:w10="urn:schemas-microsoft-com:office:word" xmlns:w="http://schemas.openxmlformats.org/wordprocessingml/2006/main" xmlns:w14="http://schemas.microsoft.com/office/word/2010/wordml" xmlns:w15="http://schemas.microsoft.com/office/word/2012/wordml" xmlns:w16cid="http://schemas.microsoft.com/office/word/2016/wordml/cid" xmlns:w16se="http://schemas.microsoft.com/office/word/2015/wordml/symex" xmlns:wpg="http://schemas.microsoft.com/office/word/2010/wordprocessingGroup" xmlns:wpi="http://schemas.microsoft.com/office/word/2010/wordprocessingInk" xmlns:wne="http://schemas.microsoft.com/office/word/2006/wordml" xmlns:wps="http://schemas.microsoft.com/office/word/2010/wordprocessingShape" mc:Ignorable="w14 w15 w16se w16cid wp14">
   <w:p/>
   <w:p>
     <w:pPr>
@@ -3025,7 +2921,7 @@
 </file>
 
 <file path=word/footer3.xml><?xml version="1.0" encoding="utf-8"?>
-<w:ftr xmlns:wpc="http://schemas.microsoft.com/office/word/2010/wordprocessingCanvas" xmlns:cx="http://schemas.microsoft.com/office/drawing/2014/chartex" xmlns:cx1="http://schemas.microsoft.com/office/drawing/2015/9/8/chartex" xmlns:mc="http://schemas.openxmlformats.org/markup-compatibility/2006" xmlns:o="urn:schemas-microsoft-com:office:office" xmlns:r="http://schemas.openxmlformats.org/officeDocument/2006/relationships" xmlns:m="http://schemas.openxmlformats.org/officeDocument/2006/math" xmlns:v="urn:schemas-microsoft-com:vml" xmlns:wp14="http://schemas.microsoft.com/office/word/2010/wordprocessingDrawing" xmlns:wp="http://schemas.openxmlformats.org/drawingml/2006/wordprocessingDrawing" xmlns:w10="urn:schemas-microsoft-com:office:word" xmlns:w="http://schemas.openxmlformats.org/wordprocessingml/2006/main" xmlns:w14="http://schemas.microsoft.com/office/word/2010/wordml" xmlns:w15="http://schemas.microsoft.com/office/word/2012/wordml" xmlns:w16se="http://schemas.microsoft.com/office/word/2015/wordml/symex" xmlns:wpg="http://schemas.microsoft.com/office/word/2010/wordprocessingGroup" xmlns:wpi="http://schemas.microsoft.com/office/word/2010/wordprocessingInk" xmlns:wne="http://schemas.microsoft.com/office/word/2006/wordml" xmlns:wps="http://schemas.microsoft.com/office/word/2010/wordprocessingShape" mc:Ignorable="w14 w15 w16se wp14">
+<w:ftr xmlns:wpc="http://schemas.microsoft.com/office/word/2010/wordprocessingCanvas" xmlns:cx="http://schemas.microsoft.com/office/drawing/2014/chartex" xmlns:cx1="http://schemas.microsoft.com/office/drawing/2015/9/8/chartex" xmlns:cx2="http://schemas.microsoft.com/office/drawing/2015/10/21/chartex" xmlns:cx3="http://schemas.microsoft.com/office/drawing/2016/5/9/chartex" xmlns:cx4="http://schemas.microsoft.com/office/drawing/2016/5/10/chartex" xmlns:cx5="http://schemas.microsoft.com/office/drawing/2016/5/11/chartex" xmlns:cx6="http://schemas.microsoft.com/office/drawing/2016/5/12/chartex" xmlns:cx7="http://schemas.microsoft.com/office/drawing/2016/5/13/chartex" xmlns:cx8="http://schemas.microsoft.com/office/drawing/2016/5/14/chartex" xmlns:mc="http://schemas.openxmlformats.org/markup-compatibility/2006" xmlns:aink="http://schemas.microsoft.com/office/drawing/2016/ink" xmlns:am3d="http://schemas.microsoft.com/office/drawing/2017/model3d" xmlns:o="urn:schemas-microsoft-com:office:office" xmlns:r="http://schemas.openxmlformats.org/officeDocument/2006/relationships" xmlns:m="http://schemas.openxmlformats.org/officeDocument/2006/math" xmlns:v="urn:schemas-microsoft-com:vml" xmlns:wp14="http://schemas.microsoft.com/office/word/2010/wordprocessingDrawing" xmlns:wp="http://schemas.openxmlformats.org/drawingml/2006/wordprocessingDrawing" xmlns:w10="urn:schemas-microsoft-com:office:word" xmlns:w="http://schemas.openxmlformats.org/wordprocessingml/2006/main" xmlns:w14="http://schemas.microsoft.com/office/word/2010/wordml" xmlns:w15="http://schemas.microsoft.com/office/word/2012/wordml" xmlns:w16cid="http://schemas.microsoft.com/office/word/2016/wordml/cid" xmlns:w16se="http://schemas.microsoft.com/office/word/2015/wordml/symex" xmlns:wpg="http://schemas.microsoft.com/office/word/2010/wordprocessingGroup" xmlns:wpi="http://schemas.microsoft.com/office/word/2010/wordprocessingInk" xmlns:wne="http://schemas.microsoft.com/office/word/2006/wordml" xmlns:wps="http://schemas.microsoft.com/office/word/2010/wordprocessingShape" mc:Ignorable="w14 w15 w16se w16cid wp14">
   <w:p>
     <w:pPr>
       <w:jc w:val="center"/>
@@ -3075,7 +2971,7 @@
 </file>
 
 <file path=word/footer4.xml><?xml version="1.0" encoding="utf-8"?>
-<w:ftr xmlns:wpc="http://schemas.microsoft.com/office/word/2010/wordprocessingCanvas" xmlns:cx="http://schemas.microsoft.com/office/drawing/2014/chartex" xmlns:cx1="http://schemas.microsoft.com/office/drawing/2015/9/8/chartex" xmlns:mc="http://schemas.openxmlformats.org/markup-compatibility/2006" xmlns:o="urn:schemas-microsoft-com:office:office" xmlns:r="http://schemas.openxmlformats.org/officeDocument/2006/relationships" xmlns:m="http://schemas.openxmlformats.org/officeDocument/2006/math" xmlns:v="urn:schemas-microsoft-com:vml" xmlns:wp14="http://schemas.microsoft.com/office/word/2010/wordprocessingDrawing" xmlns:wp="http://schemas.openxmlformats.org/drawingml/2006/wordprocessingDrawing" xmlns:w10="urn:schemas-microsoft-com:office:word" xmlns:w="http://schemas.openxmlformats.org/wordprocessingml/2006/main" xmlns:w14="http://schemas.microsoft.com/office/word/2010/wordml" xmlns:w15="http://schemas.microsoft.com/office/word/2012/wordml" xmlns:w16se="http://schemas.microsoft.com/office/word/2015/wordml/symex" xmlns:wpg="http://schemas.microsoft.com/office/word/2010/wordprocessingGroup" xmlns:wpi="http://schemas.microsoft.com/office/word/2010/wordprocessingInk" xmlns:wne="http://schemas.microsoft.com/office/word/2006/wordml" xmlns:wps="http://schemas.microsoft.com/office/word/2010/wordprocessingShape" mc:Ignorable="w14 w15 w16se wp14">
+<w:ftr xmlns:wpc="http://schemas.microsoft.com/office/word/2010/wordprocessingCanvas" xmlns:cx="http://schemas.microsoft.com/office/drawing/2014/chartex" xmlns:cx1="http://schemas.microsoft.com/office/drawing/2015/9/8/chartex" xmlns:cx2="http://schemas.microsoft.com/office/drawing/2015/10/21/chartex" xmlns:cx3="http://schemas.microsoft.com/office/drawing/2016/5/9/chartex" xmlns:cx4="http://schemas.microsoft.com/office/drawing/2016/5/10/chartex" xmlns:cx5="http://schemas.microsoft.com/office/drawing/2016/5/11/chartex" xmlns:cx6="http://schemas.microsoft.com/office/drawing/2016/5/12/chartex" xmlns:cx7="http://schemas.microsoft.com/office/drawing/2016/5/13/chartex" xmlns:cx8="http://schemas.microsoft.com/office/drawing/2016/5/14/chartex" xmlns:mc="http://schemas.openxmlformats.org/markup-compatibility/2006" xmlns:aink="http://schemas.microsoft.com/office/drawing/2016/ink" xmlns:am3d="http://schemas.microsoft.com/office/drawing/2017/model3d" xmlns:o="urn:schemas-microsoft-com:office:office" xmlns:r="http://schemas.openxmlformats.org/officeDocument/2006/relationships" xmlns:m="http://schemas.openxmlformats.org/officeDocument/2006/math" xmlns:v="urn:schemas-microsoft-com:vml" xmlns:wp14="http://schemas.microsoft.com/office/word/2010/wordprocessingDrawing" xmlns:wp="http://schemas.openxmlformats.org/drawingml/2006/wordprocessingDrawing" xmlns:w10="urn:schemas-microsoft-com:office:word" xmlns:w="http://schemas.openxmlformats.org/wordprocessingml/2006/main" xmlns:w14="http://schemas.microsoft.com/office/word/2010/wordml" xmlns:w15="http://schemas.microsoft.com/office/word/2012/wordml" xmlns:w16cid="http://schemas.microsoft.com/office/word/2016/wordml/cid" xmlns:w16se="http://schemas.microsoft.com/office/word/2015/wordml/symex" xmlns:wpg="http://schemas.microsoft.com/office/word/2010/wordprocessingGroup" xmlns:wpi="http://schemas.microsoft.com/office/word/2010/wordprocessingInk" xmlns:wne="http://schemas.microsoft.com/office/word/2006/wordml" xmlns:wps="http://schemas.microsoft.com/office/word/2010/wordprocessingShape" mc:Ignorable="w14 w15 w16se w16cid wp14">
   <w:p>
     <w:pPr>
       <w:pStyle w:val="Footer"/>
@@ -3085,7 +2981,7 @@
 </file>
 
 <file path=word/footer5.xml><?xml version="1.0" encoding="utf-8"?>
-<w:ftr xmlns:wpc="http://schemas.microsoft.com/office/word/2010/wordprocessingCanvas" xmlns:cx="http://schemas.microsoft.com/office/drawing/2014/chartex" xmlns:cx1="http://schemas.microsoft.com/office/drawing/2015/9/8/chartex" xmlns:mc="http://schemas.openxmlformats.org/markup-compatibility/2006" xmlns:o="urn:schemas-microsoft-com:office:office" xmlns:r="http://schemas.openxmlformats.org/officeDocument/2006/relationships" xmlns:m="http://schemas.openxmlformats.org/officeDocument/2006/math" xmlns:v="urn:schemas-microsoft-com:vml" xmlns:wp14="http://schemas.microsoft.com/office/word/2010/wordprocessingDrawing" xmlns:wp="http://schemas.openxmlformats.org/drawingml/2006/wordprocessingDrawing" xmlns:w10="urn:schemas-microsoft-com:office:word" xmlns:w="http://schemas.openxmlformats.org/wordprocessingml/2006/main" xmlns:w14="http://schemas.microsoft.com/office/word/2010/wordml" xmlns:w15="http://schemas.microsoft.com/office/word/2012/wordml" xmlns:w16se="http://schemas.microsoft.com/office/word/2015/wordml/symex" xmlns:wpg="http://schemas.microsoft.com/office/word/2010/wordprocessingGroup" xmlns:wpi="http://schemas.microsoft.com/office/word/2010/wordprocessingInk" xmlns:wne="http://schemas.microsoft.com/office/word/2006/wordml" xmlns:wps="http://schemas.microsoft.com/office/word/2010/wordprocessingShape" mc:Ignorable="w14 w15 w16se wp14">
+<w:ftr xmlns:wpc="http://schemas.microsoft.com/office/word/2010/wordprocessingCanvas" xmlns:cx="http://schemas.microsoft.com/office/drawing/2014/chartex" xmlns:cx1="http://schemas.microsoft.com/office/drawing/2015/9/8/chartex" xmlns:cx2="http://schemas.microsoft.com/office/drawing/2015/10/21/chartex" xmlns:cx3="http://schemas.microsoft.com/office/drawing/2016/5/9/chartex" xmlns:cx4="http://schemas.microsoft.com/office/drawing/2016/5/10/chartex" xmlns:cx5="http://schemas.microsoft.com/office/drawing/2016/5/11/chartex" xmlns:cx6="http://schemas.microsoft.com/office/drawing/2016/5/12/chartex" xmlns:cx7="http://schemas.microsoft.com/office/drawing/2016/5/13/chartex" xmlns:cx8="http://schemas.microsoft.com/office/drawing/2016/5/14/chartex" xmlns:mc="http://schemas.openxmlformats.org/markup-compatibility/2006" xmlns:aink="http://schemas.microsoft.com/office/drawing/2016/ink" xmlns:am3d="http://schemas.microsoft.com/office/drawing/2017/model3d" xmlns:o="urn:schemas-microsoft-com:office:office" xmlns:r="http://schemas.openxmlformats.org/officeDocument/2006/relationships" xmlns:m="http://schemas.openxmlformats.org/officeDocument/2006/math" xmlns:v="urn:schemas-microsoft-com:vml" xmlns:wp14="http://schemas.microsoft.com/office/word/2010/wordprocessingDrawing" xmlns:wp="http://schemas.openxmlformats.org/drawingml/2006/wordprocessingDrawing" xmlns:w10="urn:schemas-microsoft-com:office:word" xmlns:w="http://schemas.openxmlformats.org/wordprocessingml/2006/main" xmlns:w14="http://schemas.microsoft.com/office/word/2010/wordml" xmlns:w15="http://schemas.microsoft.com/office/word/2012/wordml" xmlns:w16cid="http://schemas.microsoft.com/office/word/2016/wordml/cid" xmlns:w16se="http://schemas.microsoft.com/office/word/2015/wordml/symex" xmlns:wpg="http://schemas.microsoft.com/office/word/2010/wordprocessingGroup" xmlns:wpi="http://schemas.microsoft.com/office/word/2010/wordprocessingInk" xmlns:wne="http://schemas.microsoft.com/office/word/2006/wordml" xmlns:wps="http://schemas.microsoft.com/office/word/2010/wordprocessingShape" mc:Ignorable="w14 w15 w16se w16cid wp14">
   <w:p>
     <w:pPr>
       <w:pStyle w:val="Footer"/>
@@ -3095,7 +2991,7 @@
 </file>
 
 <file path=word/footer6.xml><?xml version="1.0" encoding="utf-8"?>
-<w:ftr xmlns:wpc="http://schemas.microsoft.com/office/word/2010/wordprocessingCanvas" xmlns:cx="http://schemas.microsoft.com/office/drawing/2014/chartex" xmlns:cx1="http://schemas.microsoft.com/office/drawing/2015/9/8/chartex" xmlns:mc="http://schemas.openxmlformats.org/markup-compatibility/2006" xmlns:o="urn:schemas-microsoft-com:office:office" xmlns:r="http://schemas.openxmlformats.org/officeDocument/2006/relationships" xmlns:m="http://schemas.openxmlformats.org/officeDocument/2006/math" xmlns:v="urn:schemas-microsoft-com:vml" xmlns:wp14="http://schemas.microsoft.com/office/word/2010/wordprocessingDrawing" xmlns:wp="http://schemas.openxmlformats.org/drawingml/2006/wordprocessingDrawing" xmlns:w10="urn:schemas-microsoft-com:office:word" xmlns:w="http://schemas.openxmlformats.org/wordprocessingml/2006/main" xmlns:w14="http://schemas.microsoft.com/office/word/2010/wordml" xmlns:w15="http://schemas.microsoft.com/office/word/2012/wordml" xmlns:w16se="http://schemas.microsoft.com/office/word/2015/wordml/symex" xmlns:wpg="http://schemas.microsoft.com/office/word/2010/wordprocessingGroup" xmlns:wpi="http://schemas.microsoft.com/office/word/2010/wordprocessingInk" xmlns:wne="http://schemas.microsoft.com/office/word/2006/wordml" xmlns:wps="http://schemas.microsoft.com/office/word/2010/wordprocessingShape" mc:Ignorable="w14 w15 w16se wp14">
+<w:ftr xmlns:wpc="http://schemas.microsoft.com/office/word/2010/wordprocessingCanvas" xmlns:cx="http://schemas.microsoft.com/office/drawing/2014/chartex" xmlns:cx1="http://schemas.microsoft.com/office/drawing/2015/9/8/chartex" xmlns:cx2="http://schemas.microsoft.com/office/drawing/2015/10/21/chartex" xmlns:cx3="http://schemas.microsoft.com/office/drawing/2016/5/9/chartex" xmlns:cx4="http://schemas.microsoft.com/office/drawing/2016/5/10/chartex" xmlns:cx5="http://schemas.microsoft.com/office/drawing/2016/5/11/chartex" xmlns:cx6="http://schemas.microsoft.com/office/drawing/2016/5/12/chartex" xmlns:cx7="http://schemas.microsoft.com/office/drawing/2016/5/13/chartex" xmlns:cx8="http://schemas.microsoft.com/office/drawing/2016/5/14/chartex" xmlns:mc="http://schemas.openxmlformats.org/markup-compatibility/2006" xmlns:aink="http://schemas.microsoft.com/office/drawing/2016/ink" xmlns:am3d="http://schemas.microsoft.com/office/drawing/2017/model3d" xmlns:o="urn:schemas-microsoft-com:office:office" xmlns:r="http://schemas.openxmlformats.org/officeDocument/2006/relationships" xmlns:m="http://schemas.openxmlformats.org/officeDocument/2006/math" xmlns:v="urn:schemas-microsoft-com:vml" xmlns:wp14="http://schemas.microsoft.com/office/word/2010/wordprocessingDrawing" xmlns:wp="http://schemas.openxmlformats.org/drawingml/2006/wordprocessingDrawing" xmlns:w10="urn:schemas-microsoft-com:office:word" xmlns:w="http://schemas.openxmlformats.org/wordprocessingml/2006/main" xmlns:w14="http://schemas.microsoft.com/office/word/2010/wordml" xmlns:w15="http://schemas.microsoft.com/office/word/2012/wordml" xmlns:w16cid="http://schemas.microsoft.com/office/word/2016/wordml/cid" xmlns:w16se="http://schemas.microsoft.com/office/word/2015/wordml/symex" xmlns:wpg="http://schemas.microsoft.com/office/word/2010/wordprocessingGroup" xmlns:wpi="http://schemas.microsoft.com/office/word/2010/wordprocessingInk" xmlns:wne="http://schemas.microsoft.com/office/word/2006/wordml" xmlns:wps="http://schemas.microsoft.com/office/word/2010/wordprocessingShape" mc:Ignorable="w14 w15 w16se w16cid wp14">
   <w:p>
     <w:pPr>
       <w:pStyle w:val="Footer"/>
@@ -3116,7 +3012,7 @@
 </file>
 
 <file path=word/footnotes.xml><?xml version="1.0" encoding="utf-8"?>
-<w:footnotes xmlns:wpc="http://schemas.microsoft.com/office/word/2010/wordprocessingCanvas" xmlns:cx="http://schemas.microsoft.com/office/drawing/2014/chartex" xmlns:cx1="http://schemas.microsoft.com/office/drawing/2015/9/8/chartex" xmlns:mc="http://schemas.openxmlformats.org/markup-compatibility/2006" xmlns:o="urn:schemas-microsoft-com:office:office" xmlns:r="http://schemas.openxmlformats.org/officeDocument/2006/relationships" xmlns:m="http://schemas.openxmlformats.org/officeDocument/2006/math" xmlns:v="urn:schemas-microsoft-com:vml" xmlns:wp14="http://schemas.microsoft.com/office/word/2010/wordprocessingDrawing" xmlns:wp="http://schemas.openxmlformats.org/drawingml/2006/wordprocessingDrawing" xmlns:w10="urn:schemas-microsoft-com:office:word" xmlns:w="http://schemas.openxmlformats.org/wordprocessingml/2006/main" xmlns:w14="http://schemas.microsoft.com/office/word/2010/wordml" xmlns:w15="http://schemas.microsoft.com/office/word/2012/wordml" xmlns:w16se="http://schemas.microsoft.com/office/word/2015/wordml/symex" xmlns:wpg="http://schemas.microsoft.com/office/word/2010/wordprocessingGroup" xmlns:wpi="http://schemas.microsoft.com/office/word/2010/wordprocessingInk" xmlns:wne="http://schemas.microsoft.com/office/word/2006/wordml" xmlns:wps="http://schemas.microsoft.com/office/word/2010/wordprocessingShape" mc:Ignorable="w14 w15 w16se wp14">
+<w:footnotes xmlns:wpc="http://schemas.microsoft.com/office/word/2010/wordprocessingCanvas" xmlns:cx="http://schemas.microsoft.com/office/drawing/2014/chartex" xmlns:cx1="http://schemas.microsoft.com/office/drawing/2015/9/8/chartex" xmlns:cx2="http://schemas.microsoft.com/office/drawing/2015/10/21/chartex" xmlns:cx3="http://schemas.microsoft.com/office/drawing/2016/5/9/chartex" xmlns:cx4="http://schemas.microsoft.com/office/drawing/2016/5/10/chartex" xmlns:cx5="http://schemas.microsoft.com/office/drawing/2016/5/11/chartex" xmlns:cx6="http://schemas.microsoft.com/office/drawing/2016/5/12/chartex" xmlns:cx7="http://schemas.microsoft.com/office/drawing/2016/5/13/chartex" xmlns:cx8="http://schemas.microsoft.com/office/drawing/2016/5/14/chartex" xmlns:mc="http://schemas.openxmlformats.org/markup-compatibility/2006" xmlns:aink="http://schemas.microsoft.com/office/drawing/2016/ink" xmlns:am3d="http://schemas.microsoft.com/office/drawing/2017/model3d" xmlns:o="urn:schemas-microsoft-com:office:office" xmlns:r="http://schemas.openxmlformats.org/officeDocument/2006/relationships" xmlns:m="http://schemas.openxmlformats.org/officeDocument/2006/math" xmlns:v="urn:schemas-microsoft-com:vml" xmlns:wp14="http://schemas.microsoft.com/office/word/2010/wordprocessingDrawing" xmlns:wp="http://schemas.openxmlformats.org/drawingml/2006/wordprocessingDrawing" xmlns:w10="urn:schemas-microsoft-com:office:word" xmlns:w="http://schemas.openxmlformats.org/wordprocessingml/2006/main" xmlns:w14="http://schemas.microsoft.com/office/word/2010/wordml" xmlns:w15="http://schemas.microsoft.com/office/word/2012/wordml" xmlns:w16cid="http://schemas.microsoft.com/office/word/2016/wordml/cid" xmlns:w16se="http://schemas.microsoft.com/office/word/2015/wordml/symex" xmlns:wpg="http://schemas.microsoft.com/office/word/2010/wordprocessingGroup" xmlns:wpi="http://schemas.microsoft.com/office/word/2010/wordprocessingInk" xmlns:wne="http://schemas.microsoft.com/office/word/2006/wordml" xmlns:wps="http://schemas.microsoft.com/office/word/2010/wordprocessingShape" mc:Ignorable="w14 w15 w16se w16cid wp14">
   <w:footnote w:type="separator" w:id="-1">
     <w:p>
       <w:pPr>
@@ -3141,7 +3037,7 @@
 </file>
 
 <file path=word/header1.xml><?xml version="1.0" encoding="utf-8"?>
-<w:hdr xmlns:wpc="http://schemas.microsoft.com/office/word/2010/wordprocessingCanvas" xmlns:cx="http://schemas.microsoft.com/office/drawing/2014/chartex" xmlns:cx1="http://schemas.microsoft.com/office/drawing/2015/9/8/chartex" xmlns:mc="http://schemas.openxmlformats.org/markup-compatibility/2006" xmlns:o="urn:schemas-microsoft-com:office:office" xmlns:r="http://schemas.openxmlformats.org/officeDocument/2006/relationships" xmlns:m="http://schemas.openxmlformats.org/officeDocument/2006/math" xmlns:v="urn:schemas-microsoft-com:vml" xmlns:wp14="http://schemas.microsoft.com/office/word/2010/wordprocessingDrawing" xmlns:wp="http://schemas.openxmlformats.org/drawingml/2006/wordprocessingDrawing" xmlns:w10="urn:schemas-microsoft-com:office:word" xmlns:w="http://schemas.openxmlformats.org/wordprocessingml/2006/main" xmlns:w14="http://schemas.microsoft.com/office/word/2010/wordml" xmlns:w15="http://schemas.microsoft.com/office/word/2012/wordml" xmlns:w16se="http://schemas.microsoft.com/office/word/2015/wordml/symex" xmlns:wpg="http://schemas.microsoft.com/office/word/2010/wordprocessingGroup" xmlns:wpi="http://schemas.microsoft.com/office/word/2010/wordprocessingInk" xmlns:wne="http://schemas.microsoft.com/office/word/2006/wordml" xmlns:wps="http://schemas.microsoft.com/office/word/2010/wordprocessingShape" mc:Ignorable="w14 w15 w16se wp14">
+<w:hdr xmlns:wpc="http://schemas.microsoft.com/office/word/2010/wordprocessingCanvas" xmlns:cx="http://schemas.microsoft.com/office/drawing/2014/chartex" xmlns:cx1="http://schemas.microsoft.com/office/drawing/2015/9/8/chartex" xmlns:cx2="http://schemas.microsoft.com/office/drawing/2015/10/21/chartex" xmlns:cx3="http://schemas.microsoft.com/office/drawing/2016/5/9/chartex" xmlns:cx4="http://schemas.microsoft.com/office/drawing/2016/5/10/chartex" xmlns:cx5="http://schemas.microsoft.com/office/drawing/2016/5/11/chartex" xmlns:cx6="http://schemas.microsoft.com/office/drawing/2016/5/12/chartex" xmlns:cx7="http://schemas.microsoft.com/office/drawing/2016/5/13/chartex" xmlns:cx8="http://schemas.microsoft.com/office/drawing/2016/5/14/chartex" xmlns:mc="http://schemas.openxmlformats.org/markup-compatibility/2006" xmlns:aink="http://schemas.microsoft.com/office/drawing/2016/ink" xmlns:am3d="http://schemas.microsoft.com/office/drawing/2017/model3d" xmlns:o="urn:schemas-microsoft-com:office:office" xmlns:r="http://schemas.openxmlformats.org/officeDocument/2006/relationships" xmlns:m="http://schemas.openxmlformats.org/officeDocument/2006/math" xmlns:v="urn:schemas-microsoft-com:vml" xmlns:wp14="http://schemas.microsoft.com/office/word/2010/wordprocessingDrawing" xmlns:wp="http://schemas.openxmlformats.org/drawingml/2006/wordprocessingDrawing" xmlns:w10="urn:schemas-microsoft-com:office:word" xmlns:w="http://schemas.openxmlformats.org/wordprocessingml/2006/main" xmlns:w14="http://schemas.microsoft.com/office/word/2010/wordml" xmlns:w15="http://schemas.microsoft.com/office/word/2012/wordml" xmlns:w16cid="http://schemas.microsoft.com/office/word/2016/wordml/cid" xmlns:w16se="http://schemas.microsoft.com/office/word/2015/wordml/symex" xmlns:wpg="http://schemas.microsoft.com/office/word/2010/wordprocessingGroup" xmlns:wpi="http://schemas.microsoft.com/office/word/2010/wordprocessingInk" xmlns:wne="http://schemas.microsoft.com/office/word/2006/wordml" xmlns:wps="http://schemas.microsoft.com/office/word/2010/wordprocessingShape" mc:Ignorable="w14 w15 w16se w16cid wp14">
   <w:p>
     <w:pPr>
       <w:pStyle w:val="Header"/>
@@ -3151,7 +3047,7 @@
 </file>
 
 <file path=word/header2.xml><?xml version="1.0" encoding="utf-8"?>
-<w:hdr xmlns:wpc="http://schemas.microsoft.com/office/word/2010/wordprocessingCanvas" xmlns:cx="http://schemas.microsoft.com/office/drawing/2014/chartex" xmlns:cx1="http://schemas.microsoft.com/office/drawing/2015/9/8/chartex" xmlns:mc="http://schemas.openxmlformats.org/markup-compatibility/2006" xmlns:o="urn:schemas-microsoft-com:office:office" xmlns:r="http://schemas.openxmlformats.org/officeDocument/2006/relationships" xmlns:m="http://schemas.openxmlformats.org/officeDocument/2006/math" xmlns:v="urn:schemas-microsoft-com:vml" xmlns:wp14="http://schemas.microsoft.com/office/word/2010/wordprocessingDrawing" xmlns:wp="http://schemas.openxmlformats.org/drawingml/2006/wordprocessingDrawing" xmlns:w10="urn:schemas-microsoft-com:office:word" xmlns:w="http://schemas.openxmlformats.org/wordprocessingml/2006/main" xmlns:w14="http://schemas.microsoft.com/office/word/2010/wordml" xmlns:w15="http://schemas.microsoft.com/office/word/2012/wordml" xmlns:w16se="http://schemas.microsoft.com/office/word/2015/wordml/symex" xmlns:wpg="http://schemas.microsoft.com/office/word/2010/wordprocessingGroup" xmlns:wpi="http://schemas.microsoft.com/office/word/2010/wordprocessingInk" xmlns:wne="http://schemas.microsoft.com/office/word/2006/wordml" xmlns:wps="http://schemas.microsoft.com/office/word/2010/wordprocessingShape" mc:Ignorable="w14 w15 w16se wp14">
+<w:hdr xmlns:wpc="http://schemas.microsoft.com/office/word/2010/wordprocessingCanvas" xmlns:cx="http://schemas.microsoft.com/office/drawing/2014/chartex" xmlns:cx1="http://schemas.microsoft.com/office/drawing/2015/9/8/chartex" xmlns:cx2="http://schemas.microsoft.com/office/drawing/2015/10/21/chartex" xmlns:cx3="http://schemas.microsoft.com/office/drawing/2016/5/9/chartex" xmlns:cx4="http://schemas.microsoft.com/office/drawing/2016/5/10/chartex" xmlns:cx5="http://schemas.microsoft.com/office/drawing/2016/5/11/chartex" xmlns:cx6="http://schemas.microsoft.com/office/drawing/2016/5/12/chartex" xmlns:cx7="http://schemas.microsoft.com/office/drawing/2016/5/13/chartex" xmlns:cx8="http://schemas.microsoft.com/office/drawing/2016/5/14/chartex" xmlns:mc="http://schemas.openxmlformats.org/markup-compatibility/2006" xmlns:aink="http://schemas.microsoft.com/office/drawing/2016/ink" xmlns:am3d="http://schemas.microsoft.com/office/drawing/2017/model3d" xmlns:o="urn:schemas-microsoft-com:office:office" xmlns:r="http://schemas.openxmlformats.org/officeDocument/2006/relationships" xmlns:m="http://schemas.openxmlformats.org/officeDocument/2006/math" xmlns:v="urn:schemas-microsoft-com:vml" xmlns:wp14="http://schemas.microsoft.com/office/word/2010/wordprocessingDrawing" xmlns:wp="http://schemas.openxmlformats.org/drawingml/2006/wordprocessingDrawing" xmlns:w10="urn:schemas-microsoft-com:office:word" xmlns:w="http://schemas.openxmlformats.org/wordprocessingml/2006/main" xmlns:w14="http://schemas.microsoft.com/office/word/2010/wordml" xmlns:w15="http://schemas.microsoft.com/office/word/2012/wordml" xmlns:w16cid="http://schemas.microsoft.com/office/word/2016/wordml/cid" xmlns:w16se="http://schemas.microsoft.com/office/word/2015/wordml/symex" xmlns:wpg="http://schemas.microsoft.com/office/word/2010/wordprocessingGroup" xmlns:wpi="http://schemas.microsoft.com/office/word/2010/wordprocessingInk" xmlns:wne="http://schemas.microsoft.com/office/word/2006/wordml" xmlns:wps="http://schemas.microsoft.com/office/word/2010/wordprocessingShape" mc:Ignorable="w14 w15 w16se w16cid wp14">
   <w:p>
     <w:pPr>
       <w:pStyle w:val="Header"/>
@@ -3161,7 +3057,7 @@
 </file>
 
 <file path=word/header3.xml><?xml version="1.0" encoding="utf-8"?>
-<w:hdr xmlns:wpc="http://schemas.microsoft.com/office/word/2010/wordprocessingCanvas" xmlns:cx="http://schemas.microsoft.com/office/drawing/2014/chartex" xmlns:cx1="http://schemas.microsoft.com/office/drawing/2015/9/8/chartex" xmlns:mc="http://schemas.openxmlformats.org/markup-compatibility/2006" xmlns:o="urn:schemas-microsoft-com:office:office" xmlns:r="http://schemas.openxmlformats.org/officeDocument/2006/relationships" xmlns:m="http://schemas.openxmlformats.org/officeDocument/2006/math" xmlns:v="urn:schemas-microsoft-com:vml" xmlns:wp14="http://schemas.microsoft.com/office/word/2010/wordprocessingDrawing" xmlns:wp="http://schemas.openxmlformats.org/drawingml/2006/wordprocessingDrawing" xmlns:w10="urn:schemas-microsoft-com:office:word" xmlns:w="http://schemas.openxmlformats.org/wordprocessingml/2006/main" xmlns:w14="http://schemas.microsoft.com/office/word/2010/wordml" xmlns:w15="http://schemas.microsoft.com/office/word/2012/wordml" xmlns:w16se="http://schemas.microsoft.com/office/word/2015/wordml/symex" xmlns:wpg="http://schemas.microsoft.com/office/word/2010/wordprocessingGroup" xmlns:wpi="http://schemas.microsoft.com/office/word/2010/wordprocessingInk" xmlns:wne="http://schemas.microsoft.com/office/word/2006/wordml" xmlns:wps="http://schemas.microsoft.com/office/word/2010/wordprocessingShape" mc:Ignorable="w14 w15 w16se wp14">
+<w:hdr xmlns:wpc="http://schemas.microsoft.com/office/word/2010/wordprocessingCanvas" xmlns:cx="http://schemas.microsoft.com/office/drawing/2014/chartex" xmlns:cx1="http://schemas.microsoft.com/office/drawing/2015/9/8/chartex" xmlns:cx2="http://schemas.microsoft.com/office/drawing/2015/10/21/chartex" xmlns:cx3="http://schemas.microsoft.com/office/drawing/2016/5/9/chartex" xmlns:cx4="http://schemas.microsoft.com/office/drawing/2016/5/10/chartex" xmlns:cx5="http://schemas.microsoft.com/office/drawing/2016/5/11/chartex" xmlns:cx6="http://schemas.microsoft.com/office/drawing/2016/5/12/chartex" xmlns:cx7="http://schemas.microsoft.com/office/drawing/2016/5/13/chartex" xmlns:cx8="http://schemas.microsoft.com/office/drawing/2016/5/14/chartex" xmlns:mc="http://schemas.openxmlformats.org/markup-compatibility/2006" xmlns:aink="http://schemas.microsoft.com/office/drawing/2016/ink" xmlns:am3d="http://schemas.microsoft.com/office/drawing/2017/model3d" xmlns:o="urn:schemas-microsoft-com:office:office" xmlns:r="http://schemas.openxmlformats.org/officeDocument/2006/relationships" xmlns:m="http://schemas.openxmlformats.org/officeDocument/2006/math" xmlns:v="urn:schemas-microsoft-com:vml" xmlns:wp14="http://schemas.microsoft.com/office/word/2010/wordprocessingDrawing" xmlns:wp="http://schemas.openxmlformats.org/drawingml/2006/wordprocessingDrawing" xmlns:w10="urn:schemas-microsoft-com:office:word" xmlns:w="http://schemas.openxmlformats.org/wordprocessingml/2006/main" xmlns:w14="http://schemas.microsoft.com/office/word/2010/wordml" xmlns:w15="http://schemas.microsoft.com/office/word/2012/wordml" xmlns:w16cid="http://schemas.microsoft.com/office/word/2016/wordml/cid" xmlns:w16se="http://schemas.microsoft.com/office/word/2015/wordml/symex" xmlns:wpg="http://schemas.microsoft.com/office/word/2010/wordprocessingGroup" xmlns:wpi="http://schemas.microsoft.com/office/word/2010/wordprocessingInk" xmlns:wne="http://schemas.microsoft.com/office/word/2006/wordml" xmlns:wps="http://schemas.microsoft.com/office/word/2010/wordprocessingShape" mc:Ignorable="w14 w15 w16se w16cid wp14">
   <w:p>
     <w:pPr>
       <w:pStyle w:val="Header"/>
@@ -3171,7 +3067,7 @@
 </file>
 
 <file path=word/numbering.xml><?xml version="1.0" encoding="utf-8"?>
-<w:numbering xmlns:wpc="http://schemas.microsoft.com/office/word/2010/wordprocessingCanvas" xmlns:cx="http://schemas.microsoft.com/office/drawing/2014/chartex" xmlns:cx1="http://schemas.microsoft.com/office/drawing/2015/9/8/chartex" xmlns:mc="http://schemas.openxmlformats.org/markup-compatibility/2006" xmlns:o="urn:schemas-microsoft-com:office:office" xmlns:r="http://schemas.openxmlformats.org/officeDocument/2006/relationships" xmlns:m="http://schemas.openxmlformats.org/officeDocument/2006/math" xmlns:v="urn:schemas-microsoft-com:vml" xmlns:wp14="http://schemas.microsoft.com/office/word/2010/wordprocessingDrawing" xmlns:wp="http://schemas.openxmlformats.org/drawingml/2006/wordprocessingDrawing" xmlns:w10="urn:schemas-microsoft-com:office:word" xmlns:w="http://schemas.openxmlformats.org/wordprocessingml/2006/main" xmlns:w14="http://schemas.microsoft.com/office/word/2010/wordml" xmlns:w15="http://schemas.microsoft.com/office/word/2012/wordml" xmlns:w16se="http://schemas.microsoft.com/office/word/2015/wordml/symex" xmlns:wpg="http://schemas.microsoft.com/office/word/2010/wordprocessingGroup" xmlns:wpi="http://schemas.microsoft.com/office/word/2010/wordprocessingInk" xmlns:wne="http://schemas.microsoft.com/office/word/2006/wordml" xmlns:wps="http://schemas.microsoft.com/office/word/2010/wordprocessingShape" mc:Ignorable="w14 w15 w16se wp14">
+<w:numbering xmlns:wpc="http://schemas.microsoft.com/office/word/2010/wordprocessingCanvas" xmlns:cx="http://schemas.microsoft.com/office/drawing/2014/chartex" xmlns:cx1="http://schemas.microsoft.com/office/drawing/2015/9/8/chartex" xmlns:cx2="http://schemas.microsoft.com/office/drawing/2015/10/21/chartex" xmlns:cx3="http://schemas.microsoft.com/office/drawing/2016/5/9/chartex" xmlns:cx4="http://schemas.microsoft.com/office/drawing/2016/5/10/chartex" xmlns:cx5="http://schemas.microsoft.com/office/drawing/2016/5/11/chartex" xmlns:cx6="http://schemas.microsoft.com/office/drawing/2016/5/12/chartex" xmlns:cx7="http://schemas.microsoft.com/office/drawing/2016/5/13/chartex" xmlns:cx8="http://schemas.microsoft.com/office/drawing/2016/5/14/chartex" xmlns:mc="http://schemas.openxmlformats.org/markup-compatibility/2006" xmlns:aink="http://schemas.microsoft.com/office/drawing/2016/ink" xmlns:am3d="http://schemas.microsoft.com/office/drawing/2017/model3d" xmlns:o="urn:schemas-microsoft-com:office:office" xmlns:r="http://schemas.openxmlformats.org/officeDocument/2006/relationships" xmlns:m="http://schemas.openxmlformats.org/officeDocument/2006/math" xmlns:v="urn:schemas-microsoft-com:vml" xmlns:wp14="http://schemas.microsoft.com/office/word/2010/wordprocessingDrawing" xmlns:wp="http://schemas.openxmlformats.org/drawingml/2006/wordprocessingDrawing" xmlns:w10="urn:schemas-microsoft-com:office:word" xmlns:w="http://schemas.openxmlformats.org/wordprocessingml/2006/main" xmlns:w14="http://schemas.microsoft.com/office/word/2010/wordml" xmlns:w15="http://schemas.microsoft.com/office/word/2012/wordml" xmlns:w16cid="http://schemas.microsoft.com/office/word/2016/wordml/cid" xmlns:w16se="http://schemas.microsoft.com/office/word/2015/wordml/symex" xmlns:wpg="http://schemas.microsoft.com/office/word/2010/wordprocessingGroup" xmlns:wpi="http://schemas.microsoft.com/office/word/2010/wordprocessingInk" xmlns:wne="http://schemas.microsoft.com/office/word/2006/wordml" xmlns:wps="http://schemas.microsoft.com/office/word/2010/wordprocessingShape" mc:Ignorable="w14 w15 w16se w16cid wp14">
   <w:abstractNum w:abstractNumId="0" w15:restartNumberingAfterBreak="0">
     <w:nsid w:val="FFFFFF7C"/>
     <w:multiLevelType w:val="singleLevel"/>
@@ -3575,7 +3471,7 @@
 </file>
 
 <file path=word/styles.xml><?xml version="1.0" encoding="utf-8"?>
-<w:styles xmlns:mc="http://schemas.openxmlformats.org/markup-compatibility/2006" xmlns:r="http://schemas.openxmlformats.org/officeDocument/2006/relationships" xmlns:w="http://schemas.openxmlformats.org/wordprocessingml/2006/main" xmlns:w14="http://schemas.microsoft.com/office/word/2010/wordml" xmlns:w15="http://schemas.microsoft.com/office/word/2012/wordml" xmlns:w16se="http://schemas.microsoft.com/office/word/2015/wordml/symex" mc:Ignorable="w14 w15 w16se">
+<w:styles xmlns:mc="http://schemas.openxmlformats.org/markup-compatibility/2006" xmlns:r="http://schemas.openxmlformats.org/officeDocument/2006/relationships" xmlns:w="http://schemas.openxmlformats.org/wordprocessingml/2006/main" xmlns:w14="http://schemas.microsoft.com/office/word/2010/wordml" xmlns:w15="http://schemas.microsoft.com/office/word/2012/wordml" xmlns:w16cid="http://schemas.microsoft.com/office/word/2016/wordml/cid" xmlns:w16se="http://schemas.microsoft.com/office/word/2015/wordml/symex" mc:Ignorable="w14 w15 w16se w16cid">
   <w:docDefaults>
     <w:rPrDefault>
       <w:rPr>
@@ -3585,7 +3481,7 @@
     </w:rPrDefault>
     <w:pPrDefault/>
   </w:docDefaults>
-  <w:latentStyles w:defLockedState="0" w:defUIPriority="99" w:defSemiHidden="0" w:defUnhideWhenUsed="0" w:defQFormat="0" w:count="371">
+  <w:latentStyles w:defLockedState="0" w:defUIPriority="99" w:defSemiHidden="0" w:defUnhideWhenUsed="0" w:defQFormat="0" w:count="375">
     <w:lsdException w:name="Normal" w:uiPriority="0" w:qFormat="1"/>
     <w:lsdException w:name="heading 1" w:uiPriority="9" w:qFormat="1"/>
     <w:lsdException w:name="heading 2" w:semiHidden="1" w:uiPriority="9" w:unhideWhenUsed="1" w:qFormat="1"/>
@@ -3957,6 +3853,10 @@
     <w:lsdException w:name="List Table 5 Dark Accent 6" w:uiPriority="50"/>
     <w:lsdException w:name="List Table 6 Colorful Accent 6" w:uiPriority="51"/>
     <w:lsdException w:name="List Table 7 Colorful Accent 6" w:uiPriority="52"/>
+    <w:lsdException w:name="Mention" w:semiHidden="1" w:unhideWhenUsed="1"/>
+    <w:lsdException w:name="Smart Hyperlink" w:semiHidden="1" w:unhideWhenUsed="1"/>
+    <w:lsdException w:name="Hashtag" w:semiHidden="1" w:unhideWhenUsed="1"/>
+    <w:lsdException w:name="Unresolved Mention" w:semiHidden="1" w:unhideWhenUsed="1"/>
   </w:latentStyles>
   <w:style w:type="paragraph" w:default="1" w:styleId="Normal">
     <w:name w:val="Normal"/>
@@ -4431,7 +4331,7 @@
 </file>
 
 <file path=word/glossary/document.xml><?xml version="1.0" encoding="utf-8"?>
-<w:glossaryDocument xmlns:wpc="http://schemas.microsoft.com/office/word/2010/wordprocessingCanvas" xmlns:cx="http://schemas.microsoft.com/office/drawing/2014/chartex" xmlns:cx1="http://schemas.microsoft.com/office/drawing/2015/9/8/chartex" xmlns:mc="http://schemas.openxmlformats.org/markup-compatibility/2006" xmlns:o="urn:schemas-microsoft-com:office:office" xmlns:r="http://schemas.openxmlformats.org/officeDocument/2006/relationships" xmlns:m="http://schemas.openxmlformats.org/officeDocument/2006/math" xmlns:v="urn:schemas-microsoft-com:vml" xmlns:wp14="http://schemas.microsoft.com/office/word/2010/wordprocessingDrawing" xmlns:wp="http://schemas.openxmlformats.org/drawingml/2006/wordprocessingDrawing" xmlns:w10="urn:schemas-microsoft-com:office:word" xmlns:w="http://schemas.openxmlformats.org/wordprocessingml/2006/main" xmlns:w14="http://schemas.microsoft.com/office/word/2010/wordml" xmlns:w15="http://schemas.microsoft.com/office/word/2012/wordml" xmlns:w16se="http://schemas.microsoft.com/office/word/2015/wordml/symex" xmlns:wpg="http://schemas.microsoft.com/office/word/2010/wordprocessingGroup" xmlns:wpi="http://schemas.microsoft.com/office/word/2010/wordprocessingInk" xmlns:wne="http://schemas.microsoft.com/office/word/2006/wordml" xmlns:wps="http://schemas.microsoft.com/office/word/2010/wordprocessingShape" mc:Ignorable="w14 w15 w16se wp14">
+<w:glossaryDocument xmlns:wpc="http://schemas.microsoft.com/office/word/2010/wordprocessingCanvas" xmlns:cx="http://schemas.microsoft.com/office/drawing/2014/chartex" xmlns:cx1="http://schemas.microsoft.com/office/drawing/2015/9/8/chartex" xmlns:cx2="http://schemas.microsoft.com/office/drawing/2015/10/21/chartex" xmlns:cx3="http://schemas.microsoft.com/office/drawing/2016/5/9/chartex" xmlns:cx4="http://schemas.microsoft.com/office/drawing/2016/5/10/chartex" xmlns:cx5="http://schemas.microsoft.com/office/drawing/2016/5/11/chartex" xmlns:cx6="http://schemas.microsoft.com/office/drawing/2016/5/12/chartex" xmlns:cx7="http://schemas.microsoft.com/office/drawing/2016/5/13/chartex" xmlns:cx8="http://schemas.microsoft.com/office/drawing/2016/5/14/chartex" xmlns:mc="http://schemas.openxmlformats.org/markup-compatibility/2006" xmlns:aink="http://schemas.microsoft.com/office/drawing/2016/ink" xmlns:am3d="http://schemas.microsoft.com/office/drawing/2017/model3d" xmlns:o="urn:schemas-microsoft-com:office:office" xmlns:r="http://schemas.openxmlformats.org/officeDocument/2006/relationships" xmlns:m="http://schemas.openxmlformats.org/officeDocument/2006/math" xmlns:v="urn:schemas-microsoft-com:vml" xmlns:wp14="http://schemas.microsoft.com/office/word/2010/wordprocessingDrawing" xmlns:wp="http://schemas.openxmlformats.org/drawingml/2006/wordprocessingDrawing" xmlns:w10="urn:schemas-microsoft-com:office:word" xmlns:w="http://schemas.openxmlformats.org/wordprocessingml/2006/main" xmlns:w14="http://schemas.microsoft.com/office/word/2010/wordml" xmlns:w15="http://schemas.microsoft.com/office/word/2012/wordml" xmlns:w16cid="http://schemas.microsoft.com/office/word/2016/wordml/cid" xmlns:w16se="http://schemas.microsoft.com/office/word/2015/wordml/symex" xmlns:wpg="http://schemas.microsoft.com/office/word/2010/wordprocessingGroup" xmlns:wpi="http://schemas.microsoft.com/office/word/2010/wordprocessingInk" xmlns:wne="http://schemas.microsoft.com/office/word/2006/wordml" xmlns:wps="http://schemas.microsoft.com/office/word/2010/wordprocessingShape" mc:Ignorable="w14 w15 w16se w16cid wp14">
   <w:docParts>
     <w:docPart>
       <w:docPartPr>
@@ -4580,7 +4480,7 @@
 </file>
 
 <file path=word/glossary/fontTable.xml><?xml version="1.0" encoding="utf-8"?>
-<w:fonts xmlns:mc="http://schemas.openxmlformats.org/markup-compatibility/2006" xmlns:r="http://schemas.openxmlformats.org/officeDocument/2006/relationships" xmlns:w="http://schemas.openxmlformats.org/wordprocessingml/2006/main" xmlns:w14="http://schemas.microsoft.com/office/word/2010/wordml" xmlns:w15="http://schemas.microsoft.com/office/word/2012/wordml" xmlns:w16se="http://schemas.microsoft.com/office/word/2015/wordml/symex" mc:Ignorable="w14 w15 w16se">
+<w:fonts xmlns:mc="http://schemas.openxmlformats.org/markup-compatibility/2006" xmlns:r="http://schemas.openxmlformats.org/officeDocument/2006/relationships" xmlns:w="http://schemas.openxmlformats.org/wordprocessingml/2006/main" xmlns:w14="http://schemas.microsoft.com/office/word/2010/wordml" xmlns:w15="http://schemas.microsoft.com/office/word/2012/wordml" xmlns:w16cid="http://schemas.microsoft.com/office/word/2016/wordml/cid" xmlns:w16se="http://schemas.microsoft.com/office/word/2015/wordml/symex" mc:Ignorable="w14 w15 w16se w16cid">
   <w:font w:name="Symbol">
     <w:panose1 w:val="05050102010706020507"/>
     <w:charset w:val="02"/>
@@ -4634,7 +4534,7 @@
 </file>
 
 <file path=word/glossary/settings.xml><?xml version="1.0" encoding="utf-8"?>
-<w:settings xmlns:mc="http://schemas.openxmlformats.org/markup-compatibility/2006" xmlns:o="urn:schemas-microsoft-com:office:office" xmlns:r="http://schemas.openxmlformats.org/officeDocument/2006/relationships" xmlns:m="http://schemas.openxmlformats.org/officeDocument/2006/math" xmlns:v="urn:schemas-microsoft-com:vml" xmlns:w10="urn:schemas-microsoft-com:office:word" xmlns:w="http://schemas.openxmlformats.org/wordprocessingml/2006/main" xmlns:w14="http://schemas.microsoft.com/office/word/2010/wordml" xmlns:w15="http://schemas.microsoft.com/office/word/2012/wordml" xmlns:w16se="http://schemas.microsoft.com/office/word/2015/wordml/symex" xmlns:sl="http://schemas.openxmlformats.org/schemaLibrary/2006/main" mc:Ignorable="w14 w15 w16se">
+<w:settings xmlns:mc="http://schemas.openxmlformats.org/markup-compatibility/2006" xmlns:o="urn:schemas-microsoft-com:office:office" xmlns:r="http://schemas.openxmlformats.org/officeDocument/2006/relationships" xmlns:m="http://schemas.openxmlformats.org/officeDocument/2006/math" xmlns:v="urn:schemas-microsoft-com:vml" xmlns:w10="urn:schemas-microsoft-com:office:word" xmlns:w="http://schemas.openxmlformats.org/wordprocessingml/2006/main" xmlns:w14="http://schemas.microsoft.com/office/word/2010/wordml" xmlns:w15="http://schemas.microsoft.com/office/word/2012/wordml" xmlns:w16cid="http://schemas.microsoft.com/office/word/2016/wordml/cid" xmlns:w16se="http://schemas.microsoft.com/office/word/2015/wordml/symex" xmlns:sl="http://schemas.openxmlformats.org/schemaLibrary/2006/main" mc:Ignorable="w14 w15 w16se w16cid">
   <w:view w:val="normal"/>
   <w:defaultTabStop w:val="720"/>
   <w:characterSpacingControl w:val="doNotCompress"/>
@@ -4655,6 +4555,7 @@
     <w:rsid w:val="001A32BB"/>
     <w:rsid w:val="001C4462"/>
     <w:rsid w:val="001D1258"/>
+    <w:rsid w:val="00275FFF"/>
     <w:rsid w:val="003818A2"/>
     <w:rsid w:val="003C052D"/>
     <w:rsid w:val="003E3296"/>
@@ -4671,11 +4572,13 @@
     <w:rsid w:val="009520CA"/>
     <w:rsid w:val="009902E9"/>
     <w:rsid w:val="00A74DD8"/>
+    <w:rsid w:val="00AB2BA5"/>
     <w:rsid w:val="00AF441C"/>
     <w:rsid w:val="00B21F43"/>
     <w:rsid w:val="00B26D2E"/>
     <w:rsid w:val="00B407F9"/>
     <w:rsid w:val="00B8372E"/>
+    <w:rsid w:val="00D13ED6"/>
     <w:rsid w:val="00D876F8"/>
     <w:rsid w:val="00DE594C"/>
     <w:rsid w:val="00E0269E"/>
@@ -4705,7 +4608,7 @@
 </file>
 
 <file path=word/glossary/styles.xml><?xml version="1.0" encoding="utf-8"?>
-<w:styles xmlns:mc="http://schemas.openxmlformats.org/markup-compatibility/2006" xmlns:r="http://schemas.openxmlformats.org/officeDocument/2006/relationships" xmlns:w="http://schemas.openxmlformats.org/wordprocessingml/2006/main" xmlns:w14="http://schemas.microsoft.com/office/word/2010/wordml" xmlns:w15="http://schemas.microsoft.com/office/word/2012/wordml" xmlns:w16se="http://schemas.microsoft.com/office/word/2015/wordml/symex" mc:Ignorable="w14 w15 w16se">
+<w:styles xmlns:mc="http://schemas.openxmlformats.org/markup-compatibility/2006" xmlns:r="http://schemas.openxmlformats.org/officeDocument/2006/relationships" xmlns:w="http://schemas.openxmlformats.org/wordprocessingml/2006/main" xmlns:w14="http://schemas.microsoft.com/office/word/2010/wordml" xmlns:w15="http://schemas.microsoft.com/office/word/2012/wordml" xmlns:w16cid="http://schemas.microsoft.com/office/word/2016/wordml/cid" xmlns:w16se="http://schemas.microsoft.com/office/word/2015/wordml/symex" mc:Ignorable="w14 w15 w16se w16cid">
   <w:docDefaults>
     <w:rPrDefault>
       <w:rPr>
@@ -4721,7 +4624,7 @@
       </w:pPr>
     </w:pPrDefault>
   </w:docDefaults>
-  <w:latentStyles w:defLockedState="0" w:defUIPriority="99" w:defSemiHidden="0" w:defUnhideWhenUsed="0" w:defQFormat="0" w:count="371">
+  <w:latentStyles w:defLockedState="0" w:defUIPriority="99" w:defSemiHidden="0" w:defUnhideWhenUsed="0" w:defQFormat="0" w:count="375">
     <w:lsdException w:name="Normal" w:uiPriority="0" w:qFormat="1"/>
     <w:lsdException w:name="heading 1" w:uiPriority="9" w:qFormat="1"/>
     <w:lsdException w:name="heading 2" w:semiHidden="1" w:uiPriority="9" w:unhideWhenUsed="1" w:qFormat="1"/>
@@ -5093,6 +4996,10 @@
     <w:lsdException w:name="List Table 5 Dark Accent 6" w:uiPriority="50"/>
     <w:lsdException w:name="List Table 6 Colorful Accent 6" w:uiPriority="51"/>
     <w:lsdException w:name="List Table 7 Colorful Accent 6" w:uiPriority="52"/>
+    <w:lsdException w:name="Mention" w:semiHidden="1" w:unhideWhenUsed="1"/>
+    <w:lsdException w:name="Smart Hyperlink" w:semiHidden="1" w:unhideWhenUsed="1"/>
+    <w:lsdException w:name="Hashtag" w:semiHidden="1" w:unhideWhenUsed="1"/>
+    <w:lsdException w:name="Unresolved Mention" w:semiHidden="1" w:unhideWhenUsed="1"/>
   </w:latentStyles>
   <w:style w:type="paragraph" w:default="1" w:styleId="Normal">
     <w:name w:val="Normal"/>
@@ -5163,7 +5070,7 @@
 </file>
 
 <file path=word/glossary/webSettings.xml><?xml version="1.0" encoding="utf-8"?>
-<w:webSettings xmlns:mc="http://schemas.openxmlformats.org/markup-compatibility/2006" xmlns:r="http://schemas.openxmlformats.org/officeDocument/2006/relationships" xmlns:w="http://schemas.openxmlformats.org/wordprocessingml/2006/main" xmlns:w14="http://schemas.microsoft.com/office/word/2010/wordml" xmlns:w15="http://schemas.microsoft.com/office/word/2012/wordml" xmlns:w16se="http://schemas.microsoft.com/office/word/2015/wordml/symex" mc:Ignorable="w14 w15 w16se">
+<w:webSettings xmlns:mc="http://schemas.openxmlformats.org/markup-compatibility/2006" xmlns:r="http://schemas.openxmlformats.org/officeDocument/2006/relationships" xmlns:w="http://schemas.openxmlformats.org/wordprocessingml/2006/main" xmlns:w14="http://schemas.microsoft.com/office/word/2010/wordml" xmlns:w15="http://schemas.microsoft.com/office/word/2012/wordml" xmlns:w16cid="http://schemas.microsoft.com/office/word/2016/wordml/cid" xmlns:w16se="http://schemas.microsoft.com/office/word/2015/wordml/symex" mc:Ignorable="w14 w15 w16se w16cid">
   <w:optimizeForBrowser/>
   <w:allowPNG/>
 </w:webSettings>
@@ -5469,7 +5376,7 @@
 </file>
 
 <file path=customXml/itemProps1.xml><?xml version="1.0" encoding="utf-8"?>
-<ds:datastoreItem xmlns:ds="http://schemas.openxmlformats.org/officeDocument/2006/customXml" ds:itemID="{45DEF583-A472-4561-861D-9AB89C55A38A}">
+<ds:datastoreItem xmlns:ds="http://schemas.openxmlformats.org/officeDocument/2006/customXml" ds:itemID="{E1809C9E-02A6-4A4D-95A4-DE7E128BCA4C}">
   <ds:schemaRefs>
     <ds:schemaRef ds:uri="http://schemas.openxmlformats.org/officeDocument/2006/bibliography"/>
   </ds:schemaRefs>

</xml_diff>